<commit_message>
Latest Kids Step Write Up and Shiny App
</commit_message>
<xml_diff>
--- a/Kids Cadence Modeling Techniques-1.docx
+++ b/Kids Cadence Modeling Techniques-1.docx
@@ -4,6 +4,527 @@
   <w:body>
     <w:p>
       <w:r>
+        <w:t>Methods as of 17 July 2018</w:t>
+      </w:r>
+    </w:p>
+    <w:p>
+      <w:r>
+        <w:tab/>
+        <w:t>Data</w:t>
+      </w:r>
+    </w:p>
+    <w:p>
+      <w:r>
+        <w:tab/>
+        <w:t xml:space="preserve">The data used for model building consisted of 122 children </w:t>
+      </w:r>
+      <w:r>
+        <w:t xml:space="preserve">and 36 attributes.  The children were asked to walk for ___ minutes before increasing the speed .5 miles per hour.  This continued until the children reached a speed in which they transitioned from walk to run and finished their last stage.  Only 69 of the 122 participants were able to complete this and will be used in the final analysis.  </w:t>
+      </w:r>
+    </w:p>
+    <w:p>
+      <w:r>
+        <w:tab/>
+      </w:r>
+      <w:r>
+        <w:t>The attributes about the children are listed below.  Since, t</w:t>
+      </w:r>
+      <w:r>
+        <w:t xml:space="preserve">he goal of this model is to find an easily measurable method to predict when a child will transition from walk to run, </w:t>
+      </w:r>
+      <w:r>
+        <w:t>we did not considers factors that were difficult to measure or were highly collinear with other factors.  The final list of factors which we considered for this analysis are in bold below.</w:t>
+      </w:r>
+    </w:p>
+    <w:p>
+      <w:r>
+        <w:t>I</w:t>
+      </w:r>
+      <w:r>
+        <w:t>d</w:t>
+      </w:r>
+      <w:r>
+        <w:t xml:space="preserve">, </w:t>
+      </w:r>
+      <w:r>
+        <w:rPr>
+          <w:b/>
+        </w:rPr>
+        <w:t>Sex</w:t>
+      </w:r>
+      <w:r>
+        <w:t xml:space="preserve">, </w:t>
+      </w:r>
+      <w:r>
+        <w:rPr>
+          <w:b/>
+        </w:rPr>
+        <w:t>Age</w:t>
+      </w:r>
+      <w:r>
+        <w:t xml:space="preserve">, </w:t>
+      </w:r>
+      <w:proofErr w:type="spellStart"/>
+      <w:r>
+        <w:t>Agecat</w:t>
+      </w:r>
+      <w:proofErr w:type="spellEnd"/>
+      <w:r>
+        <w:t xml:space="preserve">, </w:t>
+      </w:r>
+      <w:r>
+        <w:rPr>
+          <w:b/>
+        </w:rPr>
+        <w:t>Race</w:t>
+      </w:r>
+      <w:r>
+        <w:t xml:space="preserve">, </w:t>
+      </w:r>
+      <w:proofErr w:type="spellStart"/>
+      <w:r>
+        <w:rPr>
+          <w:b/>
+        </w:rPr>
+        <w:t>HeightCMAvg</w:t>
+      </w:r>
+      <w:proofErr w:type="spellEnd"/>
+      <w:r>
+        <w:t xml:space="preserve">, </w:t>
+      </w:r>
+      <w:proofErr w:type="spellStart"/>
+      <w:r>
+        <w:rPr>
+          <w:b/>
+        </w:rPr>
+        <w:t>W</w:t>
+      </w:r>
+      <w:r>
+        <w:rPr>
+          <w:b/>
+        </w:rPr>
+        <w:t>eightKGAvg</w:t>
+      </w:r>
+      <w:proofErr w:type="spellEnd"/>
+      <w:r>
+        <w:t xml:space="preserve">, </w:t>
+      </w:r>
+      <w:proofErr w:type="spellStart"/>
+      <w:r>
+        <w:t>WaistAvg</w:t>
+      </w:r>
+      <w:proofErr w:type="spellEnd"/>
+      <w:r>
+        <w:t xml:space="preserve">, </w:t>
+      </w:r>
+      <w:proofErr w:type="spellStart"/>
+      <w:r>
+        <w:t>SittingHeightAvg</w:t>
+      </w:r>
+      <w:proofErr w:type="spellEnd"/>
+      <w:r>
+        <w:t xml:space="preserve">, </w:t>
+      </w:r>
+      <w:proofErr w:type="spellStart"/>
+      <w:r>
+        <w:t>Leglength</w:t>
+      </w:r>
+      <w:proofErr w:type="spellEnd"/>
+      <w:r>
+        <w:t xml:space="preserve">, </w:t>
+      </w:r>
+      <w:proofErr w:type="spellStart"/>
+      <w:r>
+        <w:t>Tanita.Avg</w:t>
+      </w:r>
+      <w:proofErr w:type="spellEnd"/>
+      <w:r>
+        <w:t xml:space="preserve">, </w:t>
+      </w:r>
+      <w:proofErr w:type="spellStart"/>
+      <w:r>
+        <w:rPr>
+          <w:b/>
+        </w:rPr>
+        <w:t>BMIcont</w:t>
+      </w:r>
+      <w:proofErr w:type="spellEnd"/>
+      <w:r>
+        <w:t xml:space="preserve">, </w:t>
+      </w:r>
+      <w:proofErr w:type="spellStart"/>
+      <w:r>
+        <w:t>BMIperc</w:t>
+      </w:r>
+      <w:proofErr w:type="spellEnd"/>
+      <w:r>
+        <w:t xml:space="preserve">, </w:t>
+      </w:r>
+      <w:proofErr w:type="spellStart"/>
+      <w:r>
+        <w:rPr>
+          <w:b/>
+        </w:rPr>
+        <w:t>BMIz</w:t>
+      </w:r>
+      <w:proofErr w:type="spellEnd"/>
+      <w:r>
+        <w:t xml:space="preserve">, </w:t>
+      </w:r>
+      <w:proofErr w:type="spellStart"/>
+      <w:r>
+        <w:rPr>
+          <w:b/>
+        </w:rPr>
+        <w:t>Obesecat</w:t>
+      </w:r>
+      <w:proofErr w:type="spellEnd"/>
+      <w:r>
+        <w:t xml:space="preserve">, </w:t>
+      </w:r>
+      <w:proofErr w:type="spellStart"/>
+      <w:r>
+        <w:t>LastWalk</w:t>
+      </w:r>
+      <w:proofErr w:type="spellEnd"/>
+      <w:r>
+        <w:t xml:space="preserve">, </w:t>
+      </w:r>
+      <w:proofErr w:type="spellStart"/>
+      <w:r>
+        <w:t>FirstRun</w:t>
+      </w:r>
+      <w:proofErr w:type="spellEnd"/>
+      <w:r>
+        <w:t xml:space="preserve">, </w:t>
+      </w:r>
+      <w:proofErr w:type="spellStart"/>
+      <w:r>
+        <w:t>LastFullStage</w:t>
+      </w:r>
+      <w:proofErr w:type="spellEnd"/>
+      <w:r>
+        <w:t xml:space="preserve">, </w:t>
+      </w:r>
+      <w:r>
+        <w:t>Transitioned</w:t>
+      </w:r>
+      <w:r>
+        <w:t xml:space="preserve">, </w:t>
+      </w:r>
+      <w:proofErr w:type="spellStart"/>
+      <w:r>
+        <w:t>Transitioned_FullStage</w:t>
+      </w:r>
+      <w:proofErr w:type="spellEnd"/>
+      <w:r>
+        <w:t xml:space="preserve">, </w:t>
+      </w:r>
+      <w:proofErr w:type="spellStart"/>
+      <w:r>
+        <w:t>Walk_Stage</w:t>
+      </w:r>
+      <w:proofErr w:type="spellEnd"/>
+      <w:r>
+        <w:t xml:space="preserve">, </w:t>
+      </w:r>
+      <w:proofErr w:type="spellStart"/>
+      <w:r>
+        <w:t>Walk_Speed</w:t>
+      </w:r>
+      <w:proofErr w:type="spellEnd"/>
+      <w:r>
+        <w:t xml:space="preserve">, </w:t>
+      </w:r>
+      <w:proofErr w:type="spellStart"/>
+      <w:r>
+        <w:t>Walk_Cadence</w:t>
+      </w:r>
+      <w:proofErr w:type="spellEnd"/>
+      <w:r>
+        <w:t xml:space="preserve">, </w:t>
+      </w:r>
+      <w:r>
+        <w:t>Walk_VO2mlkgmin</w:t>
+      </w:r>
+      <w:r>
+        <w:t xml:space="preserve">, </w:t>
+      </w:r>
+      <w:proofErr w:type="spellStart"/>
+      <w:r>
+        <w:t>Walk_METSAdult</w:t>
+      </w:r>
+      <w:proofErr w:type="spellEnd"/>
+      <w:r>
+        <w:t xml:space="preserve">, </w:t>
+      </w:r>
+      <w:r>
+        <w:t>Walk_METSYouth1</w:t>
+      </w:r>
+      <w:r>
+        <w:t xml:space="preserve">, </w:t>
+      </w:r>
+      <w:r>
+        <w:t>Walk_METSYouth2</w:t>
+      </w:r>
+      <w:r>
+        <w:t xml:space="preserve">, </w:t>
+      </w:r>
+      <w:r>
+        <w:t>Walk_METSYouth3</w:t>
+      </w:r>
+      <w:r>
+        <w:t xml:space="preserve">, </w:t>
+      </w:r>
+      <w:proofErr w:type="spellStart"/>
+      <w:r>
+        <w:t>Run_Stage</w:t>
+      </w:r>
+      <w:proofErr w:type="spellEnd"/>
+      <w:r>
+        <w:t xml:space="preserve">, </w:t>
+      </w:r>
+      <w:proofErr w:type="spellStart"/>
+      <w:r>
+        <w:t>Run_Speed</w:t>
+      </w:r>
+      <w:proofErr w:type="spellEnd"/>
+      <w:r>
+        <w:t xml:space="preserve">, </w:t>
+      </w:r>
+      <w:proofErr w:type="spellStart"/>
+      <w:r>
+        <w:rPr>
+          <w:b/>
+        </w:rPr>
+        <w:t>Run_Cadence</w:t>
+      </w:r>
+      <w:proofErr w:type="spellEnd"/>
+      <w:r>
+        <w:t xml:space="preserve">, </w:t>
+      </w:r>
+      <w:r>
+        <w:t>Run_VO2mlkgmin</w:t>
+      </w:r>
+      <w:r>
+        <w:t xml:space="preserve">, </w:t>
+      </w:r>
+      <w:proofErr w:type="spellStart"/>
+      <w:r>
+        <w:t>Run_METSAdult</w:t>
+      </w:r>
+      <w:proofErr w:type="spellEnd"/>
+      <w:r>
+        <w:t xml:space="preserve">, Run_METSYouth1, </w:t>
+      </w:r>
+      <w:r>
+        <w:t>Run_METSYouth2</w:t>
+      </w:r>
+      <w:r>
+        <w:t>, Run_METSYouth3</w:t>
+      </w:r>
+    </w:p>
+    <w:p>
+      <w:r>
+        <w:tab/>
+        <w:t>Model building</w:t>
+      </w:r>
+    </w:p>
+    <w:p>
+      <w:r>
+        <w:tab/>
+        <w:t>In order to determine the best model, we used a best subsets selection method from the leaps</w:t>
+      </w:r>
+      <w:r>
+        <w:rPr>
+          <w:rStyle w:val="FootnoteReference"/>
+        </w:rPr>
+        <w:footnoteReference w:id="1"/>
+      </w:r>
+      <w:r>
+        <w:t xml:space="preserve"> package in R.  </w:t>
+      </w:r>
+      <w:r>
+        <w:t xml:space="preserve">Leaps finds the best model of all sizes based off of BIC.  We selected the four factor model below based off it having the lowest BIC of each size model and due to its simplicity.  All factors have a P Value of &lt;.01.  </w:t>
+      </w:r>
+    </w:p>
+    <w:p>
+      <m:oMathPara>
+        <m:oMath>
+          <m:acc>
+            <m:accPr>
+              <m:ctrlPr>
+                <w:rPr>
+                  <w:rFonts w:ascii="Cambria Math" w:hAnsi="Cambria Math"/>
+                  <w:i/>
+                  <w:sz w:val="20"/>
+                </w:rPr>
+              </m:ctrlPr>
+            </m:accPr>
+            <m:e>
+              <m:r>
+                <w:rPr>
+                  <w:rFonts w:ascii="Cambria Math" w:hAnsi="Cambria Math"/>
+                  <w:sz w:val="20"/>
+                </w:rPr>
+                <m:t>cadence</m:t>
+              </m:r>
+            </m:e>
+          </m:acc>
+          <m:r>
+            <w:rPr>
+              <w:rFonts w:ascii="Cambria Math" w:hAnsi="Cambria Math"/>
+              <w:sz w:val="20"/>
+            </w:rPr>
+            <m:t>=255.29-1.1578*Age-.6652*HeightCMAvg+.4981*WeightKGAve-5.6803BMIz</m:t>
+          </m:r>
+        </m:oMath>
+      </m:oMathPara>
+    </w:p>
+    <w:p>
+      <w:r>
+        <w:tab/>
+        <w:t>Assumptions of independence, normality, linearity, and heteroscedasticity are met.  The plots below show evidence to support this claim.  Plots are created using the car</w:t>
+      </w:r>
+      <w:r>
+        <w:rPr>
+          <w:rStyle w:val="FootnoteReference"/>
+        </w:rPr>
+        <w:footnoteReference w:id="2"/>
+      </w:r>
+      <w:r>
+        <w:t xml:space="preserve"> package in R.  </w:t>
+      </w:r>
+    </w:p>
+    <w:p>
+      <w:r>
+        <w:rPr>
+          <w:noProof/>
+        </w:rPr>
+        <w:drawing>
+          <wp:inline distT="0" distB="0" distL="0" distR="0" wp14:anchorId="45D7F161" wp14:editId="40D58994">
+            <wp:extent cx="2806810" cy="1749759"/>
+            <wp:effectExtent l="0" t="0" r="0" b="3175"/>
+            <wp:docPr id="1" name="Picture 1"/>
+            <wp:cNvGraphicFramePr>
+              <a:graphicFrameLocks xmlns:a="http://schemas.openxmlformats.org/drawingml/2006/main" noChangeAspect="1"/>
+            </wp:cNvGraphicFramePr>
+            <a:graphic xmlns:a="http://schemas.openxmlformats.org/drawingml/2006/main">
+              <a:graphicData uri="http://schemas.openxmlformats.org/drawingml/2006/picture">
+                <pic:pic xmlns:pic="http://schemas.openxmlformats.org/drawingml/2006/picture">
+                  <pic:nvPicPr>
+                    <pic:cNvPr id="1" name=""/>
+                    <pic:cNvPicPr/>
+                  </pic:nvPicPr>
+                  <pic:blipFill>
+                    <a:blip r:embed="rId8"/>
+                    <a:stretch>
+                      <a:fillRect/>
+                    </a:stretch>
+                  </pic:blipFill>
+                  <pic:spPr>
+                    <a:xfrm>
+                      <a:off x="0" y="0"/>
+                      <a:ext cx="2821884" cy="1759156"/>
+                    </a:xfrm>
+                    <a:prstGeom prst="rect">
+                      <a:avLst/>
+                    </a:prstGeom>
+                  </pic:spPr>
+                </pic:pic>
+              </a:graphicData>
+            </a:graphic>
+          </wp:inline>
+        </w:drawing>
+      </w:r>
+      <w:r>
+        <w:rPr>
+          <w:noProof/>
+        </w:rPr>
+        <w:drawing>
+          <wp:inline distT="0" distB="0" distL="0" distR="0" wp14:anchorId="53034CE5" wp14:editId="4C08F24B">
+            <wp:extent cx="2146852" cy="1700553"/>
+            <wp:effectExtent l="0" t="0" r="6350" b="0"/>
+            <wp:docPr id="2" name="Picture 2"/>
+            <wp:cNvGraphicFramePr>
+              <a:graphicFrameLocks xmlns:a="http://schemas.openxmlformats.org/drawingml/2006/main" noChangeAspect="1"/>
+            </wp:cNvGraphicFramePr>
+            <a:graphic xmlns:a="http://schemas.openxmlformats.org/drawingml/2006/main">
+              <a:graphicData uri="http://schemas.openxmlformats.org/drawingml/2006/picture">
+                <pic:pic xmlns:pic="http://schemas.openxmlformats.org/drawingml/2006/picture">
+                  <pic:nvPicPr>
+                    <pic:cNvPr id="1" name=""/>
+                    <pic:cNvPicPr/>
+                  </pic:nvPicPr>
+                  <pic:blipFill>
+                    <a:blip r:embed="rId9"/>
+                    <a:stretch>
+                      <a:fillRect/>
+                    </a:stretch>
+                  </pic:blipFill>
+                  <pic:spPr>
+                    <a:xfrm>
+                      <a:off x="0" y="0"/>
+                      <a:ext cx="2170617" cy="1719378"/>
+                    </a:xfrm>
+                    <a:prstGeom prst="rect">
+                      <a:avLst/>
+                    </a:prstGeom>
+                  </pic:spPr>
+                </pic:pic>
+              </a:graphicData>
+            </a:graphic>
+          </wp:inline>
+        </w:drawing>
+      </w:r>
+    </w:p>
+    <w:p>
+      <w:r>
+        <w:lastRenderedPageBreak/>
+        <w:tab/>
+      </w:r>
+      <w:r>
+        <w:t xml:space="preserve">To aid users in determining when they will transition from walk to run, we built a shiny application accessible at the following webpage: </w:t>
+      </w:r>
+      <w:hyperlink r:id="rId10" w:history="1">
+        <w:r>
+          <w:rPr>
+            <w:rStyle w:val="Hyperlink"/>
+          </w:rPr>
+          <w:t>https://dustyturner.shinyapps.io/KidsStep/</w:t>
+        </w:r>
+      </w:hyperlink>
+      <w:r>
+        <w:t>.  This allows the user to input their age, gender, height, and weight and they will receive a 95% confidence interval at the pace in which they will transition from walk to run.  Based off the user’s inputs, the application calculates an individual’s BMI and uses the AGD</w:t>
+      </w:r>
+      <w:r>
+        <w:rPr>
+          <w:rStyle w:val="FootnoteReference"/>
+        </w:rPr>
+        <w:footnoteReference w:id="3"/>
+      </w:r>
+      <w:r>
+        <w:t xml:space="preserve"> package in R to determine their </w:t>
+      </w:r>
+      <w:proofErr w:type="spellStart"/>
+      <w:r>
+        <w:t>BMIz</w:t>
+      </w:r>
+      <w:proofErr w:type="spellEnd"/>
+      <w:r>
+        <w:t xml:space="preserve"> score.  </w:t>
+      </w:r>
+      <w:bookmarkStart w:id="0" w:name="_GoBack"/>
+      <w:bookmarkEnd w:id="0"/>
+    </w:p>
+    <w:p>
+      <w:r>
+        <w:br w:type="page"/>
+      </w:r>
+    </w:p>
+    <w:p>
+      <w:r>
+        <w:lastRenderedPageBreak/>
         <w:t>UPDATE as of 2 April 2018</w:t>
       </w:r>
     </w:p>
@@ -1848,8 +2369,6 @@
       <w:r>
         <w:t xml:space="preserve"> which takes into consideration error, number of samples, and features</w:t>
       </w:r>
-      <w:bookmarkStart w:id="0" w:name="_GoBack"/>
-      <w:bookmarkEnd w:id="0"/>
     </w:p>
     <w:p>
       <w:pPr>
@@ -2196,6 +2715,159 @@
     </w:sectPr>
   </w:body>
 </w:document>
+</file>
+
+<file path=word/endnotes.xml><?xml version="1.0" encoding="utf-8"?>
+<w:endnotes xmlns:wpc="http://schemas.microsoft.com/office/word/2010/wordprocessingCanvas" xmlns:mc="http://schemas.openxmlformats.org/markup-compatibility/2006" xmlns:o="urn:schemas-microsoft-com:office:office" xmlns:r="http://schemas.openxmlformats.org/officeDocument/2006/relationships" xmlns:m="http://schemas.openxmlformats.org/officeDocument/2006/math" xmlns:v="urn:schemas-microsoft-com:vml" xmlns:wp14="http://schemas.microsoft.com/office/word/2010/wordprocessingDrawing" xmlns:wp="http://schemas.openxmlformats.org/drawingml/2006/wordprocessingDrawing" xmlns:w10="urn:schemas-microsoft-com:office:word" xmlns:w="http://schemas.openxmlformats.org/wordprocessingml/2006/main" xmlns:w14="http://schemas.microsoft.com/office/word/2010/wordml" xmlns:w15="http://schemas.microsoft.com/office/word/2012/wordml" xmlns:wpg="http://schemas.microsoft.com/office/word/2010/wordprocessingGroup" xmlns:wpi="http://schemas.microsoft.com/office/word/2010/wordprocessingInk" xmlns:wne="http://schemas.microsoft.com/office/word/2006/wordml" xmlns:wps="http://schemas.microsoft.com/office/word/2010/wordprocessingShape" mc:Ignorable="w14 w15 wp14">
+  <w:endnote w:type="separator" w:id="-1">
+    <w:p>
+      <w:pPr>
+        <w:spacing w:after="0" w:line="240" w:lineRule="auto"/>
+      </w:pPr>
+      <w:r>
+        <w:separator/>
+      </w:r>
+    </w:p>
+  </w:endnote>
+  <w:endnote w:type="continuationSeparator" w:id="0">
+    <w:p>
+      <w:pPr>
+        <w:spacing w:after="0" w:line="240" w:lineRule="auto"/>
+      </w:pPr>
+      <w:r>
+        <w:continuationSeparator/>
+      </w:r>
+    </w:p>
+  </w:endnote>
+</w:endnotes>
+</file>
+
+<file path=word/footnotes.xml><?xml version="1.0" encoding="utf-8"?>
+<w:footnotes xmlns:wpc="http://schemas.microsoft.com/office/word/2010/wordprocessingCanvas" xmlns:mc="http://schemas.openxmlformats.org/markup-compatibility/2006" xmlns:o="urn:schemas-microsoft-com:office:office" xmlns:r="http://schemas.openxmlformats.org/officeDocument/2006/relationships" xmlns:m="http://schemas.openxmlformats.org/officeDocument/2006/math" xmlns:v="urn:schemas-microsoft-com:vml" xmlns:wp14="http://schemas.microsoft.com/office/word/2010/wordprocessingDrawing" xmlns:wp="http://schemas.openxmlformats.org/drawingml/2006/wordprocessingDrawing" xmlns:w10="urn:schemas-microsoft-com:office:word" xmlns:w="http://schemas.openxmlformats.org/wordprocessingml/2006/main" xmlns:w14="http://schemas.microsoft.com/office/word/2010/wordml" xmlns:w15="http://schemas.microsoft.com/office/word/2012/wordml" xmlns:wpg="http://schemas.microsoft.com/office/word/2010/wordprocessingGroup" xmlns:wpi="http://schemas.microsoft.com/office/word/2010/wordprocessingInk" xmlns:wne="http://schemas.microsoft.com/office/word/2006/wordml" xmlns:wps="http://schemas.microsoft.com/office/word/2010/wordprocessingShape" mc:Ignorable="w14 w15 wp14">
+  <w:footnote w:type="separator" w:id="-1">
+    <w:p>
+      <w:pPr>
+        <w:spacing w:after="0" w:line="240" w:lineRule="auto"/>
+      </w:pPr>
+      <w:r>
+        <w:separator/>
+      </w:r>
+    </w:p>
+  </w:footnote>
+  <w:footnote w:type="continuationSeparator" w:id="0">
+    <w:p>
+      <w:pPr>
+        <w:spacing w:after="0" w:line="240" w:lineRule="auto"/>
+      </w:pPr>
+      <w:r>
+        <w:continuationSeparator/>
+      </w:r>
+    </w:p>
+  </w:footnote>
+  <w:footnote w:id="1">
+    <w:p>
+      <w:pPr>
+        <w:pStyle w:val="FootnoteText"/>
+      </w:pPr>
+      <w:r>
+        <w:rPr>
+          <w:rStyle w:val="FootnoteReference"/>
+        </w:rPr>
+        <w:footnoteRef/>
+      </w:r>
+      <w:r>
+        <w:t xml:space="preserve"> </w:t>
+      </w:r>
+      <w:r>
+        <w:t xml:space="preserve"> Thomas Lumley based on </w:t>
+      </w:r>
+      <w:proofErr w:type="gramStart"/>
+      <w:r>
+        <w:t>Fortran</w:t>
+      </w:r>
+      <w:proofErr w:type="gramEnd"/>
+      <w:r>
+        <w:t xml:space="preserve"> code by Alan Miller (2017). </w:t>
+      </w:r>
+      <w:proofErr w:type="gramStart"/>
+      <w:r>
+        <w:t>leaps</w:t>
+      </w:r>
+      <w:proofErr w:type="gramEnd"/>
+      <w:r>
+        <w:t>: Regression Subset Selection. R package version</w:t>
+      </w:r>
+      <w:r>
+        <w:t xml:space="preserve"> </w:t>
+      </w:r>
+      <w:r>
+        <w:t>3.0. https://CRAN.R-project.org/package=leaps</w:t>
+      </w:r>
+    </w:p>
+  </w:footnote>
+  <w:footnote w:id="2">
+    <w:p>
+      <w:pPr>
+        <w:pStyle w:val="FootnoteText"/>
+      </w:pPr>
+      <w:r>
+        <w:rPr>
+          <w:rStyle w:val="FootnoteReference"/>
+        </w:rPr>
+        <w:footnoteRef/>
+      </w:r>
+      <w:r>
+        <w:t xml:space="preserve"> </w:t>
+      </w:r>
+      <w:r>
+        <w:t>John Fox and Sanford Weisberg (2011). An {R} Companion to Applied Regression, Second Edition.</w:t>
+      </w:r>
+    </w:p>
+    <w:p>
+      <w:pPr>
+        <w:pStyle w:val="FootnoteText"/>
+      </w:pPr>
+      <w:r>
+        <w:t xml:space="preserve">  Thousand Oaks CA: Sage. URL: http://socserv.socsci.mcmaster.ca/jfox/Books/Companion</w:t>
+      </w:r>
+    </w:p>
+  </w:footnote>
+  <w:footnote w:id="3">
+    <w:p>
+      <w:pPr>
+        <w:pStyle w:val="FootnoteText"/>
+      </w:pPr>
+      <w:r>
+        <w:rPr>
+          <w:rStyle w:val="FootnoteReference"/>
+        </w:rPr>
+        <w:footnoteRef/>
+      </w:r>
+      <w:r>
+        <w:t xml:space="preserve"> V</w:t>
+      </w:r>
+      <w:r>
+        <w:t xml:space="preserve">an </w:t>
+      </w:r>
+      <w:proofErr w:type="spellStart"/>
+      <w:r>
+        <w:t>Buuren</w:t>
+      </w:r>
+      <w:proofErr w:type="spellEnd"/>
+      <w:r>
+        <w:t xml:space="preserve"> S (2018). AGD: Analysis of Growth Data. R package version 0.39, &lt;URL:</w:t>
+      </w:r>
+    </w:p>
+    <w:p>
+      <w:pPr>
+        <w:pStyle w:val="FootnoteText"/>
+      </w:pPr>
+      <w:r>
+        <w:t>https://CRAN.R-project.org/package=AGD&gt;.</w:t>
+      </w:r>
+    </w:p>
+  </w:footnote>
+</w:footnotes>
 </file>
 
 <file path=word/numbering.xml><?xml version="1.0" encoding="utf-8"?>
@@ -3481,6 +4153,56 @@
       <w:color w:val="808080"/>
     </w:rPr>
   </w:style>
+  <w:style w:type="paragraph" w:styleId="FootnoteText">
+    <w:name w:val="footnote text"/>
+    <w:basedOn w:val="Normal"/>
+    <w:link w:val="FootnoteTextChar"/>
+    <w:uiPriority w:val="99"/>
+    <w:semiHidden/>
+    <w:unhideWhenUsed/>
+    <w:rsid w:val="0067414A"/>
+    <w:pPr>
+      <w:spacing w:after="0" w:line="240" w:lineRule="auto"/>
+    </w:pPr>
+    <w:rPr>
+      <w:sz w:val="20"/>
+      <w:szCs w:val="20"/>
+    </w:rPr>
+  </w:style>
+  <w:style w:type="character" w:customStyle="1" w:styleId="FootnoteTextChar">
+    <w:name w:val="Footnote Text Char"/>
+    <w:basedOn w:val="DefaultParagraphFont"/>
+    <w:link w:val="FootnoteText"/>
+    <w:uiPriority w:val="99"/>
+    <w:semiHidden/>
+    <w:rsid w:val="0067414A"/>
+    <w:rPr>
+      <w:sz w:val="20"/>
+      <w:szCs w:val="20"/>
+    </w:rPr>
+  </w:style>
+  <w:style w:type="character" w:styleId="FootnoteReference">
+    <w:name w:val="footnote reference"/>
+    <w:basedOn w:val="DefaultParagraphFont"/>
+    <w:uiPriority w:val="99"/>
+    <w:semiHidden/>
+    <w:unhideWhenUsed/>
+    <w:rsid w:val="0067414A"/>
+    <w:rPr>
+      <w:vertAlign w:val="superscript"/>
+    </w:rPr>
+  </w:style>
+  <w:style w:type="character" w:styleId="Hyperlink">
+    <w:name w:val="Hyperlink"/>
+    <w:basedOn w:val="DefaultParagraphFont"/>
+    <w:uiPriority w:val="99"/>
+    <w:unhideWhenUsed/>
+    <w:rsid w:val="0023773E"/>
+    <w:rPr>
+      <w:color w:val="0563C1" w:themeColor="hyperlink"/>
+      <w:u w:val="single"/>
+    </w:rPr>
+  </w:style>
 </w:styles>
 </file>
 
@@ -3750,7 +4472,7 @@
 </file>
 
 <file path=customXml/itemProps1.xml><?xml version="1.0" encoding="utf-8"?>
-<ds:datastoreItem xmlns:ds="http://schemas.openxmlformats.org/officeDocument/2006/customXml" ds:itemID="{44A5488A-DD3C-4F95-9141-AAEF9D74497C}">
+<ds:datastoreItem xmlns:ds="http://schemas.openxmlformats.org/officeDocument/2006/customXml" ds:itemID="{602DD735-5073-4DF2-AA40-BF1479F22846}">
   <ds:schemaRefs>
     <ds:schemaRef ds:uri="http://schemas.openxmlformats.org/officeDocument/2006/bibliography"/>
   </ds:schemaRefs>

</xml_diff>

<commit_message>
Most Up to date - methods write up with Diana's Help
</commit_message>
<xml_diff>
--- a/Kids Cadence Modeling Techniques-1.docx
+++ b/Kids Cadence Modeling Techniques-1.docx
@@ -3,7 +3,1320 @@
 <w:document xmlns:wpc="http://schemas.microsoft.com/office/word/2010/wordprocessingCanvas" xmlns:mc="http://schemas.openxmlformats.org/markup-compatibility/2006" xmlns:o="urn:schemas-microsoft-com:office:office" xmlns:r="http://schemas.openxmlformats.org/officeDocument/2006/relationships" xmlns:m="http://schemas.openxmlformats.org/officeDocument/2006/math" xmlns:v="urn:schemas-microsoft-com:vml" xmlns:wp14="http://schemas.microsoft.com/office/word/2010/wordprocessingDrawing" xmlns:wp="http://schemas.openxmlformats.org/drawingml/2006/wordprocessingDrawing" xmlns:w10="urn:schemas-microsoft-com:office:word" xmlns:w="http://schemas.openxmlformats.org/wordprocessingml/2006/main" xmlns:w14="http://schemas.microsoft.com/office/word/2010/wordml" xmlns:w15="http://schemas.microsoft.com/office/word/2012/wordml" xmlns:wpg="http://schemas.microsoft.com/office/word/2010/wordprocessingGroup" xmlns:wpi="http://schemas.microsoft.com/office/word/2010/wordprocessingInk" xmlns:wne="http://schemas.microsoft.com/office/word/2006/wordml" xmlns:wps="http://schemas.microsoft.com/office/word/2010/wordprocessingShape" mc:Ignorable="w14 w15 wp14">
   <w:body>
     <w:p>
-      <w:r>
+      <w:pPr>
+        <w:rPr>
+          <w:rFonts w:ascii="Times New Roman" w:hAnsi="Times New Roman" w:cs="Times New Roman"/>
+          <w:b/>
+          <w:sz w:val="24"/>
+          <w:szCs w:val="24"/>
+        </w:rPr>
+      </w:pPr>
+      <w:r>
+        <w:rPr>
+          <w:rFonts w:ascii="Times New Roman" w:hAnsi="Times New Roman" w:cs="Times New Roman"/>
+          <w:b/>
+          <w:sz w:val="24"/>
+          <w:szCs w:val="24"/>
+        </w:rPr>
+        <w:t>METHODS</w:t>
+      </w:r>
+    </w:p>
+    <w:p>
+      <w:pPr>
+        <w:rPr>
+          <w:rFonts w:ascii="Times New Roman" w:hAnsi="Times New Roman" w:cs="Times New Roman"/>
+          <w:sz w:val="24"/>
+          <w:szCs w:val="24"/>
+        </w:rPr>
+      </w:pPr>
+    </w:p>
+    <w:p>
+      <w:pPr>
+        <w:spacing w:after="0" w:line="480" w:lineRule="auto"/>
+        <w:rPr>
+          <w:rFonts w:ascii="Times New Roman" w:hAnsi="Times New Roman" w:cs="Times New Roman"/>
+          <w:b/>
+          <w:sz w:val="24"/>
+          <w:szCs w:val="24"/>
+        </w:rPr>
+      </w:pPr>
+      <w:r>
+        <w:rPr>
+          <w:rFonts w:ascii="Times New Roman" w:hAnsi="Times New Roman" w:cs="Times New Roman"/>
+          <w:b/>
+          <w:sz w:val="24"/>
+          <w:szCs w:val="24"/>
+        </w:rPr>
+        <w:t>Study Design</w:t>
+      </w:r>
+    </w:p>
+    <w:p>
+      <w:pPr>
+        <w:pStyle w:val="PlainText"/>
+        <w:spacing w:line="480" w:lineRule="auto"/>
+        <w:rPr>
+          <w:rFonts w:ascii="Times New Roman" w:hAnsi="Times New Roman" w:cs="Times New Roman"/>
+          <w:sz w:val="24"/>
+          <w:szCs w:val="24"/>
+        </w:rPr>
+      </w:pPr>
+      <w:r>
+        <w:rPr>
+          <w:rFonts w:ascii="Times New Roman" w:hAnsi="Times New Roman" w:cs="Times New Roman"/>
+          <w:sz w:val="24"/>
+          <w:szCs w:val="24"/>
+        </w:rPr>
+        <w:t xml:space="preserve">This study was designed to determine what variables predict the </w:t>
+      </w:r>
+      <w:r>
+        <w:rPr>
+          <w:rFonts w:ascii="Times New Roman" w:hAnsi="Times New Roman" w:cs="Times New Roman"/>
+          <w:sz w:val="24"/>
+          <w:szCs w:val="24"/>
+        </w:rPr>
+        <w:t xml:space="preserve">cadence at which </w:t>
+      </w:r>
+      <w:r>
+        <w:rPr>
+          <w:rFonts w:ascii="Times New Roman" w:hAnsi="Times New Roman" w:cs="Times New Roman"/>
+          <w:sz w:val="24"/>
+          <w:szCs w:val="24"/>
+        </w:rPr>
+        <w:t xml:space="preserve">a walk </w:t>
+      </w:r>
+      <w:r>
+        <w:rPr>
+          <w:rFonts w:ascii="Times New Roman" w:hAnsi="Times New Roman" w:cs="Times New Roman"/>
+          <w:sz w:val="24"/>
+          <w:szCs w:val="24"/>
+        </w:rPr>
+        <w:t xml:space="preserve">transitions </w:t>
+      </w:r>
+      <w:r>
+        <w:rPr>
+          <w:rFonts w:ascii="Times New Roman" w:hAnsi="Times New Roman" w:cs="Times New Roman"/>
+          <w:sz w:val="24"/>
+          <w:szCs w:val="24"/>
+        </w:rPr>
+        <w:t>to a run in children.  To address this question we used data collected at the University of Massachusetts, Amherst’s Physical Activity and Health Laboratory</w:t>
+      </w:r>
+      <w:r>
+        <w:rPr>
+          <w:rFonts w:ascii="Times New Roman" w:hAnsi="Times New Roman" w:cs="Times New Roman"/>
+          <w:sz w:val="24"/>
+          <w:szCs w:val="24"/>
+        </w:rPr>
+        <w:t xml:space="preserve"> to develop a model </w:t>
+      </w:r>
+      <w:r>
+        <w:rPr>
+          <w:rFonts w:ascii="Times New Roman" w:hAnsi="Times New Roman" w:cs="Times New Roman"/>
+          <w:sz w:val="24"/>
+          <w:szCs w:val="24"/>
+        </w:rPr>
+        <w:t xml:space="preserve">that predict the cadence at the walk to run transition from an easily measurable set of demographic and metabolic variables.  </w:t>
+      </w:r>
+    </w:p>
+    <w:p>
+      <w:pPr>
+        <w:pStyle w:val="PlainText"/>
+        <w:spacing w:line="480" w:lineRule="auto"/>
+        <w:rPr>
+          <w:rFonts w:ascii="Times New Roman" w:hAnsi="Times New Roman" w:cs="Times New Roman"/>
+          <w:b/>
+          <w:sz w:val="24"/>
+          <w:szCs w:val="24"/>
+        </w:rPr>
+      </w:pPr>
+      <w:r>
+        <w:rPr>
+          <w:rFonts w:ascii="Times New Roman" w:hAnsi="Times New Roman" w:cs="Times New Roman"/>
+          <w:b/>
+          <w:sz w:val="24"/>
+          <w:szCs w:val="24"/>
+        </w:rPr>
+        <w:t>Participants</w:t>
+      </w:r>
+    </w:p>
+    <w:p>
+      <w:pPr>
+        <w:pStyle w:val="PlainText"/>
+        <w:spacing w:line="480" w:lineRule="auto"/>
+        <w:rPr>
+          <w:rFonts w:ascii="Times New Roman" w:hAnsi="Times New Roman" w:cs="Times New Roman"/>
+          <w:sz w:val="24"/>
+          <w:szCs w:val="24"/>
+          <w:highlight w:val="yellow"/>
+        </w:rPr>
+      </w:pPr>
+      <w:r>
+        <w:rPr>
+          <w:rFonts w:ascii="Times New Roman" w:hAnsi="Times New Roman" w:cs="Times New Roman"/>
+          <w:sz w:val="24"/>
+          <w:szCs w:val="24"/>
+          <w:highlight w:val="yellow"/>
+        </w:rPr>
+        <w:t xml:space="preserve">Some questions </w:t>
+      </w:r>
+    </w:p>
+    <w:p>
+      <w:pPr>
+        <w:pStyle w:val="PlainText"/>
+        <w:numPr>
+          <w:ilvl w:val="0"/>
+          <w:numId w:val="10"/>
+        </w:numPr>
+        <w:spacing w:line="480" w:lineRule="auto"/>
+        <w:rPr>
+          <w:rFonts w:ascii="Times New Roman" w:hAnsi="Times New Roman" w:cs="Times New Roman"/>
+          <w:sz w:val="24"/>
+          <w:szCs w:val="24"/>
+          <w:highlight w:val="yellow"/>
+        </w:rPr>
+      </w:pPr>
+      <w:r>
+        <w:rPr>
+          <w:rFonts w:ascii="Times New Roman" w:hAnsi="Times New Roman" w:cs="Times New Roman"/>
+          <w:sz w:val="24"/>
+          <w:szCs w:val="24"/>
+          <w:highlight w:val="yellow"/>
+        </w:rPr>
+        <w:t xml:space="preserve">When </w:t>
+      </w:r>
+      <w:proofErr w:type="gramStart"/>
+      <w:r>
+        <w:rPr>
+          <w:rFonts w:ascii="Times New Roman" w:hAnsi="Times New Roman" w:cs="Times New Roman"/>
+          <w:sz w:val="24"/>
+          <w:szCs w:val="24"/>
+          <w:highlight w:val="yellow"/>
+        </w:rPr>
+        <w:t>was the data collected and what</w:t>
+      </w:r>
+      <w:proofErr w:type="gramEnd"/>
+      <w:r>
+        <w:rPr>
+          <w:rFonts w:ascii="Times New Roman" w:hAnsi="Times New Roman" w:cs="Times New Roman"/>
+          <w:sz w:val="24"/>
+          <w:szCs w:val="24"/>
+          <w:highlight w:val="yellow"/>
+        </w:rPr>
+        <w:t xml:space="preserve"> was the primary outcome?</w:t>
+      </w:r>
+    </w:p>
+    <w:p>
+      <w:pPr>
+        <w:pStyle w:val="PlainText"/>
+        <w:numPr>
+          <w:ilvl w:val="0"/>
+          <w:numId w:val="10"/>
+        </w:numPr>
+        <w:spacing w:line="480" w:lineRule="auto"/>
+        <w:rPr>
+          <w:rFonts w:ascii="Times New Roman" w:hAnsi="Times New Roman" w:cs="Times New Roman"/>
+          <w:sz w:val="24"/>
+          <w:szCs w:val="24"/>
+          <w:highlight w:val="yellow"/>
+        </w:rPr>
+      </w:pPr>
+      <w:r>
+        <w:rPr>
+          <w:rFonts w:ascii="Times New Roman" w:hAnsi="Times New Roman" w:cs="Times New Roman"/>
+          <w:sz w:val="24"/>
+          <w:szCs w:val="24"/>
+          <w:highlight w:val="yellow"/>
+        </w:rPr>
+        <w:t>Has the data already been described elsewhere?</w:t>
+      </w:r>
+    </w:p>
+    <w:p>
+      <w:pPr>
+        <w:pStyle w:val="PlainText"/>
+        <w:numPr>
+          <w:ilvl w:val="0"/>
+          <w:numId w:val="10"/>
+        </w:numPr>
+        <w:spacing w:line="480" w:lineRule="auto"/>
+        <w:rPr>
+          <w:rFonts w:ascii="Times New Roman" w:hAnsi="Times New Roman" w:cs="Times New Roman"/>
+          <w:sz w:val="24"/>
+          <w:szCs w:val="24"/>
+          <w:highlight w:val="yellow"/>
+        </w:rPr>
+      </w:pPr>
+      <w:r>
+        <w:rPr>
+          <w:rFonts w:ascii="Times New Roman" w:hAnsi="Times New Roman" w:cs="Times New Roman"/>
+          <w:sz w:val="24"/>
+          <w:szCs w:val="24"/>
+          <w:highlight w:val="yellow"/>
+        </w:rPr>
+        <w:t xml:space="preserve">How </w:t>
+      </w:r>
+      <w:proofErr w:type="gramStart"/>
+      <w:r>
+        <w:rPr>
+          <w:rFonts w:ascii="Times New Roman" w:hAnsi="Times New Roman" w:cs="Times New Roman"/>
+          <w:sz w:val="24"/>
+          <w:szCs w:val="24"/>
+          <w:highlight w:val="yellow"/>
+        </w:rPr>
+        <w:t>were the participant’s</w:t>
+      </w:r>
+      <w:proofErr w:type="gramEnd"/>
+      <w:r>
+        <w:rPr>
+          <w:rFonts w:ascii="Times New Roman" w:hAnsi="Times New Roman" w:cs="Times New Roman"/>
+          <w:sz w:val="24"/>
+          <w:szCs w:val="24"/>
+          <w:highlight w:val="yellow"/>
+        </w:rPr>
+        <w:t xml:space="preserve"> recruited?</w:t>
+      </w:r>
+    </w:p>
+    <w:p>
+      <w:pPr>
+        <w:pStyle w:val="PlainText"/>
+        <w:numPr>
+          <w:ilvl w:val="0"/>
+          <w:numId w:val="10"/>
+        </w:numPr>
+        <w:spacing w:line="480" w:lineRule="auto"/>
+        <w:rPr>
+          <w:rFonts w:ascii="Times New Roman" w:hAnsi="Times New Roman" w:cs="Times New Roman"/>
+          <w:sz w:val="24"/>
+          <w:szCs w:val="24"/>
+          <w:highlight w:val="yellow"/>
+        </w:rPr>
+      </w:pPr>
+      <w:r>
+        <w:rPr>
+          <w:rFonts w:ascii="Times New Roman" w:hAnsi="Times New Roman" w:cs="Times New Roman"/>
+          <w:sz w:val="24"/>
+          <w:szCs w:val="24"/>
+          <w:highlight w:val="yellow"/>
+        </w:rPr>
+        <w:t>How many minutes were the children asked to walk at a constant pace?</w:t>
+      </w:r>
+    </w:p>
+    <w:p>
+      <w:pPr>
+        <w:pStyle w:val="PlainText"/>
+        <w:numPr>
+          <w:ilvl w:val="0"/>
+          <w:numId w:val="10"/>
+        </w:numPr>
+        <w:spacing w:line="480" w:lineRule="auto"/>
+        <w:rPr>
+          <w:rFonts w:ascii="Times New Roman" w:hAnsi="Times New Roman" w:cs="Times New Roman"/>
+          <w:sz w:val="24"/>
+          <w:szCs w:val="24"/>
+          <w:highlight w:val="yellow"/>
+        </w:rPr>
+      </w:pPr>
+      <w:r>
+        <w:rPr>
+          <w:rFonts w:ascii="Times New Roman" w:hAnsi="Times New Roman" w:cs="Times New Roman"/>
+          <w:sz w:val="24"/>
+          <w:szCs w:val="24"/>
+          <w:highlight w:val="yellow"/>
+        </w:rPr>
+        <w:t>How was “run” versus “walk” defined?</w:t>
+      </w:r>
+    </w:p>
+    <w:p>
+      <w:pPr>
+        <w:pStyle w:val="ListParagraph"/>
+        <w:numPr>
+          <w:ilvl w:val="0"/>
+          <w:numId w:val="10"/>
+        </w:numPr>
+        <w:rPr>
+          <w:rFonts w:ascii="Times New Roman" w:hAnsi="Times New Roman" w:cs="Times New Roman"/>
+          <w:sz w:val="24"/>
+          <w:szCs w:val="24"/>
+          <w:highlight w:val="yellow"/>
+        </w:rPr>
+      </w:pPr>
+      <w:r>
+        <w:rPr>
+          <w:rFonts w:ascii="Times New Roman" w:hAnsi="Times New Roman" w:cs="Times New Roman"/>
+          <w:sz w:val="24"/>
+          <w:szCs w:val="24"/>
+          <w:highlight w:val="yellow"/>
+        </w:rPr>
+        <w:t>What is run cadence?</w:t>
+      </w:r>
+    </w:p>
+    <w:p>
+      <w:pPr>
+        <w:pStyle w:val="PlainText"/>
+        <w:spacing w:line="480" w:lineRule="auto"/>
+        <w:ind w:left="720"/>
+        <w:rPr>
+          <w:rFonts w:ascii="Times New Roman" w:hAnsi="Times New Roman" w:cs="Times New Roman"/>
+          <w:sz w:val="24"/>
+          <w:szCs w:val="24"/>
+        </w:rPr>
+      </w:pPr>
+    </w:p>
+    <w:p>
+      <w:pPr>
+        <w:pStyle w:val="PlainText"/>
+        <w:spacing w:line="480" w:lineRule="auto"/>
+        <w:rPr>
+          <w:rFonts w:ascii="Times New Roman" w:hAnsi="Times New Roman" w:cs="Times New Roman"/>
+          <w:sz w:val="24"/>
+          <w:szCs w:val="24"/>
+        </w:rPr>
+      </w:pPr>
+      <w:r>
+        <w:rPr>
+          <w:rFonts w:ascii="Times New Roman" w:hAnsi="Times New Roman" w:cs="Times New Roman"/>
+          <w:sz w:val="24"/>
+          <w:szCs w:val="24"/>
+        </w:rPr>
+        <w:t>The data</w:t>
+      </w:r>
+      <w:r>
+        <w:rPr>
+          <w:rFonts w:ascii="Times New Roman" w:hAnsi="Times New Roman" w:cs="Times New Roman"/>
+          <w:sz w:val="24"/>
+          <w:szCs w:val="24"/>
+        </w:rPr>
+        <w:t xml:space="preserve">set contained </w:t>
+      </w:r>
+      <w:r>
+        <w:rPr>
+          <w:rFonts w:ascii="Times New Roman" w:hAnsi="Times New Roman" w:cs="Times New Roman"/>
+          <w:sz w:val="24"/>
+          <w:szCs w:val="24"/>
+        </w:rPr>
+        <w:t>122</w:t>
+      </w:r>
+      <w:r>
+        <w:rPr>
+          <w:rFonts w:ascii="Times New Roman" w:hAnsi="Times New Roman" w:cs="Times New Roman"/>
+          <w:sz w:val="24"/>
+          <w:szCs w:val="24"/>
+        </w:rPr>
+        <w:t xml:space="preserve"> participants </w:t>
+      </w:r>
+      <w:r>
+        <w:rPr>
+          <w:rFonts w:ascii="Times New Roman" w:hAnsi="Times New Roman" w:cs="Times New Roman"/>
+          <w:sz w:val="24"/>
+          <w:szCs w:val="24"/>
+        </w:rPr>
+        <w:t xml:space="preserve">who met transitioned from walk to run and maintained their running pace through the duration of their final stage.  </w:t>
+      </w:r>
+      <w:r>
+        <w:rPr>
+          <w:rFonts w:ascii="Times New Roman" w:hAnsi="Times New Roman" w:cs="Times New Roman"/>
+          <w:sz w:val="24"/>
+          <w:szCs w:val="24"/>
+        </w:rPr>
+        <w:t>(</w:t>
+      </w:r>
+      <w:r>
+        <w:rPr>
+          <w:rFonts w:ascii="Times New Roman" w:hAnsi="Times New Roman" w:cs="Times New Roman"/>
+          <w:sz w:val="24"/>
+          <w:szCs w:val="24"/>
+        </w:rPr>
+        <w:t>50</w:t>
+      </w:r>
+      <w:r>
+        <w:rPr>
+          <w:rFonts w:ascii="Times New Roman" w:hAnsi="Times New Roman" w:cs="Times New Roman"/>
+          <w:sz w:val="24"/>
+          <w:szCs w:val="24"/>
+        </w:rPr>
+        <w:t xml:space="preserve">% female) between the ages of </w:t>
+      </w:r>
+      <w:r>
+        <w:rPr>
+          <w:rFonts w:ascii="Times New Roman" w:hAnsi="Times New Roman" w:cs="Times New Roman"/>
+          <w:sz w:val="24"/>
+          <w:szCs w:val="24"/>
+        </w:rPr>
+        <w:t>7</w:t>
+      </w:r>
+      <w:r>
+        <w:rPr>
+          <w:rFonts w:ascii="Times New Roman" w:hAnsi="Times New Roman" w:cs="Times New Roman"/>
+          <w:sz w:val="24"/>
+          <w:szCs w:val="24"/>
+        </w:rPr>
+        <w:t xml:space="preserve"> and </w:t>
+      </w:r>
+      <w:r>
+        <w:rPr>
+          <w:rFonts w:ascii="Times New Roman" w:hAnsi="Times New Roman" w:cs="Times New Roman"/>
+          <w:sz w:val="24"/>
+          <w:szCs w:val="24"/>
+        </w:rPr>
+        <w:t>20</w:t>
+      </w:r>
+      <w:r>
+        <w:rPr>
+          <w:rFonts w:ascii="Times New Roman" w:hAnsi="Times New Roman" w:cs="Times New Roman"/>
+          <w:sz w:val="24"/>
+          <w:szCs w:val="24"/>
+        </w:rPr>
+        <w:t xml:space="preserve">.  Participants </w:t>
+      </w:r>
+      <w:r>
+        <w:rPr>
+          <w:rFonts w:ascii="Times New Roman" w:hAnsi="Times New Roman" w:cs="Times New Roman"/>
+          <w:sz w:val="24"/>
+          <w:szCs w:val="24"/>
+        </w:rPr>
+        <w:t xml:space="preserve">were </w:t>
+      </w:r>
+      <w:r>
+        <w:rPr>
+          <w:rFonts w:ascii="Times New Roman" w:hAnsi="Times New Roman" w:cs="Times New Roman"/>
+          <w:sz w:val="24"/>
+          <w:szCs w:val="24"/>
+        </w:rPr>
+        <w:t>guided to</w:t>
+      </w:r>
+      <w:r>
+        <w:rPr>
+          <w:rFonts w:ascii="Times New Roman" w:hAnsi="Times New Roman" w:cs="Times New Roman"/>
+          <w:sz w:val="24"/>
+          <w:szCs w:val="24"/>
+        </w:rPr>
+        <w:t xml:space="preserve"> walk </w:t>
+      </w:r>
+      <w:r>
+        <w:rPr>
+          <w:rFonts w:ascii="Times New Roman" w:hAnsi="Times New Roman" w:cs="Times New Roman"/>
+          <w:sz w:val="24"/>
+          <w:szCs w:val="24"/>
+        </w:rPr>
+        <w:t xml:space="preserve">at a constant pace for </w:t>
+      </w:r>
+      <w:r>
+        <w:rPr>
+          <w:rFonts w:ascii="Times New Roman" w:hAnsi="Times New Roman" w:cs="Times New Roman"/>
+          <w:sz w:val="24"/>
+          <w:szCs w:val="24"/>
+          <w:highlight w:val="yellow"/>
+        </w:rPr>
+        <w:t>___</w:t>
+      </w:r>
+      <w:r>
+        <w:rPr>
+          <w:rFonts w:ascii="Times New Roman" w:hAnsi="Times New Roman" w:cs="Times New Roman"/>
+          <w:sz w:val="24"/>
+          <w:szCs w:val="24"/>
+        </w:rPr>
+        <w:t xml:space="preserve"> minutes. At the end of this interval, the speed was increased by 0.5 mph.  </w:t>
+      </w:r>
+      <w:r>
+        <w:rPr>
+          <w:rFonts w:ascii="Times New Roman" w:hAnsi="Times New Roman" w:cs="Times New Roman"/>
+          <w:sz w:val="24"/>
+          <w:szCs w:val="24"/>
+        </w:rPr>
+        <w:t>Th</w:t>
+      </w:r>
+      <w:r>
+        <w:rPr>
+          <w:rFonts w:ascii="Times New Roman" w:hAnsi="Times New Roman" w:cs="Times New Roman"/>
+          <w:sz w:val="24"/>
+          <w:szCs w:val="24"/>
+        </w:rPr>
+        <w:t>e increase in speed was</w:t>
+      </w:r>
+      <w:r>
+        <w:rPr>
+          <w:rFonts w:ascii="Times New Roman" w:hAnsi="Times New Roman" w:cs="Times New Roman"/>
+          <w:sz w:val="24"/>
+          <w:szCs w:val="24"/>
+        </w:rPr>
+        <w:t xml:space="preserve"> continued until the </w:t>
+      </w:r>
+      <w:r>
+        <w:rPr>
+          <w:rFonts w:ascii="Times New Roman" w:hAnsi="Times New Roman" w:cs="Times New Roman"/>
+          <w:sz w:val="24"/>
+          <w:szCs w:val="24"/>
+        </w:rPr>
+        <w:t>individual</w:t>
+      </w:r>
+      <w:r>
+        <w:rPr>
+          <w:rFonts w:ascii="Times New Roman" w:hAnsi="Times New Roman" w:cs="Times New Roman"/>
+          <w:sz w:val="24"/>
+          <w:szCs w:val="24"/>
+        </w:rPr>
+        <w:t xml:space="preserve"> </w:t>
+      </w:r>
+      <w:r>
+        <w:rPr>
+          <w:rFonts w:ascii="Times New Roman" w:hAnsi="Times New Roman" w:cs="Times New Roman"/>
+          <w:sz w:val="24"/>
+          <w:szCs w:val="24"/>
+        </w:rPr>
+        <w:t>transitioned from walk to run</w:t>
+      </w:r>
+      <w:r>
+        <w:rPr>
+          <w:rFonts w:ascii="Times New Roman" w:hAnsi="Times New Roman" w:cs="Times New Roman"/>
+          <w:sz w:val="24"/>
+          <w:szCs w:val="24"/>
+        </w:rPr>
+        <w:t>.</w:t>
+      </w:r>
+      <w:r>
+        <w:rPr>
+          <w:rFonts w:ascii="Times New Roman" w:hAnsi="Times New Roman" w:cs="Times New Roman"/>
+          <w:sz w:val="24"/>
+          <w:szCs w:val="24"/>
+        </w:rPr>
+        <w:t xml:space="preserve">  The experiment concluded at the walk to run transition interval. </w:t>
+      </w:r>
+      <w:r>
+        <w:rPr>
+          <w:rFonts w:ascii="Times New Roman" w:hAnsi="Times New Roman" w:cs="Times New Roman"/>
+          <w:sz w:val="24"/>
+          <w:szCs w:val="24"/>
+        </w:rPr>
+        <w:t xml:space="preserve">  </w:t>
+      </w:r>
+      <w:r>
+        <w:rPr>
+          <w:rFonts w:ascii="Times New Roman" w:hAnsi="Times New Roman" w:cs="Times New Roman"/>
+          <w:sz w:val="24"/>
+          <w:szCs w:val="24"/>
+        </w:rPr>
+        <w:t xml:space="preserve">Of the 122 participants, 69 were able to attain the walk to run interval and only these data were used for model development.  The list of independent variables used for model </w:t>
+      </w:r>
+      <w:r>
+        <w:rPr>
+          <w:rFonts w:ascii="Times New Roman" w:hAnsi="Times New Roman" w:cs="Times New Roman"/>
+          <w:sz w:val="24"/>
+          <w:szCs w:val="24"/>
+        </w:rPr>
+        <w:lastRenderedPageBreak/>
+        <w:t>development were sex, age (years),  race, height (cm), weight (kg), waist (cm), body mass index (BMI) (kg/m</w:t>
+      </w:r>
+      <w:r>
+        <w:rPr>
+          <w:rFonts w:ascii="Times New Roman" w:hAnsi="Times New Roman" w:cs="Times New Roman"/>
+          <w:sz w:val="24"/>
+          <w:szCs w:val="24"/>
+          <w:vertAlign w:val="superscript"/>
+        </w:rPr>
+        <w:t>2</w:t>
+      </w:r>
+      <w:r>
+        <w:rPr>
+          <w:rFonts w:ascii="Times New Roman" w:hAnsi="Times New Roman" w:cs="Times New Roman"/>
+          <w:sz w:val="24"/>
+          <w:szCs w:val="24"/>
+        </w:rPr>
+        <w:t>), BMI percentile, BMI z-score, and obesity classification (85</w:t>
+      </w:r>
+      <w:r>
+        <w:rPr>
+          <w:rFonts w:ascii="Times New Roman" w:hAnsi="Times New Roman" w:cs="Times New Roman"/>
+          <w:sz w:val="24"/>
+          <w:szCs w:val="24"/>
+          <w:vertAlign w:val="superscript"/>
+        </w:rPr>
+        <w:t>th</w:t>
+      </w:r>
+      <w:r>
+        <w:rPr>
+          <w:rFonts w:ascii="Times New Roman" w:hAnsi="Times New Roman" w:cs="Times New Roman"/>
+          <w:sz w:val="24"/>
+          <w:szCs w:val="24"/>
+        </w:rPr>
+        <w:t xml:space="preserve"> percentile BMI classified overweight, 95</w:t>
+      </w:r>
+      <w:r>
+        <w:rPr>
+          <w:rFonts w:ascii="Times New Roman" w:hAnsi="Times New Roman" w:cs="Times New Roman"/>
+          <w:sz w:val="24"/>
+          <w:szCs w:val="24"/>
+          <w:vertAlign w:val="superscript"/>
+        </w:rPr>
+        <w:t>th</w:t>
+      </w:r>
+      <w:r>
+        <w:rPr>
+          <w:rFonts w:ascii="Times New Roman" w:hAnsi="Times New Roman" w:cs="Times New Roman"/>
+          <w:sz w:val="24"/>
+          <w:szCs w:val="24"/>
+        </w:rPr>
+        <w:t xml:space="preserve"> percentile BMI classified obese).  The dependent variable for all models was run cadence.</w:t>
+      </w:r>
+    </w:p>
+    <w:p>
+      <w:pPr>
+        <w:pStyle w:val="PlainText"/>
+        <w:spacing w:line="480" w:lineRule="auto"/>
+        <w:jc w:val="center"/>
+        <w:rPr>
+          <w:rFonts w:ascii="Times New Roman" w:hAnsi="Times New Roman" w:cs="Times New Roman"/>
+          <w:sz w:val="24"/>
+          <w:szCs w:val="24"/>
+        </w:rPr>
+      </w:pPr>
+      <w:bookmarkStart w:id="0" w:name="_GoBack"/>
+      <w:bookmarkEnd w:id="0"/>
+      <w:r>
+        <w:rPr>
+          <w:rFonts w:ascii="Times New Roman" w:hAnsi="Times New Roman" w:cs="Times New Roman"/>
+          <w:sz w:val="24"/>
+          <w:szCs w:val="24"/>
+        </w:rPr>
+        <w:t>S</w:t>
+      </w:r>
+      <w:r>
+        <w:rPr>
+          <w:rFonts w:ascii="Times New Roman" w:hAnsi="Times New Roman" w:cs="Times New Roman"/>
+          <w:sz w:val="24"/>
+          <w:szCs w:val="24"/>
+        </w:rPr>
+        <w:t>ubject characteri</w:t>
+      </w:r>
+      <w:r>
+        <w:rPr>
+          <w:rFonts w:ascii="Times New Roman" w:hAnsi="Times New Roman" w:cs="Times New Roman"/>
+          <w:sz w:val="24"/>
+          <w:szCs w:val="24"/>
+        </w:rPr>
+        <w:t>stic</w:t>
+      </w:r>
+      <w:r>
+        <w:rPr>
+          <w:rFonts w:ascii="Times New Roman" w:hAnsi="Times New Roman" w:cs="Times New Roman"/>
+          <w:sz w:val="24"/>
+          <w:szCs w:val="24"/>
+        </w:rPr>
+        <w:t xml:space="preserve"> table</w:t>
+      </w:r>
+    </w:p>
+    <w:tbl>
+      <w:tblPr>
+        <w:tblStyle w:val="TableGrid"/>
+        <w:tblW w:w="0" w:type="auto"/>
+        <w:tblLook w:val="04A0" w:firstRow="1" w:lastRow="0" w:firstColumn="1" w:lastColumn="0" w:noHBand="0" w:noVBand="1"/>
+      </w:tblPr>
+      <w:tblGrid>
+        <w:gridCol w:w="1985"/>
+        <w:gridCol w:w="1818"/>
+        <w:gridCol w:w="1879"/>
+        <w:gridCol w:w="1894"/>
+        <w:gridCol w:w="1774"/>
+      </w:tblGrid>
+      <w:tr>
+        <w:tc>
+          <w:tcPr>
+            <w:tcW w:w="1985" w:type="dxa"/>
+          </w:tcPr>
+          <w:p>
+            <w:pPr>
+              <w:pStyle w:val="NoSpacing"/>
+            </w:pPr>
+          </w:p>
+        </w:tc>
+        <w:tc>
+          <w:tcPr>
+            <w:tcW w:w="1818" w:type="dxa"/>
+          </w:tcPr>
+          <w:p>
+            <w:pPr>
+              <w:pStyle w:val="NoSpacing"/>
+            </w:pPr>
+            <w:r>
+              <w:t>N</w:t>
+            </w:r>
+          </w:p>
+          <w:p>
+            <w:pPr>
+              <w:pStyle w:val="NoSpacing"/>
+            </w:pPr>
+          </w:p>
+        </w:tc>
+        <w:tc>
+          <w:tcPr>
+            <w:tcW w:w="1879" w:type="dxa"/>
+          </w:tcPr>
+          <w:p>
+            <w:pPr>
+              <w:pStyle w:val="NoSpacing"/>
+            </w:pPr>
+            <w:r>
+              <w:t>Age</w:t>
+            </w:r>
+            <w:r>
+              <w:t xml:space="preserve"> </w:t>
+            </w:r>
+          </w:p>
+          <w:p>
+            <w:pPr>
+              <w:pStyle w:val="NoSpacing"/>
+            </w:pPr>
+            <w:r>
+              <w:t xml:space="preserve">(mean – </w:t>
+            </w:r>
+            <w:proofErr w:type="spellStart"/>
+            <w:r>
+              <w:t>sd</w:t>
+            </w:r>
+            <w:proofErr w:type="spellEnd"/>
+            <w:r>
+              <w:t>)</w:t>
+            </w:r>
+          </w:p>
+        </w:tc>
+        <w:tc>
+          <w:tcPr>
+            <w:tcW w:w="1894" w:type="dxa"/>
+          </w:tcPr>
+          <w:p>
+            <w:pPr>
+              <w:pStyle w:val="NoSpacing"/>
+            </w:pPr>
+            <w:r>
+              <w:t>BMI</w:t>
+            </w:r>
+          </w:p>
+          <w:p>
+            <w:pPr>
+              <w:pStyle w:val="NoSpacing"/>
+            </w:pPr>
+            <w:r>
+              <w:t xml:space="preserve">(mean – </w:t>
+            </w:r>
+            <w:proofErr w:type="spellStart"/>
+            <w:r>
+              <w:t>sd</w:t>
+            </w:r>
+            <w:proofErr w:type="spellEnd"/>
+            <w:r>
+              <w:t>)</w:t>
+            </w:r>
+          </w:p>
+        </w:tc>
+        <w:tc>
+          <w:tcPr>
+            <w:tcW w:w="1774" w:type="dxa"/>
+          </w:tcPr>
+          <w:p>
+            <w:pPr>
+              <w:pStyle w:val="NoSpacing"/>
+            </w:pPr>
+            <w:r>
+              <w:t>Run Cadence</w:t>
+            </w:r>
+          </w:p>
+          <w:p>
+            <w:pPr>
+              <w:pStyle w:val="NoSpacing"/>
+            </w:pPr>
+            <w:r>
+              <w:t xml:space="preserve">(mean – </w:t>
+            </w:r>
+            <w:proofErr w:type="spellStart"/>
+            <w:r>
+              <w:t>sd</w:t>
+            </w:r>
+            <w:proofErr w:type="spellEnd"/>
+            <w:r>
+              <w:t>)</w:t>
+            </w:r>
+          </w:p>
+        </w:tc>
+      </w:tr>
+      <w:tr>
+        <w:tc>
+          <w:tcPr>
+            <w:tcW w:w="1985" w:type="dxa"/>
+          </w:tcPr>
+          <w:p>
+            <w:pPr>
+              <w:pStyle w:val="NoSpacing"/>
+            </w:pPr>
+            <w:r>
+              <w:t>Males</w:t>
+            </w:r>
+          </w:p>
+        </w:tc>
+        <w:tc>
+          <w:tcPr>
+            <w:tcW w:w="1818" w:type="dxa"/>
+          </w:tcPr>
+          <w:p>
+            <w:pPr>
+              <w:pStyle w:val="NoSpacing"/>
+            </w:pPr>
+            <w:r>
+              <w:t>37</w:t>
+            </w:r>
+          </w:p>
+        </w:tc>
+        <w:tc>
+          <w:tcPr>
+            <w:tcW w:w="1879" w:type="dxa"/>
+          </w:tcPr>
+          <w:p>
+            <w:pPr>
+              <w:pStyle w:val="NoSpacing"/>
+            </w:pPr>
+            <w:r>
+              <w:t>15</w:t>
+            </w:r>
+            <w:r>
+              <w:t xml:space="preserve"> – 3.88</w:t>
+            </w:r>
+          </w:p>
+        </w:tc>
+        <w:tc>
+          <w:tcPr>
+            <w:tcW w:w="1894" w:type="dxa"/>
+          </w:tcPr>
+          <w:p>
+            <w:pPr>
+              <w:pStyle w:val="NoSpacing"/>
+            </w:pPr>
+            <w:r>
+              <w:t>22.6</w:t>
+            </w:r>
+            <w:r>
+              <w:t xml:space="preserve"> – 6.01</w:t>
+            </w:r>
+          </w:p>
+        </w:tc>
+        <w:tc>
+          <w:tcPr>
+            <w:tcW w:w="1774" w:type="dxa"/>
+          </w:tcPr>
+          <w:p>
+            <w:pPr>
+              <w:pStyle w:val="NoSpacing"/>
+            </w:pPr>
+            <w:r>
+              <w:t>156</w:t>
+            </w:r>
+            <w:r>
+              <w:t xml:space="preserve"> – 10.2</w:t>
+            </w:r>
+          </w:p>
+        </w:tc>
+      </w:tr>
+      <w:tr>
+        <w:tc>
+          <w:tcPr>
+            <w:tcW w:w="1985" w:type="dxa"/>
+          </w:tcPr>
+          <w:p>
+            <w:pPr>
+              <w:pStyle w:val="NoSpacing"/>
+            </w:pPr>
+            <w:r>
+              <w:t>Females</w:t>
+            </w:r>
+          </w:p>
+        </w:tc>
+        <w:tc>
+          <w:tcPr>
+            <w:tcW w:w="1818" w:type="dxa"/>
+          </w:tcPr>
+          <w:p>
+            <w:pPr>
+              <w:pStyle w:val="NoSpacing"/>
+            </w:pPr>
+            <w:r>
+              <w:t>32</w:t>
+            </w:r>
+          </w:p>
+        </w:tc>
+        <w:tc>
+          <w:tcPr>
+            <w:tcW w:w="1879" w:type="dxa"/>
+          </w:tcPr>
+          <w:p>
+            <w:pPr>
+              <w:pStyle w:val="NoSpacing"/>
+            </w:pPr>
+            <w:r>
+              <w:t>14.9</w:t>
+            </w:r>
+            <w:r>
+              <w:t xml:space="preserve"> – 3.70</w:t>
+            </w:r>
+          </w:p>
+        </w:tc>
+        <w:tc>
+          <w:tcPr>
+            <w:tcW w:w="1894" w:type="dxa"/>
+          </w:tcPr>
+          <w:p>
+            <w:pPr>
+              <w:pStyle w:val="NoSpacing"/>
+            </w:pPr>
+            <w:r>
+              <w:t>21.9</w:t>
+            </w:r>
+            <w:r>
+              <w:t xml:space="preserve"> – 4.66</w:t>
+            </w:r>
+          </w:p>
+        </w:tc>
+        <w:tc>
+          <w:tcPr>
+            <w:tcW w:w="1774" w:type="dxa"/>
+          </w:tcPr>
+          <w:p>
+            <w:pPr>
+              <w:pStyle w:val="NoSpacing"/>
+            </w:pPr>
+            <w:r>
+              <w:t>158</w:t>
+            </w:r>
+            <w:r>
+              <w:t xml:space="preserve"> – 8.92</w:t>
+            </w:r>
+          </w:p>
+        </w:tc>
+      </w:tr>
+    </w:tbl>
+    <w:p>
+      <w:pPr>
+        <w:pStyle w:val="PlainText"/>
+        <w:spacing w:line="480" w:lineRule="auto"/>
+        <w:rPr>
+          <w:rFonts w:ascii="Times New Roman" w:hAnsi="Times New Roman" w:cs="Times New Roman"/>
+          <w:sz w:val="24"/>
+          <w:szCs w:val="24"/>
+        </w:rPr>
+      </w:pPr>
+    </w:p>
+    <w:p>
+      <w:pPr>
+        <w:pStyle w:val="PlainText"/>
+        <w:spacing w:line="480" w:lineRule="auto"/>
+        <w:rPr>
+          <w:rFonts w:ascii="Times New Roman" w:hAnsi="Times New Roman" w:cs="Times New Roman"/>
+          <w:b/>
+          <w:sz w:val="24"/>
+          <w:szCs w:val="24"/>
+        </w:rPr>
+      </w:pPr>
+      <w:r>
+        <w:rPr>
+          <w:rFonts w:ascii="Times New Roman" w:hAnsi="Times New Roman" w:cs="Times New Roman"/>
+          <w:b/>
+          <w:sz w:val="24"/>
+          <w:szCs w:val="24"/>
+        </w:rPr>
+        <w:t>Mathematical Models</w:t>
+      </w:r>
+    </w:p>
+    <w:p>
+      <w:pPr>
+        <w:pStyle w:val="PlainText"/>
+        <w:spacing w:line="480" w:lineRule="auto"/>
+        <w:ind w:firstLine="720"/>
+      </w:pPr>
+      <w:r>
+        <w:t xml:space="preserve">In order to </w:t>
+      </w:r>
+      <w:r>
+        <w:t xml:space="preserve">model the expected point at which a kids transitions from walk to run, regression models were developed which included </w:t>
+      </w:r>
+      <w:r>
+        <w:t>Sex,</w:t>
+      </w:r>
+      <w:r>
+        <w:t xml:space="preserve"> </w:t>
+      </w:r>
+      <w:r>
+        <w:t>Age,</w:t>
+      </w:r>
+      <w:r>
+        <w:t xml:space="preserve"> </w:t>
+      </w:r>
+      <w:r>
+        <w:t>Race,</w:t>
+      </w:r>
+      <w:r>
+        <w:t xml:space="preserve"> </w:t>
+      </w:r>
+      <w:r>
+        <w:t>Height,</w:t>
+      </w:r>
+      <w:r>
+        <w:t xml:space="preserve"> Weight</w:t>
+      </w:r>
+      <w:r>
+        <w:t>,</w:t>
+      </w:r>
+      <w:r>
+        <w:t xml:space="preserve"> Waist Circumference</w:t>
+      </w:r>
+      <w:r>
+        <w:t>,</w:t>
+      </w:r>
+      <w:r>
+        <w:t xml:space="preserve"> BMI</w:t>
+      </w:r>
+      <w:r>
+        <w:t>,</w:t>
+      </w:r>
+      <w:r>
+        <w:t xml:space="preserve"> BMI percentile score</w:t>
+      </w:r>
+      <w:r>
+        <w:t>,</w:t>
+      </w:r>
+      <w:r>
+        <w:t xml:space="preserve"> </w:t>
+      </w:r>
+      <w:r>
+        <w:t>BMI</w:t>
+      </w:r>
+      <w:r>
+        <w:t xml:space="preserve"> standardized score</w:t>
+      </w:r>
+      <w:r>
+        <w:t xml:space="preserve">, </w:t>
+      </w:r>
+      <w:r>
+        <w:t>and Obesity C</w:t>
+      </w:r>
+      <w:r>
+        <w:t>at</w:t>
+      </w:r>
+      <w:r>
+        <w:t xml:space="preserve">egory with Run Cadence as the dependent variable.  We developed the best </w:t>
+      </w:r>
+      <w:r>
+        <w:t>model</w:t>
+      </w:r>
+      <w:r>
+        <w:t xml:space="preserve"> using </w:t>
+      </w:r>
+      <w:r>
+        <w:t>a best subsets selection method from the leaps</w:t>
+      </w:r>
+      <w:r>
+        <w:rPr>
+          <w:rStyle w:val="FootnoteReference"/>
+        </w:rPr>
+        <w:footnoteReference w:id="1"/>
+      </w:r>
+      <w:r>
+        <w:t xml:space="preserve"> package in R</w:t>
+      </w:r>
+      <w:r>
+        <w:rPr>
+          <w:rStyle w:val="FootnoteReference"/>
+        </w:rPr>
+        <w:footnoteReference w:id="2"/>
+      </w:r>
+      <w:r>
+        <w:t xml:space="preserve"> with the lowest </w:t>
+      </w:r>
+      <w:r>
+        <w:t>BIC.  All f</w:t>
+      </w:r>
+      <w:r>
+        <w:t xml:space="preserve">actors have a P Value of &lt;.01 and linear regression modeling assumptions are met. </w:t>
+      </w:r>
+    </w:p>
+    <w:p>
+      <m:oMathPara>
+        <m:oMath>
+          <m:acc>
+            <m:accPr>
+              <m:ctrlPr>
+                <w:rPr>
+                  <w:rFonts w:ascii="Cambria Math" w:hAnsi="Cambria Math"/>
+                  <w:i/>
+                  <w:sz w:val="20"/>
+                </w:rPr>
+              </m:ctrlPr>
+            </m:accPr>
+            <m:e>
+              <m:r>
+                <w:rPr>
+                  <w:rFonts w:ascii="Cambria Math" w:hAnsi="Cambria Math"/>
+                  <w:sz w:val="20"/>
+                </w:rPr>
+                <m:t>cadence</m:t>
+              </m:r>
+            </m:e>
+          </m:acc>
+          <m:r>
+            <w:rPr>
+              <w:rFonts w:ascii="Cambria Math" w:hAnsi="Cambria Math"/>
+              <w:sz w:val="20"/>
+            </w:rPr>
+            <m:t>=255.29-1.1578*Age-.6652*Height+.4981*Weight-5.6803BMI</m:t>
+          </m:r>
+          <m:d>
+            <m:dPr>
+              <m:ctrlPr>
+                <w:rPr>
+                  <w:rFonts w:ascii="Cambria Math" w:hAnsi="Cambria Math"/>
+                  <w:i/>
+                  <w:sz w:val="20"/>
+                </w:rPr>
+              </m:ctrlPr>
+            </m:dPr>
+            <m:e>
+              <m:r>
+                <w:rPr>
+                  <w:rFonts w:ascii="Cambria Math" w:hAnsi="Cambria Math"/>
+                  <w:sz w:val="20"/>
+                </w:rPr>
+                <m:t>normalized</m:t>
+              </m:r>
+            </m:e>
+          </m:d>
+        </m:oMath>
+      </m:oMathPara>
+    </w:p>
+    <w:p>
+      <w:pPr>
+        <w:pStyle w:val="PlainText"/>
+        <w:spacing w:line="480" w:lineRule="auto"/>
+        <w:ind w:firstLine="720"/>
+      </w:pPr>
+      <w:r>
+        <w:t xml:space="preserve">To aid users in determining </w:t>
+      </w:r>
+      <w:r>
+        <w:t>the pace an individual</w:t>
+      </w:r>
+      <w:r>
+        <w:t xml:space="preserve"> will transition from walk to run, we built a shiny application accessible at the following webpage: </w:t>
+      </w:r>
+      <w:hyperlink r:id="rId8" w:history="1">
+        <w:r>
+          <w:rPr>
+            <w:rStyle w:val="Hyperlink"/>
+          </w:rPr>
+          <w:t>https://dustyturner.shinyapps.io/KidsStep/</w:t>
+        </w:r>
+      </w:hyperlink>
+      <w:r>
+        <w:t xml:space="preserve">.  This allows the user to input their age, gender, height, and weight and they will receive a 95% confidence </w:t>
+      </w:r>
+      <w:r>
+        <w:lastRenderedPageBreak/>
+        <w:t>interval at the pace in which they will transition from walk to run.  Based off the user’s inputs, the application calculates an individual’s BMI and uses the AGD</w:t>
+      </w:r>
+      <w:r>
+        <w:rPr>
+          <w:rStyle w:val="FootnoteReference"/>
+        </w:rPr>
+        <w:footnoteReference w:id="3"/>
+      </w:r>
+      <w:r>
+        <w:t xml:space="preserve"> package in R to determine their </w:t>
+      </w:r>
+      <w:proofErr w:type="spellStart"/>
+      <w:r>
+        <w:t>BMIz</w:t>
+      </w:r>
+      <w:proofErr w:type="spellEnd"/>
+      <w:r>
+        <w:t xml:space="preserve"> score.  </w:t>
+      </w:r>
+    </w:p>
+    <w:p>
+      <w:pPr>
+        <w:pStyle w:val="PlainText"/>
+        <w:spacing w:line="480" w:lineRule="auto"/>
+      </w:pPr>
+      <w:r>
+        <w:rPr>
+          <w:noProof/>
+        </w:rPr>
+        <w:drawing>
+          <wp:inline distT="0" distB="0" distL="0" distR="0" wp14:anchorId="1F53DE8D" wp14:editId="650C9DDA">
+            <wp:extent cx="5943600" cy="4467860"/>
+            <wp:effectExtent l="76200" t="76200" r="133350" b="142240"/>
+            <wp:docPr id="3" name="Picture 3"/>
+            <wp:cNvGraphicFramePr>
+              <a:graphicFrameLocks xmlns:a="http://schemas.openxmlformats.org/drawingml/2006/main" noChangeAspect="1"/>
+            </wp:cNvGraphicFramePr>
+            <a:graphic xmlns:a="http://schemas.openxmlformats.org/drawingml/2006/main">
+              <a:graphicData uri="http://schemas.openxmlformats.org/drawingml/2006/picture">
+                <pic:pic xmlns:pic="http://schemas.openxmlformats.org/drawingml/2006/picture">
+                  <pic:nvPicPr>
+                    <pic:cNvPr id="1" name=""/>
+                    <pic:cNvPicPr/>
+                  </pic:nvPicPr>
+                  <pic:blipFill>
+                    <a:blip r:embed="rId9"/>
+                    <a:stretch>
+                      <a:fillRect/>
+                    </a:stretch>
+                  </pic:blipFill>
+                  <pic:spPr>
+                    <a:xfrm>
+                      <a:off x="0" y="0"/>
+                      <a:ext cx="5943600" cy="4467860"/>
+                    </a:xfrm>
+                    <a:prstGeom prst="rect">
+                      <a:avLst/>
+                    </a:prstGeom>
+                    <a:ln w="38100" cap="sq">
+                      <a:solidFill>
+                        <a:srgbClr val="000000"/>
+                      </a:solidFill>
+                      <a:prstDash val="solid"/>
+                      <a:miter lim="800000"/>
+                    </a:ln>
+                    <a:effectLst>
+                      <a:outerShdw blurRad="50800" dist="38100" dir="2700000" algn="tl" rotWithShape="0">
+                        <a:srgbClr val="000000">
+                          <a:alpha val="43000"/>
+                        </a:srgbClr>
+                      </a:outerShdw>
+                    </a:effectLst>
+                  </pic:spPr>
+                </pic:pic>
+              </a:graphicData>
+            </a:graphic>
+          </wp:inline>
+        </w:drawing>
+      </w:r>
+    </w:p>
+    <w:p>
+      <w:pPr>
+        <w:pStyle w:val="PlainText"/>
+        <w:spacing w:line="480" w:lineRule="auto"/>
+        <w:ind w:firstLine="720"/>
+        <w:rPr>
+          <w:rFonts w:ascii="Times New Roman" w:hAnsi="Times New Roman" w:cs="Times New Roman"/>
+          <w:b/>
+          <w:sz w:val="24"/>
+          <w:szCs w:val="24"/>
+          <w:highlight w:val="yellow"/>
+        </w:rPr>
+      </w:pPr>
+    </w:p>
+    <w:p/>
+    <w:p/>
+    <w:p>
+      <w:r>
+        <w:br w:type="page"/>
+      </w:r>
+    </w:p>
+    <w:p>
+      <w:r>
+        <w:lastRenderedPageBreak/>
         <w:t>Methods as of 17 July 2018</w:t>
       </w:r>
     </w:p>
@@ -38,13 +1351,7 @@
     </w:p>
     <w:p>
       <w:r>
-        <w:t>I</w:t>
-      </w:r>
-      <w:r>
-        <w:t>d</w:t>
-      </w:r>
-      <w:r>
-        <w:t xml:space="preserve">, </w:t>
+        <w:t xml:space="preserve">Id, </w:t>
       </w:r>
       <w:r>
         <w:rPr>
@@ -97,45 +1404,58 @@
         <w:rPr>
           <w:b/>
         </w:rPr>
-        <w:t>W</w:t>
-      </w:r>
+        <w:t>WeightKGAvg</w:t>
+      </w:r>
+      <w:proofErr w:type="spellEnd"/>
+      <w:r>
+        <w:t xml:space="preserve">, </w:t>
+      </w:r>
+      <w:proofErr w:type="spellStart"/>
+      <w:r>
+        <w:t>WaistAvg</w:t>
+      </w:r>
+      <w:proofErr w:type="spellEnd"/>
+      <w:r>
+        <w:t xml:space="preserve">, </w:t>
+      </w:r>
+      <w:proofErr w:type="spellStart"/>
+      <w:r>
+        <w:t>SittingHeightAvg</w:t>
+      </w:r>
+      <w:proofErr w:type="spellEnd"/>
+      <w:r>
+        <w:t xml:space="preserve">, </w:t>
+      </w:r>
+      <w:proofErr w:type="spellStart"/>
+      <w:r>
+        <w:t>Leglength</w:t>
+      </w:r>
+      <w:proofErr w:type="spellEnd"/>
+      <w:r>
+        <w:t xml:space="preserve">, </w:t>
+      </w:r>
+      <w:proofErr w:type="spellStart"/>
+      <w:r>
+        <w:t>Tanita.Avg</w:t>
+      </w:r>
+      <w:proofErr w:type="spellEnd"/>
+      <w:r>
+        <w:t xml:space="preserve">, </w:t>
+      </w:r>
+      <w:proofErr w:type="spellStart"/>
       <w:r>
         <w:rPr>
           <w:b/>
         </w:rPr>
-        <w:t>eightKGAvg</w:t>
-      </w:r>
-      <w:proofErr w:type="spellEnd"/>
-      <w:r>
-        <w:t xml:space="preserve">, </w:t>
-      </w:r>
-      <w:proofErr w:type="spellStart"/>
-      <w:r>
-        <w:t>WaistAvg</w:t>
-      </w:r>
-      <w:proofErr w:type="spellEnd"/>
-      <w:r>
-        <w:t xml:space="preserve">, </w:t>
-      </w:r>
-      <w:proofErr w:type="spellStart"/>
-      <w:r>
-        <w:t>SittingHeightAvg</w:t>
-      </w:r>
-      <w:proofErr w:type="spellEnd"/>
-      <w:r>
-        <w:t xml:space="preserve">, </w:t>
-      </w:r>
-      <w:proofErr w:type="spellStart"/>
-      <w:r>
-        <w:t>Leglength</w:t>
-      </w:r>
-      <w:proofErr w:type="spellEnd"/>
-      <w:r>
-        <w:t xml:space="preserve">, </w:t>
-      </w:r>
-      <w:proofErr w:type="spellStart"/>
-      <w:r>
-        <w:t>Tanita.Avg</w:t>
+        <w:t>BMIcont</w:t>
+      </w:r>
+      <w:proofErr w:type="spellEnd"/>
+      <w:r>
+        <w:t xml:space="preserve">, </w:t>
+      </w:r>
+      <w:proofErr w:type="spellStart"/>
+      <w:r>
+        <w:t>BMIperc</w:t>
       </w:r>
       <w:proofErr w:type="spellEnd"/>
       <w:r>
@@ -146,15 +1466,7 @@
         <w:rPr>
           <w:b/>
         </w:rPr>
-        <w:t>BMIcont</w:t>
-      </w:r>
-      <w:proofErr w:type="spellEnd"/>
-      <w:r>
-        <w:t xml:space="preserve">, </w:t>
-      </w:r>
-      <w:proofErr w:type="spellStart"/>
-      <w:r>
-        <w:t>BMIperc</w:t>
+        <w:t>BMIz</w:t>
       </w:r>
       <w:proofErr w:type="spellEnd"/>
       <w:r>
@@ -165,7 +1477,87 @@
         <w:rPr>
           <w:b/>
         </w:rPr>
-        <w:t>BMIz</w:t>
+        <w:t>Obesecat</w:t>
+      </w:r>
+      <w:proofErr w:type="spellEnd"/>
+      <w:r>
+        <w:t xml:space="preserve">, </w:t>
+      </w:r>
+      <w:proofErr w:type="spellStart"/>
+      <w:r>
+        <w:t>LastWalk</w:t>
+      </w:r>
+      <w:proofErr w:type="spellEnd"/>
+      <w:r>
+        <w:t xml:space="preserve">, </w:t>
+      </w:r>
+      <w:proofErr w:type="spellStart"/>
+      <w:r>
+        <w:t>FirstRun</w:t>
+      </w:r>
+      <w:proofErr w:type="spellEnd"/>
+      <w:r>
+        <w:t xml:space="preserve">, </w:t>
+      </w:r>
+      <w:proofErr w:type="spellStart"/>
+      <w:r>
+        <w:t>LastFullStage</w:t>
+      </w:r>
+      <w:proofErr w:type="spellEnd"/>
+      <w:r>
+        <w:t xml:space="preserve">, Transitioned, </w:t>
+      </w:r>
+      <w:proofErr w:type="spellStart"/>
+      <w:r>
+        <w:t>Transitioned_FullStage</w:t>
+      </w:r>
+      <w:proofErr w:type="spellEnd"/>
+      <w:r>
+        <w:t xml:space="preserve">, </w:t>
+      </w:r>
+      <w:proofErr w:type="spellStart"/>
+      <w:r>
+        <w:t>Walk_Stage</w:t>
+      </w:r>
+      <w:proofErr w:type="spellEnd"/>
+      <w:r>
+        <w:t xml:space="preserve">, </w:t>
+      </w:r>
+      <w:proofErr w:type="spellStart"/>
+      <w:r>
+        <w:t>Walk_Speed</w:t>
+      </w:r>
+      <w:proofErr w:type="spellEnd"/>
+      <w:r>
+        <w:t xml:space="preserve">, </w:t>
+      </w:r>
+      <w:proofErr w:type="spellStart"/>
+      <w:r>
+        <w:t>Walk_Cadence</w:t>
+      </w:r>
+      <w:proofErr w:type="spellEnd"/>
+      <w:r>
+        <w:t xml:space="preserve">, Walk_VO2mlkgmin, </w:t>
+      </w:r>
+      <w:proofErr w:type="spellStart"/>
+      <w:r>
+        <w:t>Walk_METSAdult</w:t>
+      </w:r>
+      <w:proofErr w:type="spellEnd"/>
+      <w:r>
+        <w:t xml:space="preserve">, Walk_METSYouth1, Walk_METSYouth2, Walk_METSYouth3, </w:t>
+      </w:r>
+      <w:proofErr w:type="spellStart"/>
+      <w:r>
+        <w:t>Run_Stage</w:t>
+      </w:r>
+      <w:proofErr w:type="spellEnd"/>
+      <w:r>
+        <w:t xml:space="preserve">, </w:t>
+      </w:r>
+      <w:proofErr w:type="spellStart"/>
+      <w:r>
+        <w:t>Run_Speed</w:t>
       </w:r>
       <w:proofErr w:type="spellEnd"/>
       <w:r>
@@ -176,138 +1568,11 @@
         <w:rPr>
           <w:b/>
         </w:rPr>
-        <w:t>Obesecat</w:t>
-      </w:r>
-      <w:proofErr w:type="spellEnd"/>
-      <w:r>
-        <w:t xml:space="preserve">, </w:t>
-      </w:r>
-      <w:proofErr w:type="spellStart"/>
-      <w:r>
-        <w:t>LastWalk</w:t>
-      </w:r>
-      <w:proofErr w:type="spellEnd"/>
-      <w:r>
-        <w:t xml:space="preserve">, </w:t>
-      </w:r>
-      <w:proofErr w:type="spellStart"/>
-      <w:r>
-        <w:t>FirstRun</w:t>
-      </w:r>
-      <w:proofErr w:type="spellEnd"/>
-      <w:r>
-        <w:t xml:space="preserve">, </w:t>
-      </w:r>
-      <w:proofErr w:type="spellStart"/>
-      <w:r>
-        <w:t>LastFullStage</w:t>
-      </w:r>
-      <w:proofErr w:type="spellEnd"/>
-      <w:r>
-        <w:t xml:space="preserve">, </w:t>
-      </w:r>
-      <w:r>
-        <w:t>Transitioned</w:t>
-      </w:r>
-      <w:r>
-        <w:t xml:space="preserve">, </w:t>
-      </w:r>
-      <w:proofErr w:type="spellStart"/>
-      <w:r>
-        <w:t>Transitioned_FullStage</w:t>
-      </w:r>
-      <w:proofErr w:type="spellEnd"/>
-      <w:r>
-        <w:t xml:space="preserve">, </w:t>
-      </w:r>
-      <w:proofErr w:type="spellStart"/>
-      <w:r>
-        <w:t>Walk_Stage</w:t>
-      </w:r>
-      <w:proofErr w:type="spellEnd"/>
-      <w:r>
-        <w:t xml:space="preserve">, </w:t>
-      </w:r>
-      <w:proofErr w:type="spellStart"/>
-      <w:r>
-        <w:t>Walk_Speed</w:t>
-      </w:r>
-      <w:proofErr w:type="spellEnd"/>
-      <w:r>
-        <w:t xml:space="preserve">, </w:t>
-      </w:r>
-      <w:proofErr w:type="spellStart"/>
-      <w:r>
-        <w:t>Walk_Cadence</w:t>
-      </w:r>
-      <w:proofErr w:type="spellEnd"/>
-      <w:r>
-        <w:t xml:space="preserve">, </w:t>
-      </w:r>
-      <w:r>
-        <w:t>Walk_VO2mlkgmin</w:t>
-      </w:r>
-      <w:r>
-        <w:t xml:space="preserve">, </w:t>
-      </w:r>
-      <w:proofErr w:type="spellStart"/>
-      <w:r>
-        <w:t>Walk_METSAdult</w:t>
-      </w:r>
-      <w:proofErr w:type="spellEnd"/>
-      <w:r>
-        <w:t xml:space="preserve">, </w:t>
-      </w:r>
-      <w:r>
-        <w:t>Walk_METSYouth1</w:t>
-      </w:r>
-      <w:r>
-        <w:t xml:space="preserve">, </w:t>
-      </w:r>
-      <w:r>
-        <w:t>Walk_METSYouth2</w:t>
-      </w:r>
-      <w:r>
-        <w:t xml:space="preserve">, </w:t>
-      </w:r>
-      <w:r>
-        <w:t>Walk_METSYouth3</w:t>
-      </w:r>
-      <w:r>
-        <w:t xml:space="preserve">, </w:t>
-      </w:r>
-      <w:proofErr w:type="spellStart"/>
-      <w:r>
-        <w:t>Run_Stage</w:t>
-      </w:r>
-      <w:proofErr w:type="spellEnd"/>
-      <w:r>
-        <w:t xml:space="preserve">, </w:t>
-      </w:r>
-      <w:proofErr w:type="spellStart"/>
-      <w:r>
-        <w:t>Run_Speed</w:t>
-      </w:r>
-      <w:proofErr w:type="spellEnd"/>
-      <w:r>
-        <w:t xml:space="preserve">, </w:t>
-      </w:r>
-      <w:proofErr w:type="spellStart"/>
-      <w:r>
-        <w:rPr>
-          <w:b/>
-        </w:rPr>
         <w:t>Run_Cadence</w:t>
       </w:r>
       <w:proofErr w:type="spellEnd"/>
       <w:r>
-        <w:t xml:space="preserve">, </w:t>
-      </w:r>
-      <w:r>
-        <w:t>Run_VO2mlkgmin</w:t>
-      </w:r>
-      <w:r>
-        <w:t xml:space="preserve">, </w:t>
+        <w:t xml:space="preserve">, Run_VO2mlkgmin, </w:t>
       </w:r>
       <w:proofErr w:type="spellStart"/>
       <w:r>
@@ -315,13 +1580,7 @@
       </w:r>
       <w:proofErr w:type="spellEnd"/>
       <w:r>
-        <w:t xml:space="preserve">, Run_METSYouth1, </w:t>
-      </w:r>
-      <w:r>
-        <w:t>Run_METSYouth2</w:t>
-      </w:r>
-      <w:r>
-        <w:t>, Run_METSYouth3</w:t>
+        <w:t>, Run_METSYouth1, Run_METSYouth2, Run_METSYouth3</w:t>
       </w:r>
     </w:p>
     <w:p>
@@ -339,7 +1598,7 @@
         <w:rPr>
           <w:rStyle w:val="FootnoteReference"/>
         </w:rPr>
-        <w:footnoteReference w:id="1"/>
+        <w:footnoteReference w:id="4"/>
       </w:r>
       <w:r>
         <w:t xml:space="preserve"> package in R.  </w:t>
@@ -390,7 +1649,7 @@
         <w:rPr>
           <w:rStyle w:val="FootnoteReference"/>
         </w:rPr>
-        <w:footnoteReference w:id="2"/>
+        <w:footnoteReference w:id="5"/>
       </w:r>
       <w:r>
         <w:t xml:space="preserve"> package in R.  </w:t>
@@ -417,7 +1676,7 @@
                     <pic:cNvPicPr/>
                   </pic:nvPicPr>
                   <pic:blipFill>
-                    <a:blip r:embed="rId8"/>
+                    <a:blip r:embed="rId10"/>
                     <a:stretch>
                       <a:fillRect/>
                     </a:stretch>
@@ -457,7 +1716,7 @@
                     <pic:cNvPicPr/>
                   </pic:nvPicPr>
                   <pic:blipFill>
-                    <a:blip r:embed="rId9"/>
+                    <a:blip r:embed="rId11"/>
                     <a:stretch>
                       <a:fillRect/>
                     </a:stretch>
@@ -486,7 +1745,7 @@
       <w:r>
         <w:t xml:space="preserve">To aid users in determining when they will transition from walk to run, we built a shiny application accessible at the following webpage: </w:t>
       </w:r>
-      <w:hyperlink r:id="rId10" w:history="1">
+      <w:hyperlink r:id="rId12" w:history="1">
         <w:r>
           <w:rPr>
             <w:rStyle w:val="Hyperlink"/>
@@ -501,7 +1760,7 @@
         <w:rPr>
           <w:rStyle w:val="FootnoteReference"/>
         </w:rPr>
-        <w:footnoteReference w:id="3"/>
+        <w:footnoteReference w:id="6"/>
       </w:r>
       <w:r>
         <w:t xml:space="preserve"> package in R to determine their </w:t>
@@ -514,8 +1773,6 @@
       <w:r>
         <w:t xml:space="preserve"> score.  </w:t>
       </w:r>
-      <w:bookmarkStart w:id="0" w:name="_GoBack"/>
-      <w:bookmarkEnd w:id="0"/>
     </w:p>
     <w:p>
       <w:r>
@@ -2776,10 +4033,7 @@
         <w:footnoteRef/>
       </w:r>
       <w:r>
-        <w:t xml:space="preserve"> </w:t>
-      </w:r>
-      <w:r>
-        <w:t xml:space="preserve"> Thomas Lumley based on </w:t>
+        <w:t xml:space="preserve">  Thomas Lumley based on </w:t>
       </w:r>
       <w:proofErr w:type="gramStart"/>
       <w:r>
@@ -2795,13 +4049,7 @@
       </w:r>
       <w:proofErr w:type="gramEnd"/>
       <w:r>
-        <w:t>: Regression Subset Selection. R package version</w:t>
-      </w:r>
-      <w:r>
-        <w:t xml:space="preserve"> </w:t>
-      </w:r>
-      <w:r>
-        <w:t>3.0. https://CRAN.R-project.org/package=leaps</w:t>
+        <w:t>: Regression Subset Selection. R package version 3.0. https://CRAN.R-project.org/package=leaps</w:t>
       </w:r>
     </w:p>
   </w:footnote>
@@ -2820,15 +4068,7 @@
         <w:t xml:space="preserve"> </w:t>
       </w:r>
       <w:r>
-        <w:t>John Fox and Sanford Weisberg (2011). An {R} Companion to Applied Regression, Second Edition.</w:t>
-      </w:r>
-    </w:p>
-    <w:p>
-      <w:pPr>
-        <w:pStyle w:val="FootnoteText"/>
-      </w:pPr>
-      <w:r>
-        <w:t xml:space="preserve">  Thousand Oaks CA: Sage. URL: http://socserv.socsci.mcmaster.ca/jfox/Books/Companion</w:t>
+        <w:t>R Core Team (2018). R: A language and environment for statistical computing. R Foundation for Statistical Computing, Vienna, Austria.  URL https://www.R-project.org/.</w:t>
       </w:r>
     </w:p>
   </w:footnote>
@@ -2844,10 +4084,98 @@
         <w:footnoteRef/>
       </w:r>
       <w:r>
-        <w:t xml:space="preserve"> V</w:t>
-      </w:r>
-      <w:r>
-        <w:t xml:space="preserve">an </w:t>
+        <w:t xml:space="preserve"> Van </w:t>
+      </w:r>
+      <w:proofErr w:type="spellStart"/>
+      <w:r>
+        <w:t>Buuren</w:t>
+      </w:r>
+      <w:proofErr w:type="spellEnd"/>
+      <w:r>
+        <w:t xml:space="preserve"> S (2018). AGD: Analysis of Growth Data. R package version 0.39, </w:t>
+      </w:r>
+      <w:r>
+        <w:t>&lt;URL: https://CRAN.R-project.org/package=AGD&gt;</w:t>
+      </w:r>
+    </w:p>
+    <w:p>
+      <w:pPr>
+        <w:pStyle w:val="FootnoteText"/>
+      </w:pPr>
+      <w:r>
+        <w:t>https://CRAN.R-project.org/package=AGD&gt;.</w:t>
+      </w:r>
+    </w:p>
+  </w:footnote>
+  <w:footnote w:id="4">
+    <w:p>
+      <w:pPr>
+        <w:pStyle w:val="FootnoteText"/>
+      </w:pPr>
+      <w:r>
+        <w:rPr>
+          <w:rStyle w:val="FootnoteReference"/>
+        </w:rPr>
+        <w:footnoteRef/>
+      </w:r>
+      <w:r>
+        <w:t xml:space="preserve">  Thomas Lumley based on </w:t>
+      </w:r>
+      <w:proofErr w:type="gramStart"/>
+      <w:r>
+        <w:t>Fortran</w:t>
+      </w:r>
+      <w:proofErr w:type="gramEnd"/>
+      <w:r>
+        <w:t xml:space="preserve"> code by Alan Miller (2017). </w:t>
+      </w:r>
+      <w:proofErr w:type="gramStart"/>
+      <w:r>
+        <w:t>leaps</w:t>
+      </w:r>
+      <w:proofErr w:type="gramEnd"/>
+      <w:r>
+        <w:t>: Regression Subset Selection. R package version 3.0. https://CRAN.R-project.org/package=leaps</w:t>
+      </w:r>
+    </w:p>
+  </w:footnote>
+  <w:footnote w:id="5">
+    <w:p>
+      <w:pPr>
+        <w:pStyle w:val="FootnoteText"/>
+      </w:pPr>
+      <w:r>
+        <w:rPr>
+          <w:rStyle w:val="FootnoteReference"/>
+        </w:rPr>
+        <w:footnoteRef/>
+      </w:r>
+      <w:r>
+        <w:t xml:space="preserve"> John Fox and Sanford Weisberg (2011). An {R} Companion to Applied Regression, Second Edition.</w:t>
+      </w:r>
+    </w:p>
+    <w:p>
+      <w:pPr>
+        <w:pStyle w:val="FootnoteText"/>
+      </w:pPr>
+      <w:r>
+        <w:t xml:space="preserve">  Thousand Oaks CA: Sage. URL: http://socserv.socsci.mcmaster.ca/jfox/Books/Companion</w:t>
+      </w:r>
+    </w:p>
+  </w:footnote>
+  <w:footnote w:id="6">
+    <w:p>
+      <w:pPr>
+        <w:pStyle w:val="FootnoteText"/>
+      </w:pPr>
+      <w:r>
+        <w:rPr>
+          <w:rStyle w:val="FootnoteReference"/>
+        </w:rPr>
+        <w:footnoteRef/>
+      </w:r>
+      <w:r>
+        <w:t xml:space="preserve"> Van </w:t>
       </w:r>
       <w:proofErr w:type="spellStart"/>
       <w:r>
@@ -3504,6 +4832,95 @@
     </w:lvl>
   </w:abstractNum>
   <w:abstractNum w:abstractNumId="7" w15:restartNumberingAfterBreak="0">
+    <w:nsid w:val="4F541AB9"/>
+    <w:multiLevelType w:val="hybridMultilevel"/>
+    <w:tmpl w:val="A3E29EDE"/>
+    <w:lvl w:ilvl="0" w:tplc="0409000F">
+      <w:start w:val="1"/>
+      <w:numFmt w:val="decimal"/>
+      <w:lvlText w:val="%1."/>
+      <w:lvlJc w:val="left"/>
+      <w:pPr>
+        <w:ind w:left="720" w:hanging="360"/>
+      </w:pPr>
+      <w:rPr>
+        <w:rFonts w:hint="default"/>
+      </w:rPr>
+    </w:lvl>
+    <w:lvl w:ilvl="1" w:tplc="04090019" w:tentative="1">
+      <w:start w:val="1"/>
+      <w:numFmt w:val="lowerLetter"/>
+      <w:lvlText w:val="%2."/>
+      <w:lvlJc w:val="left"/>
+      <w:pPr>
+        <w:ind w:left="1440" w:hanging="360"/>
+      </w:pPr>
+    </w:lvl>
+    <w:lvl w:ilvl="2" w:tplc="0409001B" w:tentative="1">
+      <w:start w:val="1"/>
+      <w:numFmt w:val="lowerRoman"/>
+      <w:lvlText w:val="%3."/>
+      <w:lvlJc w:val="right"/>
+      <w:pPr>
+        <w:ind w:left="2160" w:hanging="180"/>
+      </w:pPr>
+    </w:lvl>
+    <w:lvl w:ilvl="3" w:tplc="0409000F" w:tentative="1">
+      <w:start w:val="1"/>
+      <w:numFmt w:val="decimal"/>
+      <w:lvlText w:val="%4."/>
+      <w:lvlJc w:val="left"/>
+      <w:pPr>
+        <w:ind w:left="2880" w:hanging="360"/>
+      </w:pPr>
+    </w:lvl>
+    <w:lvl w:ilvl="4" w:tplc="04090019" w:tentative="1">
+      <w:start w:val="1"/>
+      <w:numFmt w:val="lowerLetter"/>
+      <w:lvlText w:val="%5."/>
+      <w:lvlJc w:val="left"/>
+      <w:pPr>
+        <w:ind w:left="3600" w:hanging="360"/>
+      </w:pPr>
+    </w:lvl>
+    <w:lvl w:ilvl="5" w:tplc="0409001B" w:tentative="1">
+      <w:start w:val="1"/>
+      <w:numFmt w:val="lowerRoman"/>
+      <w:lvlText w:val="%6."/>
+      <w:lvlJc w:val="right"/>
+      <w:pPr>
+        <w:ind w:left="4320" w:hanging="180"/>
+      </w:pPr>
+    </w:lvl>
+    <w:lvl w:ilvl="6" w:tplc="0409000F" w:tentative="1">
+      <w:start w:val="1"/>
+      <w:numFmt w:val="decimal"/>
+      <w:lvlText w:val="%7."/>
+      <w:lvlJc w:val="left"/>
+      <w:pPr>
+        <w:ind w:left="5040" w:hanging="360"/>
+      </w:pPr>
+    </w:lvl>
+    <w:lvl w:ilvl="7" w:tplc="04090019" w:tentative="1">
+      <w:start w:val="1"/>
+      <w:numFmt w:val="lowerLetter"/>
+      <w:lvlText w:val="%8."/>
+      <w:lvlJc w:val="left"/>
+      <w:pPr>
+        <w:ind w:left="5760" w:hanging="360"/>
+      </w:pPr>
+    </w:lvl>
+    <w:lvl w:ilvl="8" w:tplc="0409001B" w:tentative="1">
+      <w:start w:val="1"/>
+      <w:numFmt w:val="lowerRoman"/>
+      <w:lvlText w:val="%9."/>
+      <w:lvlJc w:val="right"/>
+      <w:pPr>
+        <w:ind w:left="6480" w:hanging="180"/>
+      </w:pPr>
+    </w:lvl>
+  </w:abstractNum>
+  <w:abstractNum w:abstractNumId="8" w15:restartNumberingAfterBreak="0">
     <w:nsid w:val="537D1693"/>
     <w:multiLevelType w:val="hybridMultilevel"/>
     <w:tmpl w:val="04708E7C"/>
@@ -3592,7 +5009,7 @@
       </w:pPr>
     </w:lvl>
   </w:abstractNum>
-  <w:abstractNum w:abstractNumId="8" w15:restartNumberingAfterBreak="0">
+  <w:abstractNum w:abstractNumId="9" w15:restartNumberingAfterBreak="0">
     <w:nsid w:val="60851D0E"/>
     <w:multiLevelType w:val="hybridMultilevel"/>
     <w:tmpl w:val="91120742"/>
@@ -3691,10 +5108,10 @@
     <w:abstractNumId w:val="5"/>
   </w:num>
   <w:num w:numId="4">
-    <w:abstractNumId w:val="8"/>
+    <w:abstractNumId w:val="9"/>
   </w:num>
   <w:num w:numId="5">
-    <w:abstractNumId w:val="7"/>
+    <w:abstractNumId w:val="8"/>
   </w:num>
   <w:num w:numId="6">
     <w:abstractNumId w:val="2"/>
@@ -3707,6 +5124,9 @@
   </w:num>
   <w:num w:numId="9">
     <w:abstractNumId w:val="4"/>
+  </w:num>
+  <w:num w:numId="10">
+    <w:abstractNumId w:val="7"/>
   </w:num>
 </w:numbering>
 </file>
@@ -4108,7 +5528,6 @@
   <w:style w:type="character" w:default="1" w:styleId="DefaultParagraphFont">
     <w:name w:val="Default Paragraph Font"/>
     <w:uiPriority w:val="1"/>
-    <w:semiHidden/>
     <w:unhideWhenUsed/>
   </w:style>
   <w:style w:type="table" w:default="1" w:styleId="TableNormal">
@@ -4202,6 +5621,60 @@
       <w:color w:val="0563C1" w:themeColor="hyperlink"/>
       <w:u w:val="single"/>
     </w:rPr>
+  </w:style>
+  <w:style w:type="paragraph" w:styleId="PlainText">
+    <w:name w:val="Plain Text"/>
+    <w:basedOn w:val="Normal"/>
+    <w:link w:val="PlainTextChar"/>
+    <w:uiPriority w:val="99"/>
+    <w:unhideWhenUsed/>
+    <w:rsid w:val="004307F3"/>
+    <w:pPr>
+      <w:spacing w:after="0" w:line="240" w:lineRule="auto"/>
+    </w:pPr>
+    <w:rPr>
+      <w:rFonts w:ascii="Calibri" w:hAnsi="Calibri"/>
+      <w:szCs w:val="21"/>
+    </w:rPr>
+  </w:style>
+  <w:style w:type="character" w:customStyle="1" w:styleId="PlainTextChar">
+    <w:name w:val="Plain Text Char"/>
+    <w:basedOn w:val="DefaultParagraphFont"/>
+    <w:link w:val="PlainText"/>
+    <w:uiPriority w:val="99"/>
+    <w:rsid w:val="004307F3"/>
+    <w:rPr>
+      <w:rFonts w:ascii="Calibri" w:hAnsi="Calibri"/>
+      <w:szCs w:val="21"/>
+    </w:rPr>
+  </w:style>
+  <w:style w:type="table" w:styleId="TableGrid">
+    <w:name w:val="Table Grid"/>
+    <w:basedOn w:val="TableNormal"/>
+    <w:uiPriority w:val="39"/>
+    <w:rsid w:val="004307F3"/>
+    <w:pPr>
+      <w:spacing w:after="0" w:line="240" w:lineRule="auto"/>
+    </w:pPr>
+    <w:tblPr>
+      <w:tblBorders>
+        <w:top w:val="single" w:sz="4" w:space="0" w:color="auto"/>
+        <w:left w:val="single" w:sz="4" w:space="0" w:color="auto"/>
+        <w:bottom w:val="single" w:sz="4" w:space="0" w:color="auto"/>
+        <w:right w:val="single" w:sz="4" w:space="0" w:color="auto"/>
+        <w:insideH w:val="single" w:sz="4" w:space="0" w:color="auto"/>
+        <w:insideV w:val="single" w:sz="4" w:space="0" w:color="auto"/>
+      </w:tblBorders>
+    </w:tblPr>
+  </w:style>
+  <w:style w:type="paragraph" w:styleId="NoSpacing">
+    <w:name w:val="No Spacing"/>
+    <w:uiPriority w:val="1"/>
+    <w:qFormat/>
+    <w:rsid w:val="00EA49F1"/>
+    <w:pPr>
+      <w:spacing w:after="0" w:line="240" w:lineRule="auto"/>
+    </w:pPr>
   </w:style>
 </w:styles>
 </file>
@@ -4472,7 +5945,7 @@
 </file>
 
 <file path=customXml/itemProps1.xml><?xml version="1.0" encoding="utf-8"?>
-<ds:datastoreItem xmlns:ds="http://schemas.openxmlformats.org/officeDocument/2006/customXml" ds:itemID="{602DD735-5073-4DF2-AA40-BF1479F22846}">
+<ds:datastoreItem xmlns:ds="http://schemas.openxmlformats.org/officeDocument/2006/customXml" ds:itemID="{F4D805EB-8F60-460A-ABC7-F6F41D4B8E66}">
   <ds:schemaRefs>
     <ds:schemaRef ds:uri="http://schemas.openxmlformats.org/officeDocument/2006/bibliography"/>
   </ds:schemaRefs>

</xml_diff>

<commit_message>
Updated write up with Diana's recomendations
</commit_message>
<xml_diff>
--- a/Kids Cadence Modeling Techniques-1.docx
+++ b/Kids Cadence Modeling Techniques-1.docx
@@ -181,27 +181,7 @@
           <w:szCs w:val="24"/>
           <w:highlight w:val="yellow"/>
         </w:rPr>
-        <w:t xml:space="preserve">When </w:t>
-      </w:r>
-      <w:proofErr w:type="gramStart"/>
-      <w:r>
-        <w:rPr>
-          <w:rFonts w:ascii="Times New Roman" w:hAnsi="Times New Roman" w:cs="Times New Roman"/>
-          <w:sz w:val="24"/>
-          <w:szCs w:val="24"/>
-          <w:highlight w:val="yellow"/>
-        </w:rPr>
-        <w:t>was the data collected and what</w:t>
-      </w:r>
-      <w:proofErr w:type="gramEnd"/>
-      <w:r>
-        <w:rPr>
-          <w:rFonts w:ascii="Times New Roman" w:hAnsi="Times New Roman" w:cs="Times New Roman"/>
-          <w:sz w:val="24"/>
-          <w:szCs w:val="24"/>
-          <w:highlight w:val="yellow"/>
-        </w:rPr>
-        <w:t xml:space="preserve"> was the primary outcome?</w:t>
+        <w:t>When was the data collected and what was the primary outcome?</w:t>
       </w:r>
     </w:p>
     <w:p>
@@ -251,27 +231,7 @@
           <w:szCs w:val="24"/>
           <w:highlight w:val="yellow"/>
         </w:rPr>
-        <w:t xml:space="preserve">How </w:t>
-      </w:r>
-      <w:proofErr w:type="gramStart"/>
-      <w:r>
-        <w:rPr>
-          <w:rFonts w:ascii="Times New Roman" w:hAnsi="Times New Roman" w:cs="Times New Roman"/>
-          <w:sz w:val="24"/>
-          <w:szCs w:val="24"/>
-          <w:highlight w:val="yellow"/>
-        </w:rPr>
-        <w:t>were the participant’s</w:t>
-      </w:r>
-      <w:proofErr w:type="gramEnd"/>
-      <w:r>
-        <w:rPr>
-          <w:rFonts w:ascii="Times New Roman" w:hAnsi="Times New Roman" w:cs="Times New Roman"/>
-          <w:sz w:val="24"/>
-          <w:szCs w:val="24"/>
-          <w:highlight w:val="yellow"/>
-        </w:rPr>
-        <w:t xml:space="preserve"> recruited?</w:t>
+        <w:t>How were the participant’s recruited?</w:t>
       </w:r>
     </w:p>
     <w:p>
@@ -400,23 +360,7 @@
           <w:sz w:val="24"/>
           <w:szCs w:val="24"/>
         </w:rPr>
-        <w:t xml:space="preserve"> participants </w:t>
-      </w:r>
-      <w:r>
-        <w:rPr>
-          <w:rFonts w:ascii="Times New Roman" w:hAnsi="Times New Roman" w:cs="Times New Roman"/>
-          <w:sz w:val="24"/>
-          <w:szCs w:val="24"/>
-        </w:rPr>
-        <w:t xml:space="preserve">who met transitioned from walk to run and maintained their running pace through the duration of their final stage.  </w:t>
-      </w:r>
-      <w:r>
-        <w:rPr>
-          <w:rFonts w:ascii="Times New Roman" w:hAnsi="Times New Roman" w:cs="Times New Roman"/>
-          <w:sz w:val="24"/>
-          <w:szCs w:val="24"/>
-        </w:rPr>
-        <w:t>(</w:t>
+        <w:t xml:space="preserve"> participants who met transitioned from walk to run and maintained their running pace through the duration of their final stage.  (</w:t>
       </w:r>
       <w:r>
         <w:rPr>
@@ -432,39 +376,7 @@
           <w:sz w:val="24"/>
           <w:szCs w:val="24"/>
         </w:rPr>
-        <w:t xml:space="preserve">% female) between the ages of </w:t>
-      </w:r>
-      <w:r>
-        <w:rPr>
-          <w:rFonts w:ascii="Times New Roman" w:hAnsi="Times New Roman" w:cs="Times New Roman"/>
-          <w:sz w:val="24"/>
-          <w:szCs w:val="24"/>
-        </w:rPr>
-        <w:t>7</w:t>
-      </w:r>
-      <w:r>
-        <w:rPr>
-          <w:rFonts w:ascii="Times New Roman" w:hAnsi="Times New Roman" w:cs="Times New Roman"/>
-          <w:sz w:val="24"/>
-          <w:szCs w:val="24"/>
-        </w:rPr>
-        <w:t xml:space="preserve"> and </w:t>
-      </w:r>
-      <w:r>
-        <w:rPr>
-          <w:rFonts w:ascii="Times New Roman" w:hAnsi="Times New Roman" w:cs="Times New Roman"/>
-          <w:sz w:val="24"/>
-          <w:szCs w:val="24"/>
-        </w:rPr>
-        <w:t>20</w:t>
-      </w:r>
-      <w:r>
-        <w:rPr>
-          <w:rFonts w:ascii="Times New Roman" w:hAnsi="Times New Roman" w:cs="Times New Roman"/>
-          <w:sz w:val="24"/>
-          <w:szCs w:val="24"/>
-        </w:rPr>
-        <w:t xml:space="preserve">.  Participants </w:t>
+        <w:t xml:space="preserve">% female) between the ages of 7 and 20.  Participants </w:t>
       </w:r>
       <w:r>
         <w:rPr>
@@ -667,8 +579,6 @@
           <w:szCs w:val="24"/>
         </w:rPr>
       </w:pPr>
-      <w:bookmarkStart w:id="0" w:name="_GoBack"/>
-      <w:bookmarkEnd w:id="0"/>
       <w:r>
         <w:rPr>
           <w:rFonts w:ascii="Times New Roman" w:hAnsi="Times New Roman" w:cs="Times New Roman"/>
@@ -764,15 +674,7 @@
               <w:pStyle w:val="NoSpacing"/>
             </w:pPr>
             <w:r>
-              <w:t xml:space="preserve">(mean – </w:t>
-            </w:r>
-            <w:proofErr w:type="spellStart"/>
-            <w:r>
-              <w:t>sd</w:t>
-            </w:r>
-            <w:proofErr w:type="spellEnd"/>
-            <w:r>
-              <w:t>)</w:t>
+              <w:t>(mean – sd)</w:t>
             </w:r>
           </w:p>
         </w:tc>
@@ -793,15 +695,7 @@
               <w:pStyle w:val="NoSpacing"/>
             </w:pPr>
             <w:r>
-              <w:t xml:space="preserve">(mean – </w:t>
-            </w:r>
-            <w:proofErr w:type="spellStart"/>
-            <w:r>
-              <w:t>sd</w:t>
-            </w:r>
-            <w:proofErr w:type="spellEnd"/>
-            <w:r>
-              <w:t>)</w:t>
+              <w:t>(mean – sd)</w:t>
             </w:r>
           </w:p>
         </w:tc>
@@ -822,15 +716,7 @@
               <w:pStyle w:val="NoSpacing"/>
             </w:pPr>
             <w:r>
-              <w:t xml:space="preserve">(mean – </w:t>
-            </w:r>
-            <w:proofErr w:type="spellStart"/>
-            <w:r>
-              <w:t>sd</w:t>
-            </w:r>
-            <w:proofErr w:type="spellEnd"/>
-            <w:r>
-              <w:t>)</w:t>
+              <w:t>(mean – sd)</w:t>
             </w:r>
           </w:p>
         </w:tc>
@@ -1027,10 +913,7 @@
         <w:ind w:firstLine="720"/>
       </w:pPr>
       <w:r>
-        <w:t xml:space="preserve">In order to </w:t>
-      </w:r>
-      <w:r>
-        <w:t xml:space="preserve">model the expected point at which a kids transitions from walk to run, regression models were developed which included </w:t>
+        <w:t xml:space="preserve">In order to model the expected point at which a kids transitions from walk to run, regression models were developed which included </w:t>
       </w:r>
       <w:r>
         <w:t>Sex,</w:t>
@@ -1096,16 +979,7 @@
         <w:t>at</w:t>
       </w:r>
       <w:r>
-        <w:t xml:space="preserve">egory with Run Cadence as the dependent variable.  We developed the best </w:t>
-      </w:r>
-      <w:r>
-        <w:t>model</w:t>
-      </w:r>
-      <w:r>
-        <w:t xml:space="preserve"> using </w:t>
-      </w:r>
-      <w:r>
-        <w:t>a best subsets selection method from the leaps</w:t>
+        <w:t>egory with Run Cadence as the dependent variable.  We developed the best model using a best subsets selection method from the leaps</w:t>
       </w:r>
       <w:r>
         <w:rPr>
@@ -1123,10 +997,7 @@
         <w:footnoteReference w:id="2"/>
       </w:r>
       <w:r>
-        <w:t xml:space="preserve"> with the lowest </w:t>
-      </w:r>
-      <w:r>
-        <w:t>BIC.  All f</w:t>
+        <w:t xml:space="preserve"> with the lowest BIC.  All f</w:t>
       </w:r>
       <w:r>
         <w:t xml:space="preserve">actors have a P Value of &lt;.01 and linear regression modeling assumptions are met. </w:t>
@@ -1192,13 +1063,7 @@
         <w:ind w:firstLine="720"/>
       </w:pPr>
       <w:r>
-        <w:t xml:space="preserve">To aid users in determining </w:t>
-      </w:r>
-      <w:r>
-        <w:t>the pace an individual</w:t>
-      </w:r>
-      <w:r>
-        <w:t xml:space="preserve"> will transition from walk to run, we built a shiny application accessible at the following webpage: </w:t>
+        <w:t xml:space="preserve">To aid users in determining the pace an individual will transition from walk to run, we built a shiny application accessible at the following webpage: </w:t>
       </w:r>
       <w:hyperlink r:id="rId8" w:history="1">
         <w:r>
@@ -1222,15 +1087,7 @@
         <w:footnoteReference w:id="3"/>
       </w:r>
       <w:r>
-        <w:t xml:space="preserve"> package in R to determine their </w:t>
-      </w:r>
-      <w:proofErr w:type="spellStart"/>
-      <w:r>
-        <w:t>BMIz</w:t>
-      </w:r>
-      <w:proofErr w:type="spellEnd"/>
-      <w:r>
-        <w:t xml:space="preserve"> score.  </w:t>
+        <w:t xml:space="preserve"> package in R to determine their BMIz score.  </w:t>
       </w:r>
     </w:p>
     <w:p>
@@ -1317,6 +1174,1155 @@
     <w:p>
       <w:r>
         <w:lastRenderedPageBreak/>
+        <w:t>What Diana Recommended for Us</w:t>
+      </w:r>
+    </w:p>
+    <w:p>
+      <w:pPr>
+        <w:rPr>
+          <w:rFonts w:ascii="Times New Roman" w:hAnsi="Times New Roman" w:cs="Times New Roman"/>
+          <w:b/>
+          <w:sz w:val="24"/>
+          <w:szCs w:val="24"/>
+        </w:rPr>
+      </w:pPr>
+      <w:r>
+        <w:rPr>
+          <w:rFonts w:ascii="Times New Roman" w:hAnsi="Times New Roman" w:cs="Times New Roman"/>
+          <w:b/>
+          <w:sz w:val="24"/>
+          <w:szCs w:val="24"/>
+        </w:rPr>
+        <w:t>METHODS</w:t>
+      </w:r>
+    </w:p>
+    <w:p>
+      <w:pPr>
+        <w:rPr>
+          <w:rFonts w:ascii="Times New Roman" w:hAnsi="Times New Roman" w:cs="Times New Roman"/>
+          <w:sz w:val="24"/>
+          <w:szCs w:val="24"/>
+        </w:rPr>
+      </w:pPr>
+    </w:p>
+    <w:p>
+      <w:pPr>
+        <w:spacing w:after="0" w:line="480" w:lineRule="auto"/>
+        <w:rPr>
+          <w:rFonts w:ascii="Times New Roman" w:hAnsi="Times New Roman" w:cs="Times New Roman"/>
+          <w:b/>
+          <w:sz w:val="24"/>
+          <w:szCs w:val="24"/>
+        </w:rPr>
+      </w:pPr>
+      <w:r>
+        <w:rPr>
+          <w:rFonts w:ascii="Times New Roman" w:hAnsi="Times New Roman" w:cs="Times New Roman"/>
+          <w:b/>
+          <w:sz w:val="24"/>
+          <w:szCs w:val="24"/>
+        </w:rPr>
+        <w:t>Study Design</w:t>
+      </w:r>
+    </w:p>
+    <w:p>
+      <w:pPr>
+        <w:pStyle w:val="PlainText"/>
+        <w:spacing w:line="480" w:lineRule="auto"/>
+        <w:rPr>
+          <w:rFonts w:ascii="Times New Roman" w:hAnsi="Times New Roman" w:cs="Times New Roman"/>
+          <w:sz w:val="24"/>
+          <w:szCs w:val="24"/>
+        </w:rPr>
+      </w:pPr>
+      <w:r>
+        <w:rPr>
+          <w:rFonts w:ascii="Times New Roman" w:hAnsi="Times New Roman" w:cs="Times New Roman"/>
+          <w:sz w:val="24"/>
+          <w:szCs w:val="24"/>
+        </w:rPr>
+        <w:t xml:space="preserve">This study was designed to determine what variables predict the </w:t>
+      </w:r>
+      <w:r>
+        <w:rPr>
+          <w:rFonts w:ascii="Times New Roman" w:hAnsi="Times New Roman" w:cs="Times New Roman"/>
+          <w:sz w:val="24"/>
+          <w:szCs w:val="24"/>
+        </w:rPr>
+        <w:t xml:space="preserve">cadence at which </w:t>
+      </w:r>
+      <w:r>
+        <w:rPr>
+          <w:rFonts w:ascii="Times New Roman" w:hAnsi="Times New Roman" w:cs="Times New Roman"/>
+          <w:sz w:val="24"/>
+          <w:szCs w:val="24"/>
+        </w:rPr>
+        <w:t xml:space="preserve">a walk </w:t>
+      </w:r>
+      <w:r>
+        <w:rPr>
+          <w:rFonts w:ascii="Times New Roman" w:hAnsi="Times New Roman" w:cs="Times New Roman"/>
+          <w:sz w:val="24"/>
+          <w:szCs w:val="24"/>
+        </w:rPr>
+        <w:t xml:space="preserve">transitions </w:t>
+      </w:r>
+      <w:r>
+        <w:rPr>
+          <w:rFonts w:ascii="Times New Roman" w:hAnsi="Times New Roman" w:cs="Times New Roman"/>
+          <w:sz w:val="24"/>
+          <w:szCs w:val="24"/>
+        </w:rPr>
+        <w:t>to a run in children.  To address this question we used data collected at the University of Massachusetts, Amherst’s Physical Activity and Health Laboratory</w:t>
+      </w:r>
+      <w:r>
+        <w:rPr>
+          <w:rFonts w:ascii="Times New Roman" w:hAnsi="Times New Roman" w:cs="Times New Roman"/>
+          <w:sz w:val="24"/>
+          <w:szCs w:val="24"/>
+        </w:rPr>
+        <w:t xml:space="preserve"> to develop  ____ models that predict the cadence at the walk to run transition from an easily measurable set of demographic and metabolic variables.  We also performed a survival analysis</w:t>
+      </w:r>
+    </w:p>
+    <w:p>
+      <w:pPr>
+        <w:pStyle w:val="PlainText"/>
+        <w:spacing w:line="480" w:lineRule="auto"/>
+        <w:rPr>
+          <w:rFonts w:ascii="Times New Roman" w:hAnsi="Times New Roman" w:cs="Times New Roman"/>
+          <w:b/>
+          <w:sz w:val="24"/>
+          <w:szCs w:val="24"/>
+        </w:rPr>
+      </w:pPr>
+      <w:r>
+        <w:rPr>
+          <w:rFonts w:ascii="Times New Roman" w:hAnsi="Times New Roman" w:cs="Times New Roman"/>
+          <w:b/>
+          <w:sz w:val="24"/>
+          <w:szCs w:val="24"/>
+        </w:rPr>
+        <w:t>Participants</w:t>
+      </w:r>
+    </w:p>
+    <w:p>
+      <w:pPr>
+        <w:pStyle w:val="PlainText"/>
+        <w:spacing w:line="480" w:lineRule="auto"/>
+        <w:rPr>
+          <w:rFonts w:ascii="Times New Roman" w:hAnsi="Times New Roman" w:cs="Times New Roman"/>
+          <w:sz w:val="24"/>
+          <w:szCs w:val="24"/>
+        </w:rPr>
+      </w:pPr>
+      <w:r>
+        <w:rPr>
+          <w:rFonts w:ascii="Times New Roman" w:hAnsi="Times New Roman" w:cs="Times New Roman"/>
+          <w:sz w:val="24"/>
+          <w:szCs w:val="24"/>
+        </w:rPr>
+        <w:t>Some questions for Elroy</w:t>
+      </w:r>
+    </w:p>
+    <w:p>
+      <w:pPr>
+        <w:pStyle w:val="PlainText"/>
+        <w:numPr>
+          <w:ilvl w:val="0"/>
+          <w:numId w:val="11"/>
+        </w:numPr>
+        <w:spacing w:line="480" w:lineRule="auto"/>
+        <w:rPr>
+          <w:rFonts w:ascii="Times New Roman" w:hAnsi="Times New Roman" w:cs="Times New Roman"/>
+          <w:sz w:val="24"/>
+          <w:szCs w:val="24"/>
+        </w:rPr>
+      </w:pPr>
+      <w:r>
+        <w:rPr>
+          <w:rFonts w:ascii="Times New Roman" w:hAnsi="Times New Roman" w:cs="Times New Roman"/>
+          <w:sz w:val="24"/>
+          <w:szCs w:val="24"/>
+        </w:rPr>
+        <w:t>When was the data collected and what was the primary outcome?</w:t>
+      </w:r>
+    </w:p>
+    <w:p>
+      <w:pPr>
+        <w:pStyle w:val="PlainText"/>
+        <w:numPr>
+          <w:ilvl w:val="0"/>
+          <w:numId w:val="11"/>
+        </w:numPr>
+        <w:spacing w:line="480" w:lineRule="auto"/>
+        <w:rPr>
+          <w:rFonts w:ascii="Times New Roman" w:hAnsi="Times New Roman" w:cs="Times New Roman"/>
+          <w:sz w:val="24"/>
+          <w:szCs w:val="24"/>
+        </w:rPr>
+      </w:pPr>
+      <w:r>
+        <w:rPr>
+          <w:rFonts w:ascii="Times New Roman" w:hAnsi="Times New Roman" w:cs="Times New Roman"/>
+          <w:sz w:val="24"/>
+          <w:szCs w:val="24"/>
+        </w:rPr>
+        <w:t>Has the data already been described elsewhere?</w:t>
+      </w:r>
+    </w:p>
+    <w:p>
+      <w:pPr>
+        <w:pStyle w:val="PlainText"/>
+        <w:numPr>
+          <w:ilvl w:val="0"/>
+          <w:numId w:val="11"/>
+        </w:numPr>
+        <w:spacing w:line="480" w:lineRule="auto"/>
+        <w:rPr>
+          <w:rFonts w:ascii="Times New Roman" w:hAnsi="Times New Roman" w:cs="Times New Roman"/>
+          <w:sz w:val="24"/>
+          <w:szCs w:val="24"/>
+        </w:rPr>
+      </w:pPr>
+      <w:r>
+        <w:rPr>
+          <w:rFonts w:ascii="Times New Roman" w:hAnsi="Times New Roman" w:cs="Times New Roman"/>
+          <w:sz w:val="24"/>
+          <w:szCs w:val="24"/>
+        </w:rPr>
+        <w:t>H</w:t>
+      </w:r>
+      <w:r>
+        <w:rPr>
+          <w:rFonts w:ascii="Times New Roman" w:hAnsi="Times New Roman" w:cs="Times New Roman"/>
+          <w:sz w:val="24"/>
+          <w:szCs w:val="24"/>
+        </w:rPr>
+        <w:t>ow were the participant’s recruited?</w:t>
+      </w:r>
+    </w:p>
+    <w:p>
+      <w:pPr>
+        <w:pStyle w:val="PlainText"/>
+        <w:numPr>
+          <w:ilvl w:val="0"/>
+          <w:numId w:val="11"/>
+        </w:numPr>
+        <w:spacing w:line="480" w:lineRule="auto"/>
+        <w:rPr>
+          <w:rFonts w:ascii="Times New Roman" w:hAnsi="Times New Roman" w:cs="Times New Roman"/>
+          <w:sz w:val="24"/>
+          <w:szCs w:val="24"/>
+        </w:rPr>
+      </w:pPr>
+      <w:r>
+        <w:rPr>
+          <w:rFonts w:ascii="Times New Roman" w:hAnsi="Times New Roman" w:cs="Times New Roman"/>
+          <w:sz w:val="24"/>
+          <w:szCs w:val="24"/>
+        </w:rPr>
+        <w:t>How many minutes were the children asked to walk at a constant pace?</w:t>
+      </w:r>
+    </w:p>
+    <w:p>
+      <w:pPr>
+        <w:pStyle w:val="PlainText"/>
+        <w:numPr>
+          <w:ilvl w:val="0"/>
+          <w:numId w:val="11"/>
+        </w:numPr>
+        <w:spacing w:line="480" w:lineRule="auto"/>
+        <w:rPr>
+          <w:rFonts w:ascii="Times New Roman" w:hAnsi="Times New Roman" w:cs="Times New Roman"/>
+          <w:sz w:val="24"/>
+          <w:szCs w:val="24"/>
+        </w:rPr>
+      </w:pPr>
+      <w:r>
+        <w:rPr>
+          <w:rFonts w:ascii="Times New Roman" w:hAnsi="Times New Roman" w:cs="Times New Roman"/>
+          <w:sz w:val="24"/>
+          <w:szCs w:val="24"/>
+        </w:rPr>
+        <w:t>How was “run” versus “walk” defined?</w:t>
+      </w:r>
+    </w:p>
+    <w:p>
+      <w:pPr>
+        <w:pStyle w:val="ListParagraph"/>
+        <w:numPr>
+          <w:ilvl w:val="0"/>
+          <w:numId w:val="11"/>
+        </w:numPr>
+        <w:rPr>
+          <w:rFonts w:ascii="Times New Roman" w:hAnsi="Times New Roman" w:cs="Times New Roman"/>
+          <w:sz w:val="24"/>
+          <w:szCs w:val="24"/>
+        </w:rPr>
+      </w:pPr>
+      <w:r>
+        <w:rPr>
+          <w:rFonts w:ascii="Times New Roman" w:hAnsi="Times New Roman" w:cs="Times New Roman"/>
+          <w:sz w:val="24"/>
+          <w:szCs w:val="24"/>
+        </w:rPr>
+        <w:t>What is run cadence?</w:t>
+      </w:r>
+    </w:p>
+    <w:p>
+      <w:pPr>
+        <w:pStyle w:val="PlainText"/>
+        <w:spacing w:line="480" w:lineRule="auto"/>
+        <w:ind w:left="720"/>
+        <w:rPr>
+          <w:rFonts w:ascii="Times New Roman" w:hAnsi="Times New Roman" w:cs="Times New Roman"/>
+          <w:sz w:val="24"/>
+          <w:szCs w:val="24"/>
+        </w:rPr>
+      </w:pPr>
+    </w:p>
+    <w:p>
+      <w:pPr>
+        <w:pStyle w:val="PlainText"/>
+        <w:spacing w:line="480" w:lineRule="auto"/>
+        <w:rPr>
+          <w:rFonts w:ascii="Times New Roman" w:hAnsi="Times New Roman" w:cs="Times New Roman"/>
+          <w:sz w:val="24"/>
+          <w:szCs w:val="24"/>
+        </w:rPr>
+      </w:pPr>
+      <w:r>
+        <w:rPr>
+          <w:rFonts w:ascii="Times New Roman" w:hAnsi="Times New Roman" w:cs="Times New Roman"/>
+          <w:sz w:val="24"/>
+          <w:szCs w:val="24"/>
+        </w:rPr>
+        <w:t>The data</w:t>
+      </w:r>
+      <w:r>
+        <w:rPr>
+          <w:rFonts w:ascii="Times New Roman" w:hAnsi="Times New Roman" w:cs="Times New Roman"/>
+          <w:sz w:val="24"/>
+          <w:szCs w:val="24"/>
+        </w:rPr>
+        <w:t xml:space="preserve">set contained 122 participants (x% female) between the ages of X and X.  </w:t>
+      </w:r>
+    </w:p>
+    <w:p>
+      <w:pPr>
+        <w:pStyle w:val="PlainText"/>
+        <w:spacing w:line="480" w:lineRule="auto"/>
+        <w:rPr>
+          <w:rFonts w:ascii="Times New Roman" w:hAnsi="Times New Roman" w:cs="Times New Roman"/>
+          <w:sz w:val="24"/>
+          <w:szCs w:val="24"/>
+        </w:rPr>
+      </w:pPr>
+      <w:r>
+        <w:rPr>
+          <w:rFonts w:ascii="Times New Roman" w:hAnsi="Times New Roman" w:cs="Times New Roman"/>
+          <w:sz w:val="24"/>
+          <w:szCs w:val="24"/>
+        </w:rPr>
+        <w:t xml:space="preserve">Participants </w:t>
+      </w:r>
+      <w:r>
+        <w:rPr>
+          <w:rFonts w:ascii="Times New Roman" w:hAnsi="Times New Roman" w:cs="Times New Roman"/>
+          <w:sz w:val="24"/>
+          <w:szCs w:val="24"/>
+        </w:rPr>
+        <w:t xml:space="preserve">were </w:t>
+      </w:r>
+      <w:r>
+        <w:rPr>
+          <w:rFonts w:ascii="Times New Roman" w:hAnsi="Times New Roman" w:cs="Times New Roman"/>
+          <w:sz w:val="24"/>
+          <w:szCs w:val="24"/>
+        </w:rPr>
+        <w:t>guided to</w:t>
+      </w:r>
+      <w:r>
+        <w:rPr>
+          <w:rFonts w:ascii="Times New Roman" w:hAnsi="Times New Roman" w:cs="Times New Roman"/>
+          <w:sz w:val="24"/>
+          <w:szCs w:val="24"/>
+        </w:rPr>
+        <w:t xml:space="preserve"> walk </w:t>
+      </w:r>
+      <w:r>
+        <w:rPr>
+          <w:rFonts w:ascii="Times New Roman" w:hAnsi="Times New Roman" w:cs="Times New Roman"/>
+          <w:sz w:val="24"/>
+          <w:szCs w:val="24"/>
+        </w:rPr>
+        <w:t xml:space="preserve">at a constant pace for ___ minutes. At the end of this interval, the speed was increased by 0.5 mph.  </w:t>
+      </w:r>
+      <w:r>
+        <w:rPr>
+          <w:rFonts w:ascii="Times New Roman" w:hAnsi="Times New Roman" w:cs="Times New Roman"/>
+          <w:sz w:val="24"/>
+          <w:szCs w:val="24"/>
+        </w:rPr>
+        <w:t>Th</w:t>
+      </w:r>
+      <w:r>
+        <w:rPr>
+          <w:rFonts w:ascii="Times New Roman" w:hAnsi="Times New Roman" w:cs="Times New Roman"/>
+          <w:sz w:val="24"/>
+          <w:szCs w:val="24"/>
+        </w:rPr>
+        <w:t>e increase in speed was</w:t>
+      </w:r>
+      <w:r>
+        <w:rPr>
+          <w:rFonts w:ascii="Times New Roman" w:hAnsi="Times New Roman" w:cs="Times New Roman"/>
+          <w:sz w:val="24"/>
+          <w:szCs w:val="24"/>
+        </w:rPr>
+        <w:t xml:space="preserve"> continued until the </w:t>
+      </w:r>
+      <w:r>
+        <w:rPr>
+          <w:rFonts w:ascii="Times New Roman" w:hAnsi="Times New Roman" w:cs="Times New Roman"/>
+          <w:sz w:val="24"/>
+          <w:szCs w:val="24"/>
+        </w:rPr>
+        <w:t>individual</w:t>
+      </w:r>
+      <w:r>
+        <w:rPr>
+          <w:rFonts w:ascii="Times New Roman" w:hAnsi="Times New Roman" w:cs="Times New Roman"/>
+          <w:sz w:val="24"/>
+          <w:szCs w:val="24"/>
+        </w:rPr>
+        <w:t xml:space="preserve"> </w:t>
+      </w:r>
+      <w:r>
+        <w:rPr>
+          <w:rFonts w:ascii="Times New Roman" w:hAnsi="Times New Roman" w:cs="Times New Roman"/>
+          <w:sz w:val="24"/>
+          <w:szCs w:val="24"/>
+        </w:rPr>
+        <w:t>transitioned from walk to run</w:t>
+      </w:r>
+      <w:r>
+        <w:rPr>
+          <w:rFonts w:ascii="Times New Roman" w:hAnsi="Times New Roman" w:cs="Times New Roman"/>
+          <w:sz w:val="24"/>
+          <w:szCs w:val="24"/>
+        </w:rPr>
+        <w:t>.</w:t>
+      </w:r>
+      <w:r>
+        <w:rPr>
+          <w:rFonts w:ascii="Times New Roman" w:hAnsi="Times New Roman" w:cs="Times New Roman"/>
+          <w:sz w:val="24"/>
+          <w:szCs w:val="24"/>
+        </w:rPr>
+        <w:t xml:space="preserve">  The experiment concluded at the walk to run transition interval. </w:t>
+      </w:r>
+      <w:r>
+        <w:rPr>
+          <w:rFonts w:ascii="Times New Roman" w:hAnsi="Times New Roman" w:cs="Times New Roman"/>
+          <w:sz w:val="24"/>
+          <w:szCs w:val="24"/>
+        </w:rPr>
+        <w:t xml:space="preserve">  </w:t>
+      </w:r>
+      <w:r>
+        <w:rPr>
+          <w:rFonts w:ascii="Times New Roman" w:hAnsi="Times New Roman" w:cs="Times New Roman"/>
+          <w:sz w:val="24"/>
+          <w:szCs w:val="24"/>
+        </w:rPr>
+        <w:t xml:space="preserve">Of the 122 participants, 69 were able to attain the walk to run interval and only these data were used for model development.  The list of independent variables used for model development </w:t>
+      </w:r>
+      <w:r>
+        <w:rPr>
+          <w:rFonts w:ascii="Times New Roman" w:hAnsi="Times New Roman" w:cs="Times New Roman"/>
+          <w:sz w:val="24"/>
+          <w:szCs w:val="24"/>
+        </w:rPr>
+        <w:lastRenderedPageBreak/>
+        <w:t>were sex, age (years),  race, height (cm), weight (kg), waist (cm), body mass index (BMI) (kg/m</w:t>
+      </w:r>
+      <w:r>
+        <w:rPr>
+          <w:rFonts w:ascii="Times New Roman" w:hAnsi="Times New Roman" w:cs="Times New Roman"/>
+          <w:sz w:val="24"/>
+          <w:szCs w:val="24"/>
+          <w:vertAlign w:val="superscript"/>
+        </w:rPr>
+        <w:t>2</w:t>
+      </w:r>
+      <w:r>
+        <w:rPr>
+          <w:rFonts w:ascii="Times New Roman" w:hAnsi="Times New Roman" w:cs="Times New Roman"/>
+          <w:sz w:val="24"/>
+          <w:szCs w:val="24"/>
+        </w:rPr>
+        <w:t>), BMI percentile, BMI z-score, and obesity classification (85</w:t>
+      </w:r>
+      <w:r>
+        <w:rPr>
+          <w:rFonts w:ascii="Times New Roman" w:hAnsi="Times New Roman" w:cs="Times New Roman"/>
+          <w:sz w:val="24"/>
+          <w:szCs w:val="24"/>
+          <w:vertAlign w:val="superscript"/>
+        </w:rPr>
+        <w:t>th</w:t>
+      </w:r>
+      <w:r>
+        <w:rPr>
+          <w:rFonts w:ascii="Times New Roman" w:hAnsi="Times New Roman" w:cs="Times New Roman"/>
+          <w:sz w:val="24"/>
+          <w:szCs w:val="24"/>
+        </w:rPr>
+        <w:t xml:space="preserve"> percentile BMI classified overweight, 95</w:t>
+      </w:r>
+      <w:r>
+        <w:rPr>
+          <w:rFonts w:ascii="Times New Roman" w:hAnsi="Times New Roman" w:cs="Times New Roman"/>
+          <w:sz w:val="24"/>
+          <w:szCs w:val="24"/>
+          <w:vertAlign w:val="superscript"/>
+        </w:rPr>
+        <w:t>th</w:t>
+      </w:r>
+      <w:r>
+        <w:rPr>
+          <w:rFonts w:ascii="Times New Roman" w:hAnsi="Times New Roman" w:cs="Times New Roman"/>
+          <w:sz w:val="24"/>
+          <w:szCs w:val="24"/>
+        </w:rPr>
+        <w:t xml:space="preserve"> percentile BMI classified obese).  The dependent variable for all models was run cadence.</w:t>
+      </w:r>
+    </w:p>
+    <w:p>
+      <w:pPr>
+        <w:pStyle w:val="PlainText"/>
+        <w:spacing w:line="480" w:lineRule="auto"/>
+        <w:rPr>
+          <w:rFonts w:ascii="Times New Roman" w:hAnsi="Times New Roman" w:cs="Times New Roman"/>
+          <w:sz w:val="24"/>
+          <w:szCs w:val="24"/>
+        </w:rPr>
+      </w:pPr>
+    </w:p>
+    <w:p>
+      <w:pPr>
+        <w:pStyle w:val="PlainText"/>
+        <w:spacing w:line="480" w:lineRule="auto"/>
+        <w:rPr>
+          <w:rFonts w:ascii="Times New Roman" w:hAnsi="Times New Roman" w:cs="Times New Roman"/>
+          <w:sz w:val="24"/>
+          <w:szCs w:val="24"/>
+          <w:highlight w:val="yellow"/>
+        </w:rPr>
+      </w:pPr>
+      <w:r>
+        <w:rPr>
+          <w:rFonts w:ascii="Times New Roman" w:hAnsi="Times New Roman" w:cs="Times New Roman"/>
+          <w:sz w:val="24"/>
+          <w:szCs w:val="24"/>
+        </w:rPr>
+        <w:t>I</w:t>
+      </w:r>
+      <w:r>
+        <w:rPr>
+          <w:rFonts w:ascii="Times New Roman" w:hAnsi="Times New Roman" w:cs="Times New Roman"/>
+          <w:sz w:val="24"/>
+          <w:szCs w:val="24"/>
+          <w:highlight w:val="yellow"/>
+        </w:rPr>
+        <w:t xml:space="preserve">nclude a “subject characteristic” table with means and SD like in our PBRC paper.  </w:t>
+      </w:r>
+    </w:p>
+    <w:tbl>
+      <w:tblPr>
+        <w:tblStyle w:val="TableGrid"/>
+        <w:tblW w:w="0" w:type="auto"/>
+        <w:tblLook w:val="04A0" w:firstRow="1" w:lastRow="0" w:firstColumn="1" w:lastColumn="0" w:noHBand="0" w:noVBand="1"/>
+      </w:tblPr>
+      <w:tblGrid>
+        <w:gridCol w:w="1985"/>
+        <w:gridCol w:w="1818"/>
+        <w:gridCol w:w="1879"/>
+        <w:gridCol w:w="1894"/>
+        <w:gridCol w:w="1774"/>
+      </w:tblGrid>
+      <w:tr>
+        <w:tc>
+          <w:tcPr>
+            <w:tcW w:w="1985" w:type="dxa"/>
+          </w:tcPr>
+          <w:p>
+            <w:pPr>
+              <w:pStyle w:val="PlainText"/>
+              <w:spacing w:line="480" w:lineRule="auto"/>
+              <w:rPr>
+                <w:rFonts w:ascii="Times New Roman" w:hAnsi="Times New Roman" w:cs="Times New Roman"/>
+                <w:sz w:val="24"/>
+                <w:szCs w:val="24"/>
+                <w:highlight w:val="yellow"/>
+              </w:rPr>
+            </w:pPr>
+          </w:p>
+        </w:tc>
+        <w:tc>
+          <w:tcPr>
+            <w:tcW w:w="1818" w:type="dxa"/>
+          </w:tcPr>
+          <w:p>
+            <w:pPr>
+              <w:pStyle w:val="PlainText"/>
+              <w:spacing w:line="480" w:lineRule="auto"/>
+              <w:rPr>
+                <w:rFonts w:ascii="Times New Roman" w:hAnsi="Times New Roman" w:cs="Times New Roman"/>
+                <w:sz w:val="24"/>
+                <w:szCs w:val="24"/>
+                <w:highlight w:val="yellow"/>
+              </w:rPr>
+            </w:pPr>
+            <w:r>
+              <w:rPr>
+                <w:rFonts w:ascii="Times New Roman" w:hAnsi="Times New Roman" w:cs="Times New Roman"/>
+                <w:sz w:val="24"/>
+                <w:szCs w:val="24"/>
+                <w:highlight w:val="yellow"/>
+              </w:rPr>
+              <w:t>N</w:t>
+            </w:r>
+          </w:p>
+        </w:tc>
+        <w:tc>
+          <w:tcPr>
+            <w:tcW w:w="1879" w:type="dxa"/>
+          </w:tcPr>
+          <w:p>
+            <w:pPr>
+              <w:pStyle w:val="PlainText"/>
+              <w:spacing w:line="480" w:lineRule="auto"/>
+              <w:rPr>
+                <w:rFonts w:ascii="Times New Roman" w:hAnsi="Times New Roman" w:cs="Times New Roman"/>
+                <w:sz w:val="24"/>
+                <w:szCs w:val="24"/>
+                <w:highlight w:val="yellow"/>
+              </w:rPr>
+            </w:pPr>
+            <w:r>
+              <w:rPr>
+                <w:rFonts w:ascii="Times New Roman" w:hAnsi="Times New Roman" w:cs="Times New Roman"/>
+                <w:sz w:val="24"/>
+                <w:szCs w:val="24"/>
+                <w:highlight w:val="yellow"/>
+              </w:rPr>
+              <w:t>Age</w:t>
+            </w:r>
+          </w:p>
+        </w:tc>
+        <w:tc>
+          <w:tcPr>
+            <w:tcW w:w="1894" w:type="dxa"/>
+          </w:tcPr>
+          <w:p>
+            <w:pPr>
+              <w:pStyle w:val="PlainText"/>
+              <w:spacing w:line="480" w:lineRule="auto"/>
+              <w:rPr>
+                <w:rFonts w:ascii="Times New Roman" w:hAnsi="Times New Roman" w:cs="Times New Roman"/>
+                <w:sz w:val="24"/>
+                <w:szCs w:val="24"/>
+                <w:highlight w:val="yellow"/>
+              </w:rPr>
+            </w:pPr>
+            <w:r>
+              <w:rPr>
+                <w:rFonts w:ascii="Times New Roman" w:hAnsi="Times New Roman" w:cs="Times New Roman"/>
+                <w:sz w:val="24"/>
+                <w:szCs w:val="24"/>
+                <w:highlight w:val="yellow"/>
+              </w:rPr>
+              <w:t>BMI</w:t>
+            </w:r>
+          </w:p>
+        </w:tc>
+        <w:tc>
+          <w:tcPr>
+            <w:tcW w:w="1774" w:type="dxa"/>
+          </w:tcPr>
+          <w:p>
+            <w:pPr>
+              <w:pStyle w:val="PlainText"/>
+              <w:spacing w:line="480" w:lineRule="auto"/>
+              <w:rPr>
+                <w:rFonts w:ascii="Times New Roman" w:hAnsi="Times New Roman" w:cs="Times New Roman"/>
+                <w:sz w:val="24"/>
+                <w:szCs w:val="24"/>
+                <w:highlight w:val="yellow"/>
+              </w:rPr>
+            </w:pPr>
+            <w:r>
+              <w:rPr>
+                <w:rFonts w:ascii="Times New Roman" w:hAnsi="Times New Roman" w:cs="Times New Roman"/>
+                <w:sz w:val="24"/>
+                <w:szCs w:val="24"/>
+                <w:highlight w:val="yellow"/>
+              </w:rPr>
+              <w:t>Run Cadence</w:t>
+            </w:r>
+          </w:p>
+        </w:tc>
+      </w:tr>
+      <w:tr>
+        <w:tc>
+          <w:tcPr>
+            <w:tcW w:w="1985" w:type="dxa"/>
+          </w:tcPr>
+          <w:p>
+            <w:pPr>
+              <w:pStyle w:val="PlainText"/>
+              <w:spacing w:line="480" w:lineRule="auto"/>
+              <w:rPr>
+                <w:rFonts w:ascii="Times New Roman" w:hAnsi="Times New Roman" w:cs="Times New Roman"/>
+                <w:sz w:val="24"/>
+                <w:szCs w:val="24"/>
+                <w:highlight w:val="yellow"/>
+              </w:rPr>
+            </w:pPr>
+            <w:r>
+              <w:rPr>
+                <w:rFonts w:ascii="Times New Roman" w:hAnsi="Times New Roman" w:cs="Times New Roman"/>
+                <w:sz w:val="24"/>
+                <w:szCs w:val="24"/>
+                <w:highlight w:val="yellow"/>
+              </w:rPr>
+              <w:t>Males</w:t>
+            </w:r>
+          </w:p>
+        </w:tc>
+        <w:tc>
+          <w:tcPr>
+            <w:tcW w:w="1818" w:type="dxa"/>
+          </w:tcPr>
+          <w:p>
+            <w:pPr>
+              <w:pStyle w:val="PlainText"/>
+              <w:spacing w:line="480" w:lineRule="auto"/>
+              <w:rPr>
+                <w:rFonts w:ascii="Times New Roman" w:hAnsi="Times New Roman" w:cs="Times New Roman"/>
+                <w:sz w:val="24"/>
+                <w:szCs w:val="24"/>
+                <w:highlight w:val="yellow"/>
+              </w:rPr>
+            </w:pPr>
+          </w:p>
+        </w:tc>
+        <w:tc>
+          <w:tcPr>
+            <w:tcW w:w="1879" w:type="dxa"/>
+          </w:tcPr>
+          <w:p>
+            <w:pPr>
+              <w:pStyle w:val="PlainText"/>
+              <w:spacing w:line="480" w:lineRule="auto"/>
+              <w:rPr>
+                <w:rFonts w:ascii="Times New Roman" w:hAnsi="Times New Roman" w:cs="Times New Roman"/>
+                <w:sz w:val="24"/>
+                <w:szCs w:val="24"/>
+                <w:highlight w:val="yellow"/>
+              </w:rPr>
+            </w:pPr>
+          </w:p>
+        </w:tc>
+        <w:tc>
+          <w:tcPr>
+            <w:tcW w:w="1894" w:type="dxa"/>
+          </w:tcPr>
+          <w:p>
+            <w:pPr>
+              <w:pStyle w:val="PlainText"/>
+              <w:spacing w:line="480" w:lineRule="auto"/>
+              <w:rPr>
+                <w:rFonts w:ascii="Times New Roman" w:hAnsi="Times New Roman" w:cs="Times New Roman"/>
+                <w:sz w:val="24"/>
+                <w:szCs w:val="24"/>
+                <w:highlight w:val="yellow"/>
+              </w:rPr>
+            </w:pPr>
+          </w:p>
+        </w:tc>
+        <w:tc>
+          <w:tcPr>
+            <w:tcW w:w="1774" w:type="dxa"/>
+          </w:tcPr>
+          <w:p>
+            <w:pPr>
+              <w:pStyle w:val="PlainText"/>
+              <w:spacing w:line="480" w:lineRule="auto"/>
+              <w:rPr>
+                <w:rFonts w:ascii="Times New Roman" w:hAnsi="Times New Roman" w:cs="Times New Roman"/>
+                <w:sz w:val="24"/>
+                <w:szCs w:val="24"/>
+                <w:highlight w:val="yellow"/>
+              </w:rPr>
+            </w:pPr>
+          </w:p>
+        </w:tc>
+      </w:tr>
+      <w:tr>
+        <w:tc>
+          <w:tcPr>
+            <w:tcW w:w="1985" w:type="dxa"/>
+          </w:tcPr>
+          <w:p>
+            <w:pPr>
+              <w:pStyle w:val="PlainText"/>
+              <w:spacing w:line="480" w:lineRule="auto"/>
+              <w:rPr>
+                <w:rFonts w:ascii="Times New Roman" w:hAnsi="Times New Roman" w:cs="Times New Roman"/>
+                <w:sz w:val="24"/>
+                <w:szCs w:val="24"/>
+              </w:rPr>
+            </w:pPr>
+            <w:r>
+              <w:rPr>
+                <w:rFonts w:ascii="Times New Roman" w:hAnsi="Times New Roman" w:cs="Times New Roman"/>
+                <w:sz w:val="24"/>
+                <w:szCs w:val="24"/>
+                <w:highlight w:val="yellow"/>
+              </w:rPr>
+              <w:t>Females</w:t>
+            </w:r>
+          </w:p>
+        </w:tc>
+        <w:tc>
+          <w:tcPr>
+            <w:tcW w:w="1818" w:type="dxa"/>
+          </w:tcPr>
+          <w:p>
+            <w:pPr>
+              <w:pStyle w:val="PlainText"/>
+              <w:spacing w:line="480" w:lineRule="auto"/>
+              <w:rPr>
+                <w:rFonts w:ascii="Times New Roman" w:hAnsi="Times New Roman" w:cs="Times New Roman"/>
+                <w:sz w:val="24"/>
+                <w:szCs w:val="24"/>
+              </w:rPr>
+            </w:pPr>
+          </w:p>
+        </w:tc>
+        <w:tc>
+          <w:tcPr>
+            <w:tcW w:w="1879" w:type="dxa"/>
+          </w:tcPr>
+          <w:p>
+            <w:pPr>
+              <w:pStyle w:val="PlainText"/>
+              <w:spacing w:line="480" w:lineRule="auto"/>
+              <w:rPr>
+                <w:rFonts w:ascii="Times New Roman" w:hAnsi="Times New Roman" w:cs="Times New Roman"/>
+                <w:sz w:val="24"/>
+                <w:szCs w:val="24"/>
+              </w:rPr>
+            </w:pPr>
+          </w:p>
+        </w:tc>
+        <w:tc>
+          <w:tcPr>
+            <w:tcW w:w="1894" w:type="dxa"/>
+          </w:tcPr>
+          <w:p>
+            <w:pPr>
+              <w:pStyle w:val="PlainText"/>
+              <w:spacing w:line="480" w:lineRule="auto"/>
+              <w:rPr>
+                <w:rFonts w:ascii="Times New Roman" w:hAnsi="Times New Roman" w:cs="Times New Roman"/>
+                <w:sz w:val="24"/>
+                <w:szCs w:val="24"/>
+              </w:rPr>
+            </w:pPr>
+          </w:p>
+        </w:tc>
+        <w:tc>
+          <w:tcPr>
+            <w:tcW w:w="1774" w:type="dxa"/>
+          </w:tcPr>
+          <w:p>
+            <w:pPr>
+              <w:pStyle w:val="PlainText"/>
+              <w:spacing w:line="480" w:lineRule="auto"/>
+              <w:rPr>
+                <w:rFonts w:ascii="Times New Roman" w:hAnsi="Times New Roman" w:cs="Times New Roman"/>
+                <w:sz w:val="24"/>
+                <w:szCs w:val="24"/>
+              </w:rPr>
+            </w:pPr>
+          </w:p>
+        </w:tc>
+      </w:tr>
+    </w:tbl>
+    <w:p>
+      <w:pPr>
+        <w:pStyle w:val="PlainText"/>
+        <w:spacing w:line="480" w:lineRule="auto"/>
+        <w:rPr>
+          <w:rFonts w:ascii="Times New Roman" w:hAnsi="Times New Roman" w:cs="Times New Roman"/>
+          <w:sz w:val="24"/>
+          <w:szCs w:val="24"/>
+        </w:rPr>
+      </w:pPr>
+    </w:p>
+    <w:p>
+      <w:pPr>
+        <w:pStyle w:val="PlainText"/>
+        <w:spacing w:line="480" w:lineRule="auto"/>
+        <w:rPr>
+          <w:rFonts w:ascii="Times New Roman" w:hAnsi="Times New Roman" w:cs="Times New Roman"/>
+          <w:b/>
+          <w:sz w:val="24"/>
+          <w:szCs w:val="24"/>
+        </w:rPr>
+      </w:pPr>
+      <w:r>
+        <w:rPr>
+          <w:rFonts w:ascii="Times New Roman" w:hAnsi="Times New Roman" w:cs="Times New Roman"/>
+          <w:b/>
+          <w:sz w:val="24"/>
+          <w:szCs w:val="24"/>
+        </w:rPr>
+        <w:t>Mathematical Models</w:t>
+      </w:r>
+    </w:p>
+    <w:p>
+      <w:pPr>
+        <w:pStyle w:val="PlainText"/>
+        <w:spacing w:line="480" w:lineRule="auto"/>
+        <w:rPr>
+          <w:rFonts w:ascii="Times New Roman" w:hAnsi="Times New Roman" w:cs="Times New Roman"/>
+          <w:b/>
+          <w:sz w:val="24"/>
+          <w:szCs w:val="24"/>
+        </w:rPr>
+      </w:pPr>
+    </w:p>
+    <w:p>
+      <w:pPr>
+        <w:pStyle w:val="PlainText"/>
+        <w:spacing w:line="480" w:lineRule="auto"/>
+        <w:rPr>
+          <w:rFonts w:ascii="Times New Roman" w:hAnsi="Times New Roman" w:cs="Times New Roman"/>
+          <w:b/>
+          <w:sz w:val="24"/>
+          <w:szCs w:val="24"/>
+        </w:rPr>
+      </w:pPr>
+      <w:r>
+        <w:rPr>
+          <w:rFonts w:ascii="Times New Roman" w:hAnsi="Times New Roman" w:cs="Times New Roman"/>
+          <w:b/>
+          <w:sz w:val="24"/>
+          <w:szCs w:val="24"/>
+          <w:highlight w:val="yellow"/>
+        </w:rPr>
+        <w:t>Here put in the model you used and how you arrived at a final model.  Don’t put the final model, only the process of how you arrived at the final model.</w:t>
+      </w:r>
+      <w:r>
+        <w:rPr>
+          <w:rFonts w:ascii="Times New Roman" w:hAnsi="Times New Roman" w:cs="Times New Roman"/>
+          <w:b/>
+          <w:sz w:val="24"/>
+          <w:szCs w:val="24"/>
+          <w:shd w:val="clear" w:color="auto" w:fill="FFFF00"/>
+        </w:rPr>
+        <w:t xml:space="preserve">  For example: Regression models were developed that included x,y,z as covariates and u as the dependent variable.  The LASSO algorithm was used to determine which model terms to retain.  All statistical modeling was performed using R (R Core Team) You can copy and paste from some of our other articles.</w:t>
+      </w:r>
+    </w:p>
+    <w:p>
+      <w:pPr>
+        <w:pStyle w:val="PlainText"/>
+        <w:spacing w:line="480" w:lineRule="auto"/>
+        <w:rPr>
+          <w:rFonts w:ascii="Times New Roman" w:hAnsi="Times New Roman" w:cs="Times New Roman"/>
+          <w:b/>
+          <w:sz w:val="24"/>
+          <w:szCs w:val="24"/>
+          <w:highlight w:val="yellow"/>
+        </w:rPr>
+      </w:pPr>
+      <w:r>
+        <w:rPr>
+          <w:rFonts w:ascii="Times New Roman" w:hAnsi="Times New Roman" w:cs="Times New Roman"/>
+          <w:b/>
+          <w:sz w:val="24"/>
+          <w:szCs w:val="24"/>
+          <w:highlight w:val="yellow"/>
+        </w:rPr>
+        <w:t>App development</w:t>
+      </w:r>
+    </w:p>
+    <w:p>
+      <w:pPr>
+        <w:pStyle w:val="PlainText"/>
+        <w:spacing w:line="480" w:lineRule="auto"/>
+        <w:rPr>
+          <w:rFonts w:ascii="Times New Roman" w:hAnsi="Times New Roman" w:cs="Times New Roman"/>
+          <w:b/>
+          <w:sz w:val="24"/>
+          <w:szCs w:val="24"/>
+          <w:highlight w:val="yellow"/>
+        </w:rPr>
+      </w:pPr>
+      <w:r>
+        <w:rPr>
+          <w:rFonts w:ascii="Times New Roman" w:hAnsi="Times New Roman" w:cs="Times New Roman"/>
+          <w:b/>
+          <w:sz w:val="24"/>
+          <w:szCs w:val="24"/>
+          <w:highlight w:val="yellow"/>
+        </w:rPr>
+        <w:t>Describe the process of building the R Shiny App</w:t>
+      </w:r>
+    </w:p>
+    <w:p>
+      <w:pPr>
+        <w:pStyle w:val="PlainText"/>
+        <w:spacing w:line="480" w:lineRule="auto"/>
+        <w:rPr>
+          <w:rFonts w:ascii="Times New Roman" w:hAnsi="Times New Roman" w:cs="Times New Roman"/>
+          <w:b/>
+          <w:sz w:val="24"/>
+          <w:szCs w:val="24"/>
+          <w:highlight w:val="yellow"/>
+        </w:rPr>
+      </w:pPr>
+      <w:r>
+        <w:rPr>
+          <w:rFonts w:ascii="Times New Roman" w:hAnsi="Times New Roman" w:cs="Times New Roman"/>
+          <w:b/>
+          <w:sz w:val="24"/>
+          <w:szCs w:val="24"/>
+          <w:highlight w:val="yellow"/>
+        </w:rPr>
+        <w:t>Results</w:t>
+      </w:r>
+    </w:p>
+    <w:p>
+      <w:pPr>
+        <w:pStyle w:val="PlainText"/>
+        <w:spacing w:line="480" w:lineRule="auto"/>
+        <w:rPr>
+          <w:rFonts w:ascii="Times New Roman" w:hAnsi="Times New Roman" w:cs="Times New Roman"/>
+          <w:b/>
+          <w:sz w:val="24"/>
+          <w:szCs w:val="24"/>
+          <w:highlight w:val="yellow"/>
+        </w:rPr>
+      </w:pPr>
+      <w:r>
+        <w:rPr>
+          <w:rFonts w:ascii="Times New Roman" w:hAnsi="Times New Roman" w:cs="Times New Roman"/>
+          <w:b/>
+          <w:sz w:val="24"/>
+          <w:szCs w:val="24"/>
+          <w:highlight w:val="yellow"/>
+        </w:rPr>
+        <w:t>Mathematical models</w:t>
+      </w:r>
+    </w:p>
+    <w:p>
+      <w:pPr>
+        <w:pStyle w:val="PlainText"/>
+        <w:spacing w:line="480" w:lineRule="auto"/>
+        <w:rPr>
+          <w:rFonts w:ascii="Times New Roman" w:hAnsi="Times New Roman" w:cs="Times New Roman"/>
+          <w:b/>
+          <w:sz w:val="24"/>
+          <w:szCs w:val="24"/>
+          <w:highlight w:val="yellow"/>
+        </w:rPr>
+      </w:pPr>
+      <w:r>
+        <w:rPr>
+          <w:rFonts w:ascii="Times New Roman" w:hAnsi="Times New Roman" w:cs="Times New Roman"/>
+          <w:b/>
+          <w:sz w:val="24"/>
+          <w:szCs w:val="24"/>
+          <w:highlight w:val="yellow"/>
+        </w:rPr>
+        <w:lastRenderedPageBreak/>
+        <w:t xml:space="preserve">Put all findings (what LASSO picked and why it picked it) and the final model, adj R2, signicance of terms etc.  </w:t>
+      </w:r>
+    </w:p>
+    <w:p>
+      <w:pPr>
+        <w:pStyle w:val="PlainText"/>
+        <w:spacing w:line="480" w:lineRule="auto"/>
+        <w:rPr>
+          <w:rFonts w:ascii="Times New Roman" w:hAnsi="Times New Roman" w:cs="Times New Roman"/>
+          <w:b/>
+          <w:sz w:val="24"/>
+          <w:szCs w:val="24"/>
+          <w:highlight w:val="yellow"/>
+        </w:rPr>
+      </w:pPr>
+    </w:p>
+    <w:p>
+      <w:pPr>
+        <w:pStyle w:val="PlainText"/>
+        <w:spacing w:line="480" w:lineRule="auto"/>
+        <w:rPr>
+          <w:rFonts w:ascii="Times New Roman" w:hAnsi="Times New Roman" w:cs="Times New Roman"/>
+          <w:b/>
+          <w:sz w:val="24"/>
+          <w:szCs w:val="24"/>
+          <w:highlight w:val="yellow"/>
+        </w:rPr>
+      </w:pPr>
+      <w:r>
+        <w:rPr>
+          <w:rFonts w:ascii="Times New Roman" w:hAnsi="Times New Roman" w:cs="Times New Roman"/>
+          <w:b/>
+          <w:sz w:val="24"/>
+          <w:szCs w:val="24"/>
+          <w:highlight w:val="yellow"/>
+        </w:rPr>
+        <w:t>R Shiny App</w:t>
+      </w:r>
+    </w:p>
+    <w:p>
+      <w:pPr>
+        <w:pStyle w:val="PlainText"/>
+        <w:spacing w:line="480" w:lineRule="auto"/>
+        <w:rPr>
+          <w:rFonts w:ascii="Times New Roman" w:hAnsi="Times New Roman" w:cs="Times New Roman"/>
+          <w:b/>
+          <w:sz w:val="24"/>
+          <w:szCs w:val="24"/>
+        </w:rPr>
+      </w:pPr>
+      <w:r>
+        <w:rPr>
+          <w:rFonts w:ascii="Times New Roman" w:hAnsi="Times New Roman" w:cs="Times New Roman"/>
+          <w:b/>
+          <w:sz w:val="24"/>
+          <w:szCs w:val="24"/>
+          <w:highlight w:val="yellow"/>
+        </w:rPr>
+        <w:t>Put in a screen shot and where to find the app (URL).</w:t>
+      </w:r>
+    </w:p>
+    <w:p>
+      <w:r>
+        <w:t xml:space="preserve">___ </w:t>
+      </w:r>
+      <w:bookmarkStart w:id="0" w:name="_GoBack"/>
+      <w:bookmarkEnd w:id="0"/>
+    </w:p>
+    <w:p/>
+    <w:p>
+      <w:r>
         <w:t>Methods as of 17 July 2018</w:t>
       </w:r>
     </w:p>
@@ -1369,13 +2375,23 @@
         <w:t>Age</w:t>
       </w:r>
       <w:r>
+        <w:t xml:space="preserve">, Agecat, </w:t>
+      </w:r>
+      <w:r>
+        <w:rPr>
+          <w:b/>
+        </w:rPr>
+        <w:t>Race</w:t>
+      </w:r>
+      <w:r>
         <w:t xml:space="preserve">, </w:t>
       </w:r>
-      <w:proofErr w:type="spellStart"/>
-      <w:r>
-        <w:t>Agecat</w:t>
-      </w:r>
-      <w:proofErr w:type="spellEnd"/>
+      <w:r>
+        <w:rPr>
+          <w:b/>
+        </w:rPr>
+        <w:t>HeightCMAvg</w:t>
+      </w:r>
       <w:r>
         <w:t xml:space="preserve">, </w:t>
       </w:r>
@@ -1383,204 +2399,58 @@
         <w:rPr>
           <w:b/>
         </w:rPr>
-        <w:t>Race</w:t>
+        <w:t>WeightKGAvg</w:t>
       </w:r>
       <w:r>
         <w:t xml:space="preserve">, </w:t>
       </w:r>
-      <w:proofErr w:type="spellStart"/>
-      <w:r>
-        <w:rPr>
-          <w:b/>
-        </w:rPr>
-        <w:t>HeightCMAvg</w:t>
-      </w:r>
-      <w:proofErr w:type="spellEnd"/>
+      <w:r>
+        <w:t>WaistAvg</w:t>
+      </w:r>
+      <w:r>
+        <w:t xml:space="preserve">, SittingHeightAvg, Leglength, Tanita.Avg, </w:t>
+      </w:r>
+      <w:r>
+        <w:rPr>
+          <w:b/>
+        </w:rPr>
+        <w:t>BMIcont</w:t>
+      </w:r>
       <w:r>
         <w:t xml:space="preserve">, </w:t>
       </w:r>
-      <w:proofErr w:type="spellStart"/>
-      <w:r>
-        <w:rPr>
-          <w:b/>
-        </w:rPr>
-        <w:t>WeightKGAvg</w:t>
-      </w:r>
-      <w:proofErr w:type="spellEnd"/>
+      <w:r>
+        <w:t>BMIperc</w:t>
+      </w:r>
       <w:r>
         <w:t xml:space="preserve">, </w:t>
       </w:r>
-      <w:proofErr w:type="spellStart"/>
-      <w:r>
-        <w:t>WaistAvg</w:t>
-      </w:r>
-      <w:proofErr w:type="spellEnd"/>
+      <w:r>
+        <w:rPr>
+          <w:b/>
+        </w:rPr>
+        <w:t>BMIz</w:t>
+      </w:r>
       <w:r>
         <w:t xml:space="preserve">, </w:t>
       </w:r>
-      <w:proofErr w:type="spellStart"/>
-      <w:r>
-        <w:t>SittingHeightAvg</w:t>
-      </w:r>
-      <w:proofErr w:type="spellEnd"/>
-      <w:r>
-        <w:t xml:space="preserve">, </w:t>
-      </w:r>
-      <w:proofErr w:type="spellStart"/>
-      <w:r>
-        <w:t>Leglength</w:t>
-      </w:r>
-      <w:proofErr w:type="spellEnd"/>
-      <w:r>
-        <w:t xml:space="preserve">, </w:t>
-      </w:r>
-      <w:proofErr w:type="spellStart"/>
-      <w:r>
-        <w:t>Tanita.Avg</w:t>
-      </w:r>
-      <w:proofErr w:type="spellEnd"/>
-      <w:r>
-        <w:t xml:space="preserve">, </w:t>
-      </w:r>
-      <w:proofErr w:type="spellStart"/>
-      <w:r>
-        <w:rPr>
-          <w:b/>
-        </w:rPr>
-        <w:t>BMIcont</w:t>
-      </w:r>
-      <w:proofErr w:type="spellEnd"/>
-      <w:r>
-        <w:t xml:space="preserve">, </w:t>
-      </w:r>
-      <w:proofErr w:type="spellStart"/>
-      <w:r>
-        <w:t>BMIperc</w:t>
-      </w:r>
-      <w:proofErr w:type="spellEnd"/>
-      <w:r>
-        <w:t xml:space="preserve">, </w:t>
-      </w:r>
-      <w:proofErr w:type="spellStart"/>
-      <w:r>
-        <w:rPr>
-          <w:b/>
-        </w:rPr>
-        <w:t>BMIz</w:t>
-      </w:r>
-      <w:proofErr w:type="spellEnd"/>
-      <w:r>
-        <w:t xml:space="preserve">, </w:t>
-      </w:r>
-      <w:proofErr w:type="spellStart"/>
       <w:r>
         <w:rPr>
           <w:b/>
         </w:rPr>
         <w:t>Obesecat</w:t>
       </w:r>
-      <w:proofErr w:type="spellEnd"/>
-      <w:r>
-        <w:t xml:space="preserve">, </w:t>
-      </w:r>
-      <w:proofErr w:type="spellStart"/>
-      <w:r>
-        <w:t>LastWalk</w:t>
-      </w:r>
-      <w:proofErr w:type="spellEnd"/>
-      <w:r>
-        <w:t xml:space="preserve">, </w:t>
-      </w:r>
-      <w:proofErr w:type="spellStart"/>
-      <w:r>
-        <w:t>FirstRun</w:t>
-      </w:r>
-      <w:proofErr w:type="spellEnd"/>
-      <w:r>
-        <w:t xml:space="preserve">, </w:t>
-      </w:r>
-      <w:proofErr w:type="spellStart"/>
-      <w:r>
-        <w:t>LastFullStage</w:t>
-      </w:r>
-      <w:proofErr w:type="spellEnd"/>
-      <w:r>
-        <w:t xml:space="preserve">, Transitioned, </w:t>
-      </w:r>
-      <w:proofErr w:type="spellStart"/>
-      <w:r>
-        <w:t>Transitioned_FullStage</w:t>
-      </w:r>
-      <w:proofErr w:type="spellEnd"/>
-      <w:r>
-        <w:t xml:space="preserve">, </w:t>
-      </w:r>
-      <w:proofErr w:type="spellStart"/>
-      <w:r>
-        <w:t>Walk_Stage</w:t>
-      </w:r>
-      <w:proofErr w:type="spellEnd"/>
-      <w:r>
-        <w:t xml:space="preserve">, </w:t>
-      </w:r>
-      <w:proofErr w:type="spellStart"/>
-      <w:r>
-        <w:t>Walk_Speed</w:t>
-      </w:r>
-      <w:proofErr w:type="spellEnd"/>
-      <w:r>
-        <w:t xml:space="preserve">, </w:t>
-      </w:r>
-      <w:proofErr w:type="spellStart"/>
-      <w:r>
-        <w:t>Walk_Cadence</w:t>
-      </w:r>
-      <w:proofErr w:type="spellEnd"/>
-      <w:r>
-        <w:t xml:space="preserve">, Walk_VO2mlkgmin, </w:t>
-      </w:r>
-      <w:proofErr w:type="spellStart"/>
-      <w:r>
-        <w:t>Walk_METSAdult</w:t>
-      </w:r>
-      <w:proofErr w:type="spellEnd"/>
-      <w:r>
-        <w:t xml:space="preserve">, Walk_METSYouth1, Walk_METSYouth2, Walk_METSYouth3, </w:t>
-      </w:r>
-      <w:proofErr w:type="spellStart"/>
-      <w:r>
-        <w:t>Run_Stage</w:t>
-      </w:r>
-      <w:proofErr w:type="spellEnd"/>
-      <w:r>
-        <w:t xml:space="preserve">, </w:t>
-      </w:r>
-      <w:proofErr w:type="spellStart"/>
-      <w:r>
-        <w:t>Run_Speed</w:t>
-      </w:r>
-      <w:proofErr w:type="spellEnd"/>
-      <w:r>
-        <w:t xml:space="preserve">, </w:t>
-      </w:r>
-      <w:proofErr w:type="spellStart"/>
+      <w:r>
+        <w:t xml:space="preserve">, LastWalk, FirstRun, LastFullStage, Transitioned, Transitioned_FullStage, Walk_Stage, Walk_Speed, Walk_Cadence, Walk_VO2mlkgmin, Walk_METSAdult, Walk_METSYouth1, Walk_METSYouth2, Walk_METSYouth3, Run_Stage, Run_Speed, </w:t>
+      </w:r>
       <w:r>
         <w:rPr>
           <w:b/>
         </w:rPr>
         <w:t>Run_Cadence</w:t>
       </w:r>
-      <w:proofErr w:type="spellEnd"/>
-      <w:r>
-        <w:t xml:space="preserve">, Run_VO2mlkgmin, </w:t>
-      </w:r>
-      <w:proofErr w:type="spellStart"/>
-      <w:r>
-        <w:t>Run_METSAdult</w:t>
-      </w:r>
-      <w:proofErr w:type="spellEnd"/>
-      <w:r>
-        <w:t>, Run_METSYouth1, Run_METSYouth2, Run_METSYouth3</w:t>
+      <w:r>
+        <w:t>, Run_VO2mlkgmin, Run_METSAdult, Run_METSYouth1, Run_METSYouth2, Run_METSYouth3</w:t>
       </w:r>
     </w:p>
     <w:p>
@@ -1642,6 +2512,7 @@
     </w:p>
     <w:p>
       <w:r>
+        <w:lastRenderedPageBreak/>
         <w:tab/>
         <w:t>Assumptions of independence, normality, linearity, and heteroscedasticity are met.  The plots below show evidence to support this claim.  Plots are created using the car</w:t>
       </w:r>
@@ -1739,7 +2610,6 @@
     </w:p>
     <w:p>
       <w:r>
-        <w:lastRenderedPageBreak/>
         <w:tab/>
       </w:r>
       <w:r>
@@ -1763,15 +2633,7 @@
         <w:footnoteReference w:id="6"/>
       </w:r>
       <w:r>
-        <w:t xml:space="preserve"> package in R to determine their </w:t>
-      </w:r>
-      <w:proofErr w:type="spellStart"/>
-      <w:r>
-        <w:t>BMIz</w:t>
-      </w:r>
-      <w:proofErr w:type="spellEnd"/>
-      <w:r>
-        <w:t xml:space="preserve"> score.  </w:t>
+        <w:t xml:space="preserve"> package in R to determine their BMIz score.  </w:t>
       </w:r>
     </w:p>
     <w:p>
@@ -1810,15 +2672,7 @@
         </w:numPr>
       </w:pPr>
       <w:r>
-        <w:t xml:space="preserve">Only consider kids who have transitioned to running and completed the full state: </w:t>
-      </w:r>
-      <w:proofErr w:type="spellStart"/>
-      <w:r>
-        <w:t>Transitioned_FullStage</w:t>
-      </w:r>
-      <w:proofErr w:type="spellEnd"/>
-      <w:r>
-        <w:t>==1</w:t>
+        <w:t>Only consider kids who have transitioned to running and completed the full state: Transitioned_FullStage==1</w:t>
       </w:r>
     </w:p>
     <w:p>
@@ -1842,13 +2696,8 @@
         </w:numPr>
       </w:pPr>
       <w:r>
-        <w:t xml:space="preserve">Dependent Variable: </w:t>
-      </w:r>
-      <w:proofErr w:type="spellStart"/>
-      <w:r>
-        <w:t>Run_Cadence</w:t>
-      </w:r>
-      <w:proofErr w:type="spellEnd"/>
+        <w:t>Dependent Variable: Run_Cadence</w:t>
+      </w:r>
     </w:p>
     <w:p>
       <w:pPr>
@@ -1859,53 +2708,8 @@
         </w:numPr>
       </w:pPr>
       <w:r>
-        <w:t xml:space="preserve">Independent Variables: Sex, Age, Race, </w:t>
-      </w:r>
-      <w:proofErr w:type="spellStart"/>
-      <w:r>
-        <w:t>HeightCMAvg</w:t>
-      </w:r>
-      <w:proofErr w:type="spellEnd"/>
-      <w:r>
-        <w:t xml:space="preserve">, </w:t>
-      </w:r>
-      <w:proofErr w:type="spellStart"/>
-      <w:r>
-        <w:t>WeightKGAvg</w:t>
-      </w:r>
-      <w:proofErr w:type="spellEnd"/>
-      <w:r>
-        <w:t xml:space="preserve">, </w:t>
-      </w:r>
-      <w:proofErr w:type="spellStart"/>
-      <w:r>
-        <w:t>WaistAVE</w:t>
-      </w:r>
-      <w:proofErr w:type="spellEnd"/>
-      <w:r>
-        <w:t xml:space="preserve">, </w:t>
-      </w:r>
-      <w:proofErr w:type="spellStart"/>
-      <w:r>
-        <w:t>BMIcont</w:t>
-      </w:r>
-      <w:proofErr w:type="spellEnd"/>
-      <w:r>
-        <w:t xml:space="preserve">, </w:t>
-      </w:r>
-      <w:proofErr w:type="spellStart"/>
-      <w:r>
-        <w:t>BMIperc</w:t>
-      </w:r>
-      <w:proofErr w:type="spellEnd"/>
-      <w:r>
-        <w:t xml:space="preserve">, BMIZ, </w:t>
-      </w:r>
-      <w:proofErr w:type="spellStart"/>
-      <w:r>
-        <w:t>Obesecat</w:t>
-      </w:r>
-      <w:proofErr w:type="spellEnd"/>
+        <w:t>Independent Variables: Sex, Age, Race, HeightCMAvg, WeightKGAvg, WaistAVE, BMIcont, BMIperc, BMIZ, Obesecat</w:t>
+      </w:r>
     </w:p>
     <w:p>
       <w:pPr>
@@ -1939,19 +2743,9 @@
           <w:numId w:val="6"/>
         </w:numPr>
       </w:pPr>
-      <w:proofErr w:type="spellStart"/>
-      <w:r>
-        <w:t>WaistAvg</w:t>
-      </w:r>
-      <w:proofErr w:type="spellEnd"/>
-      <w:r>
-        <w:t xml:space="preserve"> and </w:t>
-      </w:r>
-      <w:proofErr w:type="spellStart"/>
-      <w:r>
-        <w:t>WeightKGAvg</w:t>
-      </w:r>
-      <w:proofErr w:type="spellEnd"/>
+      <w:r>
+        <w:t>WaistAvg and WeightKGAvg</w:t>
+      </w:r>
     </w:p>
     <w:p>
       <w:pPr>
@@ -1961,19 +2755,9 @@
           <w:numId w:val="6"/>
         </w:numPr>
       </w:pPr>
-      <w:proofErr w:type="spellStart"/>
-      <w:r>
-        <w:t>BMIperc</w:t>
-      </w:r>
-      <w:proofErr w:type="spellEnd"/>
-      <w:r>
-        <w:t xml:space="preserve"> and </w:t>
-      </w:r>
-      <w:proofErr w:type="spellStart"/>
-      <w:r>
-        <w:t>BMIz</w:t>
-      </w:r>
-      <w:proofErr w:type="spellEnd"/>
+      <w:r>
+        <w:t>BMIperc and BMIz</w:t>
+      </w:r>
     </w:p>
     <w:p>
       <w:pPr>
@@ -1981,39 +2765,7 @@
         <w:ind w:left="360"/>
       </w:pPr>
       <w:r>
-        <w:t xml:space="preserve">We removed </w:t>
-      </w:r>
-      <w:proofErr w:type="spellStart"/>
-      <w:r>
-        <w:t>WaistAvg</w:t>
-      </w:r>
-      <w:proofErr w:type="spellEnd"/>
-      <w:r>
-        <w:t xml:space="preserve"> and </w:t>
-      </w:r>
-      <w:proofErr w:type="spellStart"/>
-      <w:r>
-        <w:t>BMIperc</w:t>
-      </w:r>
-      <w:proofErr w:type="spellEnd"/>
-      <w:r>
-        <w:t xml:space="preserve"> due to our perceive measurability (</w:t>
-      </w:r>
-      <w:proofErr w:type="spellStart"/>
-      <w:r>
-        <w:t>WaistAvg</w:t>
-      </w:r>
-      <w:proofErr w:type="spellEnd"/>
-      <w:r>
-        <w:t>) and the future ability for the model to handle the independent variable (</w:t>
-      </w:r>
-      <w:proofErr w:type="spellStart"/>
-      <w:r>
-        <w:t>BMIper</w:t>
-      </w:r>
-      <w:proofErr w:type="spellEnd"/>
-      <w:r>
-        <w:t xml:space="preserve">). </w:t>
+        <w:t xml:space="preserve">We removed WaistAvg and BMIperc due to our perceive measurability (WaistAvg) and the future ability for the model to handle the independent variable (BMIper). </w:t>
       </w:r>
     </w:p>
     <w:p>
@@ -2028,53 +2780,8 @@
         <w:t>Final features considered in model selection:</w:t>
       </w:r>
       <w:r>
-        <w:t xml:space="preserve"> Age, Sex, Race, </w:t>
-      </w:r>
-      <w:proofErr w:type="spellStart"/>
-      <w:r>
-        <w:t>Obesecat</w:t>
-      </w:r>
-      <w:proofErr w:type="spellEnd"/>
-      <w:r>
-        <w:t xml:space="preserve">, </w:t>
-      </w:r>
-      <w:proofErr w:type="spellStart"/>
-      <w:r>
-        <w:t>HeightCMAvg</w:t>
-      </w:r>
-      <w:proofErr w:type="spellEnd"/>
-      <w:r>
-        <w:t xml:space="preserve">, </w:t>
-      </w:r>
-      <w:proofErr w:type="spellStart"/>
-      <w:r>
-        <w:t>WeightCMAvg</w:t>
-      </w:r>
-      <w:proofErr w:type="spellEnd"/>
-      <w:r>
-        <w:t xml:space="preserve">, </w:t>
-      </w:r>
-      <w:proofErr w:type="spellStart"/>
-      <w:r>
-        <w:t>WeightKGAvg</w:t>
-      </w:r>
-      <w:proofErr w:type="spellEnd"/>
-      <w:r>
-        <w:t xml:space="preserve">, </w:t>
-      </w:r>
-      <w:proofErr w:type="spellStart"/>
-      <w:r>
-        <w:t>BMIcont</w:t>
-      </w:r>
-      <w:proofErr w:type="spellEnd"/>
-      <w:r>
-        <w:t xml:space="preserve">, </w:t>
-      </w:r>
-      <w:proofErr w:type="spellStart"/>
-      <w:r>
-        <w:t>BMIz</w:t>
-      </w:r>
-      <w:proofErr w:type="spellEnd"/>
+        <w:t xml:space="preserve"> Age, Sex, Race, Obesecat, HeightCMAvg, WeightCMAvg, WeightKGAvg, BMIcont, BMIz</w:t>
+      </w:r>
     </w:p>
     <w:p>
       <w:r>
@@ -2238,15 +2945,7 @@
         </w:numPr>
       </w:pPr>
       <w:r>
-        <w:t xml:space="preserve">Only consider kids who have transitioned to running and completed the full state: </w:t>
-      </w:r>
-      <w:proofErr w:type="spellStart"/>
-      <w:r>
-        <w:t>Transitioned_FullStage</w:t>
-      </w:r>
-      <w:proofErr w:type="spellEnd"/>
-      <w:r>
-        <w:t>==1</w:t>
+        <w:t>Only consider kids who have transitioned to running and completed the full state: Transitioned_FullStage==1</w:t>
       </w:r>
     </w:p>
     <w:p>
@@ -2270,13 +2969,8 @@
         </w:numPr>
       </w:pPr>
       <w:r>
-        <w:t xml:space="preserve">Dependent Variable: </w:t>
-      </w:r>
-      <w:proofErr w:type="spellStart"/>
-      <w:r>
-        <w:t>Run_Cadence</w:t>
-      </w:r>
-      <w:proofErr w:type="spellEnd"/>
+        <w:t>Dependent Variable: Run_Cadence</w:t>
+      </w:r>
     </w:p>
     <w:p>
       <w:pPr>
@@ -2290,183 +2984,7 @@
         <w:t xml:space="preserve">Independent Variables: </w:t>
       </w:r>
       <w:r>
-        <w:t xml:space="preserve">Age, </w:t>
-      </w:r>
-      <w:proofErr w:type="spellStart"/>
-      <w:r>
-        <w:t>HeightCMAvg</w:t>
-      </w:r>
-      <w:proofErr w:type="spellEnd"/>
-      <w:r>
-        <w:t xml:space="preserve">, </w:t>
-      </w:r>
-      <w:proofErr w:type="spellStart"/>
-      <w:r>
-        <w:t>WeightKGAvg</w:t>
-      </w:r>
-      <w:proofErr w:type="spellEnd"/>
-      <w:r>
-        <w:t xml:space="preserve">, </w:t>
-      </w:r>
-      <w:proofErr w:type="spellStart"/>
-      <w:r>
-        <w:t>WaistAvg</w:t>
-      </w:r>
-      <w:proofErr w:type="spellEnd"/>
-      <w:r>
-        <w:t xml:space="preserve">, </w:t>
-      </w:r>
-      <w:proofErr w:type="spellStart"/>
-      <w:r>
-        <w:t>SittingHeightAvg</w:t>
-      </w:r>
-      <w:proofErr w:type="spellEnd"/>
-      <w:r>
-        <w:t xml:space="preserve">, </w:t>
-      </w:r>
-      <w:proofErr w:type="spellStart"/>
-      <w:r>
-        <w:t>Leglength</w:t>
-      </w:r>
-      <w:proofErr w:type="spellEnd"/>
-      <w:r>
-        <w:t xml:space="preserve">, </w:t>
-      </w:r>
-      <w:proofErr w:type="spellStart"/>
-      <w:r>
-        <w:t>Tanita.Avg</w:t>
-      </w:r>
-      <w:proofErr w:type="spellEnd"/>
-      <w:r>
-        <w:t xml:space="preserve">, </w:t>
-      </w:r>
-      <w:proofErr w:type="spellStart"/>
-      <w:r>
-        <w:t>BMIcont</w:t>
-      </w:r>
-      <w:proofErr w:type="spellEnd"/>
-      <w:r>
-        <w:t xml:space="preserve">, </w:t>
-      </w:r>
-      <w:proofErr w:type="spellStart"/>
-      <w:r>
-        <w:t>BMIperc</w:t>
-      </w:r>
-      <w:proofErr w:type="spellEnd"/>
-      <w:r>
-        <w:t xml:space="preserve">, </w:t>
-      </w:r>
-      <w:proofErr w:type="spellStart"/>
-      <w:r>
-        <w:t>BMIz</w:t>
-      </w:r>
-      <w:proofErr w:type="spellEnd"/>
-      <w:r>
-        <w:t xml:space="preserve">, </w:t>
-      </w:r>
-      <w:proofErr w:type="spellStart"/>
-      <w:r>
-        <w:t>LastWalk</w:t>
-      </w:r>
-      <w:proofErr w:type="spellEnd"/>
-      <w:r>
-        <w:t xml:space="preserve">, </w:t>
-      </w:r>
-      <w:proofErr w:type="spellStart"/>
-      <w:r>
-        <w:t>FirstRun</w:t>
-      </w:r>
-      <w:proofErr w:type="spellEnd"/>
-      <w:r>
-        <w:t xml:space="preserve">, </w:t>
-      </w:r>
-      <w:proofErr w:type="spellStart"/>
-      <w:r>
-        <w:t>LastFullStage</w:t>
-      </w:r>
-      <w:proofErr w:type="spellEnd"/>
-      <w:r>
-        <w:t xml:space="preserve">, </w:t>
-      </w:r>
-      <w:proofErr w:type="spellStart"/>
-      <w:r>
-        <w:t>Walk_Speed</w:t>
-      </w:r>
-      <w:proofErr w:type="spellEnd"/>
-      <w:r>
-        <w:t xml:space="preserve">, </w:t>
-      </w:r>
-      <w:proofErr w:type="spellStart"/>
-      <w:r>
-        <w:t>Walk_Cadence</w:t>
-      </w:r>
-      <w:proofErr w:type="spellEnd"/>
-      <w:r>
-        <w:t xml:space="preserve">, Walk_VO2mlkgmin, </w:t>
-      </w:r>
-      <w:proofErr w:type="spellStart"/>
-      <w:r>
-        <w:t>Walk_METSAdult</w:t>
-      </w:r>
-      <w:proofErr w:type="spellEnd"/>
-      <w:r>
-        <w:t xml:space="preserve">, Walk_METSYouth1, Walk_METSYouth2, Walk_METSYouth3, </w:t>
-      </w:r>
-      <w:proofErr w:type="spellStart"/>
-      <w:r>
-        <w:t>Run_Speed</w:t>
-      </w:r>
-      <w:proofErr w:type="spellEnd"/>
-      <w:r>
-        <w:t xml:space="preserve">, </w:t>
-      </w:r>
-      <w:proofErr w:type="spellStart"/>
-      <w:r>
-        <w:t>Run_Cadence</w:t>
-      </w:r>
-      <w:proofErr w:type="spellEnd"/>
-      <w:r>
-        <w:t xml:space="preserve">, Run_VO2mlkgmin, </w:t>
-      </w:r>
-      <w:proofErr w:type="spellStart"/>
-      <w:r>
-        <w:t>Run_METSAdult</w:t>
-      </w:r>
-      <w:proofErr w:type="spellEnd"/>
-      <w:r>
-        <w:t xml:space="preserve">, Run_METSYouth1, Run_METSYouth2, Run_METSYouth3, Sex, </w:t>
-      </w:r>
-      <w:proofErr w:type="spellStart"/>
-      <w:r>
-        <w:t>Agecat</w:t>
-      </w:r>
-      <w:proofErr w:type="spellEnd"/>
-      <w:r>
-        <w:t xml:space="preserve">, Race, </w:t>
-      </w:r>
-      <w:proofErr w:type="spellStart"/>
-      <w:r>
-        <w:t>Obesecat</w:t>
-      </w:r>
-      <w:proofErr w:type="spellEnd"/>
-      <w:r>
-        <w:t xml:space="preserve">, </w:t>
-      </w:r>
-      <w:proofErr w:type="spellStart"/>
-      <w:r>
-        <w:t>Walk_Stage</w:t>
-      </w:r>
-      <w:proofErr w:type="spellEnd"/>
-      <w:r>
-        <w:t xml:space="preserve">, </w:t>
-      </w:r>
-      <w:proofErr w:type="spellStart"/>
-      <w:r>
-        <w:t>Run_Stage</w:t>
-      </w:r>
-      <w:proofErr w:type="spellEnd"/>
-      <w:r>
-        <w:t xml:space="preserve"> </w:t>
+        <w:t xml:space="preserve">Age, HeightCMAvg, WeightKGAvg, WaistAvg, SittingHeightAvg, Leglength, Tanita.Avg, BMIcont, BMIperc, BMIz, LastWalk, FirstRun, LastFullStage, Walk_Speed, Walk_Cadence, Walk_VO2mlkgmin, Walk_METSAdult, Walk_METSYouth1, Walk_METSYouth2, Walk_METSYouth3, Run_Speed, Run_Cadence, Run_VO2mlkgmin, Run_METSAdult, Run_METSYouth1, Run_METSYouth2, Run_METSYouth3, Sex, Agecat, Race, Obesecat, Walk_Stage, Run_Stage </w:t>
       </w:r>
     </w:p>
     <w:p>
@@ -2512,7 +3030,6 @@
           <w:numId w:val="8"/>
         </w:numPr>
       </w:pPr>
-      <w:proofErr w:type="spellStart"/>
       <w:r>
         <w:rPr>
           <w:b/>
@@ -2520,23 +3037,9 @@
         </w:rPr>
         <w:t>Leglength</w:t>
       </w:r>
-      <w:proofErr w:type="spellEnd"/>
-      <w:r>
-        <w:t xml:space="preserve">, </w:t>
-      </w:r>
-      <w:proofErr w:type="spellStart"/>
-      <w:r>
-        <w:t>HeightCMAvg</w:t>
-      </w:r>
-      <w:proofErr w:type="spellEnd"/>
-      <w:r>
-        <w:t xml:space="preserve">, </w:t>
-      </w:r>
-      <w:proofErr w:type="spellStart"/>
-      <w:r>
-        <w:t>SittingHeightAVG</w:t>
-      </w:r>
-      <w:proofErr w:type="spellEnd"/>
+      <w:r>
+        <w:t>, HeightCMAvg, SittingHeightAVG</w:t>
+      </w:r>
     </w:p>
     <w:p>
       <w:pPr>
@@ -2546,15 +3049,9 @@
           <w:numId w:val="8"/>
         </w:numPr>
       </w:pPr>
-      <w:proofErr w:type="spellStart"/>
-      <w:r>
-        <w:t>FirstRun</w:t>
-      </w:r>
-      <w:proofErr w:type="spellEnd"/>
-      <w:r>
-        <w:t xml:space="preserve">, </w:t>
-      </w:r>
-      <w:proofErr w:type="spellStart"/>
+      <w:r>
+        <w:t xml:space="preserve">FirstRun, </w:t>
+      </w:r>
       <w:r>
         <w:rPr>
           <w:b/>
@@ -2562,7 +3059,6 @@
         </w:rPr>
         <w:t>LastFullStage</w:t>
       </w:r>
-      <w:proofErr w:type="spellEnd"/>
     </w:p>
     <w:p>
       <w:pPr>
@@ -2572,15 +3068,9 @@
           <w:numId w:val="8"/>
         </w:numPr>
       </w:pPr>
-      <w:proofErr w:type="spellStart"/>
-      <w:r>
-        <w:t>LastWalk</w:t>
-      </w:r>
-      <w:proofErr w:type="spellEnd"/>
-      <w:r>
-        <w:t xml:space="preserve">, </w:t>
-      </w:r>
-      <w:proofErr w:type="spellStart"/>
+      <w:r>
+        <w:t xml:space="preserve">LastWalk, </w:t>
+      </w:r>
       <w:r>
         <w:rPr>
           <w:b/>
@@ -2588,7 +3078,6 @@
         </w:rPr>
         <w:t>Walk_Speed</w:t>
       </w:r>
-      <w:proofErr w:type="spellEnd"/>
     </w:p>
     <w:p>
       <w:pPr>
@@ -2598,7 +3087,6 @@
           <w:numId w:val="8"/>
         </w:numPr>
       </w:pPr>
-      <w:proofErr w:type="spellStart"/>
       <w:r>
         <w:rPr>
           <w:b/>
@@ -2606,7 +3094,6 @@
         </w:rPr>
         <w:t>Walk_METSAdult</w:t>
       </w:r>
-      <w:proofErr w:type="spellEnd"/>
       <w:r>
         <w:t>, Walk_VO2mlkgmin</w:t>
       </w:r>
@@ -2619,7 +3106,6 @@
           <w:numId w:val="8"/>
         </w:numPr>
       </w:pPr>
-      <w:proofErr w:type="spellStart"/>
       <w:r>
         <w:rPr>
           <w:b/>
@@ -2627,15 +3113,9 @@
         </w:rPr>
         <w:t>Run_Speed</w:t>
       </w:r>
-      <w:proofErr w:type="spellEnd"/>
-      <w:r>
-        <w:t xml:space="preserve">, </w:t>
-      </w:r>
-      <w:proofErr w:type="spellStart"/>
-      <w:r>
-        <w:t>FirstRun</w:t>
-      </w:r>
-      <w:proofErr w:type="spellEnd"/>
+      <w:r>
+        <w:t>, FirstRun</w:t>
+      </w:r>
     </w:p>
     <w:p>
       <w:pPr>
@@ -2645,7 +3125,6 @@
           <w:numId w:val="8"/>
         </w:numPr>
       </w:pPr>
-      <w:proofErr w:type="spellStart"/>
       <w:r>
         <w:rPr>
           <w:b/>
@@ -2653,7 +3132,6 @@
         </w:rPr>
         <w:t>Run_METSAdult</w:t>
       </w:r>
-      <w:proofErr w:type="spellEnd"/>
       <w:r>
         <w:t xml:space="preserve">, </w:t>
       </w:r>
@@ -2701,7 +3179,6 @@
           <w:numId w:val="8"/>
         </w:numPr>
       </w:pPr>
-      <w:proofErr w:type="spellStart"/>
       <w:r>
         <w:rPr>
           <w:b/>
@@ -2709,15 +3186,9 @@
         </w:rPr>
         <w:t>HeightCMAv</w:t>
       </w:r>
-      <w:proofErr w:type="spellEnd"/>
-      <w:r>
-        <w:t xml:space="preserve"> with </w:t>
-      </w:r>
-      <w:proofErr w:type="spellStart"/>
-      <w:r>
-        <w:t>SittingHeightAVG</w:t>
-      </w:r>
-      <w:proofErr w:type="spellEnd"/>
+      <w:r>
+        <w:t xml:space="preserve"> with SittingHeightAVG</w:t>
+      </w:r>
     </w:p>
     <w:p>
       <w:pPr>
@@ -2727,15 +3198,9 @@
           <w:numId w:val="8"/>
         </w:numPr>
       </w:pPr>
-      <w:proofErr w:type="spellStart"/>
-      <w:r>
-        <w:t>WeightKGAvg</w:t>
-      </w:r>
-      <w:proofErr w:type="spellEnd"/>
-      <w:r>
-        <w:t xml:space="preserve"> with </w:t>
-      </w:r>
-      <w:proofErr w:type="spellStart"/>
+      <w:r>
+        <w:t xml:space="preserve">WeightKGAvg with </w:t>
+      </w:r>
       <w:r>
         <w:rPr>
           <w:b/>
@@ -2743,7 +3208,6 @@
         </w:rPr>
         <w:t>WaistAVG</w:t>
       </w:r>
-      <w:proofErr w:type="spellEnd"/>
       <w:r>
         <w:t xml:space="preserve">, </w:t>
       </w:r>
@@ -2756,7 +3220,6 @@
           <w:numId w:val="8"/>
         </w:numPr>
       </w:pPr>
-      <w:proofErr w:type="spellStart"/>
       <w:r>
         <w:rPr>
           <w:b/>
@@ -2764,23 +3227,9 @@
         </w:rPr>
         <w:t>WaistAVG</w:t>
       </w:r>
-      <w:proofErr w:type="spellEnd"/>
-      <w:r>
-        <w:t xml:space="preserve">, </w:t>
-      </w:r>
-      <w:proofErr w:type="spellStart"/>
-      <w:r>
-        <w:t>WeightKGAvg</w:t>
-      </w:r>
-      <w:proofErr w:type="spellEnd"/>
-      <w:r>
-        <w:t xml:space="preserve">, </w:t>
-      </w:r>
-      <w:proofErr w:type="spellStart"/>
-      <w:r>
-        <w:t>BMIcont</w:t>
-      </w:r>
-      <w:proofErr w:type="spellEnd"/>
+      <w:r>
+        <w:t>, WeightKGAvg, BMIcont</w:t>
+      </w:r>
     </w:p>
     <w:p>
       <w:pPr>
@@ -2790,15 +3239,9 @@
           <w:numId w:val="8"/>
         </w:numPr>
       </w:pPr>
-      <w:proofErr w:type="spellStart"/>
-      <w:r>
-        <w:t>BMIcont</w:t>
-      </w:r>
-      <w:proofErr w:type="spellEnd"/>
-      <w:r>
-        <w:t xml:space="preserve"> with </w:t>
-      </w:r>
-      <w:proofErr w:type="spellStart"/>
+      <w:r>
+        <w:t xml:space="preserve">BMIcont with </w:t>
+      </w:r>
       <w:r>
         <w:rPr>
           <w:b/>
@@ -2806,7 +3249,6 @@
         </w:rPr>
         <w:t>WaistAvg</w:t>
       </w:r>
-      <w:proofErr w:type="spellEnd"/>
     </w:p>
     <w:p>
       <w:pPr>
@@ -2816,7 +3258,6 @@
           <w:numId w:val="8"/>
         </w:numPr>
       </w:pPr>
-      <w:proofErr w:type="spellStart"/>
       <w:r>
         <w:rPr>
           <w:b/>
@@ -2824,15 +3265,9 @@
         </w:rPr>
         <w:t>BMIperc</w:t>
       </w:r>
-      <w:proofErr w:type="spellEnd"/>
-      <w:r>
-        <w:t xml:space="preserve"> with </w:t>
-      </w:r>
-      <w:proofErr w:type="spellStart"/>
-      <w:r>
-        <w:t>BMIz</w:t>
-      </w:r>
-      <w:proofErr w:type="spellEnd"/>
+      <w:r>
+        <w:t xml:space="preserve"> with BMIz</w:t>
+      </w:r>
     </w:p>
     <w:p>
       <w:pPr>
@@ -2842,7 +3277,6 @@
           <w:numId w:val="8"/>
         </w:numPr>
       </w:pPr>
-      <w:proofErr w:type="spellStart"/>
       <w:r>
         <w:rPr>
           <w:b/>
@@ -2850,15 +3284,9 @@
         </w:rPr>
         <w:t>Lastwalk</w:t>
       </w:r>
-      <w:proofErr w:type="spellEnd"/>
-      <w:r>
-        <w:t xml:space="preserve"> with </w:t>
-      </w:r>
-      <w:proofErr w:type="spellStart"/>
-      <w:r>
-        <w:t>FirstRun</w:t>
-      </w:r>
-      <w:proofErr w:type="spellEnd"/>
+      <w:r>
+        <w:t xml:space="preserve"> with FirstRun</w:t>
+      </w:r>
     </w:p>
     <w:p>
       <w:pPr>
@@ -2949,11 +3377,9 @@
           <w:numId w:val="8"/>
         </w:numPr>
       </w:pPr>
-      <w:proofErr w:type="spellStart"/>
       <w:r>
         <w:t>FirstRun</w:t>
       </w:r>
-      <w:proofErr w:type="spellEnd"/>
     </w:p>
     <w:p>
       <w:pPr>
@@ -2963,13 +3389,8 @@
           <w:numId w:val="8"/>
         </w:numPr>
       </w:pPr>
-      <w:proofErr w:type="spellStart"/>
-      <w:r>
-        <w:t>Walk_Cadence</w:t>
-      </w:r>
-      <w:proofErr w:type="spellEnd"/>
-      <w:r>
-        <w:t xml:space="preserve"> </w:t>
+      <w:r>
+        <w:t xml:space="preserve">Walk_Cadence </w:t>
       </w:r>
     </w:p>
     <w:p>
@@ -2980,11 +3401,9 @@
           <w:numId w:val="8"/>
         </w:numPr>
       </w:pPr>
-      <w:proofErr w:type="spellStart"/>
       <w:r>
         <w:t>Agecat</w:t>
       </w:r>
-      <w:proofErr w:type="spellEnd"/>
     </w:p>
     <w:p>
       <w:pPr>
@@ -2994,11 +3413,9 @@
           <w:numId w:val="8"/>
         </w:numPr>
       </w:pPr>
-      <w:proofErr w:type="spellStart"/>
       <w:r>
         <w:t>Walk_Stage</w:t>
       </w:r>
-      <w:proofErr w:type="spellEnd"/>
     </w:p>
     <w:p>
       <w:pPr>
@@ -3008,11 +3425,9 @@
           <w:numId w:val="8"/>
         </w:numPr>
       </w:pPr>
-      <w:proofErr w:type="spellStart"/>
       <w:r>
         <w:t>Run_Stage</w:t>
       </w:r>
-      <w:proofErr w:type="spellEnd"/>
       <w:r>
         <w:t xml:space="preserve"> </w:t>
       </w:r>
@@ -3029,61 +3444,8 @@
         <w:t xml:space="preserve">Final features considered in model selection: </w:t>
       </w:r>
       <w:r>
-        <w:t xml:space="preserve">Age, </w:t>
-      </w:r>
-      <w:proofErr w:type="spellStart"/>
-      <w:r>
-        <w:t>WeightKGAvg</w:t>
-      </w:r>
-      <w:proofErr w:type="spellEnd"/>
-      <w:r>
-        <w:t xml:space="preserve">, </w:t>
-      </w:r>
-      <w:proofErr w:type="spellStart"/>
-      <w:r>
-        <w:t>SittingHeightAvg</w:t>
-      </w:r>
-      <w:proofErr w:type="spellEnd"/>
-      <w:r>
-        <w:t xml:space="preserve">, </w:t>
-      </w:r>
-      <w:proofErr w:type="spellStart"/>
-      <w:r>
-        <w:t>Tanita.Avg</w:t>
-      </w:r>
-      <w:proofErr w:type="spellEnd"/>
-      <w:r>
-        <w:t xml:space="preserve">, </w:t>
-      </w:r>
-      <w:proofErr w:type="spellStart"/>
-      <w:r>
-        <w:t>BMIcont</w:t>
-      </w:r>
-      <w:proofErr w:type="spellEnd"/>
-      <w:r>
-        <w:t xml:space="preserve">, </w:t>
-      </w:r>
-      <w:proofErr w:type="spellStart"/>
-      <w:r>
-        <w:t>BMIz</w:t>
-      </w:r>
-      <w:proofErr w:type="spellEnd"/>
-      <w:r>
-        <w:t xml:space="preserve">, Walk_VO2mlkgmin, Walk_METSYouth3, </w:t>
-      </w:r>
-      <w:proofErr w:type="spellStart"/>
-      <w:r>
-        <w:t>Run_Cadence</w:t>
-      </w:r>
-      <w:proofErr w:type="spellEnd"/>
-      <w:r>
-        <w:t xml:space="preserve">, Run_VO2mlkgmin, Run_METSYouth1, Run_METSYouth3, Sex, Race, </w:t>
-      </w:r>
-      <w:proofErr w:type="spellStart"/>
-      <w:r>
-        <w:t>Obesecat</w:t>
-      </w:r>
-      <w:proofErr w:type="spellEnd"/>
+        <w:t>Age, WeightKGAvg, SittingHeightAvg, Tanita.Avg, BMIcont, BMIz, Walk_VO2mlkgmin, Walk_METSYouth3, Run_Cadence, Run_VO2mlkgmin, Run_METSYouth1, Run_METSYouth3, Sex, Race, Obesecat</w:t>
+      </w:r>
     </w:p>
     <w:p>
       <w:r>
@@ -3372,15 +3734,7 @@
         </w:numPr>
       </w:pPr>
       <w:r>
-        <w:t xml:space="preserve">Used </w:t>
-      </w:r>
-      <w:proofErr w:type="spellStart"/>
-      <w:r>
-        <w:t>Cadence_stepsmin</w:t>
-      </w:r>
-      <w:proofErr w:type="spellEnd"/>
-      <w:r>
-        <w:t xml:space="preserve"> (1)</w:t>
+        <w:t>Used Cadence_stepsmin (1)</w:t>
       </w:r>
     </w:p>
     <w:p>
@@ -3392,71 +3746,7 @@
         </w:numPr>
       </w:pPr>
       <w:r>
-        <w:t xml:space="preserve">Sex, </w:t>
-      </w:r>
-      <w:proofErr w:type="spellStart"/>
-      <w:r>
-        <w:t>Age_years</w:t>
-      </w:r>
-      <w:proofErr w:type="spellEnd"/>
-      <w:r>
-        <w:t xml:space="preserve">, Race, </w:t>
-      </w:r>
-      <w:proofErr w:type="spellStart"/>
-      <w:r>
-        <w:t>HeightCMAvg</w:t>
-      </w:r>
-      <w:proofErr w:type="spellEnd"/>
-      <w:r>
-        <w:t xml:space="preserve">, </w:t>
-      </w:r>
-      <w:proofErr w:type="spellStart"/>
-      <w:r>
-        <w:t>WeightKGAvg</w:t>
-      </w:r>
-      <w:proofErr w:type="spellEnd"/>
-      <w:r>
-        <w:t xml:space="preserve">, </w:t>
-      </w:r>
-      <w:proofErr w:type="spellStart"/>
-      <w:r>
-        <w:t>WaistCMAvg</w:t>
-      </w:r>
-      <w:proofErr w:type="spellEnd"/>
-      <w:r>
-        <w:t xml:space="preserve">, </w:t>
-      </w:r>
-      <w:proofErr w:type="spellStart"/>
-      <w:r>
-        <w:t>leglengthCM</w:t>
-      </w:r>
-      <w:proofErr w:type="spellEnd"/>
-      <w:r>
-        <w:t xml:space="preserve">, </w:t>
-      </w:r>
-      <w:proofErr w:type="spellStart"/>
-      <w:r>
-        <w:t>Tanita.Avg_percentbodyfat</w:t>
-      </w:r>
-      <w:proofErr w:type="spellEnd"/>
-      <w:r>
-        <w:t xml:space="preserve">, </w:t>
-      </w:r>
-      <w:proofErr w:type="spellStart"/>
-      <w:r>
-        <w:t>BMI_rawscore</w:t>
-      </w:r>
-      <w:proofErr w:type="spellEnd"/>
-      <w:r>
-        <w:t xml:space="preserve">, </w:t>
-      </w:r>
-      <w:proofErr w:type="spellStart"/>
-      <w:r>
-        <w:t>Obese_status</w:t>
-      </w:r>
-      <w:proofErr w:type="spellEnd"/>
-      <w:r>
-        <w:t xml:space="preserve"> (10)</w:t>
+        <w:t>Sex, Age_years, Race, HeightCMAvg, WeightKGAvg, WaistCMAvg, leglengthCM, Tanita.Avg_percentbodyfat, BMI_rawscore, Obese_status (10)</w:t>
       </w:r>
     </w:p>
     <w:p>
@@ -3468,31 +3758,7 @@
         </w:numPr>
       </w:pPr>
       <w:r>
-        <w:t xml:space="preserve">Due to very high correlation with </w:t>
-      </w:r>
-      <w:proofErr w:type="spellStart"/>
-      <w:r>
-        <w:t>BMI_rawscore</w:t>
-      </w:r>
-      <w:proofErr w:type="spellEnd"/>
-      <w:r>
-        <w:t xml:space="preserve">, we removed </w:t>
-      </w:r>
-      <w:proofErr w:type="spellStart"/>
-      <w:r>
-        <w:t>BMI_percentile</w:t>
-      </w:r>
-      <w:proofErr w:type="spellEnd"/>
-      <w:r>
-        <w:t xml:space="preserve"> and  </w:t>
-      </w:r>
-      <w:proofErr w:type="spellStart"/>
-      <w:r>
-        <w:t>BMI_zscore</w:t>
-      </w:r>
-      <w:proofErr w:type="spellEnd"/>
-      <w:r>
-        <w:t xml:space="preserve"> (2)</w:t>
+        <w:t>Due to very high correlation with BMI_rawscore, we removed BMI_percentile and  BMI_zscore (2)</w:t>
       </w:r>
     </w:p>
     <w:p>
@@ -3504,23 +3770,7 @@
         </w:numPr>
       </w:pPr>
       <w:r>
-        <w:t xml:space="preserve">Due to very high correlation, we only used </w:t>
-      </w:r>
-      <w:proofErr w:type="spellStart"/>
-      <w:r>
-        <w:t>HeightCMAvg</w:t>
-      </w:r>
-      <w:proofErr w:type="spellEnd"/>
-      <w:r>
-        <w:t xml:space="preserve"> and not </w:t>
-      </w:r>
-      <w:proofErr w:type="spellStart"/>
-      <w:r>
-        <w:t>SittingHeightCMAvg</w:t>
-      </w:r>
-      <w:proofErr w:type="spellEnd"/>
-      <w:r>
-        <w:t xml:space="preserve"> (1)</w:t>
+        <w:t>Due to very high correlation, we only used HeightCMAvg and not SittingHeightCMAvg (1)</w:t>
       </w:r>
     </w:p>
     <w:p>
@@ -3532,15 +3782,7 @@
         </w:numPr>
       </w:pPr>
       <w:r>
-        <w:t xml:space="preserve">Removed </w:t>
-      </w:r>
-      <w:proofErr w:type="spellStart"/>
-      <w:r>
-        <w:t>Agecat</w:t>
-      </w:r>
-      <w:proofErr w:type="spellEnd"/>
-      <w:r>
-        <w:t xml:space="preserve"> because it was a less granular version of age.   </w:t>
+        <w:t xml:space="preserve">Removed Agecat because it was a less granular version of age.   </w:t>
       </w:r>
     </w:p>
     <w:p>
@@ -3564,23 +3806,7 @@
         </w:numPr>
       </w:pPr>
       <w:r>
-        <w:t>Stage/</w:t>
-      </w:r>
-      <w:proofErr w:type="spellStart"/>
-      <w:r>
-        <w:t>TreadmillSpeed_MPH</w:t>
-      </w:r>
-      <w:proofErr w:type="spellEnd"/>
-      <w:r>
-        <w:t xml:space="preserve"> because they are a different version of the </w:t>
-      </w:r>
-      <w:proofErr w:type="spellStart"/>
-      <w:r>
-        <w:t>Cadence_stepsmin</w:t>
-      </w:r>
-      <w:proofErr w:type="spellEnd"/>
-      <w:r>
-        <w:t xml:space="preserve"> (2)</w:t>
+        <w:t>Stage/TreadmillSpeed_MPH because they are a different version of the Cadence_stepsmin (2)</w:t>
       </w:r>
     </w:p>
     <w:p>
@@ -3592,15 +3818,7 @@
         </w:numPr>
       </w:pPr>
       <w:r>
-        <w:t>Removed V02mlkgmin/METSYouth2/</w:t>
-      </w:r>
-      <w:proofErr w:type="spellStart"/>
-      <w:r>
-        <w:t>METSAdult</w:t>
-      </w:r>
-      <w:proofErr w:type="spellEnd"/>
-      <w:r>
-        <w:t xml:space="preserve"> because they require an invasive measurement and note practically useful for prediction (2)</w:t>
+        <w:t>Removed V02mlkgmin/METSYouth2/METSAdult because they require an invasive measurement and note practically useful for prediction (2)</w:t>
       </w:r>
     </w:p>
     <w:p>
@@ -3723,13 +3941,8 @@
         <w:t xml:space="preserve"> </w:t>
       </w:r>
       <w:r>
-        <w:t>+</w:t>
-      </w:r>
-      <w:proofErr w:type="spellStart"/>
-      <w:r>
-        <w:t>obeselimited</w:t>
-      </w:r>
-      <w:proofErr w:type="spellEnd"/>
+        <w:t>+obeselimited</w:t>
+      </w:r>
       <w:r>
         <w:t>(only ‘obese’)</w:t>
       </w:r>
@@ -3780,12 +3993,10 @@
           <w:numId w:val="3"/>
         </w:numPr>
       </w:pPr>
-      <w:proofErr w:type="spellStart"/>
       <w:r>
         <w:lastRenderedPageBreak/>
         <w:t>Cadence_stepsmin~Age_years+WaistCMAvg+Racelimited</w:t>
       </w:r>
-      <w:proofErr w:type="spellEnd"/>
     </w:p>
     <w:p>
       <w:pPr>
@@ -3818,28 +4029,12 @@
     </w:p>
     <w:p>
       <w:r>
-        <w:t xml:space="preserve">1) Best Subsets is not available for Survival Analysis so we used a ‘purposeful selection’ method of arriving at the best model.  We tried all factors </w:t>
-      </w:r>
-      <w:proofErr w:type="spellStart"/>
-      <w:r>
-        <w:t>univariately</w:t>
-      </w:r>
-      <w:proofErr w:type="spellEnd"/>
-      <w:r>
-        <w:t>.  All factors that had a p-value below .25, we retained for the ‘saturated model.’  Also, compared with a ‘full model’ and factors that we would have removed from the univariate analysis – if significant in the full model, we retained to begin.</w:t>
-      </w:r>
-    </w:p>
-    <w:p>
-      <w:r>
-        <w:t xml:space="preserve">2) This may not be as relevant, because the model coefficients should be interpreted as ‘for every one unit increase in feature x is </w:t>
-      </w:r>
-      <w:proofErr w:type="spellStart"/>
-      <w:r>
-        <w:t>betax</w:t>
-      </w:r>
-      <w:proofErr w:type="spellEnd"/>
-      <w:r>
-        <w:t xml:space="preserve"> times more likely to ‘run’ than before.</w:t>
+        <w:t>1) Best Subsets is not available for Survival Analysis so we used a ‘purposeful selection’ method of arriving at the best model.  We tried all factors univariately.  All factors that had a p-value below .25, we retained for the ‘saturated model.’  Also, compared with a ‘full model’ and factors that we would have removed from the univariate analysis – if significant in the full model, we retained to begin.</w:t>
+      </w:r>
+    </w:p>
+    <w:p>
+      <w:r>
+        <w:t>2) This may not be as relevant, because the model coefficients should be interpreted as ‘for every one unit increase in feature x is betax times more likely to ‘run’ than before.</w:t>
       </w:r>
     </w:p>
     <w:p>
@@ -3884,23 +4079,7 @@
         </w:numPr>
       </w:pPr>
       <w:r>
-        <w:t xml:space="preserve">We wanted to see if there is any underlying structure in the static variables (those that don’t change in a subject over short duration).  Clustering at high dimensions loses some of its benefit, so we looked at variables with high covariance and eliminated a few of them from our cluster analysis.  The highest covariance was between waist and BMI (.958).  Waist also had a high covariance with Weight (.919), so we eliminated it.  BMI was strongly correlated with </w:t>
-      </w:r>
-      <w:proofErr w:type="spellStart"/>
-      <w:r>
-        <w:t>Tanita</w:t>
-      </w:r>
-      <w:proofErr w:type="spellEnd"/>
-      <w:r>
-        <w:t xml:space="preserve"> and weight as well (.83 and .889 respectively) so that was also eliminated.  Finally, we took out Height as it correlated strongly with Age and </w:t>
-      </w:r>
-      <w:proofErr w:type="spellStart"/>
-      <w:r>
-        <w:t>leglength</w:t>
-      </w:r>
-      <w:proofErr w:type="spellEnd"/>
-      <w:r>
-        <w:t xml:space="preserve"> (.845 and .947, respectively).</w:t>
+        <w:t>We wanted to see if there is any underlying structure in the static variables (those that don’t change in a subject over short duration).  Clustering at high dimensions loses some of its benefit, so we looked at variables with high covariance and eliminated a few of them from our cluster analysis.  The highest covariance was between waist and BMI (.958).  Waist also had a high covariance with Weight (.919), so we eliminated it.  BMI was strongly correlated with Tanita and weight as well (.83 and .889 respectively) so that was also eliminated.  Finally, we took out Height as it correlated strongly with Age and leglength (.845 and .947, respectively).</w:t>
       </w:r>
     </w:p>
     <w:p>
@@ -3912,31 +4091,7 @@
         </w:numPr>
       </w:pPr>
       <w:r>
-        <w:t xml:space="preserve">We were then left with four primary factors to cluster: Age, </w:t>
-      </w:r>
-      <w:proofErr w:type="spellStart"/>
-      <w:r>
-        <w:t>leglength</w:t>
-      </w:r>
-      <w:proofErr w:type="spellEnd"/>
-      <w:r>
-        <w:t xml:space="preserve">, Weight, and </w:t>
-      </w:r>
-      <w:proofErr w:type="spellStart"/>
-      <w:r>
-        <w:t>Tanita</w:t>
-      </w:r>
-      <w:proofErr w:type="spellEnd"/>
-      <w:r>
-        <w:t xml:space="preserve">.  We looked at a pair-wise depiction of these variables and only one pairing (Weight to </w:t>
-      </w:r>
-      <w:proofErr w:type="spellStart"/>
-      <w:r>
-        <w:t>Leglength</w:t>
-      </w:r>
-      <w:proofErr w:type="spellEnd"/>
-      <w:r>
-        <w:t>) seemed to have some cluster aspects. However, after further analysis, this secondary cluster was only males as they had the larger height elements.</w:t>
+        <w:t>We were then left with four primary factors to cluster: Age, leglength, Weight, and Tanita.  We looked at a pair-wise depiction of these variables and only one pairing (Weight to Leglength) seemed to have some cluster aspects. However, after further analysis, this secondary cluster was only males as they had the larger height elements.</w:t>
       </w:r>
     </w:p>
     <w:p>
@@ -4033,23 +4188,7 @@
         <w:footnoteRef/>
       </w:r>
       <w:r>
-        <w:t xml:space="preserve">  Thomas Lumley based on </w:t>
-      </w:r>
-      <w:proofErr w:type="gramStart"/>
-      <w:r>
-        <w:t>Fortran</w:t>
-      </w:r>
-      <w:proofErr w:type="gramEnd"/>
-      <w:r>
-        <w:t xml:space="preserve"> code by Alan Miller (2017). </w:t>
-      </w:r>
-      <w:proofErr w:type="gramStart"/>
-      <w:r>
-        <w:t>leaps</w:t>
-      </w:r>
-      <w:proofErr w:type="gramEnd"/>
-      <w:r>
-        <w:t>: Regression Subset Selection. R package version 3.0. https://CRAN.R-project.org/package=leaps</w:t>
+        <w:t xml:space="preserve">  Thomas Lumley based on Fortran code by Alan Miller (2017). leaps: Regression Subset Selection. R package version 3.0. https://CRAN.R-project.org/package=leaps</w:t>
       </w:r>
     </w:p>
   </w:footnote>
@@ -4065,10 +4204,7 @@
         <w:footnoteRef/>
       </w:r>
       <w:r>
-        <w:t xml:space="preserve"> </w:t>
-      </w:r>
-      <w:r>
-        <w:t>R Core Team (2018). R: A language and environment for statistical computing. R Foundation for Statistical Computing, Vienna, Austria.  URL https://www.R-project.org/.</w:t>
+        <w:t xml:space="preserve"> R Core Team (2018). R: A language and environment for statistical computing. R Foundation for Statistical Computing, Vienna, Austria.  URL https://www.R-project.org/.</w:t>
       </w:r>
     </w:p>
   </w:footnote>
@@ -4084,15 +4220,7 @@
         <w:footnoteRef/>
       </w:r>
       <w:r>
-        <w:t xml:space="preserve"> Van </w:t>
-      </w:r>
-      <w:proofErr w:type="spellStart"/>
-      <w:r>
-        <w:t>Buuren</w:t>
-      </w:r>
-      <w:proofErr w:type="spellEnd"/>
-      <w:r>
-        <w:t xml:space="preserve"> S (2018). AGD: Analysis of Growth Data. R package version 0.39, </w:t>
+        <w:t xml:space="preserve"> Van Buuren S (2018). AGD: Analysis of Growth Data. R package version 0.39, </w:t>
       </w:r>
       <w:r>
         <w:t>&lt;URL: https://CRAN.R-project.org/package=AGD&gt;</w:t>
@@ -4119,23 +4247,7 @@
         <w:footnoteRef/>
       </w:r>
       <w:r>
-        <w:t xml:space="preserve">  Thomas Lumley based on </w:t>
-      </w:r>
-      <w:proofErr w:type="gramStart"/>
-      <w:r>
-        <w:t>Fortran</w:t>
-      </w:r>
-      <w:proofErr w:type="gramEnd"/>
-      <w:r>
-        <w:t xml:space="preserve"> code by Alan Miller (2017). </w:t>
-      </w:r>
-      <w:proofErr w:type="gramStart"/>
-      <w:r>
-        <w:t>leaps</w:t>
-      </w:r>
-      <w:proofErr w:type="gramEnd"/>
-      <w:r>
-        <w:t>: Regression Subset Selection. R package version 3.0. https://CRAN.R-project.org/package=leaps</w:t>
+        <w:t xml:space="preserve">  Thomas Lumley based on Fortran code by Alan Miller (2017). leaps: Regression Subset Selection. R package version 3.0. https://CRAN.R-project.org/package=leaps</w:t>
       </w:r>
     </w:p>
   </w:footnote>
@@ -4175,15 +4287,7 @@
         <w:footnoteRef/>
       </w:r>
       <w:r>
-        <w:t xml:space="preserve"> Van </w:t>
-      </w:r>
-      <w:proofErr w:type="spellStart"/>
-      <w:r>
-        <w:t>Buuren</w:t>
-      </w:r>
-      <w:proofErr w:type="spellEnd"/>
-      <w:r>
-        <w:t xml:space="preserve"> S (2018). AGD: Analysis of Growth Data. R package version 0.39, &lt;URL:</w:t>
+        <w:t xml:space="preserve"> Van Buuren S (2018). AGD: Analysis of Growth Data. R package version 0.39, &lt;URL:</w:t>
       </w:r>
     </w:p>
     <w:p>
@@ -4290,6 +4394,95 @@
     </w:lvl>
   </w:abstractNum>
   <w:abstractNum w:abstractNumId="1" w15:restartNumberingAfterBreak="0">
+    <w:nsid w:val="0A161106"/>
+    <w:multiLevelType w:val="hybridMultilevel"/>
+    <w:tmpl w:val="A3E29EDE"/>
+    <w:lvl w:ilvl="0" w:tplc="0409000F">
+      <w:start w:val="1"/>
+      <w:numFmt w:val="decimal"/>
+      <w:lvlText w:val="%1."/>
+      <w:lvlJc w:val="left"/>
+      <w:pPr>
+        <w:ind w:left="720" w:hanging="360"/>
+      </w:pPr>
+      <w:rPr>
+        <w:rFonts w:hint="default"/>
+      </w:rPr>
+    </w:lvl>
+    <w:lvl w:ilvl="1" w:tplc="04090019" w:tentative="1">
+      <w:start w:val="1"/>
+      <w:numFmt w:val="lowerLetter"/>
+      <w:lvlText w:val="%2."/>
+      <w:lvlJc w:val="left"/>
+      <w:pPr>
+        <w:ind w:left="1440" w:hanging="360"/>
+      </w:pPr>
+    </w:lvl>
+    <w:lvl w:ilvl="2" w:tplc="0409001B" w:tentative="1">
+      <w:start w:val="1"/>
+      <w:numFmt w:val="lowerRoman"/>
+      <w:lvlText w:val="%3."/>
+      <w:lvlJc w:val="right"/>
+      <w:pPr>
+        <w:ind w:left="2160" w:hanging="180"/>
+      </w:pPr>
+    </w:lvl>
+    <w:lvl w:ilvl="3" w:tplc="0409000F" w:tentative="1">
+      <w:start w:val="1"/>
+      <w:numFmt w:val="decimal"/>
+      <w:lvlText w:val="%4."/>
+      <w:lvlJc w:val="left"/>
+      <w:pPr>
+        <w:ind w:left="2880" w:hanging="360"/>
+      </w:pPr>
+    </w:lvl>
+    <w:lvl w:ilvl="4" w:tplc="04090019" w:tentative="1">
+      <w:start w:val="1"/>
+      <w:numFmt w:val="lowerLetter"/>
+      <w:lvlText w:val="%5."/>
+      <w:lvlJc w:val="left"/>
+      <w:pPr>
+        <w:ind w:left="3600" w:hanging="360"/>
+      </w:pPr>
+    </w:lvl>
+    <w:lvl w:ilvl="5" w:tplc="0409001B" w:tentative="1">
+      <w:start w:val="1"/>
+      <w:numFmt w:val="lowerRoman"/>
+      <w:lvlText w:val="%6."/>
+      <w:lvlJc w:val="right"/>
+      <w:pPr>
+        <w:ind w:left="4320" w:hanging="180"/>
+      </w:pPr>
+    </w:lvl>
+    <w:lvl w:ilvl="6" w:tplc="0409000F" w:tentative="1">
+      <w:start w:val="1"/>
+      <w:numFmt w:val="decimal"/>
+      <w:lvlText w:val="%7."/>
+      <w:lvlJc w:val="left"/>
+      <w:pPr>
+        <w:ind w:left="5040" w:hanging="360"/>
+      </w:pPr>
+    </w:lvl>
+    <w:lvl w:ilvl="7" w:tplc="04090019" w:tentative="1">
+      <w:start w:val="1"/>
+      <w:numFmt w:val="lowerLetter"/>
+      <w:lvlText w:val="%8."/>
+      <w:lvlJc w:val="left"/>
+      <w:pPr>
+        <w:ind w:left="5760" w:hanging="360"/>
+      </w:pPr>
+    </w:lvl>
+    <w:lvl w:ilvl="8" w:tplc="0409001B" w:tentative="1">
+      <w:start w:val="1"/>
+      <w:numFmt w:val="lowerRoman"/>
+      <w:lvlText w:val="%9."/>
+      <w:lvlJc w:val="right"/>
+      <w:pPr>
+        <w:ind w:left="6480" w:hanging="180"/>
+      </w:pPr>
+    </w:lvl>
+  </w:abstractNum>
+  <w:abstractNum w:abstractNumId="2" w15:restartNumberingAfterBreak="0">
     <w:nsid w:val="0E52127B"/>
     <w:multiLevelType w:val="hybridMultilevel"/>
     <w:tmpl w:val="255A595E"/>
@@ -4382,7 +4575,7 @@
       </w:pPr>
     </w:lvl>
   </w:abstractNum>
-  <w:abstractNum w:abstractNumId="2" w15:restartNumberingAfterBreak="0">
+  <w:abstractNum w:abstractNumId="3" w15:restartNumberingAfterBreak="0">
     <w:nsid w:val="106F1C50"/>
     <w:multiLevelType w:val="hybridMultilevel"/>
     <w:tmpl w:val="7B1EAE28"/>
@@ -4471,7 +4664,7 @@
       </w:pPr>
     </w:lvl>
   </w:abstractNum>
-  <w:abstractNum w:abstractNumId="3" w15:restartNumberingAfterBreak="0">
+  <w:abstractNum w:abstractNumId="4" w15:restartNumberingAfterBreak="0">
     <w:nsid w:val="142928A9"/>
     <w:multiLevelType w:val="hybridMultilevel"/>
     <w:tmpl w:val="7B1EAE28"/>
@@ -4560,7 +4753,7 @@
       </w:pPr>
     </w:lvl>
   </w:abstractNum>
-  <w:abstractNum w:abstractNumId="4" w15:restartNumberingAfterBreak="0">
+  <w:abstractNum w:abstractNumId="5" w15:restartNumberingAfterBreak="0">
     <w:nsid w:val="19452607"/>
     <w:multiLevelType w:val="hybridMultilevel"/>
     <w:tmpl w:val="255A595E"/>
@@ -4653,7 +4846,7 @@
       </w:pPr>
     </w:lvl>
   </w:abstractNum>
-  <w:abstractNum w:abstractNumId="5" w15:restartNumberingAfterBreak="0">
+  <w:abstractNum w:abstractNumId="6" w15:restartNumberingAfterBreak="0">
     <w:nsid w:val="24D00A6D"/>
     <w:multiLevelType w:val="hybridMultilevel"/>
     <w:tmpl w:val="7B1EAE28"/>
@@ -4742,7 +4935,7 @@
       </w:pPr>
     </w:lvl>
   </w:abstractNum>
-  <w:abstractNum w:abstractNumId="6" w15:restartNumberingAfterBreak="0">
+  <w:abstractNum w:abstractNumId="7" w15:restartNumberingAfterBreak="0">
     <w:nsid w:val="2DCF1F7C"/>
     <w:multiLevelType w:val="hybridMultilevel"/>
     <w:tmpl w:val="EBE8AD78"/>
@@ -4831,7 +5024,7 @@
       </w:pPr>
     </w:lvl>
   </w:abstractNum>
-  <w:abstractNum w:abstractNumId="7" w15:restartNumberingAfterBreak="0">
+  <w:abstractNum w:abstractNumId="8" w15:restartNumberingAfterBreak="0">
     <w:nsid w:val="4F541AB9"/>
     <w:multiLevelType w:val="hybridMultilevel"/>
     <w:tmpl w:val="A3E29EDE"/>
@@ -4920,7 +5113,7 @@
       </w:pPr>
     </w:lvl>
   </w:abstractNum>
-  <w:abstractNum w:abstractNumId="8" w15:restartNumberingAfterBreak="0">
+  <w:abstractNum w:abstractNumId="9" w15:restartNumberingAfterBreak="0">
     <w:nsid w:val="537D1693"/>
     <w:multiLevelType w:val="hybridMultilevel"/>
     <w:tmpl w:val="04708E7C"/>
@@ -5009,7 +5202,7 @@
       </w:pPr>
     </w:lvl>
   </w:abstractNum>
-  <w:abstractNum w:abstractNumId="9" w15:restartNumberingAfterBreak="0">
+  <w:abstractNum w:abstractNumId="10" w15:restartNumberingAfterBreak="0">
     <w:nsid w:val="60851D0E"/>
     <w:multiLevelType w:val="hybridMultilevel"/>
     <w:tmpl w:val="91120742"/>
@@ -5099,34 +5292,37 @@
     </w:lvl>
   </w:abstractNum>
   <w:num w:numId="1">
-    <w:abstractNumId w:val="6"/>
+    <w:abstractNumId w:val="7"/>
   </w:num>
   <w:num w:numId="2">
     <w:abstractNumId w:val="0"/>
   </w:num>
   <w:num w:numId="3">
+    <w:abstractNumId w:val="6"/>
+  </w:num>
+  <w:num w:numId="4">
+    <w:abstractNumId w:val="10"/>
+  </w:num>
+  <w:num w:numId="5">
+    <w:abstractNumId w:val="9"/>
+  </w:num>
+  <w:num w:numId="6">
+    <w:abstractNumId w:val="3"/>
+  </w:num>
+  <w:num w:numId="7">
+    <w:abstractNumId w:val="2"/>
+  </w:num>
+  <w:num w:numId="8">
+    <w:abstractNumId w:val="4"/>
+  </w:num>
+  <w:num w:numId="9">
     <w:abstractNumId w:val="5"/>
   </w:num>
-  <w:num w:numId="4">
-    <w:abstractNumId w:val="9"/>
-  </w:num>
-  <w:num w:numId="5">
+  <w:num w:numId="10">
     <w:abstractNumId w:val="8"/>
   </w:num>
-  <w:num w:numId="6">
-    <w:abstractNumId w:val="2"/>
-  </w:num>
-  <w:num w:numId="7">
+  <w:num w:numId="11">
     <w:abstractNumId w:val="1"/>
-  </w:num>
-  <w:num w:numId="8">
-    <w:abstractNumId w:val="3"/>
-  </w:num>
-  <w:num w:numId="9">
-    <w:abstractNumId w:val="4"/>
-  </w:num>
-  <w:num w:numId="10">
-    <w:abstractNumId w:val="7"/>
   </w:num>
 </w:numbering>
 </file>
@@ -5528,6 +5724,7 @@
   <w:style w:type="character" w:default="1" w:styleId="DefaultParagraphFont">
     <w:name w:val="Default Paragraph Font"/>
     <w:uiPriority w:val="1"/>
+    <w:semiHidden/>
     <w:unhideWhenUsed/>
   </w:style>
   <w:style w:type="table" w:default="1" w:styleId="TableNormal">
@@ -5945,7 +6142,7 @@
 </file>
 
 <file path=customXml/itemProps1.xml><?xml version="1.0" encoding="utf-8"?>
-<ds:datastoreItem xmlns:ds="http://schemas.openxmlformats.org/officeDocument/2006/customXml" ds:itemID="{F4D805EB-8F60-460A-ABC7-F6F41D4B8E66}">
+<ds:datastoreItem xmlns:ds="http://schemas.openxmlformats.org/officeDocument/2006/customXml" ds:itemID="{8FA6B5F6-39E0-4FF2-B4A4-5E9BFE89C119}">
   <ds:schemaRefs>
     <ds:schemaRef ds:uri="http://schemas.openxmlformats.org/officeDocument/2006/bibliography"/>
   </ds:schemaRefs>

</xml_diff>

<commit_message>
Updated Methods 29 August
</commit_message>
<xml_diff>
--- a/Kids Cadence Modeling Techniques-1.docx
+++ b/Kids Cadence Modeling Techniques-1.docx
@@ -181,7 +181,27 @@
           <w:szCs w:val="24"/>
           <w:highlight w:val="yellow"/>
         </w:rPr>
-        <w:t>When was the data collected and what was the primary outcome?</w:t>
+        <w:t xml:space="preserve">When </w:t>
+      </w:r>
+      <w:proofErr w:type="gramStart"/>
+      <w:r>
+        <w:rPr>
+          <w:rFonts w:ascii="Times New Roman" w:hAnsi="Times New Roman" w:cs="Times New Roman"/>
+          <w:sz w:val="24"/>
+          <w:szCs w:val="24"/>
+          <w:highlight w:val="yellow"/>
+        </w:rPr>
+        <w:t>was the data collected and what</w:t>
+      </w:r>
+      <w:proofErr w:type="gramEnd"/>
+      <w:r>
+        <w:rPr>
+          <w:rFonts w:ascii="Times New Roman" w:hAnsi="Times New Roman" w:cs="Times New Roman"/>
+          <w:sz w:val="24"/>
+          <w:szCs w:val="24"/>
+          <w:highlight w:val="yellow"/>
+        </w:rPr>
+        <w:t xml:space="preserve"> was the primary outcome?</w:t>
       </w:r>
     </w:p>
     <w:p>
@@ -231,7 +251,27 @@
           <w:szCs w:val="24"/>
           <w:highlight w:val="yellow"/>
         </w:rPr>
-        <w:t>How were the participant’s recruited?</w:t>
+        <w:t xml:space="preserve">How </w:t>
+      </w:r>
+      <w:proofErr w:type="gramStart"/>
+      <w:r>
+        <w:rPr>
+          <w:rFonts w:ascii="Times New Roman" w:hAnsi="Times New Roman" w:cs="Times New Roman"/>
+          <w:sz w:val="24"/>
+          <w:szCs w:val="24"/>
+          <w:highlight w:val="yellow"/>
+        </w:rPr>
+        <w:t>were the participant’s</w:t>
+      </w:r>
+      <w:proofErr w:type="gramEnd"/>
+      <w:r>
+        <w:rPr>
+          <w:rFonts w:ascii="Times New Roman" w:hAnsi="Times New Roman" w:cs="Times New Roman"/>
+          <w:sz w:val="24"/>
+          <w:szCs w:val="24"/>
+          <w:highlight w:val="yellow"/>
+        </w:rPr>
+        <w:t xml:space="preserve"> recruited?</w:t>
       </w:r>
     </w:p>
     <w:p>
@@ -505,7 +545,15 @@
           <w:sz w:val="24"/>
           <w:szCs w:val="24"/>
         </w:rPr>
-        <w:t xml:space="preserve">Of the 122 participants, 69 were able to attain the walk to run interval and only these data were used for model development.  The list of independent variables used for model </w:t>
+        <w:t xml:space="preserve">Of the 122 participants, 69 were able to attain the walk to run interval and only these data were used for model development.  </w:t>
+      </w:r>
+      <w:r>
+        <w:rPr>
+          <w:rFonts w:ascii="Times New Roman" w:hAnsi="Times New Roman" w:cs="Times New Roman"/>
+          <w:sz w:val="24"/>
+          <w:szCs w:val="24"/>
+        </w:rPr>
+        <w:t xml:space="preserve">A number of the originally available variables on these </w:t>
       </w:r>
       <w:r>
         <w:rPr>
@@ -514,102 +562,254 @@
           <w:szCs w:val="24"/>
         </w:rPr>
         <w:lastRenderedPageBreak/>
-        <w:t>development were sex, age (years),  race, height (cm), weight (kg), waist (cm), body mass index (BMI) (kg/m</w:t>
-      </w:r>
-      <w:r>
-        <w:rPr>
-          <w:rFonts w:ascii="Times New Roman" w:hAnsi="Times New Roman" w:cs="Times New Roman"/>
-          <w:sz w:val="24"/>
-          <w:szCs w:val="24"/>
-          <w:vertAlign w:val="superscript"/>
-        </w:rPr>
-        <w:t>2</w:t>
-      </w:r>
-      <w:r>
-        <w:rPr>
-          <w:rFonts w:ascii="Times New Roman" w:hAnsi="Times New Roman" w:cs="Times New Roman"/>
-          <w:sz w:val="24"/>
-          <w:szCs w:val="24"/>
-        </w:rPr>
-        <w:t>), BMI percentile, BMI z-score, and obesity classification (85</w:t>
-      </w:r>
-      <w:r>
-        <w:rPr>
-          <w:rFonts w:ascii="Times New Roman" w:hAnsi="Times New Roman" w:cs="Times New Roman"/>
-          <w:sz w:val="24"/>
-          <w:szCs w:val="24"/>
-          <w:vertAlign w:val="superscript"/>
-        </w:rPr>
-        <w:t>th</w:t>
-      </w:r>
-      <w:r>
-        <w:rPr>
-          <w:rFonts w:ascii="Times New Roman" w:hAnsi="Times New Roman" w:cs="Times New Roman"/>
-          <w:sz w:val="24"/>
-          <w:szCs w:val="24"/>
-        </w:rPr>
-        <w:t xml:space="preserve"> percentile BMI classified overweight, 95</w:t>
-      </w:r>
-      <w:r>
-        <w:rPr>
-          <w:rFonts w:ascii="Times New Roman" w:hAnsi="Times New Roman" w:cs="Times New Roman"/>
-          <w:sz w:val="24"/>
-          <w:szCs w:val="24"/>
-          <w:vertAlign w:val="superscript"/>
-        </w:rPr>
-        <w:t>th</w:t>
-      </w:r>
-      <w:r>
-        <w:rPr>
-          <w:rFonts w:ascii="Times New Roman" w:hAnsi="Times New Roman" w:cs="Times New Roman"/>
-          <w:sz w:val="24"/>
-          <w:szCs w:val="24"/>
-        </w:rPr>
-        <w:t xml:space="preserve"> percentile BMI classified obese).  The dependent variable for all models was run cadence.</w:t>
+        <w:t xml:space="preserve">69 participants had linear dependencies.  </w:t>
+      </w:r>
+      <w:r>
+        <w:rPr>
+          <w:rFonts w:ascii="Times New Roman" w:hAnsi="Times New Roman" w:cs="Times New Roman"/>
+          <w:sz w:val="24"/>
+          <w:szCs w:val="24"/>
+        </w:rPr>
+        <w:t xml:space="preserve">The list of independent variables </w:t>
+      </w:r>
+      <w:r>
+        <w:rPr>
+          <w:rFonts w:ascii="Times New Roman" w:hAnsi="Times New Roman" w:cs="Times New Roman"/>
+          <w:sz w:val="24"/>
+          <w:szCs w:val="24"/>
+        </w:rPr>
+        <w:t>considered</w:t>
+      </w:r>
+      <w:r>
+        <w:rPr>
+          <w:rFonts w:ascii="Times New Roman" w:hAnsi="Times New Roman" w:cs="Times New Roman"/>
+          <w:sz w:val="24"/>
+          <w:szCs w:val="24"/>
+        </w:rPr>
+        <w:t xml:space="preserve"> for model development </w:t>
+      </w:r>
+      <w:r>
+        <w:rPr>
+          <w:rFonts w:ascii="Times New Roman" w:hAnsi="Times New Roman" w:cs="Times New Roman"/>
+          <w:sz w:val="24"/>
+          <w:szCs w:val="24"/>
+        </w:rPr>
+        <w:t xml:space="preserve">after accounting for these relationships </w:t>
+      </w:r>
+      <w:r>
+        <w:rPr>
+          <w:rFonts w:ascii="Times New Roman" w:hAnsi="Times New Roman" w:cs="Times New Roman"/>
+          <w:sz w:val="24"/>
+          <w:szCs w:val="24"/>
+        </w:rPr>
+        <w:t xml:space="preserve">are in </w:t>
+      </w:r>
+      <w:r>
+        <w:rPr>
+          <w:rFonts w:ascii="Times New Roman" w:hAnsi="Times New Roman" w:cs="Times New Roman"/>
+          <w:sz w:val="24"/>
+          <w:szCs w:val="24"/>
+        </w:rPr>
+        <w:t>Table 1 below</w:t>
+      </w:r>
+      <w:r>
+        <w:rPr>
+          <w:rFonts w:ascii="Times New Roman" w:hAnsi="Times New Roman" w:cs="Times New Roman"/>
+          <w:sz w:val="24"/>
+          <w:szCs w:val="24"/>
+        </w:rPr>
+        <w:t>.</w:t>
+      </w:r>
+      <w:r>
+        <w:rPr>
+          <w:rFonts w:ascii="Times New Roman" w:hAnsi="Times New Roman" w:cs="Times New Roman"/>
+          <w:sz w:val="24"/>
+          <w:szCs w:val="24"/>
+        </w:rPr>
+        <w:t xml:space="preserve">  </w:t>
+      </w:r>
+      <w:r>
+        <w:rPr>
+          <w:rFonts w:ascii="Times New Roman" w:hAnsi="Times New Roman" w:cs="Times New Roman"/>
+          <w:sz w:val="24"/>
+          <w:szCs w:val="24"/>
+        </w:rPr>
+        <w:t xml:space="preserve">The dependent variable for all models was </w:t>
+      </w:r>
+      <w:r>
+        <w:rPr>
+          <w:rFonts w:ascii="Times New Roman" w:hAnsi="Times New Roman" w:cs="Times New Roman"/>
+          <w:sz w:val="24"/>
+          <w:szCs w:val="24"/>
+        </w:rPr>
+        <w:t>the step cadence of the participant in their final stage of the study (the stage in which they first began running</w:t>
+      </w:r>
+      <w:r>
+        <w:rPr>
+          <w:rFonts w:ascii="Times New Roman" w:hAnsi="Times New Roman" w:cs="Times New Roman"/>
+          <w:sz w:val="24"/>
+          <w:szCs w:val="24"/>
+        </w:rPr>
+        <w:t>)</w:t>
+      </w:r>
+      <w:r>
+        <w:rPr>
+          <w:rFonts w:ascii="Times New Roman" w:hAnsi="Times New Roman" w:cs="Times New Roman"/>
+          <w:sz w:val="24"/>
+          <w:szCs w:val="24"/>
+        </w:rPr>
+        <w:t>; this is called the walk-to-run transition cadence.</w:t>
       </w:r>
     </w:p>
     <w:p>
       <w:pPr>
         <w:pStyle w:val="PlainText"/>
         <w:spacing w:line="480" w:lineRule="auto"/>
+        <w:rPr>
+          <w:rFonts w:ascii="Times New Roman" w:hAnsi="Times New Roman" w:cs="Times New Roman"/>
+          <w:sz w:val="24"/>
+          <w:szCs w:val="24"/>
+        </w:rPr>
+      </w:pPr>
+    </w:p>
+    <w:p>
+      <w:pPr>
+        <w:pStyle w:val="Caption"/>
+        <w:keepNext/>
         <w:jc w:val="center"/>
         <w:rPr>
           <w:rFonts w:ascii="Times New Roman" w:hAnsi="Times New Roman" w:cs="Times New Roman"/>
-          <w:sz w:val="24"/>
-          <w:szCs w:val="24"/>
-        </w:rPr>
-      </w:pPr>
-      <w:r>
-        <w:rPr>
-          <w:rFonts w:ascii="Times New Roman" w:hAnsi="Times New Roman" w:cs="Times New Roman"/>
-          <w:sz w:val="24"/>
-          <w:szCs w:val="24"/>
-        </w:rPr>
-        <w:t>S</w:t>
-      </w:r>
-      <w:r>
-        <w:rPr>
-          <w:rFonts w:ascii="Times New Roman" w:hAnsi="Times New Roman" w:cs="Times New Roman"/>
-          <w:sz w:val="24"/>
-          <w:szCs w:val="24"/>
-        </w:rPr>
-        <w:t>ubject characteri</w:t>
-      </w:r>
-      <w:r>
-        <w:rPr>
-          <w:rFonts w:ascii="Times New Roman" w:hAnsi="Times New Roman" w:cs="Times New Roman"/>
-          <w:sz w:val="24"/>
-          <w:szCs w:val="24"/>
-        </w:rPr>
-        <w:t>stic</w:t>
-      </w:r>
-      <w:r>
-        <w:rPr>
-          <w:rFonts w:ascii="Times New Roman" w:hAnsi="Times New Roman" w:cs="Times New Roman"/>
-          <w:sz w:val="24"/>
-          <w:szCs w:val="24"/>
-        </w:rPr>
-        <w:t xml:space="preserve"> table</w:t>
+          <w:i w:val="0"/>
+          <w:color w:val="auto"/>
+          <w:sz w:val="20"/>
+        </w:rPr>
+      </w:pPr>
+      <w:r>
+        <w:rPr>
+          <w:rFonts w:ascii="Times New Roman" w:hAnsi="Times New Roman" w:cs="Times New Roman"/>
+          <w:i w:val="0"/>
+          <w:color w:val="auto"/>
+          <w:sz w:val="20"/>
+        </w:rPr>
+        <w:t xml:space="preserve">Table </w:t>
+      </w:r>
+      <w:r>
+        <w:rPr>
+          <w:rFonts w:ascii="Times New Roman" w:hAnsi="Times New Roman" w:cs="Times New Roman"/>
+          <w:i w:val="0"/>
+          <w:color w:val="auto"/>
+          <w:sz w:val="20"/>
+        </w:rPr>
+        <w:fldChar w:fldCharType="begin"/>
+      </w:r>
+      <w:r>
+        <w:rPr>
+          <w:rFonts w:ascii="Times New Roman" w:hAnsi="Times New Roman" w:cs="Times New Roman"/>
+          <w:i w:val="0"/>
+          <w:color w:val="auto"/>
+          <w:sz w:val="20"/>
+        </w:rPr>
+        <w:instrText xml:space="preserve"> SEQ Table \* ARABIC </w:instrText>
+      </w:r>
+      <w:r>
+        <w:rPr>
+          <w:rFonts w:ascii="Times New Roman" w:hAnsi="Times New Roman" w:cs="Times New Roman"/>
+          <w:i w:val="0"/>
+          <w:color w:val="auto"/>
+          <w:sz w:val="20"/>
+        </w:rPr>
+        <w:fldChar w:fldCharType="separate"/>
+      </w:r>
+      <w:r>
+        <w:rPr>
+          <w:rFonts w:ascii="Times New Roman" w:hAnsi="Times New Roman" w:cs="Times New Roman"/>
+          <w:i w:val="0"/>
+          <w:noProof/>
+          <w:color w:val="auto"/>
+          <w:sz w:val="20"/>
+        </w:rPr>
+        <w:t>1</w:t>
+      </w:r>
+      <w:r>
+        <w:rPr>
+          <w:rFonts w:ascii="Times New Roman" w:hAnsi="Times New Roman" w:cs="Times New Roman"/>
+          <w:i w:val="0"/>
+          <w:color w:val="auto"/>
+          <w:sz w:val="20"/>
+        </w:rPr>
+        <w:fldChar w:fldCharType="end"/>
+      </w:r>
+      <w:r>
+        <w:rPr>
+          <w:rFonts w:ascii="Times New Roman" w:hAnsi="Times New Roman" w:cs="Times New Roman"/>
+          <w:i w:val="0"/>
+          <w:color w:val="auto"/>
+          <w:sz w:val="20"/>
+        </w:rPr>
+        <w:t xml:space="preserve"> - List of c</w:t>
+      </w:r>
+      <w:r>
+        <w:rPr>
+          <w:rFonts w:ascii="Times New Roman" w:hAnsi="Times New Roman" w:cs="Times New Roman"/>
+          <w:i w:val="0"/>
+          <w:color w:val="auto"/>
+          <w:sz w:val="20"/>
+        </w:rPr>
+        <w:t xml:space="preserve">onsidered </w:t>
+      </w:r>
+      <w:r>
+        <w:rPr>
+          <w:rFonts w:ascii="Times New Roman" w:hAnsi="Times New Roman" w:cs="Times New Roman"/>
+          <w:i w:val="0"/>
+          <w:color w:val="auto"/>
+          <w:sz w:val="20"/>
+        </w:rPr>
+        <w:t>i</w:t>
+      </w:r>
+      <w:r>
+        <w:rPr>
+          <w:rFonts w:ascii="Times New Roman" w:hAnsi="Times New Roman" w:cs="Times New Roman"/>
+          <w:i w:val="0"/>
+          <w:color w:val="auto"/>
+          <w:sz w:val="20"/>
+        </w:rPr>
+        <w:t xml:space="preserve">ndependent </w:t>
+      </w:r>
+      <w:r>
+        <w:rPr>
+          <w:rFonts w:ascii="Times New Roman" w:hAnsi="Times New Roman" w:cs="Times New Roman"/>
+          <w:i w:val="0"/>
+          <w:color w:val="auto"/>
+          <w:sz w:val="20"/>
+        </w:rPr>
+        <w:t>v</w:t>
+      </w:r>
+      <w:r>
+        <w:rPr>
+          <w:rFonts w:ascii="Times New Roman" w:hAnsi="Times New Roman" w:cs="Times New Roman"/>
+          <w:i w:val="0"/>
+          <w:color w:val="auto"/>
+          <w:sz w:val="20"/>
+        </w:rPr>
+        <w:t xml:space="preserve">ariables and </w:t>
+      </w:r>
+      <w:r>
+        <w:rPr>
+          <w:rFonts w:ascii="Times New Roman" w:hAnsi="Times New Roman" w:cs="Times New Roman"/>
+          <w:i w:val="0"/>
+          <w:color w:val="auto"/>
+          <w:sz w:val="20"/>
+        </w:rPr>
+        <w:t>t</w:t>
+      </w:r>
+      <w:r>
+        <w:rPr>
+          <w:rFonts w:ascii="Times New Roman" w:hAnsi="Times New Roman" w:cs="Times New Roman"/>
+          <w:i w:val="0"/>
+          <w:color w:val="auto"/>
+          <w:sz w:val="20"/>
+        </w:rPr>
+        <w:t>heir explanations.</w:t>
       </w:r>
     </w:p>
     <w:tbl>
@@ -619,104 +819,55 @@
         <w:tblLook w:val="04A0" w:firstRow="1" w:lastRow="0" w:firstColumn="1" w:lastColumn="0" w:noHBand="0" w:noVBand="1"/>
       </w:tblPr>
       <w:tblGrid>
-        <w:gridCol w:w="1985"/>
-        <w:gridCol w:w="1818"/>
-        <w:gridCol w:w="1879"/>
-        <w:gridCol w:w="1894"/>
-        <w:gridCol w:w="1774"/>
+        <w:gridCol w:w="4675"/>
+        <w:gridCol w:w="4675"/>
       </w:tblGrid>
       <w:tr>
         <w:tc>
           <w:tcPr>
-            <w:tcW w:w="1985" w:type="dxa"/>
+            <w:tcW w:w="4675" w:type="dxa"/>
           </w:tcPr>
           <w:p>
             <w:pPr>
-              <w:pStyle w:val="NoSpacing"/>
-            </w:pPr>
-          </w:p>
-        </w:tc>
-        <w:tc>
-          <w:tcPr>
-            <w:tcW w:w="1818" w:type="dxa"/>
-          </w:tcPr>
-          <w:p>
-            <w:pPr>
-              <w:pStyle w:val="NoSpacing"/>
+              <w:pStyle w:val="PlainText"/>
+              <w:spacing w:line="276" w:lineRule="auto"/>
+              <w:rPr>
+                <w:rFonts w:ascii="Times New Roman" w:hAnsi="Times New Roman" w:cs="Times New Roman"/>
+                <w:sz w:val="24"/>
+                <w:szCs w:val="24"/>
+              </w:rPr>
             </w:pPr>
             <w:r>
-              <w:t>N</w:t>
-            </w:r>
-          </w:p>
-          <w:p>
-            <w:pPr>
-              <w:pStyle w:val="NoSpacing"/>
-            </w:pPr>
-          </w:p>
-        </w:tc>
-        <w:tc>
-          <w:tcPr>
-            <w:tcW w:w="1879" w:type="dxa"/>
-          </w:tcPr>
-          <w:p>
-            <w:pPr>
-              <w:pStyle w:val="NoSpacing"/>
-            </w:pPr>
-            <w:r>
-              <w:t>Age</w:t>
-            </w:r>
-            <w:r>
-              <w:t xml:space="preserve"> </w:t>
-            </w:r>
-          </w:p>
-          <w:p>
-            <w:pPr>
-              <w:pStyle w:val="NoSpacing"/>
-            </w:pPr>
-            <w:r>
-              <w:t>(mean – sd)</w:t>
+              <w:rPr>
+                <w:rFonts w:ascii="Times New Roman" w:hAnsi="Times New Roman" w:cs="Times New Roman"/>
+                <w:sz w:val="24"/>
+                <w:szCs w:val="24"/>
+              </w:rPr>
+              <w:t>Independent Variable</w:t>
             </w:r>
           </w:p>
         </w:tc>
         <w:tc>
           <w:tcPr>
-            <w:tcW w:w="1894" w:type="dxa"/>
+            <w:tcW w:w="4675" w:type="dxa"/>
           </w:tcPr>
           <w:p>
             <w:pPr>
-              <w:pStyle w:val="NoSpacing"/>
+              <w:pStyle w:val="PlainText"/>
+              <w:spacing w:line="276" w:lineRule="auto"/>
+              <w:rPr>
+                <w:rFonts w:ascii="Times New Roman" w:hAnsi="Times New Roman" w:cs="Times New Roman"/>
+                <w:sz w:val="24"/>
+                <w:szCs w:val="24"/>
+              </w:rPr>
             </w:pPr>
             <w:r>
-              <w:t>BMI</w:t>
-            </w:r>
-          </w:p>
-          <w:p>
-            <w:pPr>
-              <w:pStyle w:val="NoSpacing"/>
-            </w:pPr>
-            <w:r>
-              <w:t>(mean – sd)</w:t>
-            </w:r>
-          </w:p>
-        </w:tc>
-        <w:tc>
-          <w:tcPr>
-            <w:tcW w:w="1774" w:type="dxa"/>
-          </w:tcPr>
-          <w:p>
-            <w:pPr>
-              <w:pStyle w:val="NoSpacing"/>
-            </w:pPr>
-            <w:r>
-              <w:t>Run Cadence</w:t>
-            </w:r>
-          </w:p>
-          <w:p>
-            <w:pPr>
-              <w:pStyle w:val="NoSpacing"/>
-            </w:pPr>
-            <w:r>
-              <w:t>(mean – sd)</w:t>
+              <w:rPr>
+                <w:rFonts w:ascii="Times New Roman" w:hAnsi="Times New Roman" w:cs="Times New Roman"/>
+                <w:sz w:val="24"/>
+                <w:szCs w:val="24"/>
+              </w:rPr>
+              <w:t>Explanation</w:t>
             </w:r>
           </w:p>
         </w:tc>
@@ -724,75 +875,49 @@
       <w:tr>
         <w:tc>
           <w:tcPr>
-            <w:tcW w:w="1985" w:type="dxa"/>
+            <w:tcW w:w="4675" w:type="dxa"/>
           </w:tcPr>
           <w:p>
             <w:pPr>
-              <w:pStyle w:val="NoSpacing"/>
+              <w:pStyle w:val="PlainText"/>
+              <w:spacing w:line="276" w:lineRule="auto"/>
+              <w:rPr>
+                <w:rFonts w:ascii="Times New Roman" w:hAnsi="Times New Roman" w:cs="Times New Roman"/>
+                <w:sz w:val="24"/>
+                <w:szCs w:val="24"/>
+              </w:rPr>
             </w:pPr>
             <w:r>
-              <w:t>Males</w:t>
+              <w:rPr>
+                <w:rFonts w:ascii="Times New Roman" w:hAnsi="Times New Roman" w:cs="Times New Roman"/>
+                <w:sz w:val="24"/>
+                <w:szCs w:val="24"/>
+              </w:rPr>
+              <w:t>Sex</w:t>
             </w:r>
           </w:p>
         </w:tc>
         <w:tc>
           <w:tcPr>
-            <w:tcW w:w="1818" w:type="dxa"/>
+            <w:tcW w:w="4675" w:type="dxa"/>
           </w:tcPr>
           <w:p>
             <w:pPr>
-              <w:pStyle w:val="NoSpacing"/>
+              <w:pStyle w:val="PlainText"/>
+              <w:spacing w:line="276" w:lineRule="auto"/>
+              <w:rPr>
+                <w:rFonts w:ascii="Times New Roman" w:hAnsi="Times New Roman" w:cs="Times New Roman"/>
+                <w:sz w:val="24"/>
+                <w:szCs w:val="24"/>
+              </w:rPr>
             </w:pPr>
             <w:r>
-              <w:t>37</w:t>
-            </w:r>
-          </w:p>
-        </w:tc>
-        <w:tc>
-          <w:tcPr>
-            <w:tcW w:w="1879" w:type="dxa"/>
-          </w:tcPr>
-          <w:p>
-            <w:pPr>
-              <w:pStyle w:val="NoSpacing"/>
-            </w:pPr>
-            <w:r>
-              <w:t>15</w:t>
-            </w:r>
-            <w:r>
-              <w:t xml:space="preserve"> – 3.88</w:t>
-            </w:r>
-          </w:p>
-        </w:tc>
-        <w:tc>
-          <w:tcPr>
-            <w:tcW w:w="1894" w:type="dxa"/>
-          </w:tcPr>
-          <w:p>
-            <w:pPr>
-              <w:pStyle w:val="NoSpacing"/>
-            </w:pPr>
-            <w:r>
-              <w:t>22.6</w:t>
-            </w:r>
-            <w:r>
-              <w:t xml:space="preserve"> – 6.01</w:t>
-            </w:r>
-          </w:p>
-        </w:tc>
-        <w:tc>
-          <w:tcPr>
-            <w:tcW w:w="1774" w:type="dxa"/>
-          </w:tcPr>
-          <w:p>
-            <w:pPr>
-              <w:pStyle w:val="NoSpacing"/>
-            </w:pPr>
-            <w:r>
-              <w:t>156</w:t>
-            </w:r>
-            <w:r>
-              <w:t xml:space="preserve"> – 10.2</w:t>
+              <w:rPr>
+                <w:rFonts w:ascii="Times New Roman" w:hAnsi="Times New Roman" w:cs="Times New Roman"/>
+                <w:sz w:val="24"/>
+                <w:szCs w:val="24"/>
+              </w:rPr>
+              <w:t>Male or Female</w:t>
             </w:r>
           </w:p>
         </w:tc>
@@ -800,75 +925,1584 @@
       <w:tr>
         <w:tc>
           <w:tcPr>
-            <w:tcW w:w="1985" w:type="dxa"/>
+            <w:tcW w:w="4675" w:type="dxa"/>
+          </w:tcPr>
+          <w:p>
+            <w:pPr>
+              <w:pStyle w:val="PlainText"/>
+              <w:spacing w:line="276" w:lineRule="auto"/>
+              <w:rPr>
+                <w:rFonts w:ascii="Times New Roman" w:hAnsi="Times New Roman" w:cs="Times New Roman"/>
+                <w:sz w:val="24"/>
+                <w:szCs w:val="24"/>
+              </w:rPr>
+            </w:pPr>
+            <w:r>
+              <w:rPr>
+                <w:rFonts w:ascii="Times New Roman" w:hAnsi="Times New Roman" w:cs="Times New Roman"/>
+                <w:sz w:val="24"/>
+                <w:szCs w:val="24"/>
+              </w:rPr>
+              <w:t>Age</w:t>
+            </w:r>
+          </w:p>
+        </w:tc>
+        <w:tc>
+          <w:tcPr>
+            <w:tcW w:w="4675" w:type="dxa"/>
+          </w:tcPr>
+          <w:p>
+            <w:pPr>
+              <w:pStyle w:val="PlainText"/>
+              <w:spacing w:line="276" w:lineRule="auto"/>
+              <w:rPr>
+                <w:rFonts w:ascii="Times New Roman" w:hAnsi="Times New Roman" w:cs="Times New Roman"/>
+                <w:sz w:val="24"/>
+                <w:szCs w:val="24"/>
+              </w:rPr>
+            </w:pPr>
+            <w:r>
+              <w:rPr>
+                <w:rFonts w:ascii="Times New Roman" w:hAnsi="Times New Roman" w:cs="Times New Roman"/>
+                <w:sz w:val="24"/>
+                <w:szCs w:val="24"/>
+              </w:rPr>
+              <w:t>Age of participant in years</w:t>
+            </w:r>
+          </w:p>
+        </w:tc>
+      </w:tr>
+      <w:tr>
+        <w:tc>
+          <w:tcPr>
+            <w:tcW w:w="4675" w:type="dxa"/>
+          </w:tcPr>
+          <w:p>
+            <w:pPr>
+              <w:pStyle w:val="PlainText"/>
+              <w:spacing w:line="276" w:lineRule="auto"/>
+              <w:rPr>
+                <w:rFonts w:ascii="Times New Roman" w:hAnsi="Times New Roman" w:cs="Times New Roman"/>
+                <w:sz w:val="24"/>
+                <w:szCs w:val="24"/>
+              </w:rPr>
+            </w:pPr>
+            <w:r>
+              <w:rPr>
+                <w:rFonts w:ascii="Times New Roman" w:hAnsi="Times New Roman" w:cs="Times New Roman"/>
+                <w:sz w:val="24"/>
+                <w:szCs w:val="24"/>
+              </w:rPr>
+              <w:t>Height</w:t>
+            </w:r>
+          </w:p>
+        </w:tc>
+        <w:tc>
+          <w:tcPr>
+            <w:tcW w:w="4675" w:type="dxa"/>
+          </w:tcPr>
+          <w:p>
+            <w:pPr>
+              <w:pStyle w:val="PlainText"/>
+              <w:spacing w:line="276" w:lineRule="auto"/>
+              <w:rPr>
+                <w:rFonts w:ascii="Times New Roman" w:hAnsi="Times New Roman" w:cs="Times New Roman"/>
+                <w:sz w:val="24"/>
+                <w:szCs w:val="24"/>
+              </w:rPr>
+            </w:pPr>
+            <w:r>
+              <w:rPr>
+                <w:rFonts w:ascii="Times New Roman" w:hAnsi="Times New Roman" w:cs="Times New Roman"/>
+                <w:sz w:val="24"/>
+                <w:szCs w:val="24"/>
+              </w:rPr>
+              <w:t>Height of participant in cm</w:t>
+            </w:r>
+          </w:p>
+        </w:tc>
+      </w:tr>
+      <w:tr>
+        <w:tc>
+          <w:tcPr>
+            <w:tcW w:w="4675" w:type="dxa"/>
+          </w:tcPr>
+          <w:p>
+            <w:pPr>
+              <w:pStyle w:val="PlainText"/>
+              <w:spacing w:line="276" w:lineRule="auto"/>
+              <w:rPr>
+                <w:rFonts w:ascii="Times New Roman" w:hAnsi="Times New Roman" w:cs="Times New Roman"/>
+                <w:sz w:val="24"/>
+                <w:szCs w:val="24"/>
+              </w:rPr>
+            </w:pPr>
+            <w:r>
+              <w:rPr>
+                <w:rFonts w:ascii="Times New Roman" w:hAnsi="Times New Roman" w:cs="Times New Roman"/>
+                <w:sz w:val="24"/>
+                <w:szCs w:val="24"/>
+              </w:rPr>
+              <w:t>Weight</w:t>
+            </w:r>
+          </w:p>
+        </w:tc>
+        <w:tc>
+          <w:tcPr>
+            <w:tcW w:w="4675" w:type="dxa"/>
+          </w:tcPr>
+          <w:p>
+            <w:pPr>
+              <w:pStyle w:val="PlainText"/>
+              <w:spacing w:line="276" w:lineRule="auto"/>
+              <w:rPr>
+                <w:rFonts w:ascii="Times New Roman" w:hAnsi="Times New Roman" w:cs="Times New Roman"/>
+                <w:sz w:val="24"/>
+                <w:szCs w:val="24"/>
+              </w:rPr>
+            </w:pPr>
+            <w:r>
+              <w:rPr>
+                <w:rFonts w:ascii="Times New Roman" w:hAnsi="Times New Roman" w:cs="Times New Roman"/>
+                <w:sz w:val="24"/>
+                <w:szCs w:val="24"/>
+              </w:rPr>
+              <w:t>Weight of participant in kg</w:t>
+            </w:r>
+          </w:p>
+        </w:tc>
+      </w:tr>
+      <w:tr>
+        <w:tc>
+          <w:tcPr>
+            <w:tcW w:w="4675" w:type="dxa"/>
+          </w:tcPr>
+          <w:p>
+            <w:pPr>
+              <w:pStyle w:val="PlainText"/>
+              <w:spacing w:line="276" w:lineRule="auto"/>
+              <w:rPr>
+                <w:rFonts w:ascii="Times New Roman" w:hAnsi="Times New Roman" w:cs="Times New Roman"/>
+                <w:sz w:val="24"/>
+                <w:szCs w:val="24"/>
+              </w:rPr>
+            </w:pPr>
+            <w:r>
+              <w:rPr>
+                <w:rFonts w:ascii="Times New Roman" w:hAnsi="Times New Roman" w:cs="Times New Roman"/>
+                <w:sz w:val="24"/>
+                <w:szCs w:val="24"/>
+              </w:rPr>
+              <w:t>Waist</w:t>
+            </w:r>
+          </w:p>
+        </w:tc>
+        <w:tc>
+          <w:tcPr>
+            <w:tcW w:w="4675" w:type="dxa"/>
+          </w:tcPr>
+          <w:p>
+            <w:pPr>
+              <w:pStyle w:val="PlainText"/>
+              <w:spacing w:line="276" w:lineRule="auto"/>
+              <w:rPr>
+                <w:rFonts w:ascii="Times New Roman" w:hAnsi="Times New Roman" w:cs="Times New Roman"/>
+                <w:sz w:val="24"/>
+                <w:szCs w:val="24"/>
+              </w:rPr>
+            </w:pPr>
+            <w:r>
+              <w:rPr>
+                <w:rFonts w:ascii="Times New Roman" w:hAnsi="Times New Roman" w:cs="Times New Roman"/>
+                <w:sz w:val="24"/>
+                <w:szCs w:val="24"/>
+              </w:rPr>
+              <w:t>Waist circumference of participant in cm</w:t>
+            </w:r>
+          </w:p>
+        </w:tc>
+      </w:tr>
+      <w:tr>
+        <w:tc>
+          <w:tcPr>
+            <w:tcW w:w="4675" w:type="dxa"/>
+          </w:tcPr>
+          <w:p>
+            <w:pPr>
+              <w:pStyle w:val="PlainText"/>
+              <w:spacing w:line="276" w:lineRule="auto"/>
+              <w:rPr>
+                <w:rFonts w:ascii="Times New Roman" w:hAnsi="Times New Roman" w:cs="Times New Roman"/>
+                <w:sz w:val="24"/>
+                <w:szCs w:val="24"/>
+              </w:rPr>
+            </w:pPr>
+            <w:r>
+              <w:rPr>
+                <w:rFonts w:ascii="Times New Roman" w:hAnsi="Times New Roman" w:cs="Times New Roman"/>
+                <w:sz w:val="24"/>
+                <w:szCs w:val="24"/>
+              </w:rPr>
+              <w:t>BMI</w:t>
+            </w:r>
+          </w:p>
+        </w:tc>
+        <w:tc>
+          <w:tcPr>
+            <w:tcW w:w="4675" w:type="dxa"/>
+          </w:tcPr>
+          <w:p>
+            <w:pPr>
+              <w:pStyle w:val="PlainText"/>
+              <w:spacing w:line="276" w:lineRule="auto"/>
+              <w:rPr>
+                <w:rFonts w:ascii="Times New Roman" w:hAnsi="Times New Roman" w:cs="Times New Roman"/>
+                <w:sz w:val="24"/>
+                <w:szCs w:val="24"/>
+              </w:rPr>
+            </w:pPr>
+            <w:r>
+              <w:rPr>
+                <w:rFonts w:ascii="Times New Roman" w:hAnsi="Times New Roman" w:cs="Times New Roman"/>
+                <w:sz w:val="24"/>
+                <w:szCs w:val="24"/>
+              </w:rPr>
+              <w:t>Body Mass Index of participant</w:t>
+            </w:r>
+          </w:p>
+        </w:tc>
+      </w:tr>
+      <w:tr>
+        <w:tc>
+          <w:tcPr>
+            <w:tcW w:w="4675" w:type="dxa"/>
+          </w:tcPr>
+          <w:p>
+            <w:pPr>
+              <w:pStyle w:val="PlainText"/>
+              <w:spacing w:line="276" w:lineRule="auto"/>
+              <w:rPr>
+                <w:rFonts w:ascii="Times New Roman" w:hAnsi="Times New Roman" w:cs="Times New Roman"/>
+                <w:sz w:val="24"/>
+                <w:szCs w:val="24"/>
+              </w:rPr>
+            </w:pPr>
+            <w:r>
+              <w:rPr>
+                <w:rFonts w:ascii="Times New Roman" w:hAnsi="Times New Roman" w:cs="Times New Roman"/>
+                <w:sz w:val="24"/>
+                <w:szCs w:val="24"/>
+              </w:rPr>
+              <w:t>BMI percentile</w:t>
+            </w:r>
+          </w:p>
+        </w:tc>
+        <w:tc>
+          <w:tcPr>
+            <w:tcW w:w="4675" w:type="dxa"/>
+          </w:tcPr>
+          <w:p>
+            <w:pPr>
+              <w:pStyle w:val="PlainText"/>
+              <w:spacing w:line="276" w:lineRule="auto"/>
+              <w:rPr>
+                <w:rFonts w:ascii="Times New Roman" w:hAnsi="Times New Roman" w:cs="Times New Roman"/>
+                <w:sz w:val="24"/>
+                <w:szCs w:val="24"/>
+              </w:rPr>
+            </w:pPr>
+            <w:r>
+              <w:rPr>
+                <w:rFonts w:ascii="Times New Roman" w:hAnsi="Times New Roman" w:cs="Times New Roman"/>
+                <w:sz w:val="24"/>
+                <w:szCs w:val="24"/>
+              </w:rPr>
+              <w:t>The percentile of the participant’s BMI</w:t>
+            </w:r>
+          </w:p>
+        </w:tc>
+      </w:tr>
+      <w:tr>
+        <w:tc>
+          <w:tcPr>
+            <w:tcW w:w="4675" w:type="dxa"/>
+          </w:tcPr>
+          <w:p>
+            <w:pPr>
+              <w:pStyle w:val="PlainText"/>
+              <w:spacing w:line="276" w:lineRule="auto"/>
+              <w:rPr>
+                <w:rFonts w:ascii="Times New Roman" w:hAnsi="Times New Roman" w:cs="Times New Roman"/>
+                <w:sz w:val="24"/>
+                <w:szCs w:val="24"/>
+              </w:rPr>
+            </w:pPr>
+            <w:r>
+              <w:rPr>
+                <w:rFonts w:ascii="Times New Roman" w:hAnsi="Times New Roman" w:cs="Times New Roman"/>
+                <w:sz w:val="24"/>
+                <w:szCs w:val="24"/>
+              </w:rPr>
+              <w:t>BMI z-score</w:t>
+            </w:r>
+          </w:p>
+        </w:tc>
+        <w:tc>
+          <w:tcPr>
+            <w:tcW w:w="4675" w:type="dxa"/>
+          </w:tcPr>
+          <w:p>
+            <w:pPr>
+              <w:pStyle w:val="PlainText"/>
+              <w:spacing w:line="276" w:lineRule="auto"/>
+              <w:rPr>
+                <w:rFonts w:ascii="Times New Roman" w:hAnsi="Times New Roman" w:cs="Times New Roman"/>
+                <w:sz w:val="24"/>
+                <w:szCs w:val="24"/>
+              </w:rPr>
+            </w:pPr>
+            <w:r>
+              <w:rPr>
+                <w:rFonts w:ascii="Times New Roman" w:hAnsi="Times New Roman" w:cs="Times New Roman"/>
+                <w:sz w:val="24"/>
+                <w:szCs w:val="24"/>
+              </w:rPr>
+              <w:t>The standardized BMI score for the participant based on age and gender</w:t>
+            </w:r>
+            <w:r>
+              <w:rPr>
+                <w:rStyle w:val="FootnoteReference"/>
+                <w:rFonts w:ascii="Times New Roman" w:hAnsi="Times New Roman" w:cs="Times New Roman"/>
+                <w:sz w:val="24"/>
+                <w:szCs w:val="24"/>
+              </w:rPr>
+              <w:footnoteReference w:id="1"/>
+            </w:r>
+          </w:p>
+        </w:tc>
+      </w:tr>
+      <w:tr>
+        <w:tc>
+          <w:tcPr>
+            <w:tcW w:w="4675" w:type="dxa"/>
+          </w:tcPr>
+          <w:p>
+            <w:pPr>
+              <w:pStyle w:val="PlainText"/>
+              <w:spacing w:line="276" w:lineRule="auto"/>
+              <w:rPr>
+                <w:rFonts w:ascii="Times New Roman" w:hAnsi="Times New Roman" w:cs="Times New Roman"/>
+                <w:sz w:val="24"/>
+                <w:szCs w:val="24"/>
+              </w:rPr>
+            </w:pPr>
+            <w:r>
+              <w:rPr>
+                <w:rFonts w:ascii="Times New Roman" w:hAnsi="Times New Roman" w:cs="Times New Roman"/>
+                <w:sz w:val="24"/>
+                <w:szCs w:val="24"/>
+              </w:rPr>
+              <w:t>Obesity Classification</w:t>
+            </w:r>
+          </w:p>
+        </w:tc>
+        <w:tc>
+          <w:tcPr>
+            <w:tcW w:w="4675" w:type="dxa"/>
+          </w:tcPr>
+          <w:p>
+            <w:pPr>
+              <w:pStyle w:val="PlainText"/>
+              <w:spacing w:line="276" w:lineRule="auto"/>
+              <w:rPr>
+                <w:rFonts w:ascii="Times New Roman" w:hAnsi="Times New Roman" w:cs="Times New Roman"/>
+                <w:sz w:val="24"/>
+                <w:szCs w:val="24"/>
+              </w:rPr>
+            </w:pPr>
+            <w:r>
+              <w:rPr>
+                <w:rFonts w:ascii="Times New Roman" w:hAnsi="Times New Roman" w:cs="Times New Roman"/>
+                <w:sz w:val="24"/>
+                <w:szCs w:val="24"/>
+              </w:rPr>
+              <w:t>85</w:t>
+            </w:r>
+            <w:r>
+              <w:rPr>
+                <w:rFonts w:ascii="Times New Roman" w:hAnsi="Times New Roman" w:cs="Times New Roman"/>
+                <w:sz w:val="24"/>
+                <w:szCs w:val="24"/>
+                <w:vertAlign w:val="superscript"/>
+              </w:rPr>
+              <w:t>th</w:t>
+            </w:r>
+            <w:r>
+              <w:rPr>
+                <w:rFonts w:ascii="Times New Roman" w:hAnsi="Times New Roman" w:cs="Times New Roman"/>
+                <w:sz w:val="24"/>
+                <w:szCs w:val="24"/>
+              </w:rPr>
+              <w:t xml:space="preserve"> percentile BMI classified overweight, 95</w:t>
+            </w:r>
+            <w:r>
+              <w:rPr>
+                <w:rFonts w:ascii="Times New Roman" w:hAnsi="Times New Roman" w:cs="Times New Roman"/>
+                <w:sz w:val="24"/>
+                <w:szCs w:val="24"/>
+                <w:vertAlign w:val="superscript"/>
+              </w:rPr>
+              <w:t>th</w:t>
+            </w:r>
+            <w:r>
+              <w:rPr>
+                <w:rFonts w:ascii="Times New Roman" w:hAnsi="Times New Roman" w:cs="Times New Roman"/>
+                <w:sz w:val="24"/>
+                <w:szCs w:val="24"/>
+              </w:rPr>
+              <w:t xml:space="preserve"> percentile BMI classified obese</w:t>
+            </w:r>
+          </w:p>
+        </w:tc>
+      </w:tr>
+      <w:tr>
+        <w:tc>
+          <w:tcPr>
+            <w:tcW w:w="4675" w:type="dxa"/>
+          </w:tcPr>
+          <w:p>
+            <w:pPr>
+              <w:pStyle w:val="PlainText"/>
+              <w:spacing w:line="276" w:lineRule="auto"/>
+              <w:rPr>
+                <w:rFonts w:ascii="Times New Roman" w:hAnsi="Times New Roman" w:cs="Times New Roman"/>
+                <w:sz w:val="24"/>
+                <w:szCs w:val="24"/>
+              </w:rPr>
+            </w:pPr>
+            <w:proofErr w:type="spellStart"/>
+            <w:r>
+              <w:rPr>
+                <w:rFonts w:ascii="Times New Roman" w:hAnsi="Times New Roman" w:cs="Times New Roman"/>
+                <w:sz w:val="24"/>
+                <w:szCs w:val="24"/>
+              </w:rPr>
+              <w:t>Tanita</w:t>
+            </w:r>
+            <w:proofErr w:type="spellEnd"/>
+          </w:p>
+        </w:tc>
+        <w:tc>
+          <w:tcPr>
+            <w:tcW w:w="4675" w:type="dxa"/>
+          </w:tcPr>
+          <w:p>
+            <w:pPr>
+              <w:pStyle w:val="PlainText"/>
+              <w:spacing w:line="276" w:lineRule="auto"/>
+              <w:rPr>
+                <w:rFonts w:ascii="Times New Roman" w:hAnsi="Times New Roman" w:cs="Times New Roman"/>
+                <w:sz w:val="24"/>
+                <w:szCs w:val="24"/>
+              </w:rPr>
+            </w:pPr>
+            <w:proofErr w:type="spellStart"/>
+            <w:r>
+              <w:rPr>
+                <w:rFonts w:ascii="Times New Roman" w:hAnsi="Times New Roman" w:cs="Times New Roman"/>
+                <w:sz w:val="24"/>
+                <w:szCs w:val="24"/>
+              </w:rPr>
+              <w:t>Tanita</w:t>
+            </w:r>
+            <w:proofErr w:type="spellEnd"/>
+            <w:r>
+              <w:rPr>
+                <w:rFonts w:ascii="Times New Roman" w:hAnsi="Times New Roman" w:cs="Times New Roman"/>
+                <w:sz w:val="24"/>
+                <w:szCs w:val="24"/>
+              </w:rPr>
+              <w:t xml:space="preserve"> Body </w:t>
+            </w:r>
+            <w:proofErr w:type="spellStart"/>
+            <w:r>
+              <w:rPr>
+                <w:rFonts w:ascii="Times New Roman" w:hAnsi="Times New Roman" w:cs="Times New Roman"/>
+                <w:sz w:val="24"/>
+                <w:szCs w:val="24"/>
+              </w:rPr>
+              <w:t>Impedence</w:t>
+            </w:r>
+            <w:proofErr w:type="spellEnd"/>
+            <w:r>
+              <w:rPr>
+                <w:rFonts w:ascii="Times New Roman" w:hAnsi="Times New Roman" w:cs="Times New Roman"/>
+                <w:sz w:val="24"/>
+                <w:szCs w:val="24"/>
+              </w:rPr>
+              <w:t xml:space="preserve"> Analysis Measure</w:t>
+            </w:r>
+          </w:p>
+        </w:tc>
+      </w:tr>
+      <w:tr>
+        <w:tc>
+          <w:tcPr>
+            <w:tcW w:w="4675" w:type="dxa"/>
+          </w:tcPr>
+          <w:p>
+            <w:pPr>
+              <w:pStyle w:val="PlainText"/>
+              <w:spacing w:line="276" w:lineRule="auto"/>
+              <w:rPr>
+                <w:rFonts w:ascii="Times New Roman" w:hAnsi="Times New Roman" w:cs="Times New Roman"/>
+                <w:sz w:val="24"/>
+                <w:szCs w:val="24"/>
+              </w:rPr>
+            </w:pPr>
+            <w:r>
+              <w:rPr>
+                <w:rFonts w:ascii="Times New Roman" w:hAnsi="Times New Roman" w:cs="Times New Roman"/>
+                <w:sz w:val="24"/>
+                <w:szCs w:val="24"/>
+              </w:rPr>
+              <w:t>Walk VO2</w:t>
+            </w:r>
+          </w:p>
+        </w:tc>
+        <w:tc>
+          <w:tcPr>
+            <w:tcW w:w="4675" w:type="dxa"/>
+          </w:tcPr>
+          <w:p>
+            <w:pPr>
+              <w:pStyle w:val="PlainText"/>
+              <w:spacing w:line="276" w:lineRule="auto"/>
+              <w:rPr>
+                <w:rFonts w:ascii="Times New Roman" w:hAnsi="Times New Roman" w:cs="Times New Roman"/>
+                <w:sz w:val="24"/>
+                <w:szCs w:val="24"/>
+              </w:rPr>
+            </w:pPr>
+          </w:p>
+        </w:tc>
+      </w:tr>
+      <w:tr>
+        <w:tc>
+          <w:tcPr>
+            <w:tcW w:w="4675" w:type="dxa"/>
+          </w:tcPr>
+          <w:p>
+            <w:pPr>
+              <w:pStyle w:val="PlainText"/>
+              <w:spacing w:line="276" w:lineRule="auto"/>
+              <w:rPr>
+                <w:rFonts w:ascii="Times New Roman" w:hAnsi="Times New Roman" w:cs="Times New Roman"/>
+                <w:sz w:val="24"/>
+                <w:szCs w:val="24"/>
+              </w:rPr>
+            </w:pPr>
+            <w:r>
+              <w:rPr>
+                <w:rFonts w:ascii="Times New Roman" w:hAnsi="Times New Roman" w:cs="Times New Roman"/>
+                <w:sz w:val="24"/>
+                <w:szCs w:val="24"/>
+              </w:rPr>
+              <w:t>Run VO2</w:t>
+            </w:r>
+          </w:p>
+        </w:tc>
+        <w:tc>
+          <w:tcPr>
+            <w:tcW w:w="4675" w:type="dxa"/>
+          </w:tcPr>
+          <w:p>
+            <w:pPr>
+              <w:pStyle w:val="PlainText"/>
+              <w:spacing w:line="276" w:lineRule="auto"/>
+              <w:rPr>
+                <w:rFonts w:ascii="Times New Roman" w:hAnsi="Times New Roman" w:cs="Times New Roman"/>
+                <w:sz w:val="24"/>
+                <w:szCs w:val="24"/>
+              </w:rPr>
+            </w:pPr>
+          </w:p>
+        </w:tc>
+      </w:tr>
+      <w:tr>
+        <w:tc>
+          <w:tcPr>
+            <w:tcW w:w="4675" w:type="dxa"/>
+          </w:tcPr>
+          <w:p>
+            <w:pPr>
+              <w:pStyle w:val="PlainText"/>
+              <w:spacing w:line="276" w:lineRule="auto"/>
+              <w:rPr>
+                <w:rFonts w:ascii="Times New Roman" w:hAnsi="Times New Roman" w:cs="Times New Roman"/>
+                <w:sz w:val="24"/>
+                <w:szCs w:val="24"/>
+              </w:rPr>
+            </w:pPr>
+            <w:r>
+              <w:rPr>
+                <w:rFonts w:ascii="Times New Roman" w:hAnsi="Times New Roman" w:cs="Times New Roman"/>
+                <w:sz w:val="24"/>
+                <w:szCs w:val="24"/>
+              </w:rPr>
+              <w:t>Run METS Youth1</w:t>
+            </w:r>
+          </w:p>
+        </w:tc>
+        <w:tc>
+          <w:tcPr>
+            <w:tcW w:w="4675" w:type="dxa"/>
+          </w:tcPr>
+          <w:p>
+            <w:pPr>
+              <w:pStyle w:val="PlainText"/>
+              <w:spacing w:line="276" w:lineRule="auto"/>
+              <w:rPr>
+                <w:rFonts w:ascii="Times New Roman" w:hAnsi="Times New Roman" w:cs="Times New Roman"/>
+                <w:sz w:val="24"/>
+                <w:szCs w:val="24"/>
+              </w:rPr>
+            </w:pPr>
+          </w:p>
+        </w:tc>
+      </w:tr>
+      <w:tr>
+        <w:tc>
+          <w:tcPr>
+            <w:tcW w:w="4675" w:type="dxa"/>
+          </w:tcPr>
+          <w:p>
+            <w:pPr>
+              <w:pStyle w:val="PlainText"/>
+              <w:spacing w:line="276" w:lineRule="auto"/>
+              <w:rPr>
+                <w:rFonts w:ascii="Times New Roman" w:hAnsi="Times New Roman" w:cs="Times New Roman"/>
+                <w:sz w:val="24"/>
+                <w:szCs w:val="24"/>
+              </w:rPr>
+            </w:pPr>
+            <w:r>
+              <w:rPr>
+                <w:rFonts w:ascii="Times New Roman" w:hAnsi="Times New Roman" w:cs="Times New Roman"/>
+                <w:sz w:val="24"/>
+                <w:szCs w:val="24"/>
+              </w:rPr>
+              <w:t>Run METS Youth 3</w:t>
+            </w:r>
+          </w:p>
+        </w:tc>
+        <w:tc>
+          <w:tcPr>
+            <w:tcW w:w="4675" w:type="dxa"/>
+          </w:tcPr>
+          <w:p>
+            <w:pPr>
+              <w:pStyle w:val="PlainText"/>
+              <w:spacing w:line="276" w:lineRule="auto"/>
+              <w:rPr>
+                <w:rFonts w:ascii="Times New Roman" w:hAnsi="Times New Roman" w:cs="Times New Roman"/>
+                <w:sz w:val="24"/>
+                <w:szCs w:val="24"/>
+              </w:rPr>
+            </w:pPr>
+          </w:p>
+        </w:tc>
+      </w:tr>
+      <w:tr>
+        <w:tc>
+          <w:tcPr>
+            <w:tcW w:w="4675" w:type="dxa"/>
+          </w:tcPr>
+          <w:p>
+            <w:pPr>
+              <w:pStyle w:val="PlainText"/>
+              <w:spacing w:line="276" w:lineRule="auto"/>
+              <w:rPr>
+                <w:rFonts w:ascii="Times New Roman" w:hAnsi="Times New Roman" w:cs="Times New Roman"/>
+                <w:sz w:val="24"/>
+                <w:szCs w:val="24"/>
+              </w:rPr>
+            </w:pPr>
+            <w:r>
+              <w:rPr>
+                <w:rFonts w:ascii="Times New Roman" w:hAnsi="Times New Roman" w:cs="Times New Roman"/>
+                <w:sz w:val="24"/>
+                <w:szCs w:val="24"/>
+              </w:rPr>
+              <w:t>Walk METS Youth 3</w:t>
+            </w:r>
+          </w:p>
+        </w:tc>
+        <w:tc>
+          <w:tcPr>
+            <w:tcW w:w="4675" w:type="dxa"/>
+          </w:tcPr>
+          <w:p>
+            <w:pPr>
+              <w:pStyle w:val="PlainText"/>
+              <w:spacing w:line="276" w:lineRule="auto"/>
+              <w:rPr>
+                <w:rFonts w:ascii="Times New Roman" w:hAnsi="Times New Roman" w:cs="Times New Roman"/>
+                <w:sz w:val="24"/>
+                <w:szCs w:val="24"/>
+              </w:rPr>
+            </w:pPr>
+          </w:p>
+        </w:tc>
+      </w:tr>
+    </w:tbl>
+    <w:p>
+      <w:pPr>
+        <w:pStyle w:val="PlainText"/>
+        <w:spacing w:line="480" w:lineRule="auto"/>
+        <w:jc w:val="center"/>
+        <w:rPr>
+          <w:rFonts w:ascii="Times New Roman" w:hAnsi="Times New Roman" w:cs="Times New Roman"/>
+          <w:sz w:val="24"/>
+          <w:szCs w:val="24"/>
+        </w:rPr>
+      </w:pPr>
+    </w:p>
+    <w:p>
+      <w:pPr>
+        <w:pStyle w:val="PlainText"/>
+        <w:spacing w:line="480" w:lineRule="auto"/>
+        <w:rPr>
+          <w:rFonts w:ascii="Times New Roman" w:hAnsi="Times New Roman" w:cs="Times New Roman"/>
+          <w:sz w:val="24"/>
+          <w:szCs w:val="24"/>
+        </w:rPr>
+      </w:pPr>
+      <w:r>
+        <w:rPr>
+          <w:rFonts w:ascii="Times New Roman" w:hAnsi="Times New Roman" w:cs="Times New Roman"/>
+          <w:sz w:val="24"/>
+          <w:szCs w:val="24"/>
+        </w:rPr>
+        <w:t>The 69 participants are a mix of males and females which are treated identically in model development.  Physical attributes differ minimally in youth vice adulthood, and the mean critical characteristics to this study are within a standard deviation across genders (see Table 2).</w:t>
+      </w:r>
+    </w:p>
+    <w:p>
+      <w:pPr>
+        <w:pStyle w:val="PlainText"/>
+        <w:spacing w:line="480" w:lineRule="auto"/>
+        <w:rPr>
+          <w:rFonts w:ascii="Times New Roman" w:hAnsi="Times New Roman" w:cs="Times New Roman"/>
+          <w:sz w:val="24"/>
+          <w:szCs w:val="24"/>
+        </w:rPr>
+      </w:pPr>
+    </w:p>
+    <w:p>
+      <w:pPr>
+        <w:pStyle w:val="Caption"/>
+        <w:keepNext/>
+        <w:jc w:val="center"/>
+        <w:rPr>
+          <w:rFonts w:ascii="Times New Roman" w:hAnsi="Times New Roman" w:cs="Times New Roman"/>
+          <w:i w:val="0"/>
+          <w:color w:val="auto"/>
+          <w:sz w:val="20"/>
+        </w:rPr>
+      </w:pPr>
+      <w:r>
+        <w:rPr>
+          <w:rFonts w:ascii="Times New Roman" w:hAnsi="Times New Roman" w:cs="Times New Roman"/>
+          <w:i w:val="0"/>
+          <w:color w:val="auto"/>
+          <w:sz w:val="20"/>
+        </w:rPr>
+        <w:lastRenderedPageBreak/>
+        <w:t xml:space="preserve">Table </w:t>
+      </w:r>
+      <w:r>
+        <w:rPr>
+          <w:rFonts w:ascii="Times New Roman" w:hAnsi="Times New Roman" w:cs="Times New Roman"/>
+          <w:i w:val="0"/>
+          <w:color w:val="auto"/>
+          <w:sz w:val="20"/>
+        </w:rPr>
+        <w:fldChar w:fldCharType="begin"/>
+      </w:r>
+      <w:r>
+        <w:rPr>
+          <w:rFonts w:ascii="Times New Roman" w:hAnsi="Times New Roman" w:cs="Times New Roman"/>
+          <w:i w:val="0"/>
+          <w:color w:val="auto"/>
+          <w:sz w:val="20"/>
+        </w:rPr>
+        <w:instrText xml:space="preserve"> SEQ Table \* ARABIC </w:instrText>
+      </w:r>
+      <w:r>
+        <w:rPr>
+          <w:rFonts w:ascii="Times New Roman" w:hAnsi="Times New Roman" w:cs="Times New Roman"/>
+          <w:i w:val="0"/>
+          <w:color w:val="auto"/>
+          <w:sz w:val="20"/>
+        </w:rPr>
+        <w:fldChar w:fldCharType="separate"/>
+      </w:r>
+      <w:r>
+        <w:rPr>
+          <w:rFonts w:ascii="Times New Roman" w:hAnsi="Times New Roman" w:cs="Times New Roman"/>
+          <w:i w:val="0"/>
+          <w:noProof/>
+          <w:color w:val="auto"/>
+          <w:sz w:val="20"/>
+        </w:rPr>
+        <w:t>2</w:t>
+      </w:r>
+      <w:r>
+        <w:rPr>
+          <w:rFonts w:ascii="Times New Roman" w:hAnsi="Times New Roman" w:cs="Times New Roman"/>
+          <w:i w:val="0"/>
+          <w:color w:val="auto"/>
+          <w:sz w:val="20"/>
+        </w:rPr>
+        <w:fldChar w:fldCharType="end"/>
+      </w:r>
+      <w:r>
+        <w:rPr>
+          <w:rFonts w:ascii="Times New Roman" w:hAnsi="Times New Roman" w:cs="Times New Roman"/>
+          <w:i w:val="0"/>
+          <w:color w:val="auto"/>
+          <w:sz w:val="20"/>
+        </w:rPr>
+        <w:t xml:space="preserve"> - Subject c</w:t>
+      </w:r>
+      <w:r>
+        <w:rPr>
+          <w:rFonts w:ascii="Times New Roman" w:hAnsi="Times New Roman" w:cs="Times New Roman"/>
+          <w:i w:val="0"/>
+          <w:color w:val="auto"/>
+          <w:sz w:val="20"/>
+        </w:rPr>
+        <w:t xml:space="preserve">haracteristic </w:t>
+      </w:r>
+      <w:r>
+        <w:rPr>
+          <w:rFonts w:ascii="Times New Roman" w:hAnsi="Times New Roman" w:cs="Times New Roman"/>
+          <w:i w:val="0"/>
+          <w:color w:val="auto"/>
+          <w:sz w:val="20"/>
+        </w:rPr>
+        <w:t>t</w:t>
+      </w:r>
+      <w:r>
+        <w:rPr>
+          <w:rFonts w:ascii="Times New Roman" w:hAnsi="Times New Roman" w:cs="Times New Roman"/>
+          <w:i w:val="0"/>
+          <w:color w:val="auto"/>
+          <w:sz w:val="20"/>
+        </w:rPr>
+        <w:t>able</w:t>
+      </w:r>
+    </w:p>
+    <w:tbl>
+      <w:tblPr>
+        <w:tblStyle w:val="TableGrid"/>
+        <w:tblW w:w="0" w:type="auto"/>
+        <w:tblLook w:val="04A0" w:firstRow="1" w:lastRow="0" w:firstColumn="1" w:lastColumn="0" w:noHBand="0" w:noVBand="1"/>
+      </w:tblPr>
+      <w:tblGrid>
+        <w:gridCol w:w="1255"/>
+        <w:gridCol w:w="990"/>
+        <w:gridCol w:w="1620"/>
+        <w:gridCol w:w="1530"/>
+        <w:gridCol w:w="3150"/>
+      </w:tblGrid>
+      <w:tr>
+        <w:tc>
+          <w:tcPr>
+            <w:tcW w:w="1255" w:type="dxa"/>
           </w:tcPr>
           <w:p>
             <w:pPr>
               <w:pStyle w:val="NoSpacing"/>
+              <w:rPr>
+                <w:rFonts w:ascii="Times New Roman" w:hAnsi="Times New Roman" w:cs="Times New Roman"/>
+                <w:sz w:val="24"/>
+                <w:szCs w:val="24"/>
+              </w:rPr>
+            </w:pPr>
+          </w:p>
+        </w:tc>
+        <w:tc>
+          <w:tcPr>
+            <w:tcW w:w="990" w:type="dxa"/>
+          </w:tcPr>
+          <w:p>
+            <w:pPr>
+              <w:pStyle w:val="NoSpacing"/>
+              <w:rPr>
+                <w:rFonts w:ascii="Times New Roman" w:hAnsi="Times New Roman" w:cs="Times New Roman"/>
+                <w:sz w:val="24"/>
+                <w:szCs w:val="24"/>
+              </w:rPr>
             </w:pPr>
             <w:r>
+              <w:rPr>
+                <w:rFonts w:ascii="Times New Roman" w:hAnsi="Times New Roman" w:cs="Times New Roman"/>
+                <w:sz w:val="24"/>
+                <w:szCs w:val="24"/>
+              </w:rPr>
+              <w:t>N</w:t>
+            </w:r>
+          </w:p>
+          <w:p>
+            <w:pPr>
+              <w:pStyle w:val="NoSpacing"/>
+              <w:rPr>
+                <w:rFonts w:ascii="Times New Roman" w:hAnsi="Times New Roman" w:cs="Times New Roman"/>
+                <w:sz w:val="24"/>
+                <w:szCs w:val="24"/>
+              </w:rPr>
+            </w:pPr>
+          </w:p>
+        </w:tc>
+        <w:tc>
+          <w:tcPr>
+            <w:tcW w:w="1620" w:type="dxa"/>
+          </w:tcPr>
+          <w:p>
+            <w:pPr>
+              <w:pStyle w:val="NoSpacing"/>
+              <w:rPr>
+                <w:rFonts w:ascii="Times New Roman" w:hAnsi="Times New Roman" w:cs="Times New Roman"/>
+                <w:sz w:val="24"/>
+                <w:szCs w:val="24"/>
+              </w:rPr>
+            </w:pPr>
+            <w:r>
+              <w:rPr>
+                <w:rFonts w:ascii="Times New Roman" w:hAnsi="Times New Roman" w:cs="Times New Roman"/>
+                <w:sz w:val="24"/>
+                <w:szCs w:val="24"/>
+              </w:rPr>
+              <w:t>Age</w:t>
+            </w:r>
+            <w:r>
+              <w:rPr>
+                <w:rFonts w:ascii="Times New Roman" w:hAnsi="Times New Roman" w:cs="Times New Roman"/>
+                <w:sz w:val="24"/>
+                <w:szCs w:val="24"/>
+              </w:rPr>
+              <w:t xml:space="preserve"> </w:t>
+            </w:r>
+          </w:p>
+          <w:p>
+            <w:pPr>
+              <w:pStyle w:val="NoSpacing"/>
+              <w:rPr>
+                <w:rFonts w:ascii="Times New Roman" w:hAnsi="Times New Roman" w:cs="Times New Roman"/>
+                <w:sz w:val="24"/>
+                <w:szCs w:val="24"/>
+              </w:rPr>
+            </w:pPr>
+            <w:r>
+              <w:rPr>
+                <w:rFonts w:ascii="Times New Roman" w:hAnsi="Times New Roman" w:cs="Times New Roman"/>
+                <w:sz w:val="24"/>
+                <w:szCs w:val="24"/>
+              </w:rPr>
+              <w:t xml:space="preserve">(mean </w:t>
+            </w:r>
+            <w:r>
+              <w:rPr>
+                <w:rFonts w:ascii="Times New Roman" w:hAnsi="Times New Roman" w:cs="Times New Roman"/>
+                <w:sz w:val="24"/>
+                <w:szCs w:val="24"/>
+              </w:rPr>
+              <w:t>±</w:t>
+            </w:r>
+            <w:r>
+              <w:rPr>
+                <w:rFonts w:ascii="Times New Roman" w:hAnsi="Times New Roman" w:cs="Times New Roman"/>
+                <w:sz w:val="24"/>
+                <w:szCs w:val="24"/>
+              </w:rPr>
+              <w:t xml:space="preserve"> </w:t>
+            </w:r>
+            <w:proofErr w:type="spellStart"/>
+            <w:r>
+              <w:rPr>
+                <w:rFonts w:ascii="Times New Roman" w:hAnsi="Times New Roman" w:cs="Times New Roman"/>
+                <w:sz w:val="24"/>
+                <w:szCs w:val="24"/>
+              </w:rPr>
+              <w:t>sd</w:t>
+            </w:r>
+            <w:proofErr w:type="spellEnd"/>
+            <w:r>
+              <w:rPr>
+                <w:rFonts w:ascii="Times New Roman" w:hAnsi="Times New Roman" w:cs="Times New Roman"/>
+                <w:sz w:val="24"/>
+                <w:szCs w:val="24"/>
+              </w:rPr>
+              <w:t>)</w:t>
+            </w:r>
+          </w:p>
+        </w:tc>
+        <w:tc>
+          <w:tcPr>
+            <w:tcW w:w="1530" w:type="dxa"/>
+          </w:tcPr>
+          <w:p>
+            <w:pPr>
+              <w:pStyle w:val="NoSpacing"/>
+              <w:rPr>
+                <w:rFonts w:ascii="Times New Roman" w:hAnsi="Times New Roman" w:cs="Times New Roman"/>
+                <w:sz w:val="24"/>
+                <w:szCs w:val="24"/>
+              </w:rPr>
+            </w:pPr>
+            <w:r>
+              <w:rPr>
+                <w:rFonts w:ascii="Times New Roman" w:hAnsi="Times New Roman" w:cs="Times New Roman"/>
+                <w:sz w:val="24"/>
+                <w:szCs w:val="24"/>
+              </w:rPr>
+              <w:t>BMI</w:t>
+            </w:r>
+          </w:p>
+          <w:p>
+            <w:pPr>
+              <w:pStyle w:val="NoSpacing"/>
+              <w:rPr>
+                <w:rFonts w:ascii="Times New Roman" w:hAnsi="Times New Roman" w:cs="Times New Roman"/>
+                <w:sz w:val="24"/>
+                <w:szCs w:val="24"/>
+              </w:rPr>
+            </w:pPr>
+            <w:r>
+              <w:rPr>
+                <w:rFonts w:ascii="Times New Roman" w:hAnsi="Times New Roman" w:cs="Times New Roman"/>
+                <w:sz w:val="24"/>
+                <w:szCs w:val="24"/>
+              </w:rPr>
+              <w:t xml:space="preserve">(mean </w:t>
+            </w:r>
+            <w:r>
+              <w:rPr>
+                <w:rFonts w:ascii="Times New Roman" w:hAnsi="Times New Roman" w:cs="Times New Roman"/>
+                <w:sz w:val="24"/>
+                <w:szCs w:val="24"/>
+              </w:rPr>
+              <w:t>±</w:t>
+            </w:r>
+            <w:r>
+              <w:rPr>
+                <w:rFonts w:ascii="Times New Roman" w:hAnsi="Times New Roman" w:cs="Times New Roman"/>
+                <w:sz w:val="24"/>
+                <w:szCs w:val="24"/>
+              </w:rPr>
+              <w:t xml:space="preserve"> </w:t>
+            </w:r>
+            <w:proofErr w:type="spellStart"/>
+            <w:r>
+              <w:rPr>
+                <w:rFonts w:ascii="Times New Roman" w:hAnsi="Times New Roman" w:cs="Times New Roman"/>
+                <w:sz w:val="24"/>
+                <w:szCs w:val="24"/>
+              </w:rPr>
+              <w:t>sd</w:t>
+            </w:r>
+            <w:proofErr w:type="spellEnd"/>
+            <w:r>
+              <w:rPr>
+                <w:rFonts w:ascii="Times New Roman" w:hAnsi="Times New Roman" w:cs="Times New Roman"/>
+                <w:sz w:val="24"/>
+                <w:szCs w:val="24"/>
+              </w:rPr>
+              <w:t>)</w:t>
+            </w:r>
+          </w:p>
+        </w:tc>
+        <w:tc>
+          <w:tcPr>
+            <w:tcW w:w="3150" w:type="dxa"/>
+          </w:tcPr>
+          <w:p>
+            <w:pPr>
+              <w:pStyle w:val="NoSpacing"/>
+              <w:rPr>
+                <w:rFonts w:ascii="Times New Roman" w:hAnsi="Times New Roman" w:cs="Times New Roman"/>
+                <w:sz w:val="24"/>
+                <w:szCs w:val="24"/>
+              </w:rPr>
+            </w:pPr>
+            <w:r>
+              <w:rPr>
+                <w:rFonts w:ascii="Times New Roman" w:hAnsi="Times New Roman" w:cs="Times New Roman"/>
+                <w:sz w:val="24"/>
+                <w:szCs w:val="24"/>
+              </w:rPr>
+              <w:t>Walk-to-</w:t>
+            </w:r>
+            <w:r>
+              <w:rPr>
+                <w:rFonts w:ascii="Times New Roman" w:hAnsi="Times New Roman" w:cs="Times New Roman"/>
+                <w:sz w:val="24"/>
+                <w:szCs w:val="24"/>
+              </w:rPr>
+              <w:t xml:space="preserve">Run </w:t>
+            </w:r>
+            <w:r>
+              <w:rPr>
+                <w:rFonts w:ascii="Times New Roman" w:hAnsi="Times New Roman" w:cs="Times New Roman"/>
+                <w:sz w:val="24"/>
+                <w:szCs w:val="24"/>
+              </w:rPr>
+              <w:t xml:space="preserve">Transition </w:t>
+            </w:r>
+            <w:r>
+              <w:rPr>
+                <w:rFonts w:ascii="Times New Roman" w:hAnsi="Times New Roman" w:cs="Times New Roman"/>
+                <w:sz w:val="24"/>
+                <w:szCs w:val="24"/>
+              </w:rPr>
+              <w:t>Cadence</w:t>
+            </w:r>
+            <w:r>
+              <w:rPr>
+                <w:rFonts w:ascii="Times New Roman" w:hAnsi="Times New Roman" w:cs="Times New Roman"/>
+                <w:sz w:val="24"/>
+                <w:szCs w:val="24"/>
+              </w:rPr>
+              <w:t xml:space="preserve"> </w:t>
+            </w:r>
+            <w:r>
+              <w:rPr>
+                <w:rFonts w:ascii="Times New Roman" w:hAnsi="Times New Roman" w:cs="Times New Roman"/>
+                <w:sz w:val="24"/>
+                <w:szCs w:val="24"/>
+              </w:rPr>
+              <w:t xml:space="preserve">(mean </w:t>
+            </w:r>
+            <w:r>
+              <w:rPr>
+                <w:rFonts w:ascii="Times New Roman" w:hAnsi="Times New Roman" w:cs="Times New Roman"/>
+                <w:sz w:val="24"/>
+                <w:szCs w:val="24"/>
+              </w:rPr>
+              <w:t>±</w:t>
+            </w:r>
+            <w:r>
+              <w:rPr>
+                <w:rFonts w:ascii="Times New Roman" w:hAnsi="Times New Roman" w:cs="Times New Roman"/>
+                <w:sz w:val="24"/>
+                <w:szCs w:val="24"/>
+              </w:rPr>
+              <w:t xml:space="preserve"> </w:t>
+            </w:r>
+            <w:proofErr w:type="spellStart"/>
+            <w:r>
+              <w:rPr>
+                <w:rFonts w:ascii="Times New Roman" w:hAnsi="Times New Roman" w:cs="Times New Roman"/>
+                <w:sz w:val="24"/>
+                <w:szCs w:val="24"/>
+              </w:rPr>
+              <w:t>sd</w:t>
+            </w:r>
+            <w:proofErr w:type="spellEnd"/>
+            <w:r>
+              <w:rPr>
+                <w:rFonts w:ascii="Times New Roman" w:hAnsi="Times New Roman" w:cs="Times New Roman"/>
+                <w:sz w:val="24"/>
+                <w:szCs w:val="24"/>
+              </w:rPr>
+              <w:t>)</w:t>
+            </w:r>
+          </w:p>
+        </w:tc>
+      </w:tr>
+      <w:tr>
+        <w:tc>
+          <w:tcPr>
+            <w:tcW w:w="1255" w:type="dxa"/>
+          </w:tcPr>
+          <w:p>
+            <w:pPr>
+              <w:pStyle w:val="NoSpacing"/>
+              <w:rPr>
+                <w:rFonts w:ascii="Times New Roman" w:hAnsi="Times New Roman" w:cs="Times New Roman"/>
+                <w:sz w:val="24"/>
+                <w:szCs w:val="24"/>
+              </w:rPr>
+            </w:pPr>
+            <w:r>
+              <w:rPr>
+                <w:rFonts w:ascii="Times New Roman" w:hAnsi="Times New Roman" w:cs="Times New Roman"/>
+                <w:sz w:val="24"/>
+                <w:szCs w:val="24"/>
+              </w:rPr>
+              <w:t>Males</w:t>
+            </w:r>
+          </w:p>
+        </w:tc>
+        <w:tc>
+          <w:tcPr>
+            <w:tcW w:w="990" w:type="dxa"/>
+          </w:tcPr>
+          <w:p>
+            <w:pPr>
+              <w:pStyle w:val="NoSpacing"/>
+              <w:rPr>
+                <w:rFonts w:ascii="Times New Roman" w:hAnsi="Times New Roman" w:cs="Times New Roman"/>
+                <w:sz w:val="24"/>
+                <w:szCs w:val="24"/>
+              </w:rPr>
+            </w:pPr>
+            <w:r>
+              <w:rPr>
+                <w:rFonts w:ascii="Times New Roman" w:hAnsi="Times New Roman" w:cs="Times New Roman"/>
+                <w:sz w:val="24"/>
+                <w:szCs w:val="24"/>
+              </w:rPr>
+              <w:t>37</w:t>
+            </w:r>
+          </w:p>
+        </w:tc>
+        <w:tc>
+          <w:tcPr>
+            <w:tcW w:w="1620" w:type="dxa"/>
+          </w:tcPr>
+          <w:p>
+            <w:pPr>
+              <w:pStyle w:val="NoSpacing"/>
+              <w:rPr>
+                <w:rFonts w:ascii="Times New Roman" w:hAnsi="Times New Roman" w:cs="Times New Roman"/>
+                <w:sz w:val="24"/>
+                <w:szCs w:val="24"/>
+              </w:rPr>
+            </w:pPr>
+            <w:r>
+              <w:rPr>
+                <w:rFonts w:ascii="Times New Roman" w:hAnsi="Times New Roman" w:cs="Times New Roman"/>
+                <w:sz w:val="24"/>
+                <w:szCs w:val="24"/>
+              </w:rPr>
+              <w:t>15</w:t>
+            </w:r>
+            <w:r>
+              <w:rPr>
+                <w:rFonts w:ascii="Times New Roman" w:hAnsi="Times New Roman" w:cs="Times New Roman"/>
+                <w:sz w:val="24"/>
+                <w:szCs w:val="24"/>
+              </w:rPr>
+              <w:t>.0</w:t>
+            </w:r>
+            <w:r>
+              <w:rPr>
+                <w:rFonts w:ascii="Times New Roman" w:hAnsi="Times New Roman" w:cs="Times New Roman"/>
+                <w:sz w:val="24"/>
+                <w:szCs w:val="24"/>
+              </w:rPr>
+              <w:t xml:space="preserve"> </w:t>
+            </w:r>
+            <w:r>
+              <w:rPr>
+                <w:rFonts w:ascii="Times New Roman" w:hAnsi="Times New Roman" w:cs="Times New Roman"/>
+                <w:sz w:val="24"/>
+                <w:szCs w:val="24"/>
+              </w:rPr>
+              <w:t>±</w:t>
+            </w:r>
+            <w:r>
+              <w:rPr>
+                <w:rFonts w:ascii="Times New Roman" w:hAnsi="Times New Roman" w:cs="Times New Roman"/>
+                <w:sz w:val="24"/>
+                <w:szCs w:val="24"/>
+              </w:rPr>
+              <w:t xml:space="preserve"> 3.88</w:t>
+            </w:r>
+          </w:p>
+        </w:tc>
+        <w:tc>
+          <w:tcPr>
+            <w:tcW w:w="1530" w:type="dxa"/>
+          </w:tcPr>
+          <w:p>
+            <w:pPr>
+              <w:pStyle w:val="NoSpacing"/>
+              <w:rPr>
+                <w:rFonts w:ascii="Times New Roman" w:hAnsi="Times New Roman" w:cs="Times New Roman"/>
+                <w:sz w:val="24"/>
+                <w:szCs w:val="24"/>
+              </w:rPr>
+            </w:pPr>
+            <w:r>
+              <w:rPr>
+                <w:rFonts w:ascii="Times New Roman" w:hAnsi="Times New Roman" w:cs="Times New Roman"/>
+                <w:sz w:val="24"/>
+                <w:szCs w:val="24"/>
+              </w:rPr>
+              <w:t>22.6</w:t>
+            </w:r>
+            <w:r>
+              <w:rPr>
+                <w:rFonts w:ascii="Times New Roman" w:hAnsi="Times New Roman" w:cs="Times New Roman"/>
+                <w:sz w:val="24"/>
+                <w:szCs w:val="24"/>
+              </w:rPr>
+              <w:t xml:space="preserve"> </w:t>
+            </w:r>
+            <w:r>
+              <w:rPr>
+                <w:rFonts w:ascii="Times New Roman" w:hAnsi="Times New Roman" w:cs="Times New Roman"/>
+                <w:sz w:val="24"/>
+                <w:szCs w:val="24"/>
+              </w:rPr>
+              <w:t>±</w:t>
+            </w:r>
+            <w:r>
+              <w:rPr>
+                <w:rFonts w:ascii="Times New Roman" w:hAnsi="Times New Roman" w:cs="Times New Roman"/>
+                <w:sz w:val="24"/>
+                <w:szCs w:val="24"/>
+              </w:rPr>
+              <w:t xml:space="preserve"> 6.01</w:t>
+            </w:r>
+          </w:p>
+        </w:tc>
+        <w:tc>
+          <w:tcPr>
+            <w:tcW w:w="3150" w:type="dxa"/>
+          </w:tcPr>
+          <w:p>
+            <w:pPr>
+              <w:pStyle w:val="NoSpacing"/>
+              <w:rPr>
+                <w:rFonts w:ascii="Times New Roman" w:hAnsi="Times New Roman" w:cs="Times New Roman"/>
+                <w:sz w:val="24"/>
+                <w:szCs w:val="24"/>
+              </w:rPr>
+            </w:pPr>
+            <w:r>
+              <w:rPr>
+                <w:rFonts w:ascii="Times New Roman" w:hAnsi="Times New Roman" w:cs="Times New Roman"/>
+                <w:sz w:val="24"/>
+                <w:szCs w:val="24"/>
+              </w:rPr>
+              <w:t>156</w:t>
+            </w:r>
+            <w:r>
+              <w:rPr>
+                <w:rFonts w:ascii="Times New Roman" w:hAnsi="Times New Roman" w:cs="Times New Roman"/>
+                <w:sz w:val="24"/>
+                <w:szCs w:val="24"/>
+              </w:rPr>
+              <w:t xml:space="preserve"> </w:t>
+            </w:r>
+            <w:r>
+              <w:rPr>
+                <w:rFonts w:ascii="Times New Roman" w:hAnsi="Times New Roman" w:cs="Times New Roman"/>
+                <w:sz w:val="24"/>
+                <w:szCs w:val="24"/>
+              </w:rPr>
+              <w:t>±</w:t>
+            </w:r>
+            <w:r>
+              <w:rPr>
+                <w:rFonts w:ascii="Times New Roman" w:hAnsi="Times New Roman" w:cs="Times New Roman"/>
+                <w:sz w:val="24"/>
+                <w:szCs w:val="24"/>
+              </w:rPr>
+              <w:t xml:space="preserve"> 10.2</w:t>
+            </w:r>
+          </w:p>
+        </w:tc>
+      </w:tr>
+      <w:tr>
+        <w:tc>
+          <w:tcPr>
+            <w:tcW w:w="1255" w:type="dxa"/>
+          </w:tcPr>
+          <w:p>
+            <w:pPr>
+              <w:pStyle w:val="NoSpacing"/>
+              <w:rPr>
+                <w:rFonts w:ascii="Times New Roman" w:hAnsi="Times New Roman" w:cs="Times New Roman"/>
+                <w:sz w:val="24"/>
+                <w:szCs w:val="24"/>
+              </w:rPr>
+            </w:pPr>
+            <w:r>
+              <w:rPr>
+                <w:rFonts w:ascii="Times New Roman" w:hAnsi="Times New Roman" w:cs="Times New Roman"/>
+                <w:sz w:val="24"/>
+                <w:szCs w:val="24"/>
+              </w:rPr>
               <w:t>Females</w:t>
             </w:r>
           </w:p>
         </w:tc>
         <w:tc>
           <w:tcPr>
-            <w:tcW w:w="1818" w:type="dxa"/>
+            <w:tcW w:w="990" w:type="dxa"/>
           </w:tcPr>
           <w:p>
             <w:pPr>
               <w:pStyle w:val="NoSpacing"/>
+              <w:rPr>
+                <w:rFonts w:ascii="Times New Roman" w:hAnsi="Times New Roman" w:cs="Times New Roman"/>
+                <w:sz w:val="24"/>
+                <w:szCs w:val="24"/>
+              </w:rPr>
             </w:pPr>
             <w:r>
+              <w:rPr>
+                <w:rFonts w:ascii="Times New Roman" w:hAnsi="Times New Roman" w:cs="Times New Roman"/>
+                <w:sz w:val="24"/>
+                <w:szCs w:val="24"/>
+              </w:rPr>
               <w:t>32</w:t>
             </w:r>
           </w:p>
         </w:tc>
         <w:tc>
           <w:tcPr>
-            <w:tcW w:w="1879" w:type="dxa"/>
+            <w:tcW w:w="1620" w:type="dxa"/>
           </w:tcPr>
           <w:p>
             <w:pPr>
               <w:pStyle w:val="NoSpacing"/>
+              <w:rPr>
+                <w:rFonts w:ascii="Times New Roman" w:hAnsi="Times New Roman" w:cs="Times New Roman"/>
+                <w:sz w:val="24"/>
+                <w:szCs w:val="24"/>
+              </w:rPr>
             </w:pPr>
             <w:r>
+              <w:rPr>
+                <w:rFonts w:ascii="Times New Roman" w:hAnsi="Times New Roman" w:cs="Times New Roman"/>
+                <w:sz w:val="24"/>
+                <w:szCs w:val="24"/>
+              </w:rPr>
               <w:t>14.9</w:t>
             </w:r>
             <w:r>
-              <w:t xml:space="preserve"> – 3.70</w:t>
+              <w:rPr>
+                <w:rFonts w:ascii="Times New Roman" w:hAnsi="Times New Roman" w:cs="Times New Roman"/>
+                <w:sz w:val="24"/>
+                <w:szCs w:val="24"/>
+              </w:rPr>
+              <w:t xml:space="preserve"> </w:t>
+            </w:r>
+            <w:r>
+              <w:rPr>
+                <w:rFonts w:ascii="Times New Roman" w:hAnsi="Times New Roman" w:cs="Times New Roman"/>
+                <w:sz w:val="24"/>
+                <w:szCs w:val="24"/>
+              </w:rPr>
+              <w:t>±</w:t>
+            </w:r>
+            <w:r>
+              <w:rPr>
+                <w:rFonts w:ascii="Times New Roman" w:hAnsi="Times New Roman" w:cs="Times New Roman"/>
+                <w:sz w:val="24"/>
+                <w:szCs w:val="24"/>
+              </w:rPr>
+              <w:t xml:space="preserve"> 3.70</w:t>
             </w:r>
           </w:p>
         </w:tc>
         <w:tc>
           <w:tcPr>
-            <w:tcW w:w="1894" w:type="dxa"/>
+            <w:tcW w:w="1530" w:type="dxa"/>
           </w:tcPr>
           <w:p>
             <w:pPr>
               <w:pStyle w:val="NoSpacing"/>
+              <w:rPr>
+                <w:rFonts w:ascii="Times New Roman" w:hAnsi="Times New Roman" w:cs="Times New Roman"/>
+                <w:sz w:val="24"/>
+                <w:szCs w:val="24"/>
+              </w:rPr>
             </w:pPr>
             <w:r>
+              <w:rPr>
+                <w:rFonts w:ascii="Times New Roman" w:hAnsi="Times New Roman" w:cs="Times New Roman"/>
+                <w:sz w:val="24"/>
+                <w:szCs w:val="24"/>
+              </w:rPr>
               <w:t>21.9</w:t>
             </w:r>
             <w:r>
-              <w:t xml:space="preserve"> – 4.66</w:t>
+              <w:rPr>
+                <w:rFonts w:ascii="Times New Roman" w:hAnsi="Times New Roman" w:cs="Times New Roman"/>
+                <w:sz w:val="24"/>
+                <w:szCs w:val="24"/>
+              </w:rPr>
+              <w:t xml:space="preserve"> </w:t>
+            </w:r>
+            <w:r>
+              <w:rPr>
+                <w:rFonts w:ascii="Times New Roman" w:hAnsi="Times New Roman" w:cs="Times New Roman"/>
+                <w:sz w:val="24"/>
+                <w:szCs w:val="24"/>
+              </w:rPr>
+              <w:t xml:space="preserve">± </w:t>
+            </w:r>
+            <w:r>
+              <w:rPr>
+                <w:rFonts w:ascii="Times New Roman" w:hAnsi="Times New Roman" w:cs="Times New Roman"/>
+                <w:sz w:val="24"/>
+                <w:szCs w:val="24"/>
+              </w:rPr>
+              <w:t>4.66</w:t>
             </w:r>
           </w:p>
         </w:tc>
         <w:tc>
           <w:tcPr>
-            <w:tcW w:w="1774" w:type="dxa"/>
+            <w:tcW w:w="3150" w:type="dxa"/>
           </w:tcPr>
           <w:p>
             <w:pPr>
               <w:pStyle w:val="NoSpacing"/>
+              <w:rPr>
+                <w:rFonts w:ascii="Times New Roman" w:hAnsi="Times New Roman" w:cs="Times New Roman"/>
+                <w:sz w:val="24"/>
+                <w:szCs w:val="24"/>
+              </w:rPr>
             </w:pPr>
             <w:r>
+              <w:rPr>
+                <w:rFonts w:ascii="Times New Roman" w:hAnsi="Times New Roman" w:cs="Times New Roman"/>
+                <w:sz w:val="24"/>
+                <w:szCs w:val="24"/>
+              </w:rPr>
               <w:t>158</w:t>
             </w:r>
             <w:r>
-              <w:t xml:space="preserve"> – 8.92</w:t>
+              <w:rPr>
+                <w:rFonts w:ascii="Times New Roman" w:hAnsi="Times New Roman" w:cs="Times New Roman"/>
+                <w:sz w:val="24"/>
+                <w:szCs w:val="24"/>
+              </w:rPr>
+              <w:t xml:space="preserve"> </w:t>
+            </w:r>
+            <w:r>
+              <w:rPr>
+                <w:rFonts w:ascii="Times New Roman" w:hAnsi="Times New Roman" w:cs="Times New Roman"/>
+                <w:sz w:val="24"/>
+                <w:szCs w:val="24"/>
+              </w:rPr>
+              <w:t>±</w:t>
+            </w:r>
+            <w:r>
+              <w:rPr>
+                <w:rFonts w:ascii="Times New Roman" w:hAnsi="Times New Roman" w:cs="Times New Roman"/>
+                <w:sz w:val="24"/>
+                <w:szCs w:val="24"/>
+              </w:rPr>
+              <w:t xml:space="preserve"> 8.92</w:t>
             </w:r>
           </w:p>
         </w:tc>
@@ -911,116 +2545,390 @@
         <w:pStyle w:val="PlainText"/>
         <w:spacing w:line="480" w:lineRule="auto"/>
         <w:ind w:firstLine="720"/>
-      </w:pPr>
-      <w:r>
-        <w:t xml:space="preserve">In order to model the expected point at which a kids transitions from walk to run, regression models were developed which included </w:t>
-      </w:r>
-      <w:r>
-        <w:t>Sex,</w:t>
-      </w:r>
-      <w:r>
+        <w:rPr>
+          <w:rFonts w:ascii="Times New Roman" w:hAnsi="Times New Roman" w:cs="Times New Roman"/>
+          <w:sz w:val="24"/>
+          <w:szCs w:val="24"/>
+        </w:rPr>
+      </w:pPr>
+      <w:r>
+        <w:rPr>
+          <w:rFonts w:ascii="Times New Roman" w:hAnsi="Times New Roman" w:cs="Times New Roman"/>
+          <w:sz w:val="24"/>
+          <w:szCs w:val="24"/>
+        </w:rPr>
+        <w:t>Before constructing any regression models, two sets of highly correlated (greater than 90%) independent variables were discovered; waist circumference</w:t>
+      </w:r>
+      <w:r>
+        <w:rPr>
+          <w:rFonts w:ascii="Times New Roman" w:hAnsi="Times New Roman" w:cs="Times New Roman"/>
+          <w:sz w:val="24"/>
+          <w:szCs w:val="24"/>
+        </w:rPr>
+        <w:t xml:space="preserve"> strongly</w:t>
+      </w:r>
+      <w:r>
+        <w:rPr>
+          <w:rFonts w:ascii="Times New Roman" w:hAnsi="Times New Roman" w:cs="Times New Roman"/>
+          <w:sz w:val="24"/>
+          <w:szCs w:val="24"/>
+        </w:rPr>
+        <w:t xml:space="preserve"> correlates with weight while BMI percentile correlates with BMI z-score.  Waist circumference and BMI percentile </w:t>
+      </w:r>
+      <w:r>
+        <w:rPr>
+          <w:rFonts w:ascii="Times New Roman" w:hAnsi="Times New Roman" w:cs="Times New Roman"/>
+          <w:sz w:val="24"/>
+          <w:szCs w:val="24"/>
+        </w:rPr>
+        <w:t xml:space="preserve">were removed </w:t>
+      </w:r>
+      <w:r>
+        <w:rPr>
+          <w:rFonts w:ascii="Times New Roman" w:hAnsi="Times New Roman" w:cs="Times New Roman"/>
+          <w:sz w:val="24"/>
+          <w:szCs w:val="24"/>
+        </w:rPr>
+        <w:t xml:space="preserve">from consideration </w:t>
+      </w:r>
+      <w:r>
+        <w:rPr>
+          <w:rFonts w:ascii="Times New Roman" w:hAnsi="Times New Roman" w:cs="Times New Roman"/>
+          <w:sz w:val="24"/>
+          <w:szCs w:val="24"/>
+        </w:rPr>
+        <w:t>because</w:t>
+      </w:r>
+      <w:r>
+        <w:rPr>
+          <w:rFonts w:ascii="Times New Roman" w:hAnsi="Times New Roman" w:cs="Times New Roman"/>
+          <w:sz w:val="24"/>
+          <w:szCs w:val="24"/>
+        </w:rPr>
+        <w:t xml:space="preserve"> w</w:t>
+      </w:r>
+      <w:r>
+        <w:rPr>
+          <w:rFonts w:ascii="Times New Roman" w:hAnsi="Times New Roman" w:cs="Times New Roman"/>
+          <w:sz w:val="24"/>
+          <w:szCs w:val="24"/>
+        </w:rPr>
+        <w:t xml:space="preserve">eight </w:t>
+      </w:r>
+      <w:r>
+        <w:rPr>
+          <w:rFonts w:ascii="Times New Roman" w:hAnsi="Times New Roman" w:cs="Times New Roman"/>
+          <w:sz w:val="24"/>
+          <w:szCs w:val="24"/>
+        </w:rPr>
+        <w:t xml:space="preserve">is an easier and more practical measure for an individual to attain </w:t>
+      </w:r>
+      <w:r>
+        <w:rPr>
+          <w:rFonts w:ascii="Times New Roman" w:hAnsi="Times New Roman" w:cs="Times New Roman"/>
+          <w:sz w:val="24"/>
+          <w:szCs w:val="24"/>
+        </w:rPr>
+        <w:t xml:space="preserve">and </w:t>
+      </w:r>
+      <w:r>
+        <w:rPr>
+          <w:rFonts w:ascii="Times New Roman" w:hAnsi="Times New Roman" w:cs="Times New Roman"/>
+          <w:sz w:val="24"/>
+          <w:szCs w:val="24"/>
+        </w:rPr>
+        <w:t xml:space="preserve">because </w:t>
+      </w:r>
+      <w:r>
+        <w:rPr>
+          <w:rFonts w:ascii="Times New Roman" w:hAnsi="Times New Roman" w:cs="Times New Roman"/>
+          <w:sz w:val="24"/>
+          <w:szCs w:val="24"/>
+        </w:rPr>
+        <w:t xml:space="preserve">BMI z-score </w:t>
+      </w:r>
+      <w:r>
+        <w:rPr>
+          <w:rFonts w:ascii="Times New Roman" w:hAnsi="Times New Roman" w:cs="Times New Roman"/>
+          <w:sz w:val="24"/>
+          <w:szCs w:val="24"/>
+        </w:rPr>
+        <w:t>is a more rigorous representation of a person’s BMI</w:t>
+      </w:r>
+      <w:r>
+        <w:rPr>
+          <w:rFonts w:ascii="Times New Roman" w:hAnsi="Times New Roman" w:cs="Times New Roman"/>
+          <w:sz w:val="24"/>
+          <w:szCs w:val="24"/>
+        </w:rPr>
         <w:t xml:space="preserve"> </w:t>
       </w:r>
       <w:r>
-        <w:t>Age,</w:t>
-      </w:r>
-      <w:r>
+        <w:rPr>
+          <w:rFonts w:ascii="Times New Roman" w:hAnsi="Times New Roman" w:cs="Times New Roman"/>
+          <w:sz w:val="24"/>
+          <w:szCs w:val="24"/>
+        </w:rPr>
+        <w:t>by</w:t>
+      </w:r>
+      <w:r>
+        <w:rPr>
+          <w:rFonts w:ascii="Times New Roman" w:hAnsi="Times New Roman" w:cs="Times New Roman"/>
+          <w:sz w:val="24"/>
+          <w:szCs w:val="24"/>
+        </w:rPr>
+        <w:t xml:space="preserve"> account</w:t>
+      </w:r>
+      <w:r>
+        <w:rPr>
+          <w:rFonts w:ascii="Times New Roman" w:hAnsi="Times New Roman" w:cs="Times New Roman"/>
+          <w:sz w:val="24"/>
+          <w:szCs w:val="24"/>
+        </w:rPr>
+        <w:t>ing</w:t>
+      </w:r>
+      <w:r>
+        <w:rPr>
+          <w:rFonts w:ascii="Times New Roman" w:hAnsi="Times New Roman" w:cs="Times New Roman"/>
+          <w:sz w:val="24"/>
+          <w:szCs w:val="24"/>
+        </w:rPr>
+        <w:t xml:space="preserve"> for age and gender</w:t>
+      </w:r>
+      <w:r>
+        <w:rPr>
+          <w:rFonts w:ascii="Times New Roman" w:hAnsi="Times New Roman" w:cs="Times New Roman"/>
+          <w:sz w:val="24"/>
+          <w:szCs w:val="24"/>
+        </w:rPr>
+        <w:t xml:space="preserve">.  </w:t>
+      </w:r>
+    </w:p>
+    <w:p>
+      <w:pPr>
+        <w:pStyle w:val="PlainText"/>
+        <w:spacing w:line="480" w:lineRule="auto"/>
+        <w:ind w:firstLine="720"/>
+        <w:rPr>
+          <w:rFonts w:ascii="Times New Roman" w:hAnsi="Times New Roman" w:cs="Times New Roman"/>
+          <w:sz w:val="24"/>
+          <w:szCs w:val="24"/>
+        </w:rPr>
+      </w:pPr>
+      <w:r>
+        <w:rPr>
+          <w:rFonts w:ascii="Times New Roman" w:hAnsi="Times New Roman" w:cs="Times New Roman"/>
+          <w:sz w:val="24"/>
+          <w:szCs w:val="24"/>
+        </w:rPr>
+        <w:t xml:space="preserve">We </w:t>
+      </w:r>
+      <w:r>
+        <w:rPr>
+          <w:rFonts w:ascii="Times New Roman" w:hAnsi="Times New Roman" w:cs="Times New Roman"/>
+          <w:sz w:val="24"/>
+          <w:szCs w:val="24"/>
+        </w:rPr>
+        <w:t xml:space="preserve">then </w:t>
+      </w:r>
+      <w:r>
+        <w:rPr>
+          <w:rFonts w:ascii="Times New Roman" w:hAnsi="Times New Roman" w:cs="Times New Roman"/>
+          <w:sz w:val="24"/>
+          <w:szCs w:val="24"/>
+        </w:rPr>
+        <w:t>used the leaps</w:t>
+      </w:r>
+      <w:r>
+        <w:rPr>
+          <w:rStyle w:val="FootnoteReference"/>
+          <w:rFonts w:ascii="Times New Roman" w:hAnsi="Times New Roman" w:cs="Times New Roman"/>
+          <w:sz w:val="24"/>
+          <w:szCs w:val="24"/>
+        </w:rPr>
+        <w:footnoteReference w:id="2"/>
+      </w:r>
+      <w:r>
+        <w:rPr>
+          <w:rFonts w:ascii="Times New Roman" w:hAnsi="Times New Roman" w:cs="Times New Roman"/>
+          <w:sz w:val="24"/>
+          <w:szCs w:val="24"/>
+        </w:rPr>
+        <w:t xml:space="preserve"> package in R</w:t>
+      </w:r>
+      <w:r>
+        <w:rPr>
+          <w:rStyle w:val="FootnoteReference"/>
+          <w:rFonts w:ascii="Times New Roman" w:hAnsi="Times New Roman" w:cs="Times New Roman"/>
+          <w:sz w:val="24"/>
+          <w:szCs w:val="24"/>
+        </w:rPr>
+        <w:footnoteReference w:id="3"/>
+      </w:r>
+      <w:r>
+        <w:rPr>
+          <w:rFonts w:ascii="Times New Roman" w:hAnsi="Times New Roman" w:cs="Times New Roman"/>
+          <w:sz w:val="24"/>
+          <w:szCs w:val="24"/>
+        </w:rPr>
+        <w:t xml:space="preserve"> to compare regression models for every possible subset of factors, selecting the model </w:t>
+      </w:r>
+      <w:r>
+        <w:rPr>
+          <w:rFonts w:ascii="Times New Roman" w:hAnsi="Times New Roman" w:cs="Times New Roman"/>
+          <w:sz w:val="24"/>
+          <w:szCs w:val="24"/>
+        </w:rPr>
+        <w:t>with the lowest BIC.  All f</w:t>
+      </w:r>
+      <w:r>
+        <w:rPr>
+          <w:rFonts w:ascii="Times New Roman" w:hAnsi="Times New Roman" w:cs="Times New Roman"/>
+          <w:sz w:val="24"/>
+          <w:szCs w:val="24"/>
+        </w:rPr>
+        <w:t xml:space="preserve">actors </w:t>
+      </w:r>
+      <w:r>
+        <w:rPr>
+          <w:rFonts w:ascii="Times New Roman" w:hAnsi="Times New Roman" w:cs="Times New Roman"/>
+          <w:sz w:val="24"/>
+          <w:szCs w:val="24"/>
+        </w:rPr>
+        <w:t xml:space="preserve">in the selected model </w:t>
+      </w:r>
+      <w:r>
+        <w:rPr>
+          <w:rFonts w:ascii="Times New Roman" w:hAnsi="Times New Roman" w:cs="Times New Roman"/>
+          <w:sz w:val="24"/>
+          <w:szCs w:val="24"/>
+        </w:rPr>
+        <w:t>were significan</w:t>
+      </w:r>
+      <w:r>
+        <w:rPr>
+          <w:rFonts w:ascii="Times New Roman" w:hAnsi="Times New Roman" w:cs="Times New Roman"/>
+          <w:sz w:val="24"/>
+          <w:szCs w:val="24"/>
+        </w:rPr>
+        <w:t>t</w:t>
+      </w:r>
+      <w:r>
+        <w:rPr>
+          <w:rFonts w:ascii="Times New Roman" w:hAnsi="Times New Roman" w:cs="Times New Roman"/>
+          <w:sz w:val="24"/>
+          <w:szCs w:val="24"/>
+        </w:rPr>
+        <w:t xml:space="preserve"> (</w:t>
+      </w:r>
+      <w:r>
+        <w:rPr>
+          <w:rFonts w:ascii="Times New Roman" w:hAnsi="Times New Roman" w:cs="Times New Roman"/>
+          <w:sz w:val="24"/>
+          <w:szCs w:val="24"/>
+        </w:rPr>
+        <w:t xml:space="preserve">have a </w:t>
+      </w:r>
+      <w:r>
+        <w:rPr>
+          <w:rFonts w:ascii="Times New Roman" w:hAnsi="Times New Roman" w:cs="Times New Roman"/>
+          <w:sz w:val="24"/>
+          <w:szCs w:val="24"/>
+        </w:rPr>
+        <w:t>p-v</w:t>
+      </w:r>
+      <w:r>
+        <w:rPr>
+          <w:rFonts w:ascii="Times New Roman" w:hAnsi="Times New Roman" w:cs="Times New Roman"/>
+          <w:sz w:val="24"/>
+          <w:szCs w:val="24"/>
+        </w:rPr>
+        <w:t xml:space="preserve">alue </w:t>
+      </w:r>
+      <w:r>
+        <w:rPr>
+          <w:rFonts w:ascii="Times New Roman" w:hAnsi="Times New Roman" w:cs="Times New Roman"/>
+          <w:sz w:val="24"/>
+          <w:szCs w:val="24"/>
+        </w:rPr>
+        <w:t xml:space="preserve">less than </w:t>
+      </w:r>
+      <w:r>
+        <w:rPr>
+          <w:rFonts w:ascii="Times New Roman" w:hAnsi="Times New Roman" w:cs="Times New Roman"/>
+          <w:sz w:val="24"/>
+          <w:szCs w:val="24"/>
+        </w:rPr>
+        <w:t>.01</w:t>
+      </w:r>
+      <w:r>
+        <w:rPr>
+          <w:rFonts w:ascii="Times New Roman" w:hAnsi="Times New Roman" w:cs="Times New Roman"/>
+          <w:sz w:val="24"/>
+          <w:szCs w:val="24"/>
+        </w:rPr>
+        <w:t>)</w:t>
+      </w:r>
+      <w:r>
+        <w:rPr>
+          <w:rFonts w:ascii="Times New Roman" w:hAnsi="Times New Roman" w:cs="Times New Roman"/>
+          <w:sz w:val="24"/>
+          <w:szCs w:val="24"/>
+        </w:rPr>
         <w:t xml:space="preserve"> </w:t>
       </w:r>
       <w:r>
-        <w:t>Race,</w:t>
-      </w:r>
-      <w:r>
-        <w:t xml:space="preserve"> </w:t>
-      </w:r>
-      <w:r>
-        <w:t>Height,</w:t>
-      </w:r>
-      <w:r>
-        <w:t xml:space="preserve"> Weight</w:t>
-      </w:r>
-      <w:r>
-        <w:t>,</w:t>
-      </w:r>
-      <w:r>
-        <w:t xml:space="preserve"> Waist Circumference</w:t>
-      </w:r>
-      <w:r>
-        <w:t>,</w:t>
-      </w:r>
-      <w:r>
-        <w:t xml:space="preserve"> BMI</w:t>
-      </w:r>
-      <w:r>
-        <w:t>,</w:t>
-      </w:r>
-      <w:r>
-        <w:t xml:space="preserve"> BMI percentile score</w:t>
-      </w:r>
-      <w:r>
-        <w:t>,</w:t>
-      </w:r>
-      <w:r>
-        <w:t xml:space="preserve"> </w:t>
-      </w:r>
-      <w:r>
-        <w:t>BMI</w:t>
-      </w:r>
-      <w:r>
-        <w:t xml:space="preserve"> standardized score</w:t>
-      </w:r>
-      <w:r>
-        <w:t xml:space="preserve">, </w:t>
-      </w:r>
-      <w:r>
-        <w:t>and Obesity C</w:t>
-      </w:r>
-      <w:r>
-        <w:t>at</w:t>
-      </w:r>
-      <w:r>
-        <w:t>egory with Run Cadence as the dependent variable.  We developed the best model using a best subsets selection method from the leaps</w:t>
-      </w:r>
-      <w:r>
-        <w:rPr>
-          <w:rStyle w:val="FootnoteReference"/>
-        </w:rPr>
-        <w:footnoteReference w:id="1"/>
-      </w:r>
-      <w:r>
-        <w:t xml:space="preserve"> package in R</w:t>
-      </w:r>
-      <w:r>
-        <w:rPr>
-          <w:rStyle w:val="FootnoteReference"/>
-        </w:rPr>
-        <w:footnoteReference w:id="2"/>
-      </w:r>
-      <w:r>
-        <w:t xml:space="preserve"> with the lowest BIC.  All f</w:t>
-      </w:r>
-      <w:r>
-        <w:t xml:space="preserve">actors have a P Value of &lt;.01 and linear regression modeling assumptions are met. </w:t>
-      </w:r>
-    </w:p>
-    <w:p>
+        <w:rPr>
+          <w:rFonts w:ascii="Times New Roman" w:hAnsi="Times New Roman" w:cs="Times New Roman"/>
+          <w:sz w:val="24"/>
+          <w:szCs w:val="24"/>
+        </w:rPr>
+        <w:t xml:space="preserve">while meeting the necessary </w:t>
+      </w:r>
+      <w:r>
+        <w:rPr>
+          <w:rFonts w:ascii="Times New Roman" w:hAnsi="Times New Roman" w:cs="Times New Roman"/>
+          <w:sz w:val="24"/>
+          <w:szCs w:val="24"/>
+        </w:rPr>
+        <w:t xml:space="preserve">linear regression assumptions. </w:t>
+      </w:r>
+      <w:r>
+        <w:rPr>
+          <w:rFonts w:ascii="Times New Roman" w:hAnsi="Times New Roman" w:cs="Times New Roman"/>
+          <w:sz w:val="24"/>
+          <w:szCs w:val="24"/>
+        </w:rPr>
+        <w:t>The final regression model was:</w:t>
+      </w:r>
+    </w:p>
+    <w:p>
+      <w:pPr>
+        <w:rPr>
+          <w:rFonts w:ascii="Times New Roman" w:hAnsi="Times New Roman" w:cs="Times New Roman"/>
+          <w:sz w:val="24"/>
+          <w:szCs w:val="24"/>
+        </w:rPr>
+      </w:pPr>
       <m:oMathPara>
         <m:oMath>
           <m:acc>
             <m:accPr>
               <m:ctrlPr>
                 <w:rPr>
-                  <w:rFonts w:ascii="Cambria Math" w:hAnsi="Cambria Math"/>
+                  <w:rFonts w:ascii="Cambria Math" w:hAnsi="Cambria Math" w:cs="Times New Roman"/>
                   <w:i/>
-                  <w:sz w:val="20"/>
+                  <w:sz w:val="24"/>
+                  <w:szCs w:val="24"/>
                 </w:rPr>
               </m:ctrlPr>
             </m:accPr>
             <m:e>
               <m:r>
                 <w:rPr>
-                  <w:rFonts w:ascii="Cambria Math" w:hAnsi="Cambria Math"/>
-                  <w:sz w:val="20"/>
+                  <w:rFonts w:ascii="Cambria Math" w:hAnsi="Cambria Math" w:cs="Times New Roman"/>
+                  <w:sz w:val="24"/>
+                  <w:szCs w:val="24"/>
                 </w:rPr>
                 <m:t>cadence</m:t>
               </m:r>
@@ -1028,31 +2936,12 @@
           </m:acc>
           <m:r>
             <w:rPr>
-              <w:rFonts w:ascii="Cambria Math" w:hAnsi="Cambria Math"/>
-              <w:sz w:val="20"/>
+              <w:rFonts w:ascii="Cambria Math" w:hAnsi="Cambria Math" w:cs="Times New Roman"/>
+              <w:sz w:val="24"/>
+              <w:szCs w:val="24"/>
             </w:rPr>
-            <m:t>=255.29-1.1578*Age-.6652*Height+.4981*Weight-5.6803BMI</m:t>
+            <m:t>=255.29-1.1578*Age-.6652*Height+.4981*Weight-5.6803*BMIz</m:t>
           </m:r>
-          <m:d>
-            <m:dPr>
-              <m:ctrlPr>
-                <w:rPr>
-                  <w:rFonts w:ascii="Cambria Math" w:hAnsi="Cambria Math"/>
-                  <w:i/>
-                  <w:sz w:val="20"/>
-                </w:rPr>
-              </m:ctrlPr>
-            </m:dPr>
-            <m:e>
-              <m:r>
-                <w:rPr>
-                  <w:rFonts w:ascii="Cambria Math" w:hAnsi="Cambria Math"/>
-                  <w:sz w:val="20"/>
-                </w:rPr>
-                <m:t>normalized</m:t>
-              </m:r>
-            </m:e>
-          </m:d>
         </m:oMath>
       </m:oMathPara>
     </w:p>
@@ -1061,33 +2950,134 @@
         <w:pStyle w:val="PlainText"/>
         <w:spacing w:line="480" w:lineRule="auto"/>
         <w:ind w:firstLine="720"/>
-      </w:pPr>
-      <w:r>
-        <w:t xml:space="preserve">To aid users in determining the pace an individual will transition from walk to run, we built a shiny application accessible at the following webpage: </w:t>
+        <w:rPr>
+          <w:rFonts w:ascii="Times New Roman" w:hAnsi="Times New Roman" w:cs="Times New Roman"/>
+          <w:sz w:val="24"/>
+          <w:szCs w:val="24"/>
+        </w:rPr>
+      </w:pPr>
+      <w:r>
+        <w:rPr>
+          <w:rFonts w:ascii="Times New Roman" w:hAnsi="Times New Roman" w:cs="Times New Roman"/>
+          <w:sz w:val="24"/>
+          <w:szCs w:val="24"/>
+        </w:rPr>
+        <w:t xml:space="preserve">The independent variables in the model provide </w:t>
+      </w:r>
+      <w:proofErr w:type="gramStart"/>
+      <w:r>
+        <w:rPr>
+          <w:rFonts w:ascii="Times New Roman" w:hAnsi="Times New Roman" w:cs="Times New Roman"/>
+          <w:sz w:val="24"/>
+          <w:szCs w:val="24"/>
+        </w:rPr>
+        <w:t>To</w:t>
+      </w:r>
+      <w:proofErr w:type="gramEnd"/>
+      <w:r>
+        <w:rPr>
+          <w:rFonts w:ascii="Times New Roman" w:hAnsi="Times New Roman" w:cs="Times New Roman"/>
+          <w:sz w:val="24"/>
+          <w:szCs w:val="24"/>
+        </w:rPr>
+        <w:t xml:space="preserve"> aid users in determining the pace an individual will transition from walk to run, we built a shiny application accessible at the following webpage: </w:t>
       </w:r>
       <w:hyperlink r:id="rId8" w:history="1">
         <w:r>
           <w:rPr>
             <w:rStyle w:val="Hyperlink"/>
+            <w:rFonts w:ascii="Times New Roman" w:hAnsi="Times New Roman" w:cs="Times New Roman"/>
+            <w:sz w:val="24"/>
+            <w:szCs w:val="24"/>
           </w:rPr>
           <w:t>https://dustyturner.shinyapps.io/KidsStep/</w:t>
         </w:r>
       </w:hyperlink>
       <w:r>
-        <w:t xml:space="preserve">.  This allows the user to input their age, gender, height, and weight and they will receive a 95% confidence </w:t>
-      </w:r>
-      <w:r>
+        <w:rPr>
+          <w:rFonts w:ascii="Times New Roman" w:hAnsi="Times New Roman" w:cs="Times New Roman"/>
+          <w:sz w:val="24"/>
+          <w:szCs w:val="24"/>
+        </w:rPr>
+        <w:t xml:space="preserve">.  This allows the user to input their age, gender, height, and weight and they will receive a 95% confidence interval at the pace </w:t>
+      </w:r>
+      <w:r>
+        <w:rPr>
+          <w:rFonts w:ascii="Times New Roman" w:hAnsi="Times New Roman" w:cs="Times New Roman"/>
+          <w:sz w:val="24"/>
+          <w:szCs w:val="24"/>
+        </w:rPr>
         <w:lastRenderedPageBreak/>
-        <w:t>interval at the pace in which they will transition from walk to run.  Based off the user’s inputs, the application calculates an individual’s BMI and uses the AGD</w:t>
+        <w:t>in which they will transition from walk to run.  Based off the user’s inputs, the application calculates an individual’s BMI</w:t>
+      </w:r>
+      <w:r>
+        <w:rPr>
+          <w:rFonts w:ascii="Times New Roman" w:hAnsi="Times New Roman" w:cs="Times New Roman"/>
+          <w:sz w:val="24"/>
+          <w:szCs w:val="24"/>
+        </w:rPr>
+        <w:t xml:space="preserve"> </w:t>
+      </w:r>
+      <w:r>
+        <w:rPr>
+          <w:rFonts w:ascii="Times New Roman" w:hAnsi="Times New Roman" w:cs="Times New Roman"/>
+          <w:sz w:val="24"/>
+          <w:szCs w:val="24"/>
+        </w:rPr>
+        <w:t>and uses the AGD</w:t>
       </w:r>
       <w:r>
         <w:rPr>
           <w:rStyle w:val="FootnoteReference"/>
-        </w:rPr>
-        <w:footnoteReference w:id="3"/>
-      </w:r>
-      <w:r>
-        <w:t xml:space="preserve"> package in R to determine their BMIz score.  </w:t>
+          <w:rFonts w:ascii="Times New Roman" w:hAnsi="Times New Roman" w:cs="Times New Roman"/>
+          <w:sz w:val="24"/>
+          <w:szCs w:val="24"/>
+        </w:rPr>
+        <w:footnoteReference w:id="4"/>
+      </w:r>
+      <w:r>
+        <w:rPr>
+          <w:rFonts w:ascii="Times New Roman" w:hAnsi="Times New Roman" w:cs="Times New Roman"/>
+          <w:sz w:val="24"/>
+          <w:szCs w:val="24"/>
+        </w:rPr>
+        <w:t xml:space="preserve"> packa</w:t>
+      </w:r>
+      <w:r>
+        <w:rPr>
+          <w:rFonts w:ascii="Times New Roman" w:hAnsi="Times New Roman" w:cs="Times New Roman"/>
+          <w:sz w:val="24"/>
+          <w:szCs w:val="24"/>
+        </w:rPr>
+        <w:t xml:space="preserve">ge in R to determine their </w:t>
+      </w:r>
+      <w:proofErr w:type="spellStart"/>
+      <w:r>
+        <w:rPr>
+          <w:rFonts w:ascii="Times New Roman" w:hAnsi="Times New Roman" w:cs="Times New Roman"/>
+          <w:sz w:val="24"/>
+          <w:szCs w:val="24"/>
+        </w:rPr>
+        <w:t>BMIz</w:t>
+      </w:r>
+      <w:proofErr w:type="spellEnd"/>
+      <w:r>
+        <w:rPr>
+          <w:rFonts w:ascii="Times New Roman" w:hAnsi="Times New Roman" w:cs="Times New Roman"/>
+          <w:sz w:val="24"/>
+          <w:szCs w:val="24"/>
+        </w:rPr>
+        <w:t>-</w:t>
+      </w:r>
+      <w:bookmarkStart w:id="0" w:name="_GoBack"/>
+      <w:bookmarkEnd w:id="0"/>
+      <w:r>
+        <w:rPr>
+          <w:rFonts w:ascii="Times New Roman" w:hAnsi="Times New Roman" w:cs="Times New Roman"/>
+          <w:sz w:val="24"/>
+          <w:szCs w:val="24"/>
+        </w:rPr>
+        <w:t xml:space="preserve">score.  </w:t>
       </w:r>
     </w:p>
     <w:p>
@@ -1281,7 +3271,25 @@
           <w:sz w:val="24"/>
           <w:szCs w:val="24"/>
         </w:rPr>
-        <w:t xml:space="preserve"> to develop  ____ models that predict the cadence at the walk to run transition from an easily measurable set of demographic and metabolic variables.  We also performed a survival analysis</w:t>
+        <w:t xml:space="preserve"> to </w:t>
+      </w:r>
+      <w:proofErr w:type="gramStart"/>
+      <w:r>
+        <w:rPr>
+          <w:rFonts w:ascii="Times New Roman" w:hAnsi="Times New Roman" w:cs="Times New Roman"/>
+          <w:sz w:val="24"/>
+          <w:szCs w:val="24"/>
+        </w:rPr>
+        <w:t>develop  _</w:t>
+      </w:r>
+      <w:proofErr w:type="gramEnd"/>
+      <w:r>
+        <w:rPr>
+          <w:rFonts w:ascii="Times New Roman" w:hAnsi="Times New Roman" w:cs="Times New Roman"/>
+          <w:sz w:val="24"/>
+          <w:szCs w:val="24"/>
+        </w:rPr>
+        <w:t>___ models that predict the cadence at the walk to run transition from an easily measurable set of demographic and metabolic variables.  We also performed a survival analysis</w:t>
       </w:r>
     </w:p>
     <w:p>
@@ -1344,7 +3352,25 @@
           <w:sz w:val="24"/>
           <w:szCs w:val="24"/>
         </w:rPr>
-        <w:t>When was the data collected and what was the primary outcome?</w:t>
+        <w:t xml:space="preserve">When </w:t>
+      </w:r>
+      <w:proofErr w:type="gramStart"/>
+      <w:r>
+        <w:rPr>
+          <w:rFonts w:ascii="Times New Roman" w:hAnsi="Times New Roman" w:cs="Times New Roman"/>
+          <w:sz w:val="24"/>
+          <w:szCs w:val="24"/>
+        </w:rPr>
+        <w:t>was the data collected and what</w:t>
+      </w:r>
+      <w:proofErr w:type="gramEnd"/>
+      <w:r>
+        <w:rPr>
+          <w:rFonts w:ascii="Times New Roman" w:hAnsi="Times New Roman" w:cs="Times New Roman"/>
+          <w:sz w:val="24"/>
+          <w:szCs w:val="24"/>
+        </w:rPr>
+        <w:t xml:space="preserve"> was the primary outcome?</w:t>
       </w:r>
     </w:p>
     <w:p>
@@ -1398,7 +3424,25 @@
           <w:sz w:val="24"/>
           <w:szCs w:val="24"/>
         </w:rPr>
-        <w:t>ow were the participant’s recruited?</w:t>
+        <w:t xml:space="preserve">ow </w:t>
+      </w:r>
+      <w:proofErr w:type="gramStart"/>
+      <w:r>
+        <w:rPr>
+          <w:rFonts w:ascii="Times New Roman" w:hAnsi="Times New Roman" w:cs="Times New Roman"/>
+          <w:sz w:val="24"/>
+          <w:szCs w:val="24"/>
+        </w:rPr>
+        <w:t>were the participant’s</w:t>
+      </w:r>
+      <w:proofErr w:type="gramEnd"/>
+      <w:r>
+        <w:rPr>
+          <w:rFonts w:ascii="Times New Roman" w:hAnsi="Times New Roman" w:cs="Times New Roman"/>
+          <w:sz w:val="24"/>
+          <w:szCs w:val="24"/>
+        </w:rPr>
+        <w:t xml:space="preserve"> recruited?</w:t>
       </w:r>
     </w:p>
     <w:p>
@@ -2136,7 +4180,63 @@
           <w:szCs w:val="24"/>
           <w:shd w:val="clear" w:color="auto" w:fill="FFFF00"/>
         </w:rPr>
-        <w:t xml:space="preserve">  For example: Regression models were developed that included x,y,z as covariates and u as the dependent variable.  The LASSO algorithm was used to determine which model terms to retain.  All statistical modeling was performed using R (R Core Team) You can copy and paste from some of our other articles.</w:t>
+        <w:t xml:space="preserve">  For example: Regression models were developed that included </w:t>
+      </w:r>
+      <w:proofErr w:type="spellStart"/>
+      <w:r>
+        <w:rPr>
+          <w:rFonts w:ascii="Times New Roman" w:hAnsi="Times New Roman" w:cs="Times New Roman"/>
+          <w:b/>
+          <w:sz w:val="24"/>
+          <w:szCs w:val="24"/>
+          <w:shd w:val="clear" w:color="auto" w:fill="FFFF00"/>
+        </w:rPr>
+        <w:t>x</w:t>
+      </w:r>
+      <w:proofErr w:type="gramStart"/>
+      <w:r>
+        <w:rPr>
+          <w:rFonts w:ascii="Times New Roman" w:hAnsi="Times New Roman" w:cs="Times New Roman"/>
+          <w:b/>
+          <w:sz w:val="24"/>
+          <w:szCs w:val="24"/>
+          <w:shd w:val="clear" w:color="auto" w:fill="FFFF00"/>
+        </w:rPr>
+        <w:t>,y,z</w:t>
+      </w:r>
+      <w:proofErr w:type="spellEnd"/>
+      <w:proofErr w:type="gramEnd"/>
+      <w:r>
+        <w:rPr>
+          <w:rFonts w:ascii="Times New Roman" w:hAnsi="Times New Roman" w:cs="Times New Roman"/>
+          <w:b/>
+          <w:sz w:val="24"/>
+          <w:szCs w:val="24"/>
+          <w:shd w:val="clear" w:color="auto" w:fill="FFFF00"/>
+        </w:rPr>
+        <w:t xml:space="preserve"> as covariates and u as the dependent variable.  The LASSO algorithm was used to determine which model terms to retain.  All statistical modeling was performed using R (R Core Team) </w:t>
+      </w:r>
+      <w:proofErr w:type="gramStart"/>
+      <w:r>
+        <w:rPr>
+          <w:rFonts w:ascii="Times New Roman" w:hAnsi="Times New Roman" w:cs="Times New Roman"/>
+          <w:b/>
+          <w:sz w:val="24"/>
+          <w:szCs w:val="24"/>
+          <w:shd w:val="clear" w:color="auto" w:fill="FFFF00"/>
+        </w:rPr>
+        <w:t>You</w:t>
+      </w:r>
+      <w:proofErr w:type="gramEnd"/>
+      <w:r>
+        <w:rPr>
+          <w:rFonts w:ascii="Times New Roman" w:hAnsi="Times New Roman" w:cs="Times New Roman"/>
+          <w:b/>
+          <w:sz w:val="24"/>
+          <w:szCs w:val="24"/>
+          <w:shd w:val="clear" w:color="auto" w:fill="FFFF00"/>
+        </w:rPr>
+        <w:t xml:space="preserve"> can copy and paste from some of our other articles.</w:t>
       </w:r>
     </w:p>
     <w:p>
@@ -2252,7 +4352,51 @@
           <w:highlight w:val="yellow"/>
         </w:rPr>
         <w:lastRenderedPageBreak/>
-        <w:t xml:space="preserve">Put all findings (what LASSO picked and why it picked it) and the final model, adj R2, signicance of terms etc.  </w:t>
+        <w:t xml:space="preserve">Put all findings (what LASSO picked and why it picked it) and the final model, </w:t>
+      </w:r>
+      <w:proofErr w:type="spellStart"/>
+      <w:r>
+        <w:rPr>
+          <w:rFonts w:ascii="Times New Roman" w:hAnsi="Times New Roman" w:cs="Times New Roman"/>
+          <w:b/>
+          <w:sz w:val="24"/>
+          <w:szCs w:val="24"/>
+          <w:highlight w:val="yellow"/>
+        </w:rPr>
+        <w:t>adj</w:t>
+      </w:r>
+      <w:proofErr w:type="spellEnd"/>
+      <w:r>
+        <w:rPr>
+          <w:rFonts w:ascii="Times New Roman" w:hAnsi="Times New Roman" w:cs="Times New Roman"/>
+          <w:b/>
+          <w:sz w:val="24"/>
+          <w:szCs w:val="24"/>
+          <w:highlight w:val="yellow"/>
+        </w:rPr>
+        <w:t xml:space="preserve"> R2, </w:t>
+      </w:r>
+      <w:proofErr w:type="spellStart"/>
+      <w:r>
+        <w:rPr>
+          <w:rFonts w:ascii="Times New Roman" w:hAnsi="Times New Roman" w:cs="Times New Roman"/>
+          <w:b/>
+          <w:sz w:val="24"/>
+          <w:szCs w:val="24"/>
+          <w:highlight w:val="yellow"/>
+        </w:rPr>
+        <w:t>signicance</w:t>
+      </w:r>
+      <w:proofErr w:type="spellEnd"/>
+      <w:r>
+        <w:rPr>
+          <w:rFonts w:ascii="Times New Roman" w:hAnsi="Times New Roman" w:cs="Times New Roman"/>
+          <w:b/>
+          <w:sz w:val="24"/>
+          <w:szCs w:val="24"/>
+          <w:highlight w:val="yellow"/>
+        </w:rPr>
+        <w:t xml:space="preserve"> of terms etc.  </w:t>
       </w:r>
     </w:p>
     <w:p>
@@ -2317,8 +4461,6 @@
       <w:r>
         <w:t xml:space="preserve">___ </w:t>
       </w:r>
-      <w:bookmarkStart w:id="0" w:name="_GoBack"/>
-      <w:bookmarkEnd w:id="0"/>
     </w:p>
     <w:p/>
     <w:p>
@@ -2375,7 +4517,15 @@
         <w:t>Age</w:t>
       </w:r>
       <w:r>
-        <w:t xml:space="preserve">, Agecat, </w:t>
+        <w:t xml:space="preserve">, </w:t>
+      </w:r>
+      <w:proofErr w:type="spellStart"/>
+      <w:r>
+        <w:t>Agecat</w:t>
+      </w:r>
+      <w:proofErr w:type="spellEnd"/>
+      <w:r>
+        <w:t xml:space="preserve">, </w:t>
       </w:r>
       <w:r>
         <w:rPr>
@@ -2386,71 +4536,199 @@
       <w:r>
         <w:t xml:space="preserve">, </w:t>
       </w:r>
+      <w:proofErr w:type="spellStart"/>
       <w:r>
         <w:rPr>
           <w:b/>
         </w:rPr>
         <w:t>HeightCMAvg</w:t>
       </w:r>
+      <w:proofErr w:type="spellEnd"/>
       <w:r>
         <w:t xml:space="preserve">, </w:t>
       </w:r>
+      <w:proofErr w:type="spellStart"/>
       <w:r>
         <w:rPr>
           <w:b/>
         </w:rPr>
         <w:t>WeightKGAvg</w:t>
       </w:r>
+      <w:proofErr w:type="spellEnd"/>
       <w:r>
         <w:t xml:space="preserve">, </w:t>
       </w:r>
+      <w:proofErr w:type="spellStart"/>
       <w:r>
         <w:t>WaistAvg</w:t>
       </w:r>
-      <w:r>
-        <w:t xml:space="preserve">, SittingHeightAvg, Leglength, Tanita.Avg, </w:t>
-      </w:r>
+      <w:proofErr w:type="spellEnd"/>
+      <w:r>
+        <w:t xml:space="preserve">, </w:t>
+      </w:r>
+      <w:proofErr w:type="spellStart"/>
+      <w:r>
+        <w:t>SittingHeightAvg</w:t>
+      </w:r>
+      <w:proofErr w:type="spellEnd"/>
+      <w:r>
+        <w:t xml:space="preserve">, </w:t>
+      </w:r>
+      <w:proofErr w:type="spellStart"/>
+      <w:r>
+        <w:t>Leglength</w:t>
+      </w:r>
+      <w:proofErr w:type="spellEnd"/>
+      <w:r>
+        <w:t xml:space="preserve">, </w:t>
+      </w:r>
+      <w:proofErr w:type="spellStart"/>
+      <w:r>
+        <w:t>Tanita.Avg</w:t>
+      </w:r>
+      <w:proofErr w:type="spellEnd"/>
+      <w:r>
+        <w:t xml:space="preserve">, </w:t>
+      </w:r>
+      <w:proofErr w:type="spellStart"/>
       <w:r>
         <w:rPr>
           <w:b/>
         </w:rPr>
         <w:t>BMIcont</w:t>
       </w:r>
+      <w:proofErr w:type="spellEnd"/>
       <w:r>
         <w:t xml:space="preserve">, </w:t>
       </w:r>
+      <w:proofErr w:type="spellStart"/>
       <w:r>
         <w:t>BMIperc</w:t>
       </w:r>
+      <w:proofErr w:type="spellEnd"/>
       <w:r>
         <w:t xml:space="preserve">, </w:t>
       </w:r>
+      <w:proofErr w:type="spellStart"/>
       <w:r>
         <w:rPr>
           <w:b/>
         </w:rPr>
         <w:t>BMIz</w:t>
       </w:r>
+      <w:proofErr w:type="spellEnd"/>
       <w:r>
         <w:t xml:space="preserve">, </w:t>
       </w:r>
+      <w:proofErr w:type="spellStart"/>
       <w:r>
         <w:rPr>
           <w:b/>
         </w:rPr>
         <w:t>Obesecat</w:t>
       </w:r>
-      <w:r>
-        <w:t xml:space="preserve">, LastWalk, FirstRun, LastFullStage, Transitioned, Transitioned_FullStage, Walk_Stage, Walk_Speed, Walk_Cadence, Walk_VO2mlkgmin, Walk_METSAdult, Walk_METSYouth1, Walk_METSYouth2, Walk_METSYouth3, Run_Stage, Run_Speed, </w:t>
-      </w:r>
+      <w:proofErr w:type="spellEnd"/>
+      <w:r>
+        <w:t xml:space="preserve">, </w:t>
+      </w:r>
+      <w:proofErr w:type="spellStart"/>
+      <w:r>
+        <w:t>LastWalk</w:t>
+      </w:r>
+      <w:proofErr w:type="spellEnd"/>
+      <w:r>
+        <w:t xml:space="preserve">, </w:t>
+      </w:r>
+      <w:proofErr w:type="spellStart"/>
+      <w:r>
+        <w:t>FirstRun</w:t>
+      </w:r>
+      <w:proofErr w:type="spellEnd"/>
+      <w:r>
+        <w:t xml:space="preserve">, </w:t>
+      </w:r>
+      <w:proofErr w:type="spellStart"/>
+      <w:r>
+        <w:t>LastFullStage</w:t>
+      </w:r>
+      <w:proofErr w:type="spellEnd"/>
+      <w:r>
+        <w:t xml:space="preserve">, Transitioned, </w:t>
+      </w:r>
+      <w:proofErr w:type="spellStart"/>
+      <w:r>
+        <w:t>Transitioned_FullStage</w:t>
+      </w:r>
+      <w:proofErr w:type="spellEnd"/>
+      <w:r>
+        <w:t xml:space="preserve">, </w:t>
+      </w:r>
+      <w:proofErr w:type="spellStart"/>
+      <w:r>
+        <w:t>Walk_Stage</w:t>
+      </w:r>
+      <w:proofErr w:type="spellEnd"/>
+      <w:r>
+        <w:t xml:space="preserve">, </w:t>
+      </w:r>
+      <w:proofErr w:type="spellStart"/>
+      <w:r>
+        <w:t>Walk_Speed</w:t>
+      </w:r>
+      <w:proofErr w:type="spellEnd"/>
+      <w:r>
+        <w:t xml:space="preserve">, </w:t>
+      </w:r>
+      <w:proofErr w:type="spellStart"/>
+      <w:r>
+        <w:t>Walk_Cadence</w:t>
+      </w:r>
+      <w:proofErr w:type="spellEnd"/>
+      <w:r>
+        <w:t xml:space="preserve">, Walk_VO2mlkgmin, </w:t>
+      </w:r>
+      <w:proofErr w:type="spellStart"/>
+      <w:r>
+        <w:t>Walk_METSAdult</w:t>
+      </w:r>
+      <w:proofErr w:type="spellEnd"/>
+      <w:r>
+        <w:t xml:space="preserve">, Walk_METSYouth1, Walk_METSYouth2, Walk_METSYouth3, </w:t>
+      </w:r>
+      <w:proofErr w:type="spellStart"/>
+      <w:r>
+        <w:t>Run_Stage</w:t>
+      </w:r>
+      <w:proofErr w:type="spellEnd"/>
+      <w:r>
+        <w:t xml:space="preserve">, </w:t>
+      </w:r>
+      <w:proofErr w:type="spellStart"/>
+      <w:r>
+        <w:t>Run_Speed</w:t>
+      </w:r>
+      <w:proofErr w:type="spellEnd"/>
+      <w:r>
+        <w:t xml:space="preserve">, </w:t>
+      </w:r>
+      <w:proofErr w:type="spellStart"/>
       <w:r>
         <w:rPr>
           <w:b/>
         </w:rPr>
         <w:t>Run_Cadence</w:t>
       </w:r>
-      <w:r>
-        <w:t>, Run_VO2mlkgmin, Run_METSAdult, Run_METSYouth1, Run_METSYouth2, Run_METSYouth3</w:t>
+      <w:proofErr w:type="spellEnd"/>
+      <w:r>
+        <w:t xml:space="preserve">, Run_VO2mlkgmin, </w:t>
+      </w:r>
+      <w:proofErr w:type="spellStart"/>
+      <w:r>
+        <w:t>Run_METSAdult</w:t>
+      </w:r>
+      <w:proofErr w:type="spellEnd"/>
+      <w:r>
+        <w:t>, Run_METSYouth1, Run_METSYouth2, Run_METSYouth3</w:t>
       </w:r>
     </w:p>
     <w:p>
@@ -2468,7 +4746,7 @@
         <w:rPr>
           <w:rStyle w:val="FootnoteReference"/>
         </w:rPr>
-        <w:footnoteReference w:id="4"/>
+        <w:footnoteReference w:id="5"/>
       </w:r>
       <w:r>
         <w:t xml:space="preserve"> package in R.  </w:t>
@@ -2520,7 +4798,7 @@
         <w:rPr>
           <w:rStyle w:val="FootnoteReference"/>
         </w:rPr>
-        <w:footnoteReference w:id="5"/>
+        <w:footnoteReference w:id="6"/>
       </w:r>
       <w:r>
         <w:t xml:space="preserve"> package in R.  </w:t>
@@ -2630,10 +4908,18 @@
         <w:rPr>
           <w:rStyle w:val="FootnoteReference"/>
         </w:rPr>
-        <w:footnoteReference w:id="6"/>
-      </w:r>
-      <w:r>
-        <w:t xml:space="preserve"> package in R to determine their BMIz score.  </w:t>
+        <w:footnoteReference w:id="7"/>
+      </w:r>
+      <w:r>
+        <w:t xml:space="preserve"> package in R to determine their </w:t>
+      </w:r>
+      <w:proofErr w:type="spellStart"/>
+      <w:r>
+        <w:t>BMIz</w:t>
+      </w:r>
+      <w:proofErr w:type="spellEnd"/>
+      <w:r>
+        <w:t xml:space="preserve"> score.  </w:t>
       </w:r>
     </w:p>
     <w:p>
@@ -2672,7 +4958,15 @@
         </w:numPr>
       </w:pPr>
       <w:r>
-        <w:t>Only consider kids who have transitioned to running and completed the full state: Transitioned_FullStage==1</w:t>
+        <w:t xml:space="preserve">Only consider kids who have transitioned to running and completed the full state: </w:t>
+      </w:r>
+      <w:proofErr w:type="spellStart"/>
+      <w:r>
+        <w:t>Transitioned_FullStage</w:t>
+      </w:r>
+      <w:proofErr w:type="spellEnd"/>
+      <w:r>
+        <w:t>==1</w:t>
       </w:r>
     </w:p>
     <w:p>
@@ -2696,8 +4990,13 @@
         </w:numPr>
       </w:pPr>
       <w:r>
-        <w:t>Dependent Variable: Run_Cadence</w:t>
-      </w:r>
+        <w:t xml:space="preserve">Dependent Variable: </w:t>
+      </w:r>
+      <w:proofErr w:type="spellStart"/>
+      <w:r>
+        <w:t>Run_Cadence</w:t>
+      </w:r>
+      <w:proofErr w:type="spellEnd"/>
     </w:p>
     <w:p>
       <w:pPr>
@@ -2708,8 +5007,53 @@
         </w:numPr>
       </w:pPr>
       <w:r>
-        <w:t>Independent Variables: Sex, Age, Race, HeightCMAvg, WeightKGAvg, WaistAVE, BMIcont, BMIperc, BMIZ, Obesecat</w:t>
-      </w:r>
+        <w:t xml:space="preserve">Independent Variables: Sex, Age, Race, </w:t>
+      </w:r>
+      <w:proofErr w:type="spellStart"/>
+      <w:r>
+        <w:t>HeightCMAvg</w:t>
+      </w:r>
+      <w:proofErr w:type="spellEnd"/>
+      <w:r>
+        <w:t xml:space="preserve">, </w:t>
+      </w:r>
+      <w:proofErr w:type="spellStart"/>
+      <w:r>
+        <w:t>WeightKGAvg</w:t>
+      </w:r>
+      <w:proofErr w:type="spellEnd"/>
+      <w:r>
+        <w:t xml:space="preserve">, </w:t>
+      </w:r>
+      <w:proofErr w:type="spellStart"/>
+      <w:r>
+        <w:t>WaistAVE</w:t>
+      </w:r>
+      <w:proofErr w:type="spellEnd"/>
+      <w:r>
+        <w:t xml:space="preserve">, </w:t>
+      </w:r>
+      <w:proofErr w:type="spellStart"/>
+      <w:r>
+        <w:t>BMIcont</w:t>
+      </w:r>
+      <w:proofErr w:type="spellEnd"/>
+      <w:r>
+        <w:t xml:space="preserve">, </w:t>
+      </w:r>
+      <w:proofErr w:type="spellStart"/>
+      <w:r>
+        <w:t>BMIperc</w:t>
+      </w:r>
+      <w:proofErr w:type="spellEnd"/>
+      <w:r>
+        <w:t xml:space="preserve">, BMIZ, </w:t>
+      </w:r>
+      <w:proofErr w:type="spellStart"/>
+      <w:r>
+        <w:t>Obesecat</w:t>
+      </w:r>
+      <w:proofErr w:type="spellEnd"/>
     </w:p>
     <w:p>
       <w:pPr>
@@ -2743,9 +5087,19 @@
           <w:numId w:val="6"/>
         </w:numPr>
       </w:pPr>
-      <w:r>
-        <w:t>WaistAvg and WeightKGAvg</w:t>
-      </w:r>
+      <w:proofErr w:type="spellStart"/>
+      <w:r>
+        <w:t>WaistAvg</w:t>
+      </w:r>
+      <w:proofErr w:type="spellEnd"/>
+      <w:r>
+        <w:t xml:space="preserve"> and </w:t>
+      </w:r>
+      <w:proofErr w:type="spellStart"/>
+      <w:r>
+        <w:t>WeightKGAvg</w:t>
+      </w:r>
+      <w:proofErr w:type="spellEnd"/>
     </w:p>
     <w:p>
       <w:pPr>
@@ -2755,9 +5109,19 @@
           <w:numId w:val="6"/>
         </w:numPr>
       </w:pPr>
-      <w:r>
-        <w:t>BMIperc and BMIz</w:t>
-      </w:r>
+      <w:proofErr w:type="spellStart"/>
+      <w:r>
+        <w:t>BMIperc</w:t>
+      </w:r>
+      <w:proofErr w:type="spellEnd"/>
+      <w:r>
+        <w:t xml:space="preserve"> and </w:t>
+      </w:r>
+      <w:proofErr w:type="spellStart"/>
+      <w:r>
+        <w:t>BMIz</w:t>
+      </w:r>
+      <w:proofErr w:type="spellEnd"/>
     </w:p>
     <w:p>
       <w:pPr>
@@ -2765,7 +5129,39 @@
         <w:ind w:left="360"/>
       </w:pPr>
       <w:r>
-        <w:t xml:space="preserve">We removed WaistAvg and BMIperc due to our perceive measurability (WaistAvg) and the future ability for the model to handle the independent variable (BMIper). </w:t>
+        <w:t xml:space="preserve">We removed </w:t>
+      </w:r>
+      <w:proofErr w:type="spellStart"/>
+      <w:r>
+        <w:t>WaistAvg</w:t>
+      </w:r>
+      <w:proofErr w:type="spellEnd"/>
+      <w:r>
+        <w:t xml:space="preserve"> and </w:t>
+      </w:r>
+      <w:proofErr w:type="spellStart"/>
+      <w:r>
+        <w:t>BMIperc</w:t>
+      </w:r>
+      <w:proofErr w:type="spellEnd"/>
+      <w:r>
+        <w:t xml:space="preserve"> due to our perceive measurability (</w:t>
+      </w:r>
+      <w:proofErr w:type="spellStart"/>
+      <w:r>
+        <w:t>WaistAvg</w:t>
+      </w:r>
+      <w:proofErr w:type="spellEnd"/>
+      <w:r>
+        <w:t>) and the future ability for the model to handle the independent variable (</w:t>
+      </w:r>
+      <w:proofErr w:type="spellStart"/>
+      <w:r>
+        <w:t>BMIper</w:t>
+      </w:r>
+      <w:proofErr w:type="spellEnd"/>
+      <w:r>
+        <w:t xml:space="preserve">). </w:t>
       </w:r>
     </w:p>
     <w:p>
@@ -2780,8 +5176,53 @@
         <w:t>Final features considered in model selection:</w:t>
       </w:r>
       <w:r>
-        <w:t xml:space="preserve"> Age, Sex, Race, Obesecat, HeightCMAvg, WeightCMAvg, WeightKGAvg, BMIcont, BMIz</w:t>
-      </w:r>
+        <w:t xml:space="preserve"> Age, Sex, Race, </w:t>
+      </w:r>
+      <w:proofErr w:type="spellStart"/>
+      <w:r>
+        <w:t>Obesecat</w:t>
+      </w:r>
+      <w:proofErr w:type="spellEnd"/>
+      <w:r>
+        <w:t xml:space="preserve">, </w:t>
+      </w:r>
+      <w:proofErr w:type="spellStart"/>
+      <w:r>
+        <w:t>HeightCMAvg</w:t>
+      </w:r>
+      <w:proofErr w:type="spellEnd"/>
+      <w:r>
+        <w:t xml:space="preserve">, </w:t>
+      </w:r>
+      <w:proofErr w:type="spellStart"/>
+      <w:r>
+        <w:t>WeightCMAvg</w:t>
+      </w:r>
+      <w:proofErr w:type="spellEnd"/>
+      <w:r>
+        <w:t xml:space="preserve">, </w:t>
+      </w:r>
+      <w:proofErr w:type="spellStart"/>
+      <w:r>
+        <w:t>WeightKGAvg</w:t>
+      </w:r>
+      <w:proofErr w:type="spellEnd"/>
+      <w:r>
+        <w:t xml:space="preserve">, </w:t>
+      </w:r>
+      <w:proofErr w:type="spellStart"/>
+      <w:r>
+        <w:t>BMIcont</w:t>
+      </w:r>
+      <w:proofErr w:type="spellEnd"/>
+      <w:r>
+        <w:t xml:space="preserve">, </w:t>
+      </w:r>
+      <w:proofErr w:type="spellStart"/>
+      <w:r>
+        <w:t>BMIz</w:t>
+      </w:r>
+      <w:proofErr w:type="spellEnd"/>
     </w:p>
     <w:p>
       <w:r>
@@ -2945,7 +5386,15 @@
         </w:numPr>
       </w:pPr>
       <w:r>
-        <w:t>Only consider kids who have transitioned to running and completed the full state: Transitioned_FullStage==1</w:t>
+        <w:t xml:space="preserve">Only consider kids who have transitioned to running and completed the full state: </w:t>
+      </w:r>
+      <w:proofErr w:type="spellStart"/>
+      <w:r>
+        <w:t>Transitioned_FullStage</w:t>
+      </w:r>
+      <w:proofErr w:type="spellEnd"/>
+      <w:r>
+        <w:t>==1</w:t>
       </w:r>
     </w:p>
     <w:p>
@@ -2969,8 +5418,13 @@
         </w:numPr>
       </w:pPr>
       <w:r>
-        <w:t>Dependent Variable: Run_Cadence</w:t>
-      </w:r>
+        <w:t xml:space="preserve">Dependent Variable: </w:t>
+      </w:r>
+      <w:proofErr w:type="spellStart"/>
+      <w:r>
+        <w:t>Run_Cadence</w:t>
+      </w:r>
+      <w:proofErr w:type="spellEnd"/>
     </w:p>
     <w:p>
       <w:pPr>
@@ -2984,7 +5438,183 @@
         <w:t xml:space="preserve">Independent Variables: </w:t>
       </w:r>
       <w:r>
-        <w:t xml:space="preserve">Age, HeightCMAvg, WeightKGAvg, WaistAvg, SittingHeightAvg, Leglength, Tanita.Avg, BMIcont, BMIperc, BMIz, LastWalk, FirstRun, LastFullStage, Walk_Speed, Walk_Cadence, Walk_VO2mlkgmin, Walk_METSAdult, Walk_METSYouth1, Walk_METSYouth2, Walk_METSYouth3, Run_Speed, Run_Cadence, Run_VO2mlkgmin, Run_METSAdult, Run_METSYouth1, Run_METSYouth2, Run_METSYouth3, Sex, Agecat, Race, Obesecat, Walk_Stage, Run_Stage </w:t>
+        <w:t xml:space="preserve">Age, </w:t>
+      </w:r>
+      <w:proofErr w:type="spellStart"/>
+      <w:r>
+        <w:t>HeightCMAvg</w:t>
+      </w:r>
+      <w:proofErr w:type="spellEnd"/>
+      <w:r>
+        <w:t xml:space="preserve">, </w:t>
+      </w:r>
+      <w:proofErr w:type="spellStart"/>
+      <w:r>
+        <w:t>WeightKGAvg</w:t>
+      </w:r>
+      <w:proofErr w:type="spellEnd"/>
+      <w:r>
+        <w:t xml:space="preserve">, </w:t>
+      </w:r>
+      <w:proofErr w:type="spellStart"/>
+      <w:r>
+        <w:t>WaistAvg</w:t>
+      </w:r>
+      <w:proofErr w:type="spellEnd"/>
+      <w:r>
+        <w:t xml:space="preserve">, </w:t>
+      </w:r>
+      <w:proofErr w:type="spellStart"/>
+      <w:r>
+        <w:t>SittingHeightAvg</w:t>
+      </w:r>
+      <w:proofErr w:type="spellEnd"/>
+      <w:r>
+        <w:t xml:space="preserve">, </w:t>
+      </w:r>
+      <w:proofErr w:type="spellStart"/>
+      <w:r>
+        <w:t>Leglength</w:t>
+      </w:r>
+      <w:proofErr w:type="spellEnd"/>
+      <w:r>
+        <w:t xml:space="preserve">, </w:t>
+      </w:r>
+      <w:proofErr w:type="spellStart"/>
+      <w:r>
+        <w:t>Tanita.Avg</w:t>
+      </w:r>
+      <w:proofErr w:type="spellEnd"/>
+      <w:r>
+        <w:t xml:space="preserve">, </w:t>
+      </w:r>
+      <w:proofErr w:type="spellStart"/>
+      <w:r>
+        <w:t>BMIcont</w:t>
+      </w:r>
+      <w:proofErr w:type="spellEnd"/>
+      <w:r>
+        <w:t xml:space="preserve">, </w:t>
+      </w:r>
+      <w:proofErr w:type="spellStart"/>
+      <w:r>
+        <w:t>BMIperc</w:t>
+      </w:r>
+      <w:proofErr w:type="spellEnd"/>
+      <w:r>
+        <w:t xml:space="preserve">, </w:t>
+      </w:r>
+      <w:proofErr w:type="spellStart"/>
+      <w:r>
+        <w:t>BMIz</w:t>
+      </w:r>
+      <w:proofErr w:type="spellEnd"/>
+      <w:r>
+        <w:t xml:space="preserve">, </w:t>
+      </w:r>
+      <w:proofErr w:type="spellStart"/>
+      <w:r>
+        <w:t>LastWalk</w:t>
+      </w:r>
+      <w:proofErr w:type="spellEnd"/>
+      <w:r>
+        <w:t xml:space="preserve">, </w:t>
+      </w:r>
+      <w:proofErr w:type="spellStart"/>
+      <w:r>
+        <w:t>FirstRun</w:t>
+      </w:r>
+      <w:proofErr w:type="spellEnd"/>
+      <w:r>
+        <w:t xml:space="preserve">, </w:t>
+      </w:r>
+      <w:proofErr w:type="spellStart"/>
+      <w:r>
+        <w:t>LastFullStage</w:t>
+      </w:r>
+      <w:proofErr w:type="spellEnd"/>
+      <w:r>
+        <w:t xml:space="preserve">, </w:t>
+      </w:r>
+      <w:proofErr w:type="spellStart"/>
+      <w:r>
+        <w:t>Walk_Speed</w:t>
+      </w:r>
+      <w:proofErr w:type="spellEnd"/>
+      <w:r>
+        <w:t xml:space="preserve">, </w:t>
+      </w:r>
+      <w:proofErr w:type="spellStart"/>
+      <w:r>
+        <w:t>Walk_Cadence</w:t>
+      </w:r>
+      <w:proofErr w:type="spellEnd"/>
+      <w:r>
+        <w:t xml:space="preserve">, Walk_VO2mlkgmin, </w:t>
+      </w:r>
+      <w:proofErr w:type="spellStart"/>
+      <w:r>
+        <w:t>Walk_METSAdult</w:t>
+      </w:r>
+      <w:proofErr w:type="spellEnd"/>
+      <w:r>
+        <w:t xml:space="preserve">, Walk_METSYouth1, Walk_METSYouth2, Walk_METSYouth3, </w:t>
+      </w:r>
+      <w:proofErr w:type="spellStart"/>
+      <w:r>
+        <w:t>Run_Speed</w:t>
+      </w:r>
+      <w:proofErr w:type="spellEnd"/>
+      <w:r>
+        <w:t xml:space="preserve">, </w:t>
+      </w:r>
+      <w:proofErr w:type="spellStart"/>
+      <w:r>
+        <w:t>Run_Cadence</w:t>
+      </w:r>
+      <w:proofErr w:type="spellEnd"/>
+      <w:r>
+        <w:t xml:space="preserve">, Run_VO2mlkgmin, </w:t>
+      </w:r>
+      <w:proofErr w:type="spellStart"/>
+      <w:r>
+        <w:t>Run_METSAdult</w:t>
+      </w:r>
+      <w:proofErr w:type="spellEnd"/>
+      <w:r>
+        <w:t xml:space="preserve">, Run_METSYouth1, Run_METSYouth2, Run_METSYouth3, Sex, </w:t>
+      </w:r>
+      <w:proofErr w:type="spellStart"/>
+      <w:r>
+        <w:t>Agecat</w:t>
+      </w:r>
+      <w:proofErr w:type="spellEnd"/>
+      <w:r>
+        <w:t xml:space="preserve">, Race, </w:t>
+      </w:r>
+      <w:proofErr w:type="spellStart"/>
+      <w:r>
+        <w:t>Obesecat</w:t>
+      </w:r>
+      <w:proofErr w:type="spellEnd"/>
+      <w:r>
+        <w:t xml:space="preserve">, </w:t>
+      </w:r>
+      <w:proofErr w:type="spellStart"/>
+      <w:r>
+        <w:t>Walk_Stage</w:t>
+      </w:r>
+      <w:proofErr w:type="spellEnd"/>
+      <w:r>
+        <w:t xml:space="preserve">, </w:t>
+      </w:r>
+      <w:proofErr w:type="spellStart"/>
+      <w:r>
+        <w:t>Run_Stage</w:t>
+      </w:r>
+      <w:proofErr w:type="spellEnd"/>
+      <w:r>
+        <w:t xml:space="preserve"> </w:t>
       </w:r>
     </w:p>
     <w:p>
@@ -3030,6 +5660,7 @@
           <w:numId w:val="8"/>
         </w:numPr>
       </w:pPr>
+      <w:proofErr w:type="spellStart"/>
       <w:r>
         <w:rPr>
           <w:b/>
@@ -3037,9 +5668,23 @@
         </w:rPr>
         <w:t>Leglength</w:t>
       </w:r>
-      <w:r>
-        <w:t>, HeightCMAvg, SittingHeightAVG</w:t>
-      </w:r>
+      <w:proofErr w:type="spellEnd"/>
+      <w:r>
+        <w:t xml:space="preserve">, </w:t>
+      </w:r>
+      <w:proofErr w:type="spellStart"/>
+      <w:r>
+        <w:t>HeightCMAvg</w:t>
+      </w:r>
+      <w:proofErr w:type="spellEnd"/>
+      <w:r>
+        <w:t xml:space="preserve">, </w:t>
+      </w:r>
+      <w:proofErr w:type="spellStart"/>
+      <w:r>
+        <w:t>SittingHeightAVG</w:t>
+      </w:r>
+      <w:proofErr w:type="spellEnd"/>
     </w:p>
     <w:p>
       <w:pPr>
@@ -3049,9 +5694,15 @@
           <w:numId w:val="8"/>
         </w:numPr>
       </w:pPr>
-      <w:r>
-        <w:t xml:space="preserve">FirstRun, </w:t>
-      </w:r>
+      <w:proofErr w:type="spellStart"/>
+      <w:r>
+        <w:t>FirstRun</w:t>
+      </w:r>
+      <w:proofErr w:type="spellEnd"/>
+      <w:r>
+        <w:t xml:space="preserve">, </w:t>
+      </w:r>
+      <w:proofErr w:type="spellStart"/>
       <w:r>
         <w:rPr>
           <w:b/>
@@ -3059,6 +5710,7 @@
         </w:rPr>
         <w:t>LastFullStage</w:t>
       </w:r>
+      <w:proofErr w:type="spellEnd"/>
     </w:p>
     <w:p>
       <w:pPr>
@@ -3068,9 +5720,15 @@
           <w:numId w:val="8"/>
         </w:numPr>
       </w:pPr>
-      <w:r>
-        <w:t xml:space="preserve">LastWalk, </w:t>
-      </w:r>
+      <w:proofErr w:type="spellStart"/>
+      <w:r>
+        <w:t>LastWalk</w:t>
+      </w:r>
+      <w:proofErr w:type="spellEnd"/>
+      <w:r>
+        <w:t xml:space="preserve">, </w:t>
+      </w:r>
+      <w:proofErr w:type="spellStart"/>
       <w:r>
         <w:rPr>
           <w:b/>
@@ -3078,6 +5736,7 @@
         </w:rPr>
         <w:t>Walk_Speed</w:t>
       </w:r>
+      <w:proofErr w:type="spellEnd"/>
     </w:p>
     <w:p>
       <w:pPr>
@@ -3087,6 +5746,7 @@
           <w:numId w:val="8"/>
         </w:numPr>
       </w:pPr>
+      <w:proofErr w:type="spellStart"/>
       <w:r>
         <w:rPr>
           <w:b/>
@@ -3094,6 +5754,7 @@
         </w:rPr>
         <w:t>Walk_METSAdult</w:t>
       </w:r>
+      <w:proofErr w:type="spellEnd"/>
       <w:r>
         <w:t>, Walk_VO2mlkgmin</w:t>
       </w:r>
@@ -3106,6 +5767,7 @@
           <w:numId w:val="8"/>
         </w:numPr>
       </w:pPr>
+      <w:proofErr w:type="spellStart"/>
       <w:r>
         <w:rPr>
           <w:b/>
@@ -3113,9 +5775,15 @@
         </w:rPr>
         <w:t>Run_Speed</w:t>
       </w:r>
-      <w:r>
-        <w:t>, FirstRun</w:t>
-      </w:r>
+      <w:proofErr w:type="spellEnd"/>
+      <w:r>
+        <w:t xml:space="preserve">, </w:t>
+      </w:r>
+      <w:proofErr w:type="spellStart"/>
+      <w:r>
+        <w:t>FirstRun</w:t>
+      </w:r>
+      <w:proofErr w:type="spellEnd"/>
     </w:p>
     <w:p>
       <w:pPr>
@@ -3125,6 +5793,7 @@
           <w:numId w:val="8"/>
         </w:numPr>
       </w:pPr>
+      <w:proofErr w:type="spellStart"/>
       <w:r>
         <w:rPr>
           <w:b/>
@@ -3132,6 +5801,7 @@
         </w:rPr>
         <w:t>Run_METSAdult</w:t>
       </w:r>
+      <w:proofErr w:type="spellEnd"/>
       <w:r>
         <w:t xml:space="preserve">, </w:t>
       </w:r>
@@ -3179,6 +5849,7 @@
           <w:numId w:val="8"/>
         </w:numPr>
       </w:pPr>
+      <w:proofErr w:type="spellStart"/>
       <w:r>
         <w:rPr>
           <w:b/>
@@ -3186,9 +5857,15 @@
         </w:rPr>
         <w:t>HeightCMAv</w:t>
       </w:r>
-      <w:r>
-        <w:t xml:space="preserve"> with SittingHeightAVG</w:t>
-      </w:r>
+      <w:proofErr w:type="spellEnd"/>
+      <w:r>
+        <w:t xml:space="preserve"> with </w:t>
+      </w:r>
+      <w:proofErr w:type="spellStart"/>
+      <w:r>
+        <w:t>SittingHeightAVG</w:t>
+      </w:r>
+      <w:proofErr w:type="spellEnd"/>
     </w:p>
     <w:p>
       <w:pPr>
@@ -3198,9 +5875,15 @@
           <w:numId w:val="8"/>
         </w:numPr>
       </w:pPr>
-      <w:r>
-        <w:t xml:space="preserve">WeightKGAvg with </w:t>
-      </w:r>
+      <w:proofErr w:type="spellStart"/>
+      <w:r>
+        <w:t>WeightKGAvg</w:t>
+      </w:r>
+      <w:proofErr w:type="spellEnd"/>
+      <w:r>
+        <w:t xml:space="preserve"> with </w:t>
+      </w:r>
+      <w:proofErr w:type="spellStart"/>
       <w:r>
         <w:rPr>
           <w:b/>
@@ -3208,6 +5891,7 @@
         </w:rPr>
         <w:t>WaistAVG</w:t>
       </w:r>
+      <w:proofErr w:type="spellEnd"/>
       <w:r>
         <w:t xml:space="preserve">, </w:t>
       </w:r>
@@ -3220,6 +5904,7 @@
           <w:numId w:val="8"/>
         </w:numPr>
       </w:pPr>
+      <w:proofErr w:type="spellStart"/>
       <w:r>
         <w:rPr>
           <w:b/>
@@ -3227,9 +5912,23 @@
         </w:rPr>
         <w:t>WaistAVG</w:t>
       </w:r>
-      <w:r>
-        <w:t>, WeightKGAvg, BMIcont</w:t>
-      </w:r>
+      <w:proofErr w:type="spellEnd"/>
+      <w:r>
+        <w:t xml:space="preserve">, </w:t>
+      </w:r>
+      <w:proofErr w:type="spellStart"/>
+      <w:r>
+        <w:t>WeightKGAvg</w:t>
+      </w:r>
+      <w:proofErr w:type="spellEnd"/>
+      <w:r>
+        <w:t xml:space="preserve">, </w:t>
+      </w:r>
+      <w:proofErr w:type="spellStart"/>
+      <w:r>
+        <w:t>BMIcont</w:t>
+      </w:r>
+      <w:proofErr w:type="spellEnd"/>
     </w:p>
     <w:p>
       <w:pPr>
@@ -3239,9 +5938,15 @@
           <w:numId w:val="8"/>
         </w:numPr>
       </w:pPr>
-      <w:r>
-        <w:t xml:space="preserve">BMIcont with </w:t>
-      </w:r>
+      <w:proofErr w:type="spellStart"/>
+      <w:r>
+        <w:t>BMIcont</w:t>
+      </w:r>
+      <w:proofErr w:type="spellEnd"/>
+      <w:r>
+        <w:t xml:space="preserve"> with </w:t>
+      </w:r>
+      <w:proofErr w:type="spellStart"/>
       <w:r>
         <w:rPr>
           <w:b/>
@@ -3249,6 +5954,7 @@
         </w:rPr>
         <w:t>WaistAvg</w:t>
       </w:r>
+      <w:proofErr w:type="spellEnd"/>
     </w:p>
     <w:p>
       <w:pPr>
@@ -3258,6 +5964,7 @@
           <w:numId w:val="8"/>
         </w:numPr>
       </w:pPr>
+      <w:proofErr w:type="spellStart"/>
       <w:r>
         <w:rPr>
           <w:b/>
@@ -3265,9 +5972,15 @@
         </w:rPr>
         <w:t>BMIperc</w:t>
       </w:r>
-      <w:r>
-        <w:t xml:space="preserve"> with BMIz</w:t>
-      </w:r>
+      <w:proofErr w:type="spellEnd"/>
+      <w:r>
+        <w:t xml:space="preserve"> with </w:t>
+      </w:r>
+      <w:proofErr w:type="spellStart"/>
+      <w:r>
+        <w:t>BMIz</w:t>
+      </w:r>
+      <w:proofErr w:type="spellEnd"/>
     </w:p>
     <w:p>
       <w:pPr>
@@ -3277,6 +5990,7 @@
           <w:numId w:val="8"/>
         </w:numPr>
       </w:pPr>
+      <w:proofErr w:type="spellStart"/>
       <w:r>
         <w:rPr>
           <w:b/>
@@ -3284,9 +5998,15 @@
         </w:rPr>
         <w:t>Lastwalk</w:t>
       </w:r>
-      <w:r>
-        <w:t xml:space="preserve"> with FirstRun</w:t>
-      </w:r>
+      <w:proofErr w:type="spellEnd"/>
+      <w:r>
+        <w:t xml:space="preserve"> with </w:t>
+      </w:r>
+      <w:proofErr w:type="spellStart"/>
+      <w:r>
+        <w:t>FirstRun</w:t>
+      </w:r>
+      <w:proofErr w:type="spellEnd"/>
     </w:p>
     <w:p>
       <w:pPr>
@@ -3377,9 +6097,11 @@
           <w:numId w:val="8"/>
         </w:numPr>
       </w:pPr>
+      <w:proofErr w:type="spellStart"/>
       <w:r>
         <w:t>FirstRun</w:t>
       </w:r>
+      <w:proofErr w:type="spellEnd"/>
     </w:p>
     <w:p>
       <w:pPr>
@@ -3389,8 +6111,13 @@
           <w:numId w:val="8"/>
         </w:numPr>
       </w:pPr>
-      <w:r>
-        <w:t xml:space="preserve">Walk_Cadence </w:t>
+      <w:proofErr w:type="spellStart"/>
+      <w:r>
+        <w:t>Walk_Cadence</w:t>
+      </w:r>
+      <w:proofErr w:type="spellEnd"/>
+      <w:r>
+        <w:t xml:space="preserve"> </w:t>
       </w:r>
     </w:p>
     <w:p>
@@ -3401,9 +6128,11 @@
           <w:numId w:val="8"/>
         </w:numPr>
       </w:pPr>
+      <w:proofErr w:type="spellStart"/>
       <w:r>
         <w:t>Agecat</w:t>
       </w:r>
+      <w:proofErr w:type="spellEnd"/>
     </w:p>
     <w:p>
       <w:pPr>
@@ -3413,9 +6142,11 @@
           <w:numId w:val="8"/>
         </w:numPr>
       </w:pPr>
+      <w:proofErr w:type="spellStart"/>
       <w:r>
         <w:t>Walk_Stage</w:t>
       </w:r>
+      <w:proofErr w:type="spellEnd"/>
     </w:p>
     <w:p>
       <w:pPr>
@@ -3425,9 +6156,11 @@
           <w:numId w:val="8"/>
         </w:numPr>
       </w:pPr>
+      <w:proofErr w:type="spellStart"/>
       <w:r>
         <w:t>Run_Stage</w:t>
       </w:r>
+      <w:proofErr w:type="spellEnd"/>
       <w:r>
         <w:t xml:space="preserve"> </w:t>
       </w:r>
@@ -3444,8 +6177,61 @@
         <w:t xml:space="preserve">Final features considered in model selection: </w:t>
       </w:r>
       <w:r>
-        <w:t>Age, WeightKGAvg, SittingHeightAvg, Tanita.Avg, BMIcont, BMIz, Walk_VO2mlkgmin, Walk_METSYouth3, Run_Cadence, Run_VO2mlkgmin, Run_METSYouth1, Run_METSYouth3, Sex, Race, Obesecat</w:t>
-      </w:r>
+        <w:t xml:space="preserve">Age, </w:t>
+      </w:r>
+      <w:proofErr w:type="spellStart"/>
+      <w:r>
+        <w:t>WeightKGAvg</w:t>
+      </w:r>
+      <w:proofErr w:type="spellEnd"/>
+      <w:r>
+        <w:t xml:space="preserve">, </w:t>
+      </w:r>
+      <w:proofErr w:type="spellStart"/>
+      <w:r>
+        <w:t>HeightAvg</w:t>
+      </w:r>
+      <w:proofErr w:type="spellEnd"/>
+      <w:r>
+        <w:t xml:space="preserve">, </w:t>
+      </w:r>
+      <w:proofErr w:type="spellStart"/>
+      <w:r>
+        <w:t>Tanita.Avg</w:t>
+      </w:r>
+      <w:proofErr w:type="spellEnd"/>
+      <w:r>
+        <w:t xml:space="preserve">, </w:t>
+      </w:r>
+      <w:proofErr w:type="spellStart"/>
+      <w:r>
+        <w:t>BMIcont</w:t>
+      </w:r>
+      <w:proofErr w:type="spellEnd"/>
+      <w:r>
+        <w:t xml:space="preserve">, </w:t>
+      </w:r>
+      <w:proofErr w:type="spellStart"/>
+      <w:r>
+        <w:t>BMIz</w:t>
+      </w:r>
+      <w:proofErr w:type="spellEnd"/>
+      <w:r>
+        <w:t xml:space="preserve">, Walk_VO2mlkgmin, Walk_METSYouth3, </w:t>
+      </w:r>
+      <w:proofErr w:type="spellStart"/>
+      <w:r>
+        <w:t>Run_Cadence</w:t>
+      </w:r>
+      <w:proofErr w:type="spellEnd"/>
+      <w:r>
+        <w:t xml:space="preserve">, Run_VO2mlkgmin, Run_METSYouth1, Run_METSYouth3, Sex, Race, </w:t>
+      </w:r>
+      <w:proofErr w:type="spellStart"/>
+      <w:r>
+        <w:t>Obesecat</w:t>
+      </w:r>
+      <w:proofErr w:type="spellEnd"/>
     </w:p>
     <w:p>
       <w:r>
@@ -3734,7 +6520,15 @@
         </w:numPr>
       </w:pPr>
       <w:r>
-        <w:t>Used Cadence_stepsmin (1)</w:t>
+        <w:t xml:space="preserve">Used </w:t>
+      </w:r>
+      <w:proofErr w:type="spellStart"/>
+      <w:r>
+        <w:t>Cadence_stepsmin</w:t>
+      </w:r>
+      <w:proofErr w:type="spellEnd"/>
+      <w:r>
+        <w:t xml:space="preserve"> (1)</w:t>
       </w:r>
     </w:p>
     <w:p>
@@ -3746,7 +6540,71 @@
         </w:numPr>
       </w:pPr>
       <w:r>
-        <w:t>Sex, Age_years, Race, HeightCMAvg, WeightKGAvg, WaistCMAvg, leglengthCM, Tanita.Avg_percentbodyfat, BMI_rawscore, Obese_status (10)</w:t>
+        <w:t xml:space="preserve">Sex, </w:t>
+      </w:r>
+      <w:proofErr w:type="spellStart"/>
+      <w:r>
+        <w:t>Age_years</w:t>
+      </w:r>
+      <w:proofErr w:type="spellEnd"/>
+      <w:r>
+        <w:t xml:space="preserve">, Race, </w:t>
+      </w:r>
+      <w:proofErr w:type="spellStart"/>
+      <w:r>
+        <w:t>HeightCMAvg</w:t>
+      </w:r>
+      <w:proofErr w:type="spellEnd"/>
+      <w:r>
+        <w:t xml:space="preserve">, </w:t>
+      </w:r>
+      <w:proofErr w:type="spellStart"/>
+      <w:r>
+        <w:t>WeightKGAvg</w:t>
+      </w:r>
+      <w:proofErr w:type="spellEnd"/>
+      <w:r>
+        <w:t xml:space="preserve">, </w:t>
+      </w:r>
+      <w:proofErr w:type="spellStart"/>
+      <w:r>
+        <w:t>WaistCMAvg</w:t>
+      </w:r>
+      <w:proofErr w:type="spellEnd"/>
+      <w:r>
+        <w:t xml:space="preserve">, </w:t>
+      </w:r>
+      <w:proofErr w:type="spellStart"/>
+      <w:r>
+        <w:t>leglengthCM</w:t>
+      </w:r>
+      <w:proofErr w:type="spellEnd"/>
+      <w:r>
+        <w:t xml:space="preserve">, </w:t>
+      </w:r>
+      <w:proofErr w:type="spellStart"/>
+      <w:r>
+        <w:t>Tanita.Avg_percentbodyfat</w:t>
+      </w:r>
+      <w:proofErr w:type="spellEnd"/>
+      <w:r>
+        <w:t xml:space="preserve">, </w:t>
+      </w:r>
+      <w:proofErr w:type="spellStart"/>
+      <w:r>
+        <w:t>BMI_rawscore</w:t>
+      </w:r>
+      <w:proofErr w:type="spellEnd"/>
+      <w:r>
+        <w:t xml:space="preserve">, </w:t>
+      </w:r>
+      <w:proofErr w:type="spellStart"/>
+      <w:r>
+        <w:t>Obese_status</w:t>
+      </w:r>
+      <w:proofErr w:type="spellEnd"/>
+      <w:r>
+        <w:t xml:space="preserve"> (10)</w:t>
       </w:r>
     </w:p>
     <w:p>
@@ -3758,7 +6616,31 @@
         </w:numPr>
       </w:pPr>
       <w:r>
-        <w:t>Due to very high correlation with BMI_rawscore, we removed BMI_percentile and  BMI_zscore (2)</w:t>
+        <w:t xml:space="preserve">Due to very high correlation with </w:t>
+      </w:r>
+      <w:proofErr w:type="spellStart"/>
+      <w:r>
+        <w:t>BMI_rawscore</w:t>
+      </w:r>
+      <w:proofErr w:type="spellEnd"/>
+      <w:r>
+        <w:t xml:space="preserve">, we removed </w:t>
+      </w:r>
+      <w:proofErr w:type="spellStart"/>
+      <w:r>
+        <w:t>BMI_percentile</w:t>
+      </w:r>
+      <w:proofErr w:type="spellEnd"/>
+      <w:r>
+        <w:t xml:space="preserve"> and  </w:t>
+      </w:r>
+      <w:proofErr w:type="spellStart"/>
+      <w:r>
+        <w:t>BMI_zscore</w:t>
+      </w:r>
+      <w:proofErr w:type="spellEnd"/>
+      <w:r>
+        <w:t xml:space="preserve"> (2)</w:t>
       </w:r>
     </w:p>
     <w:p>
@@ -3770,7 +6652,23 @@
         </w:numPr>
       </w:pPr>
       <w:r>
-        <w:t>Due to very high correlation, we only used HeightCMAvg and not SittingHeightCMAvg (1)</w:t>
+        <w:t xml:space="preserve">Due to very high correlation, we only used </w:t>
+      </w:r>
+      <w:proofErr w:type="spellStart"/>
+      <w:r>
+        <w:t>HeightCMAvg</w:t>
+      </w:r>
+      <w:proofErr w:type="spellEnd"/>
+      <w:r>
+        <w:t xml:space="preserve"> and not </w:t>
+      </w:r>
+      <w:proofErr w:type="spellStart"/>
+      <w:r>
+        <w:t>SittingHeightCMAvg</w:t>
+      </w:r>
+      <w:proofErr w:type="spellEnd"/>
+      <w:r>
+        <w:t xml:space="preserve"> (1)</w:t>
       </w:r>
     </w:p>
     <w:p>
@@ -3782,7 +6680,15 @@
         </w:numPr>
       </w:pPr>
       <w:r>
-        <w:t xml:space="preserve">Removed Agecat because it was a less granular version of age.   </w:t>
+        <w:t xml:space="preserve">Removed </w:t>
+      </w:r>
+      <w:proofErr w:type="spellStart"/>
+      <w:r>
+        <w:t>Agecat</w:t>
+      </w:r>
+      <w:proofErr w:type="spellEnd"/>
+      <w:r>
+        <w:t xml:space="preserve"> because it was a less granular version of age.   </w:t>
       </w:r>
     </w:p>
     <w:p>
@@ -3806,7 +6712,23 @@
         </w:numPr>
       </w:pPr>
       <w:r>
-        <w:t>Stage/TreadmillSpeed_MPH because they are a different version of the Cadence_stepsmin (2)</w:t>
+        <w:t>Stage/</w:t>
+      </w:r>
+      <w:proofErr w:type="spellStart"/>
+      <w:r>
+        <w:t>TreadmillSpeed_MPH</w:t>
+      </w:r>
+      <w:proofErr w:type="spellEnd"/>
+      <w:r>
+        <w:t xml:space="preserve"> because they are a different version of the </w:t>
+      </w:r>
+      <w:proofErr w:type="spellStart"/>
+      <w:r>
+        <w:t>Cadence_stepsmin</w:t>
+      </w:r>
+      <w:proofErr w:type="spellEnd"/>
+      <w:r>
+        <w:t xml:space="preserve"> (2)</w:t>
       </w:r>
     </w:p>
     <w:p>
@@ -3818,7 +6740,15 @@
         </w:numPr>
       </w:pPr>
       <w:r>
-        <w:t>Removed V02mlkgmin/METSYouth2/METSAdult because they require an invasive measurement and note practically useful for prediction (2)</w:t>
+        <w:t>Removed V02mlkgmin/METSYouth2/</w:t>
+      </w:r>
+      <w:proofErr w:type="spellStart"/>
+      <w:r>
+        <w:t>METSAdult</w:t>
+      </w:r>
+      <w:proofErr w:type="spellEnd"/>
+      <w:r>
+        <w:t xml:space="preserve"> because they require an invasive measurement and note practically useful for prediction (2)</w:t>
       </w:r>
     </w:p>
     <w:p>
@@ -3941,8 +6871,13 @@
         <w:t xml:space="preserve"> </w:t>
       </w:r>
       <w:r>
-        <w:t>+obeselimited</w:t>
-      </w:r>
+        <w:t>+</w:t>
+      </w:r>
+      <w:proofErr w:type="spellStart"/>
+      <w:r>
+        <w:t>obeselimited</w:t>
+      </w:r>
+      <w:proofErr w:type="spellEnd"/>
       <w:r>
         <w:t>(only ‘obese’)</w:t>
       </w:r>
@@ -3993,10 +6928,12 @@
           <w:numId w:val="3"/>
         </w:numPr>
       </w:pPr>
+      <w:proofErr w:type="spellStart"/>
       <w:r>
         <w:lastRenderedPageBreak/>
         <w:t>Cadence_stepsmin~Age_years+WaistCMAvg+Racelimited</w:t>
       </w:r>
+      <w:proofErr w:type="spellEnd"/>
     </w:p>
     <w:p>
       <w:pPr>
@@ -4029,12 +6966,28 @@
     </w:p>
     <w:p>
       <w:r>
-        <w:t>1) Best Subsets is not available for Survival Analysis so we used a ‘purposeful selection’ method of arriving at the best model.  We tried all factors univariately.  All factors that had a p-value below .25, we retained for the ‘saturated model.’  Also, compared with a ‘full model’ and factors that we would have removed from the univariate analysis – if significant in the full model, we retained to begin.</w:t>
-      </w:r>
-    </w:p>
-    <w:p>
-      <w:r>
-        <w:t>2) This may not be as relevant, because the model coefficients should be interpreted as ‘for every one unit increase in feature x is betax times more likely to ‘run’ than before.</w:t>
+        <w:t xml:space="preserve">1) Best Subsets is not available for Survival Analysis so we used a ‘purposeful selection’ method of arriving at the best model.  We tried all factors </w:t>
+      </w:r>
+      <w:proofErr w:type="spellStart"/>
+      <w:r>
+        <w:t>univariately</w:t>
+      </w:r>
+      <w:proofErr w:type="spellEnd"/>
+      <w:r>
+        <w:t>.  All factors that had a p-value below .25, we retained for the ‘saturated model.’  Also, compared with a ‘full model’ and factors that we would have removed from the univariate analysis – if significant in the full model, we retained to begin.</w:t>
+      </w:r>
+    </w:p>
+    <w:p>
+      <w:r>
+        <w:t xml:space="preserve">2) This may not be as relevant, because the model coefficients should be interpreted as ‘for every one unit increase in feature x is </w:t>
+      </w:r>
+      <w:proofErr w:type="spellStart"/>
+      <w:r>
+        <w:t>betax</w:t>
+      </w:r>
+      <w:proofErr w:type="spellEnd"/>
+      <w:r>
+        <w:t xml:space="preserve"> times more likely to ‘run’ than before.</w:t>
       </w:r>
     </w:p>
     <w:p>
@@ -4079,7 +7032,23 @@
         </w:numPr>
       </w:pPr>
       <w:r>
-        <w:t>We wanted to see if there is any underlying structure in the static variables (those that don’t change in a subject over short duration).  Clustering at high dimensions loses some of its benefit, so we looked at variables with high covariance and eliminated a few of them from our cluster analysis.  The highest covariance was between waist and BMI (.958).  Waist also had a high covariance with Weight (.919), so we eliminated it.  BMI was strongly correlated with Tanita and weight as well (.83 and .889 respectively) so that was also eliminated.  Finally, we took out Height as it correlated strongly with Age and leglength (.845 and .947, respectively).</w:t>
+        <w:t xml:space="preserve">We wanted to see if there is any underlying structure in the static variables (those that don’t change in a subject over short duration).  Clustering at high dimensions loses some of its benefit, so we looked at variables with high covariance and eliminated a few of them from our cluster analysis.  The highest covariance was between waist and BMI (.958).  Waist also had a high covariance with Weight (.919), so we eliminated it.  BMI was strongly correlated with </w:t>
+      </w:r>
+      <w:proofErr w:type="spellStart"/>
+      <w:r>
+        <w:t>Tanita</w:t>
+      </w:r>
+      <w:proofErr w:type="spellEnd"/>
+      <w:r>
+        <w:t xml:space="preserve"> and weight as well (.83 and .889 respectively) so that was also eliminated.  Finally, we took out Height as it correlated strongly with Age and </w:t>
+      </w:r>
+      <w:proofErr w:type="spellStart"/>
+      <w:r>
+        <w:t>leglength</w:t>
+      </w:r>
+      <w:proofErr w:type="spellEnd"/>
+      <w:r>
+        <w:t xml:space="preserve"> (.845 and .947, respectively).</w:t>
       </w:r>
     </w:p>
     <w:p>
@@ -4091,7 +7060,31 @@
         </w:numPr>
       </w:pPr>
       <w:r>
-        <w:t>We were then left with four primary factors to cluster: Age, leglength, Weight, and Tanita.  We looked at a pair-wise depiction of these variables and only one pairing (Weight to Leglength) seemed to have some cluster aspects. However, after further analysis, this secondary cluster was only males as they had the larger height elements.</w:t>
+        <w:t xml:space="preserve">We were then left with four primary factors to cluster: Age, </w:t>
+      </w:r>
+      <w:proofErr w:type="spellStart"/>
+      <w:r>
+        <w:t>leglength</w:t>
+      </w:r>
+      <w:proofErr w:type="spellEnd"/>
+      <w:r>
+        <w:t xml:space="preserve">, Weight, and </w:t>
+      </w:r>
+      <w:proofErr w:type="spellStart"/>
+      <w:r>
+        <w:t>Tanita</w:t>
+      </w:r>
+      <w:proofErr w:type="spellEnd"/>
+      <w:r>
+        <w:t xml:space="preserve">.  We looked at a pair-wise depiction of these variables and only one pairing (Weight to </w:t>
+      </w:r>
+      <w:proofErr w:type="spellStart"/>
+      <w:r>
+        <w:t>Leglength</w:t>
+      </w:r>
+      <w:proofErr w:type="spellEnd"/>
+      <w:r>
+        <w:t>) seemed to have some cluster aspects. However, after further analysis, this secondary cluster was only males as they had the larger height elements.</w:t>
       </w:r>
     </w:p>
     <w:p>
@@ -4188,7 +7181,16 @@
         <w:footnoteRef/>
       </w:r>
       <w:r>
-        <w:t xml:space="preserve">  Thomas Lumley based on Fortran code by Alan Miller (2017). leaps: Regression Subset Selection. R package version 3.0. https://CRAN.R-project.org/package=leaps</w:t>
+        <w:t xml:space="preserve"> </w:t>
+      </w:r>
+      <w:r>
+        <w:t>T</w:t>
+      </w:r>
+      <w:r>
+        <w:t xml:space="preserve">he </w:t>
+      </w:r>
+      <w:r>
+        <w:t xml:space="preserve">AGD package in R was used for determining the BMI Z-score (cite).  </w:t>
       </w:r>
     </w:p>
   </w:footnote>
@@ -4204,7 +7206,23 @@
         <w:footnoteRef/>
       </w:r>
       <w:r>
-        <w:t xml:space="preserve"> R Core Team (2018). R: A language and environment for statistical computing. R Foundation for Statistical Computing, Vienna, Austria.  URL https://www.R-project.org/.</w:t>
+        <w:t xml:space="preserve">  Thomas Lumley based on </w:t>
+      </w:r>
+      <w:proofErr w:type="gramStart"/>
+      <w:r>
+        <w:t>Fortran</w:t>
+      </w:r>
+      <w:proofErr w:type="gramEnd"/>
+      <w:r>
+        <w:t xml:space="preserve"> code by Alan Miller (2017). </w:t>
+      </w:r>
+      <w:proofErr w:type="gramStart"/>
+      <w:r>
+        <w:t>leaps</w:t>
+      </w:r>
+      <w:proofErr w:type="gramEnd"/>
+      <w:r>
+        <w:t>: Regression Subset Selection. R package version 3.0. https://CRAN.R-project.org/package=leaps</w:t>
       </w:r>
     </w:p>
   </w:footnote>
@@ -4220,18 +7238,7 @@
         <w:footnoteRef/>
       </w:r>
       <w:r>
-        <w:t xml:space="preserve"> Van Buuren S (2018). AGD: Analysis of Growth Data. R package version 0.39, </w:t>
-      </w:r>
-      <w:r>
-        <w:t>&lt;URL: https://CRAN.R-project.org/package=AGD&gt;</w:t>
-      </w:r>
-    </w:p>
-    <w:p>
-      <w:pPr>
-        <w:pStyle w:val="FootnoteText"/>
-      </w:pPr>
-      <w:r>
-        <w:t>https://CRAN.R-project.org/package=AGD&gt;.</w:t>
+        <w:t xml:space="preserve"> R Core Team (2018). R: A language and environment for statistical computing. R Foundation for Statistical Computing, Vienna, Austria.  URL https://www.R-project.org/.</w:t>
       </w:r>
     </w:p>
   </w:footnote>
@@ -4247,7 +7254,26 @@
         <w:footnoteRef/>
       </w:r>
       <w:r>
-        <w:t xml:space="preserve">  Thomas Lumley based on Fortran code by Alan Miller (2017). leaps: Regression Subset Selection. R package version 3.0. https://CRAN.R-project.org/package=leaps</w:t>
+        <w:t xml:space="preserve"> Van </w:t>
+      </w:r>
+      <w:proofErr w:type="spellStart"/>
+      <w:r>
+        <w:t>Buuren</w:t>
+      </w:r>
+      <w:proofErr w:type="spellEnd"/>
+      <w:r>
+        <w:t xml:space="preserve"> S (2018). AGD: Analysis of Growth Data. R package version 0.39, </w:t>
+      </w:r>
+      <w:r>
+        <w:t>&lt;URL: https://CRAN.R-project.org/package=AGD&gt;</w:t>
+      </w:r>
+    </w:p>
+    <w:p>
+      <w:pPr>
+        <w:pStyle w:val="FootnoteText"/>
+      </w:pPr>
+      <w:r>
+        <w:t>https://CRAN.R-project.org/package=AGD&gt;.</w:t>
       </w:r>
     </w:p>
   </w:footnote>
@@ -4263,15 +7289,23 @@
         <w:footnoteRef/>
       </w:r>
       <w:r>
-        <w:t xml:space="preserve"> John Fox and Sanford Weisberg (2011). An {R} Companion to Applied Regression, Second Edition.</w:t>
-      </w:r>
-    </w:p>
-    <w:p>
-      <w:pPr>
-        <w:pStyle w:val="FootnoteText"/>
-      </w:pPr>
-      <w:r>
-        <w:t xml:space="preserve">  Thousand Oaks CA: Sage. URL: http://socserv.socsci.mcmaster.ca/jfox/Books/Companion</w:t>
+        <w:t xml:space="preserve">  Thomas Lumley based on </w:t>
+      </w:r>
+      <w:proofErr w:type="gramStart"/>
+      <w:r>
+        <w:t>Fortran</w:t>
+      </w:r>
+      <w:proofErr w:type="gramEnd"/>
+      <w:r>
+        <w:t xml:space="preserve"> code by Alan Miller (2017). </w:t>
+      </w:r>
+      <w:proofErr w:type="gramStart"/>
+      <w:r>
+        <w:t>leaps</w:t>
+      </w:r>
+      <w:proofErr w:type="gramEnd"/>
+      <w:r>
+        <w:t>: Regression Subset Selection. R package version 3.0. https://CRAN.R-project.org/package=leaps</w:t>
       </w:r>
     </w:p>
   </w:footnote>
@@ -4287,7 +7321,39 @@
         <w:footnoteRef/>
       </w:r>
       <w:r>
-        <w:t xml:space="preserve"> Van Buuren S (2018). AGD: Analysis of Growth Data. R package version 0.39, &lt;URL:</w:t>
+        <w:t xml:space="preserve"> John Fox and Sanford Weisberg (2011). An {R} Companion to Applied Regression, Second Edition.</w:t>
+      </w:r>
+    </w:p>
+    <w:p>
+      <w:pPr>
+        <w:pStyle w:val="FootnoteText"/>
+      </w:pPr>
+      <w:r>
+        <w:t xml:space="preserve">  Thousand Oaks CA: Sage. URL: http://socserv.socsci.mcmaster.ca/jfox/Books/Companion</w:t>
+      </w:r>
+    </w:p>
+  </w:footnote>
+  <w:footnote w:id="7">
+    <w:p>
+      <w:pPr>
+        <w:pStyle w:val="FootnoteText"/>
+      </w:pPr>
+      <w:r>
+        <w:rPr>
+          <w:rStyle w:val="FootnoteReference"/>
+        </w:rPr>
+        <w:footnoteRef/>
+      </w:r>
+      <w:r>
+        <w:t xml:space="preserve"> Van </w:t>
+      </w:r>
+      <w:proofErr w:type="spellStart"/>
+      <w:r>
+        <w:t>Buuren</w:t>
+      </w:r>
+      <w:proofErr w:type="spellEnd"/>
+      <w:r>
+        <w:t xml:space="preserve"> S (2018). AGD: Analysis of Growth Data. R package version 0.39, &lt;URL:</w:t>
       </w:r>
     </w:p>
     <w:p>
@@ -5873,6 +8939,94 @@
       <w:spacing w:after="0" w:line="240" w:lineRule="auto"/>
     </w:pPr>
   </w:style>
+  <w:style w:type="paragraph" w:styleId="BalloonText">
+    <w:name w:val="Balloon Text"/>
+    <w:basedOn w:val="Normal"/>
+    <w:link w:val="BalloonTextChar"/>
+    <w:uiPriority w:val="99"/>
+    <w:semiHidden/>
+    <w:unhideWhenUsed/>
+    <w:rsid w:val="00CA5D17"/>
+    <w:pPr>
+      <w:spacing w:after="0" w:line="240" w:lineRule="auto"/>
+    </w:pPr>
+    <w:rPr>
+      <w:rFonts w:ascii="Segoe UI" w:hAnsi="Segoe UI" w:cs="Segoe UI"/>
+      <w:sz w:val="18"/>
+      <w:szCs w:val="18"/>
+    </w:rPr>
+  </w:style>
+  <w:style w:type="character" w:customStyle="1" w:styleId="BalloonTextChar">
+    <w:name w:val="Balloon Text Char"/>
+    <w:basedOn w:val="DefaultParagraphFont"/>
+    <w:link w:val="BalloonText"/>
+    <w:uiPriority w:val="99"/>
+    <w:semiHidden/>
+    <w:rsid w:val="00CA5D17"/>
+    <w:rPr>
+      <w:rFonts w:ascii="Segoe UI" w:hAnsi="Segoe UI" w:cs="Segoe UI"/>
+      <w:sz w:val="18"/>
+      <w:szCs w:val="18"/>
+    </w:rPr>
+  </w:style>
+  <w:style w:type="paragraph" w:styleId="EndnoteText">
+    <w:name w:val="endnote text"/>
+    <w:basedOn w:val="Normal"/>
+    <w:link w:val="EndnoteTextChar"/>
+    <w:uiPriority w:val="99"/>
+    <w:semiHidden/>
+    <w:unhideWhenUsed/>
+    <w:rsid w:val="009F6019"/>
+    <w:pPr>
+      <w:spacing w:after="0" w:line="240" w:lineRule="auto"/>
+    </w:pPr>
+    <w:rPr>
+      <w:sz w:val="20"/>
+      <w:szCs w:val="20"/>
+    </w:rPr>
+  </w:style>
+  <w:style w:type="character" w:customStyle="1" w:styleId="EndnoteTextChar">
+    <w:name w:val="Endnote Text Char"/>
+    <w:basedOn w:val="DefaultParagraphFont"/>
+    <w:link w:val="EndnoteText"/>
+    <w:uiPriority w:val="99"/>
+    <w:semiHidden/>
+    <w:rsid w:val="009F6019"/>
+    <w:rPr>
+      <w:sz w:val="20"/>
+      <w:szCs w:val="20"/>
+    </w:rPr>
+  </w:style>
+  <w:style w:type="character" w:styleId="EndnoteReference">
+    <w:name w:val="endnote reference"/>
+    <w:basedOn w:val="DefaultParagraphFont"/>
+    <w:uiPriority w:val="99"/>
+    <w:semiHidden/>
+    <w:unhideWhenUsed/>
+    <w:rsid w:val="009F6019"/>
+    <w:rPr>
+      <w:vertAlign w:val="superscript"/>
+    </w:rPr>
+  </w:style>
+  <w:style w:type="paragraph" w:styleId="Caption">
+    <w:name w:val="caption"/>
+    <w:basedOn w:val="Normal"/>
+    <w:next w:val="Normal"/>
+    <w:uiPriority w:val="35"/>
+    <w:unhideWhenUsed/>
+    <w:qFormat/>
+    <w:rsid w:val="00D02F2A"/>
+    <w:pPr>
+      <w:spacing w:after="200" w:line="240" w:lineRule="auto"/>
+    </w:pPr>
+    <w:rPr>
+      <w:i/>
+      <w:iCs/>
+      <w:color w:val="44546A" w:themeColor="text2"/>
+      <w:sz w:val="18"/>
+      <w:szCs w:val="18"/>
+    </w:rPr>
+  </w:style>
 </w:styles>
 </file>
 
@@ -6142,7 +9296,7 @@
 </file>
 
 <file path=customXml/itemProps1.xml><?xml version="1.0" encoding="utf-8"?>
-<ds:datastoreItem xmlns:ds="http://schemas.openxmlformats.org/officeDocument/2006/customXml" ds:itemID="{8FA6B5F6-39E0-4FF2-B4A4-5E9BFE89C119}">
+<ds:datastoreItem xmlns:ds="http://schemas.openxmlformats.org/officeDocument/2006/customXml" ds:itemID="{698B1FA6-C48E-4BBC-B677-2B01873A83E9}">
   <ds:schemaRefs>
     <ds:schemaRef ds:uri="http://schemas.openxmlformats.org/officeDocument/2006/bibliography"/>
   </ds:schemaRefs>

</xml_diff>